<commit_message>
Se culminado el manual segun mi opinion
</commit_message>
<xml_diff>
--- a/Boletin#1Wikineo.docx
+++ b/Boletin#1Wikineo.docx
@@ -1166,6 +1166,7 @@
       </w:r>
     </w:p>
     <w:p/>
+    <w:p/>
     <w:p>
       <w:r>
         <w:rPr>
@@ -1175,178 +1176,7 @@
         <mc:AlternateContent>
           <mc:Choice Requires="wps">
             <w:drawing>
-              <wp:anchor distT="0" distB="0" distL="114300" distR="114300" simplePos="0" relativeHeight="251614720" behindDoc="0" locked="0" layoutInCell="1" allowOverlap="1">
-                <wp:simplePos x="0" y="0"/>
-                <wp:positionH relativeFrom="page">
-                  <wp:posOffset>2447925</wp:posOffset>
-                </wp:positionH>
-                <wp:positionV relativeFrom="page">
-                  <wp:posOffset>2343150</wp:posOffset>
-                </wp:positionV>
-                <wp:extent cx="4800600" cy="369570"/>
-                <wp:effectExtent l="0" t="0" r="0" b="0"/>
-                <wp:wrapNone/>
-                <wp:docPr id="262" name="Text Box 13"/>
-                <wp:cNvGraphicFramePr>
-                  <a:graphicFrameLocks xmlns:a="http://schemas.openxmlformats.org/drawingml/2006/main"/>
-                </wp:cNvGraphicFramePr>
-                <a:graphic xmlns:a="http://schemas.openxmlformats.org/drawingml/2006/main">
-                  <a:graphicData uri="http://schemas.microsoft.com/office/word/2010/wordprocessingShape">
-                    <wps:wsp>
-                      <wps:cNvSpPr txBox="1">
-                        <a:spLocks noChangeArrowheads="1"/>
-                      </wps:cNvSpPr>
-                      <wps:spPr bwMode="auto">
-                        <a:xfrm>
-                          <a:off x="0" y="0"/>
-                          <a:ext cx="4800600" cy="369570"/>
-                        </a:xfrm>
-                        <a:prstGeom prst="rect">
-                          <a:avLst/>
-                        </a:prstGeom>
-                        <a:noFill/>
-                        <a:ln>
-                          <a:noFill/>
-                        </a:ln>
-                        <a:extLst>
-                          <a:ext uri="{909E8E84-426E-40DD-AFC4-6F175D3DCCD1}">
-                            <a14:hiddenFill xmlns:a14="http://schemas.microsoft.com/office/drawing/2010/main">
-                              <a:solidFill>
-                                <a:srgbClr val="FFFFFF"/>
-                              </a:solidFill>
-                            </a14:hiddenFill>
-                          </a:ext>
-                          <a:ext uri="{91240B29-F687-4F45-9708-019B960494DF}">
-                            <a14:hiddenLine xmlns:a14="http://schemas.microsoft.com/office/drawing/2010/main" w="9525">
-                              <a:solidFill>
-                                <a:srgbClr val="000000"/>
-                              </a:solidFill>
-                              <a:miter lim="800000"/>
-                              <a:headEnd/>
-                              <a:tailEnd/>
-                            </a14:hiddenLine>
-                          </a:ext>
-                        </a:extLst>
-                      </wps:spPr>
-                      <wps:txbx>
-                        <w:txbxContent>
-                          <w:p>
-                            <w:pPr>
-                              <w:pStyle w:val="Ttulo1"/>
-                              <w:jc w:val="center"/>
-                              <w:rPr>
-                                <w:rFonts w:ascii="Arial Black" w:hAnsi="Arial Black"/>
-                                <w:color w:val="auto"/>
-                                <w:sz w:val="32"/>
-                                <w:szCs w:val="30"/>
-                              </w:rPr>
-                            </w:pPr>
-                            <w:r>
-                              <w:rPr>
-                                <w:rFonts w:ascii="Arial Black" w:hAnsi="Arial Black"/>
-                                <w:color w:val="auto"/>
-                                <w:sz w:val="32"/>
-                                <w:szCs w:val="30"/>
-                              </w:rPr>
-                              <w:t>N</w:t>
-                            </w:r>
-                            <w:r>
-                              <w:rPr>
-                                <w:rFonts w:ascii="Arial Black" w:hAnsi="Arial Black"/>
-                                <w:color w:val="auto"/>
-                                <w:sz w:val="32"/>
-                                <w:szCs w:val="30"/>
-                              </w:rPr>
-                              <w:t>OVEDADES</w:t>
-                            </w:r>
-                          </w:p>
-                          <w:p>
-                            <w:pPr>
-                              <w:pStyle w:val="Ttulo1"/>
-                              <w:rPr>
-                                <w:color w:val="auto"/>
-                              </w:rPr>
-                            </w:pPr>
-                          </w:p>
-                        </w:txbxContent>
-                      </wps:txbx>
-                      <wps:bodyPr rot="0" vert="horz" wrap="square" lIns="0" tIns="0" rIns="0" bIns="0" anchor="t" anchorCtr="0" upright="1">
-                        <a:noAutofit/>
-                      </wps:bodyPr>
-                    </wps:wsp>
-                  </a:graphicData>
-                </a:graphic>
-                <wp14:sizeRelH relativeFrom="page">
-                  <wp14:pctWidth>0</wp14:pctWidth>
-                </wp14:sizeRelH>
-                <wp14:sizeRelV relativeFrom="page">
-                  <wp14:pctHeight>0</wp14:pctHeight>
-                </wp14:sizeRelV>
-              </wp:anchor>
-            </w:drawing>
-          </mc:Choice>
-          <mc:Fallback>
-            <w:pict>
-              <v:shape id="Text Box 13" o:spid="_x0000_s1029" type="#_x0000_t202" style="position:absolute;margin-left:192.75pt;margin-top:184.5pt;width:378pt;height:29.1pt;z-index:251614720;visibility:visible;mso-wrap-style:square;mso-width-percent:0;mso-height-percent:0;mso-wrap-distance-left:9pt;mso-wrap-distance-top:0;mso-wrap-distance-right:9pt;mso-wrap-distance-bottom:0;mso-position-horizontal:absolute;mso-position-horizontal-relative:page;mso-position-vertical:absolute;mso-position-vertical-relative:page;mso-width-percent:0;mso-height-percent:0;mso-width-relative:page;mso-height-relative:page;v-text-anchor:top" o:gfxdata="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" filled="f" stroked="f">
-                <v:textbox inset="0,0,0,0">
-                  <w:txbxContent>
-                    <w:p>
-                      <w:pPr>
-                        <w:pStyle w:val="Ttulo1"/>
-                        <w:jc w:val="center"/>
-                        <w:rPr>
-                          <w:rFonts w:ascii="Arial Black" w:hAnsi="Arial Black"/>
-                          <w:color w:val="auto"/>
-                          <w:sz w:val="32"/>
-                          <w:szCs w:val="30"/>
-                        </w:rPr>
-                      </w:pPr>
-                      <w:r>
-                        <w:rPr>
-                          <w:rFonts w:ascii="Arial Black" w:hAnsi="Arial Black"/>
-                          <w:color w:val="auto"/>
-                          <w:sz w:val="32"/>
-                          <w:szCs w:val="30"/>
-                        </w:rPr>
-                        <w:t>N</w:t>
-                      </w:r>
-                      <w:r>
-                        <w:rPr>
-                          <w:rFonts w:ascii="Arial Black" w:hAnsi="Arial Black"/>
-                          <w:color w:val="auto"/>
-                          <w:sz w:val="32"/>
-                          <w:szCs w:val="30"/>
-                        </w:rPr>
-                        <w:t>OVEDADES</w:t>
-                      </w:r>
-                    </w:p>
-                    <w:p>
-                      <w:pPr>
-                        <w:pStyle w:val="Ttulo1"/>
-                        <w:rPr>
-                          <w:color w:val="auto"/>
-                        </w:rPr>
-                      </w:pPr>
-                    </w:p>
-                  </w:txbxContent>
-                </v:textbox>
-                <w10:wrap anchorx="page" anchory="page"/>
-              </v:shape>
-            </w:pict>
-          </mc:Fallback>
-        </mc:AlternateContent>
-      </w:r>
-    </w:p>
-    <w:p>
-      <w:r>
-        <w:rPr>
-          <w:noProof/>
-          <w:lang w:eastAsia="es-CO" w:bidi="ar-SA"/>
-        </w:rPr>
-        <mc:AlternateContent>
-          <mc:Choice Requires="wps">
-            <w:drawing>
-              <wp:anchor distT="0" distB="0" distL="114300" distR="114300" simplePos="0" relativeHeight="251719168" behindDoc="0" locked="0" layoutInCell="1" allowOverlap="1" wp14:anchorId="70E797BF" wp14:editId="7FB56F7F">
+              <wp:anchor distT="0" distB="0" distL="114300" distR="114300" simplePos="0" relativeHeight="251719168" behindDoc="0" locked="0" layoutInCell="1" allowOverlap="1" wp14:anchorId="07356C43" wp14:editId="2786EC1B">
                 <wp:simplePos x="0" y="0"/>
                 <wp:positionH relativeFrom="column">
                   <wp:posOffset>114300</wp:posOffset>
@@ -1438,7 +1268,176 @@
         <mc:AlternateContent>
           <mc:Choice Requires="wps">
             <w:drawing>
-              <wp:anchor distT="0" distB="0" distL="114300" distR="114300" simplePos="0" relativeHeight="251610624" behindDoc="0" locked="0" layoutInCell="0" allowOverlap="1" wp14:anchorId="6E8357BD" wp14:editId="3FC9F08F">
+              <wp:anchor distT="0" distB="0" distL="114300" distR="114300" simplePos="0" relativeHeight="251614720" behindDoc="0" locked="0" layoutInCell="1" allowOverlap="1" wp14:anchorId="4ED9B321" wp14:editId="10B9D4EE">
+                <wp:simplePos x="0" y="0"/>
+                <wp:positionH relativeFrom="page">
+                  <wp:posOffset>2447925</wp:posOffset>
+                </wp:positionH>
+                <wp:positionV relativeFrom="page">
+                  <wp:posOffset>2394585</wp:posOffset>
+                </wp:positionV>
+                <wp:extent cx="4800600" cy="369570"/>
+                <wp:effectExtent l="0" t="0" r="0" b="11430"/>
+                <wp:wrapNone/>
+                <wp:docPr id="262" name="Text Box 13"/>
+                <wp:cNvGraphicFramePr>
+                  <a:graphicFrameLocks xmlns:a="http://schemas.openxmlformats.org/drawingml/2006/main"/>
+                </wp:cNvGraphicFramePr>
+                <a:graphic xmlns:a="http://schemas.openxmlformats.org/drawingml/2006/main">
+                  <a:graphicData uri="http://schemas.microsoft.com/office/word/2010/wordprocessingShape">
+                    <wps:wsp>
+                      <wps:cNvSpPr txBox="1">
+                        <a:spLocks noChangeArrowheads="1"/>
+                      </wps:cNvSpPr>
+                      <wps:spPr bwMode="auto">
+                        <a:xfrm>
+                          <a:off x="0" y="0"/>
+                          <a:ext cx="4800600" cy="369570"/>
+                        </a:xfrm>
+                        <a:prstGeom prst="rect">
+                          <a:avLst/>
+                        </a:prstGeom>
+                        <a:noFill/>
+                        <a:ln>
+                          <a:noFill/>
+                        </a:ln>
+                        <a:extLst>
+                          <a:ext uri="{909E8E84-426E-40DD-AFC4-6F175D3DCCD1}">
+                            <a14:hiddenFill xmlns:a14="http://schemas.microsoft.com/office/drawing/2010/main">
+                              <a:solidFill>
+                                <a:srgbClr val="FFFFFF"/>
+                              </a:solidFill>
+                            </a14:hiddenFill>
+                          </a:ext>
+                          <a:ext uri="{91240B29-F687-4F45-9708-019B960494DF}">
+                            <a14:hiddenLine xmlns:a14="http://schemas.microsoft.com/office/drawing/2010/main" w="9525">
+                              <a:solidFill>
+                                <a:srgbClr val="000000"/>
+                              </a:solidFill>
+                              <a:miter lim="800000"/>
+                              <a:headEnd/>
+                              <a:tailEnd/>
+                            </a14:hiddenLine>
+                          </a:ext>
+                        </a:extLst>
+                      </wps:spPr>
+                      <wps:txbx>
+                        <w:txbxContent>
+                          <w:p>
+                            <w:pPr>
+                              <w:pStyle w:val="Ttulo1"/>
+                              <w:jc w:val="center"/>
+                              <w:rPr>
+                                <w:rFonts w:ascii="Arial Black" w:hAnsi="Arial Black"/>
+                                <w:color w:val="auto"/>
+                                <w:sz w:val="32"/>
+                                <w:szCs w:val="30"/>
+                              </w:rPr>
+                            </w:pPr>
+                            <w:r>
+                              <w:rPr>
+                                <w:rFonts w:ascii="Arial Black" w:hAnsi="Arial Black"/>
+                                <w:color w:val="auto"/>
+                                <w:sz w:val="32"/>
+                                <w:szCs w:val="30"/>
+                              </w:rPr>
+                              <w:t>N</w:t>
+                            </w:r>
+                            <w:r>
+                              <w:rPr>
+                                <w:rFonts w:ascii="Arial Black" w:hAnsi="Arial Black"/>
+                                <w:color w:val="auto"/>
+                                <w:sz w:val="32"/>
+                                <w:szCs w:val="30"/>
+                              </w:rPr>
+                              <w:t>OVEDADES</w:t>
+                            </w:r>
+                          </w:p>
+                          <w:p>
+                            <w:pPr>
+                              <w:pStyle w:val="Ttulo1"/>
+                              <w:rPr>
+                                <w:color w:val="auto"/>
+                              </w:rPr>
+                            </w:pPr>
+                          </w:p>
+                        </w:txbxContent>
+                      </wps:txbx>
+                      <wps:bodyPr rot="0" vert="horz" wrap="square" lIns="0" tIns="0" rIns="0" bIns="0" anchor="t" anchorCtr="0" upright="1">
+                        <a:noAutofit/>
+                      </wps:bodyPr>
+                    </wps:wsp>
+                  </a:graphicData>
+                </a:graphic>
+                <wp14:sizeRelH relativeFrom="page">
+                  <wp14:pctWidth>0</wp14:pctWidth>
+                </wp14:sizeRelH>
+                <wp14:sizeRelV relativeFrom="page">
+                  <wp14:pctHeight>0</wp14:pctHeight>
+                </wp14:sizeRelV>
+              </wp:anchor>
+            </w:drawing>
+          </mc:Choice>
+          <mc:Fallback>
+            <w:pict>
+              <v:shape id="Text Box 13" o:spid="_x0000_s1029" type="#_x0000_t202" style="position:absolute;margin-left:192.75pt;margin-top:188.55pt;width:378pt;height:29.1pt;z-index:251614720;visibility:visible;mso-wrap-style:square;mso-width-percent:0;mso-height-percent:0;mso-wrap-distance-left:9pt;mso-wrap-distance-top:0;mso-wrap-distance-right:9pt;mso-wrap-distance-bottom:0;mso-position-horizontal:absolute;mso-position-horizontal-relative:page;mso-position-vertical:absolute;mso-position-vertical-relative:page;mso-width-percent:0;mso-height-percent:0;mso-width-relative:page;mso-height-relative:page;v-text-anchor:top" o:gfxdata="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" filled="f" stroked="f">
+                <v:textbox inset="0,0,0,0">
+                  <w:txbxContent>
+                    <w:p>
+                      <w:pPr>
+                        <w:pStyle w:val="Ttulo1"/>
+                        <w:jc w:val="center"/>
+                        <w:rPr>
+                          <w:rFonts w:ascii="Arial Black" w:hAnsi="Arial Black"/>
+                          <w:color w:val="auto"/>
+                          <w:sz w:val="32"/>
+                          <w:szCs w:val="30"/>
+                        </w:rPr>
+                      </w:pPr>
+                      <w:r>
+                        <w:rPr>
+                          <w:rFonts w:ascii="Arial Black" w:hAnsi="Arial Black"/>
+                          <w:color w:val="auto"/>
+                          <w:sz w:val="32"/>
+                          <w:szCs w:val="30"/>
+                        </w:rPr>
+                        <w:t>N</w:t>
+                      </w:r>
+                      <w:r>
+                        <w:rPr>
+                          <w:rFonts w:ascii="Arial Black" w:hAnsi="Arial Black"/>
+                          <w:color w:val="auto"/>
+                          <w:sz w:val="32"/>
+                          <w:szCs w:val="30"/>
+                        </w:rPr>
+                        <w:t>OVEDADES</w:t>
+                      </w:r>
+                    </w:p>
+                    <w:p>
+                      <w:pPr>
+                        <w:pStyle w:val="Ttulo1"/>
+                        <w:rPr>
+                          <w:color w:val="auto"/>
+                        </w:rPr>
+                      </w:pPr>
+                    </w:p>
+                  </w:txbxContent>
+                </v:textbox>
+                <w10:wrap anchorx="page" anchory="page"/>
+              </v:shape>
+            </w:pict>
+          </mc:Fallback>
+        </mc:AlternateContent>
+      </w:r>
+      <w:r>
+        <w:rPr>
+          <w:noProof/>
+          <w:lang w:eastAsia="es-CO" w:bidi="ar-SA"/>
+        </w:rPr>
+        <mc:AlternateContent>
+          <mc:Choice Requires="wps">
+            <w:drawing>
+              <wp:anchor distT="0" distB="0" distL="114300" distR="114300" simplePos="0" relativeHeight="251610624" behindDoc="0" locked="0" layoutInCell="0" allowOverlap="1" wp14:anchorId="4C4F9890" wp14:editId="249CB584">
                 <wp:simplePos x="0" y="0"/>
                 <wp:positionH relativeFrom="page">
                   <wp:posOffset>569342</wp:posOffset>
@@ -1673,16 +1672,16 @@
         <mc:AlternateContent>
           <mc:Choice Requires="wps">
             <w:drawing>
-              <wp:anchor distT="0" distB="0" distL="114300" distR="114300" simplePos="0" relativeHeight="251720192" behindDoc="0" locked="0" layoutInCell="0" allowOverlap="1" wp14:anchorId="5DE62D70" wp14:editId="626A0D35">
+              <wp:anchor distT="0" distB="0" distL="114300" distR="114300" simplePos="0" relativeHeight="251720192" behindDoc="0" locked="0" layoutInCell="0" allowOverlap="1" wp14:anchorId="59864044" wp14:editId="0E5C6226">
                 <wp:simplePos x="0" y="0"/>
                 <wp:positionH relativeFrom="page">
-                  <wp:posOffset>569342</wp:posOffset>
+                  <wp:posOffset>569343</wp:posOffset>
                 </wp:positionH>
                 <wp:positionV relativeFrom="page">
                   <wp:posOffset>2708694</wp:posOffset>
                 </wp:positionV>
-                <wp:extent cx="1552755" cy="2158329"/>
-                <wp:effectExtent l="0" t="0" r="47625" b="33020"/>
+                <wp:extent cx="1552575" cy="2104846"/>
+                <wp:effectExtent l="0" t="0" r="47625" b="29210"/>
                 <wp:wrapNone/>
                 <wp:docPr id="258" name="Text Box 284"/>
                 <wp:cNvGraphicFramePr>
@@ -1697,7 +1696,7 @@
                       <wps:spPr bwMode="auto">
                         <a:xfrm>
                           <a:off x="0" y="0"/>
-                          <a:ext cx="1552755" cy="2158329"/>
+                          <a:ext cx="1552575" cy="2104846"/>
                         </a:xfrm>
                         <a:prstGeom prst="rect">
                           <a:avLst/>
@@ -1943,7 +1942,7 @@
           </mc:Choice>
           <mc:Fallback>
             <w:pict>
-              <v:shape id="Text Box 284" o:spid="_x0000_s1031" type="#_x0000_t202" style="position:absolute;margin-left:44.85pt;margin-top:213.3pt;width:122.25pt;height:169.95pt;z-index:251720192;visibility:visible;mso-wrap-style:square;mso-width-percent:0;mso-height-percent:0;mso-wrap-distance-left:9pt;mso-wrap-distance-top:0;mso-wrap-distance-right:9pt;mso-wrap-distance-bottom:0;mso-position-horizontal:absolute;mso-position-horizontal-relative:page;mso-position-vertical:absolute;mso-position-vertical-relative:page;mso-width-percent:0;mso-height-percent:0;mso-width-relative:page;mso-height-relative:page;v-text-anchor:top" o:gfxdata="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" o:allowincell="f" fillcolor="#d8d8d8 [2732]" stroked="f" strokecolor="#f2f2f2" strokeweight="3pt">
+              <v:shape id="Text Box 284" o:spid="_x0000_s1031" type="#_x0000_t202" style="position:absolute;margin-left:44.85pt;margin-top:213.3pt;width:122.25pt;height:165.75pt;z-index:251720192;visibility:visible;mso-wrap-style:square;mso-width-percent:0;mso-height-percent:0;mso-wrap-distance-left:9pt;mso-wrap-distance-top:0;mso-wrap-distance-right:9pt;mso-wrap-distance-bottom:0;mso-position-horizontal:absolute;mso-position-horizontal-relative:page;mso-position-vertical:absolute;mso-position-vertical-relative:page;mso-width-percent:0;mso-height-percent:0;mso-width-relative:page;mso-height-relative:page;v-text-anchor:top" o:gfxdata="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" o:allowincell="f" fillcolor="#d8d8d8 [2732]" stroked="f" strokecolor="#f2f2f2" strokeweight="3pt">
                 <v:shadow on="t" color="#8adf35" opacity=".5"/>
                 <v:textbox>
                   <w:txbxContent>
@@ -2153,7 +2152,312 @@
         <mc:AlternateContent>
           <mc:Choice Requires="wps">
             <w:drawing>
-              <wp:anchor distT="0" distB="0" distL="114300" distR="114300" simplePos="0" relativeHeight="251657728" behindDoc="0" locked="0" layoutInCell="0" allowOverlap="1" wp14:anchorId="76A3262F" wp14:editId="6BFCD78D">
+              <wp:anchor distT="0" distB="0" distL="114300" distR="114300" simplePos="0" relativeHeight="251613696" behindDoc="0" locked="0" layoutInCell="0" allowOverlap="1" wp14:anchorId="4B4BB157" wp14:editId="31DF2B20">
+                <wp:simplePos x="0" y="0"/>
+                <wp:positionH relativeFrom="page">
+                  <wp:posOffset>2458085</wp:posOffset>
+                </wp:positionH>
+                <wp:positionV relativeFrom="page">
+                  <wp:posOffset>2785745</wp:posOffset>
+                </wp:positionV>
+                <wp:extent cx="2106930" cy="2080260"/>
+                <wp:effectExtent l="0" t="0" r="7620" b="15240"/>
+                <wp:wrapNone/>
+                <wp:docPr id="256" name="Text Box 12"/>
+                <wp:cNvGraphicFramePr>
+                  <a:graphicFrameLocks xmlns:a="http://schemas.openxmlformats.org/drawingml/2006/main"/>
+                </wp:cNvGraphicFramePr>
+                <a:graphic xmlns:a="http://schemas.openxmlformats.org/drawingml/2006/main">
+                  <a:graphicData uri="http://schemas.microsoft.com/office/word/2010/wordprocessingShape">
+                    <wps:wsp>
+                      <wps:cNvSpPr txBox="1">
+                        <a:spLocks noChangeArrowheads="1"/>
+                      </wps:cNvSpPr>
+                      <wps:spPr bwMode="auto">
+                        <a:xfrm>
+                          <a:off x="0" y="0"/>
+                          <a:ext cx="2106930" cy="2080260"/>
+                        </a:xfrm>
+                        <a:prstGeom prst="rect">
+                          <a:avLst/>
+                        </a:prstGeom>
+                        <a:noFill/>
+                        <a:ln>
+                          <a:noFill/>
+                        </a:ln>
+                        <a:extLst>
+                          <a:ext uri="{909E8E84-426E-40DD-AFC4-6F175D3DCCD1}">
+                            <a14:hiddenFill xmlns:a14="http://schemas.microsoft.com/office/drawing/2010/main">
+                              <a:solidFill>
+                                <a:srgbClr val="FFFFFF"/>
+                              </a:solidFill>
+                            </a14:hiddenFill>
+                          </a:ext>
+                          <a:ext uri="{91240B29-F687-4F45-9708-019B960494DF}">
+                            <a14:hiddenLine xmlns:a14="http://schemas.microsoft.com/office/drawing/2010/main" w="9525">
+                              <a:solidFill>
+                                <a:srgbClr val="000000"/>
+                              </a:solidFill>
+                              <a:miter lim="800000"/>
+                              <a:headEnd/>
+                              <a:tailEnd/>
+                            </a14:hiddenLine>
+                          </a:ext>
+                        </a:extLst>
+                      </wps:spPr>
+                      <wps:txbx id="7">
+                        <w:txbxContent>
+                          <w:p>
+                            <w:pPr>
+                              <w:pStyle w:val="Textoindependiente"/>
+                              <w:rPr>
+                                <w:rFonts w:ascii="Tahoma" w:hAnsi="Tahoma" w:cs="Tahoma"/>
+                              </w:rPr>
+                            </w:pPr>
+                            <w:r>
+                              <w:rPr>
+                                <w:rFonts w:ascii="Tahoma" w:hAnsi="Tahoma" w:cs="Tahoma"/>
+                              </w:rPr>
+                              <w:t>Buscando que Wikineo crezca y sea de gran beneficio para todo el personal nos hemos enfocado en agregar contenido relevante y útil de los proyectos que se han llevado a cabo para nuestros clientes, además</w:t>
+                            </w:r>
+                            <w:r>
+                              <w:rPr>
+                                <w:rFonts w:ascii="Tahoma" w:hAnsi="Tahoma" w:cs="Tahoma"/>
+                              </w:rPr>
+                              <w:t xml:space="preserve"> podrás encontrar manuales útiles de configuración para las distintas herramientas </w:t>
+                            </w:r>
+                            <w:r>
+                              <w:rPr>
+                                <w:rFonts w:ascii="Tahoma" w:hAnsi="Tahoma" w:cs="Tahoma"/>
+                              </w:rPr>
+                              <w:t xml:space="preserve"> </w:t>
+                            </w:r>
+                            <w:r>
+                              <w:rPr>
+                                <w:rFonts w:ascii="Tahoma" w:hAnsi="Tahoma" w:cs="Tahoma"/>
+                              </w:rPr>
+                              <w:t xml:space="preserve">de uso diario en la empresa como lo es correo, redmine, </w:t>
+                            </w:r>
+                            <w:r>
+                              <w:rPr>
+                                <w:rFonts w:ascii="Tahoma" w:hAnsi="Tahoma" w:cs="Tahoma"/>
+                              </w:rPr>
+                              <w:t xml:space="preserve">  IDES de desarrollo, </w:t>
+                            </w:r>
+                            <w:r>
+                              <w:rPr>
+                                <w:rFonts w:ascii="Tahoma" w:hAnsi="Tahoma" w:cs="Tahoma"/>
+                              </w:rPr>
+                              <w:t>VPN</w:t>
+                            </w:r>
+                            <w:r>
+                              <w:rPr>
+                                <w:rFonts w:ascii="Tahoma" w:hAnsi="Tahoma" w:cs="Tahoma"/>
+                              </w:rPr>
+                              <w:t xml:space="preserve"> y muchos </w:t>
+                            </w:r>
+                            <w:r>
+                              <w:rPr>
+                                <w:rFonts w:ascii="Tahoma" w:hAnsi="Tahoma" w:cs="Tahoma"/>
+                              </w:rPr>
+                              <w:t>más</w:t>
+                            </w:r>
+                            <w:r>
+                              <w:rPr>
+                                <w:rFonts w:ascii="Tahoma" w:hAnsi="Tahoma" w:cs="Tahoma"/>
+                              </w:rPr>
+                              <w:t>,</w:t>
+                            </w:r>
+                            <w:r>
+                              <w:rPr>
+                                <w:rFonts w:ascii="Tahoma" w:hAnsi="Tahoma" w:cs="Tahoma"/>
+                              </w:rPr>
+                              <w:t xml:space="preserve"> </w:t>
+                            </w:r>
+                            <w:r>
+                              <w:rPr>
+                                <w:rFonts w:ascii="Tahoma" w:hAnsi="Tahoma" w:cs="Tahoma"/>
+                              </w:rPr>
+                              <w:t>también podrás encontrar i</w:t>
+                            </w:r>
+                            <w:r>
+                              <w:rPr>
+                                <w:rFonts w:ascii="Tahoma" w:hAnsi="Tahoma" w:cs="Tahoma"/>
+                              </w:rPr>
+                              <w:t>nformación respectiva de la</w:t>
+                            </w:r>
+                            <w:r>
+                              <w:rPr>
+                                <w:rFonts w:ascii="Tahoma" w:hAnsi="Tahoma" w:cs="Tahoma"/>
+                              </w:rPr>
+                              <w:t xml:space="preserve"> </w:t>
+                            </w:r>
+                            <w:r>
+                              <w:rPr>
+                                <w:rFonts w:ascii="Tahoma" w:hAnsi="Tahoma" w:cs="Tahoma"/>
+                              </w:rPr>
+                              <w:t>forma en que trabajan nuestros clientes, podrás saber cómo funciona el proceso de  preventa y postventa , su filosofía y como están estructurados</w:t>
+                            </w:r>
+                            <w:r>
+                              <w:rPr>
+                                <w:rFonts w:ascii="Tahoma" w:hAnsi="Tahoma" w:cs="Tahoma"/>
+                              </w:rPr>
+                              <w:t>.</w:t>
+                            </w:r>
+                          </w:p>
+                          <w:p>
+                            <w:pPr>
+                              <w:pStyle w:val="Textoindependiente"/>
+                              <w:rPr>
+                                <w:rFonts w:ascii="Tahoma" w:hAnsi="Tahoma" w:cs="Tahoma"/>
+                              </w:rPr>
+                            </w:pPr>
+                          </w:p>
+                        </w:txbxContent>
+                      </wps:txbx>
+                      <wps:bodyPr rot="0" vert="horz" wrap="square" lIns="0" tIns="0" rIns="0" bIns="0" anchor="t" anchorCtr="0" upright="1">
+                        <a:noAutofit/>
+                      </wps:bodyPr>
+                    </wps:wsp>
+                  </a:graphicData>
+                </a:graphic>
+                <wp14:sizeRelH relativeFrom="page">
+                  <wp14:pctWidth>0</wp14:pctWidth>
+                </wp14:sizeRelH>
+                <wp14:sizeRelV relativeFrom="page">
+                  <wp14:pctHeight>0</wp14:pctHeight>
+                </wp14:sizeRelV>
+              </wp:anchor>
+            </w:drawing>
+          </mc:Choice>
+          <mc:Fallback>
+            <w:pict>
+              <v:shape id="Text Box 12" o:spid="_x0000_s1032" type="#_x0000_t202" style="position:absolute;margin-left:193.55pt;margin-top:219.35pt;width:165.9pt;height:163.8pt;z-index:251613696;visibility:visible;mso-wrap-style:square;mso-width-percent:0;mso-height-percent:0;mso-wrap-distance-left:9pt;mso-wrap-distance-top:0;mso-wrap-distance-right:9pt;mso-wrap-distance-bottom:0;mso-position-horizontal:absolute;mso-position-horizontal-relative:page;mso-position-vertical:absolute;mso-position-vertical-relative:page;mso-width-percent:0;mso-height-percent:0;mso-width-relative:page;mso-height-relative:page;v-text-anchor:top" o:gfxdata="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" o:allowincell="f" filled="f" stroked="f">
+                <v:textbox style="mso-next-textbox:#Text Box 132" inset="0,0,0,0">
+                  <w:txbxContent>
+                    <w:p>
+                      <w:pPr>
+                        <w:pStyle w:val="Textoindependiente"/>
+                        <w:rPr>
+                          <w:rFonts w:ascii="Tahoma" w:hAnsi="Tahoma" w:cs="Tahoma"/>
+                        </w:rPr>
+                      </w:pPr>
+                      <w:r>
+                        <w:rPr>
+                          <w:rFonts w:ascii="Tahoma" w:hAnsi="Tahoma" w:cs="Tahoma"/>
+                        </w:rPr>
+                        <w:t>Buscando que Wikineo crezca y sea de gran beneficio para todo el personal nos hemos enfocado en agregar contenido relevante y útil de los proyectos que se han llevado a cabo para nuestros clientes, además</w:t>
+                      </w:r>
+                      <w:r>
+                        <w:rPr>
+                          <w:rFonts w:ascii="Tahoma" w:hAnsi="Tahoma" w:cs="Tahoma"/>
+                        </w:rPr>
+                        <w:t xml:space="preserve"> podrás encontrar manuales útiles de configuración para las distintas herramientas </w:t>
+                      </w:r>
+                      <w:r>
+                        <w:rPr>
+                          <w:rFonts w:ascii="Tahoma" w:hAnsi="Tahoma" w:cs="Tahoma"/>
+                        </w:rPr>
+                        <w:t xml:space="preserve"> </w:t>
+                      </w:r>
+                      <w:r>
+                        <w:rPr>
+                          <w:rFonts w:ascii="Tahoma" w:hAnsi="Tahoma" w:cs="Tahoma"/>
+                        </w:rPr>
+                        <w:t xml:space="preserve">de uso diario en la empresa como lo es correo, redmine, </w:t>
+                      </w:r>
+                      <w:r>
+                        <w:rPr>
+                          <w:rFonts w:ascii="Tahoma" w:hAnsi="Tahoma" w:cs="Tahoma"/>
+                        </w:rPr>
+                        <w:t xml:space="preserve">  IDES de desarrollo, </w:t>
+                      </w:r>
+                      <w:r>
+                        <w:rPr>
+                          <w:rFonts w:ascii="Tahoma" w:hAnsi="Tahoma" w:cs="Tahoma"/>
+                        </w:rPr>
+                        <w:t>VPN</w:t>
+                      </w:r>
+                      <w:r>
+                        <w:rPr>
+                          <w:rFonts w:ascii="Tahoma" w:hAnsi="Tahoma" w:cs="Tahoma"/>
+                        </w:rPr>
+                        <w:t xml:space="preserve"> y muchos </w:t>
+                      </w:r>
+                      <w:r>
+                        <w:rPr>
+                          <w:rFonts w:ascii="Tahoma" w:hAnsi="Tahoma" w:cs="Tahoma"/>
+                        </w:rPr>
+                        <w:t>más</w:t>
+                      </w:r>
+                      <w:r>
+                        <w:rPr>
+                          <w:rFonts w:ascii="Tahoma" w:hAnsi="Tahoma" w:cs="Tahoma"/>
+                        </w:rPr>
+                        <w:t>,</w:t>
+                      </w:r>
+                      <w:r>
+                        <w:rPr>
+                          <w:rFonts w:ascii="Tahoma" w:hAnsi="Tahoma" w:cs="Tahoma"/>
+                        </w:rPr>
+                        <w:t xml:space="preserve"> </w:t>
+                      </w:r>
+                      <w:r>
+                        <w:rPr>
+                          <w:rFonts w:ascii="Tahoma" w:hAnsi="Tahoma" w:cs="Tahoma"/>
+                        </w:rPr>
+                        <w:t>también podrás encontrar i</w:t>
+                      </w:r>
+                      <w:r>
+                        <w:rPr>
+                          <w:rFonts w:ascii="Tahoma" w:hAnsi="Tahoma" w:cs="Tahoma"/>
+                        </w:rPr>
+                        <w:t>nformación respectiva de la</w:t>
+                      </w:r>
+                      <w:r>
+                        <w:rPr>
+                          <w:rFonts w:ascii="Tahoma" w:hAnsi="Tahoma" w:cs="Tahoma"/>
+                        </w:rPr>
+                        <w:t xml:space="preserve"> </w:t>
+                      </w:r>
+                      <w:r>
+                        <w:rPr>
+                          <w:rFonts w:ascii="Tahoma" w:hAnsi="Tahoma" w:cs="Tahoma"/>
+                        </w:rPr>
+                        <w:t>forma en que trabajan nuestros clientes, podrás saber cómo funciona el proceso de  preventa y postventa , su filosofía y como están estructurados</w:t>
+                      </w:r>
+                      <w:r>
+                        <w:rPr>
+                          <w:rFonts w:ascii="Tahoma" w:hAnsi="Tahoma" w:cs="Tahoma"/>
+                        </w:rPr>
+                        <w:t>.</w:t>
+                      </w:r>
+                    </w:p>
+                    <w:p>
+                      <w:pPr>
+                        <w:pStyle w:val="Textoindependiente"/>
+                        <w:rPr>
+                          <w:rFonts w:ascii="Tahoma" w:hAnsi="Tahoma" w:cs="Tahoma"/>
+                        </w:rPr>
+                      </w:pPr>
+                    </w:p>
+                  </w:txbxContent>
+                </v:textbox>
+                <w10:wrap anchorx="page" anchory="page"/>
+              </v:shape>
+            </w:pict>
+          </mc:Fallback>
+        </mc:AlternateContent>
+      </w:r>
+      <w:r>
+        <w:rPr>
+          <w:noProof/>
+          <w:lang w:eastAsia="es-CO" w:bidi="ar-SA"/>
+        </w:rPr>
+        <mc:AlternateContent>
+          <mc:Choice Requires="wps">
+            <w:drawing>
+              <wp:anchor distT="0" distB="0" distL="114300" distR="114300" simplePos="0" relativeHeight="251657728" behindDoc="0" locked="0" layoutInCell="0" allowOverlap="1" wp14:anchorId="153ACF29" wp14:editId="0C2A2260">
                 <wp:simplePos x="0" y="0"/>
                 <wp:positionH relativeFrom="page">
                   <wp:posOffset>4993419</wp:posOffset>
@@ -2224,7 +2528,7 @@
           </mc:Choice>
           <mc:Fallback>
             <w:pict>
-              <v:shape id="Text Box 132" o:spid="_x0000_s1032" type="#_x0000_t202" style="position:absolute;margin-left:393.2pt;margin-top:219.15pt;width:118pt;height:114.55pt;z-index:251657728;visibility:visible;mso-wrap-style:square;mso-width-percent:0;mso-height-percent:0;mso-wrap-distance-left:9pt;mso-wrap-distance-top:0;mso-wrap-distance-right:9pt;mso-wrap-distance-bottom:0;mso-position-horizontal:absolute;mso-position-horizontal-relative:page;mso-position-vertical:absolute;mso-position-vertical-relative:page;mso-width-percent:0;mso-height-percent:0;mso-width-relative:page;mso-height-relative:page;v-text-anchor:top" o:gfxdata="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" o:allowincell="f" filled="f" stroked="f">
+              <v:shape id="Text Box 132" o:spid="_x0000_s1033" type="#_x0000_t202" style="position:absolute;margin-left:393.2pt;margin-top:219.15pt;width:118pt;height:114.55pt;z-index:251657728;visibility:visible;mso-wrap-style:square;mso-width-percent:0;mso-height-percent:0;mso-wrap-distance-left:9pt;mso-wrap-distance-top:0;mso-wrap-distance-right:9pt;mso-wrap-distance-bottom:0;mso-position-horizontal:absolute;mso-position-horizontal-relative:page;mso-position-vertical:absolute;mso-position-vertical-relative:page;mso-width-percent:0;mso-height-percent:0;mso-width-relative:page;mso-height-relative:page;v-text-anchor:top" o:gfxdata="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" o:allowincell="f" filled="f" stroked="f">
                 <v:textbox inset="0,0,0,0">
                   <w:txbxContent/>
                 </v:textbox>
@@ -2241,311 +2545,6 @@
           <w:tab w:val="left" w:pos="1140"/>
         </w:tabs>
       </w:pPr>
-      <w:r>
-        <w:rPr>
-          <w:noProof/>
-          <w:lang w:eastAsia="es-CO" w:bidi="ar-SA"/>
-        </w:rPr>
-        <mc:AlternateContent>
-          <mc:Choice Requires="wps">
-            <w:drawing>
-              <wp:anchor distT="0" distB="0" distL="114300" distR="114300" simplePos="0" relativeHeight="251613696" behindDoc="0" locked="0" layoutInCell="0" allowOverlap="1" wp14:anchorId="388A95FC" wp14:editId="37A8AEF4">
-                <wp:simplePos x="0" y="0"/>
-                <wp:positionH relativeFrom="page">
-                  <wp:posOffset>2456953</wp:posOffset>
-                </wp:positionH>
-                <wp:positionV relativeFrom="page">
-                  <wp:posOffset>2854518</wp:posOffset>
-                </wp:positionV>
-                <wp:extent cx="2107096" cy="2011680"/>
-                <wp:effectExtent l="0" t="0" r="7620" b="7620"/>
-                <wp:wrapNone/>
-                <wp:docPr id="256" name="Text Box 12"/>
-                <wp:cNvGraphicFramePr>
-                  <a:graphicFrameLocks xmlns:a="http://schemas.openxmlformats.org/drawingml/2006/main"/>
-                </wp:cNvGraphicFramePr>
-                <a:graphic xmlns:a="http://schemas.openxmlformats.org/drawingml/2006/main">
-                  <a:graphicData uri="http://schemas.microsoft.com/office/word/2010/wordprocessingShape">
-                    <wps:wsp>
-                      <wps:cNvSpPr txBox="1">
-                        <a:spLocks noChangeArrowheads="1"/>
-                      </wps:cNvSpPr>
-                      <wps:spPr bwMode="auto">
-                        <a:xfrm>
-                          <a:off x="0" y="0"/>
-                          <a:ext cx="2107096" cy="2011680"/>
-                        </a:xfrm>
-                        <a:prstGeom prst="rect">
-                          <a:avLst/>
-                        </a:prstGeom>
-                        <a:noFill/>
-                        <a:ln>
-                          <a:noFill/>
-                        </a:ln>
-                        <a:extLst>
-                          <a:ext uri="{909E8E84-426E-40DD-AFC4-6F175D3DCCD1}">
-                            <a14:hiddenFill xmlns:a14="http://schemas.microsoft.com/office/drawing/2010/main">
-                              <a:solidFill>
-                                <a:srgbClr val="FFFFFF"/>
-                              </a:solidFill>
-                            </a14:hiddenFill>
-                          </a:ext>
-                          <a:ext uri="{91240B29-F687-4F45-9708-019B960494DF}">
-                            <a14:hiddenLine xmlns:a14="http://schemas.microsoft.com/office/drawing/2010/main" w="9525">
-                              <a:solidFill>
-                                <a:srgbClr val="000000"/>
-                              </a:solidFill>
-                              <a:miter lim="800000"/>
-                              <a:headEnd/>
-                              <a:tailEnd/>
-                            </a14:hiddenLine>
-                          </a:ext>
-                        </a:extLst>
-                      </wps:spPr>
-                      <wps:txbx id="7">
-                        <w:txbxContent>
-                          <w:p>
-                            <w:pPr>
-                              <w:pStyle w:val="Textoindependiente"/>
-                              <w:rPr>
-                                <w:rFonts w:ascii="Tahoma" w:hAnsi="Tahoma" w:cs="Tahoma"/>
-                              </w:rPr>
-                            </w:pPr>
-                            <w:r>
-                              <w:rPr>
-                                <w:rFonts w:ascii="Tahoma" w:hAnsi="Tahoma" w:cs="Tahoma"/>
-                              </w:rPr>
-                              <w:t>Buscando que Wikineo crezca y sea de gran beneficio para todo el personal nos hemos enfocado en agregar contenido relevante y útil de los proyectos que se han llevado a cabo para nuestros clientes, además</w:t>
-                            </w:r>
-                            <w:r>
-                              <w:rPr>
-                                <w:rFonts w:ascii="Tahoma" w:hAnsi="Tahoma" w:cs="Tahoma"/>
-                              </w:rPr>
-                              <w:t xml:space="preserve"> podrás encontrar manuales útiles de configuración para las distintas herramientas </w:t>
-                            </w:r>
-                            <w:r>
-                              <w:rPr>
-                                <w:rFonts w:ascii="Tahoma" w:hAnsi="Tahoma" w:cs="Tahoma"/>
-                              </w:rPr>
-                              <w:t xml:space="preserve"> </w:t>
-                            </w:r>
-                            <w:r>
-                              <w:rPr>
-                                <w:rFonts w:ascii="Tahoma" w:hAnsi="Tahoma" w:cs="Tahoma"/>
-                              </w:rPr>
-                              <w:t xml:space="preserve">de uso diario en la empresa como lo es correo, redmine, </w:t>
-                            </w:r>
-                            <w:r>
-                              <w:rPr>
-                                <w:rFonts w:ascii="Tahoma" w:hAnsi="Tahoma" w:cs="Tahoma"/>
-                              </w:rPr>
-                              <w:t xml:space="preserve">  IDES de desarrollo, </w:t>
-                            </w:r>
-                            <w:r>
-                              <w:rPr>
-                                <w:rFonts w:ascii="Tahoma" w:hAnsi="Tahoma" w:cs="Tahoma"/>
-                              </w:rPr>
-                              <w:t>VPN</w:t>
-                            </w:r>
-                            <w:r>
-                              <w:rPr>
-                                <w:rFonts w:ascii="Tahoma" w:hAnsi="Tahoma" w:cs="Tahoma"/>
-                              </w:rPr>
-                              <w:t xml:space="preserve"> y muchos </w:t>
-                            </w:r>
-                            <w:r>
-                              <w:rPr>
-                                <w:rFonts w:ascii="Tahoma" w:hAnsi="Tahoma" w:cs="Tahoma"/>
-                              </w:rPr>
-                              <w:t>más</w:t>
-                            </w:r>
-                            <w:r>
-                              <w:rPr>
-                                <w:rFonts w:ascii="Tahoma" w:hAnsi="Tahoma" w:cs="Tahoma"/>
-                              </w:rPr>
-                              <w:t>,</w:t>
-                            </w:r>
-                            <w:r>
-                              <w:rPr>
-                                <w:rFonts w:ascii="Tahoma" w:hAnsi="Tahoma" w:cs="Tahoma"/>
-                              </w:rPr>
-                              <w:t xml:space="preserve"> </w:t>
-                            </w:r>
-                            <w:r>
-                              <w:rPr>
-                                <w:rFonts w:ascii="Tahoma" w:hAnsi="Tahoma" w:cs="Tahoma"/>
-                              </w:rPr>
-                              <w:t>también podrás encontrar i</w:t>
-                            </w:r>
-                            <w:r>
-                              <w:rPr>
-                                <w:rFonts w:ascii="Tahoma" w:hAnsi="Tahoma" w:cs="Tahoma"/>
-                              </w:rPr>
-                              <w:t>nformación respectiva de la</w:t>
-                            </w:r>
-                            <w:r>
-                              <w:rPr>
-                                <w:rFonts w:ascii="Tahoma" w:hAnsi="Tahoma" w:cs="Tahoma"/>
-                              </w:rPr>
-                              <w:t xml:space="preserve"> </w:t>
-                            </w:r>
-                            <w:r>
-                              <w:rPr>
-                                <w:rFonts w:ascii="Tahoma" w:hAnsi="Tahoma" w:cs="Tahoma"/>
-                              </w:rPr>
-                              <w:t>forma en que trabajan nuestros clientes, podrás saber cómo funciona el proceso de  preventa y postventa , su filosofía y como están estructurados</w:t>
-                            </w:r>
-                            <w:r>
-                              <w:rPr>
-                                <w:rFonts w:ascii="Tahoma" w:hAnsi="Tahoma" w:cs="Tahoma"/>
-                              </w:rPr>
-                              <w:t>.</w:t>
-                            </w:r>
-                          </w:p>
-                          <w:p>
-                            <w:pPr>
-                              <w:pStyle w:val="Textoindependiente"/>
-                              <w:rPr>
-                                <w:rFonts w:ascii="Tahoma" w:hAnsi="Tahoma" w:cs="Tahoma"/>
-                              </w:rPr>
-                            </w:pPr>
-                          </w:p>
-                        </w:txbxContent>
-                      </wps:txbx>
-                      <wps:bodyPr rot="0" vert="horz" wrap="square" lIns="0" tIns="0" rIns="0" bIns="0" anchor="t" anchorCtr="0" upright="1">
-                        <a:noAutofit/>
-                      </wps:bodyPr>
-                    </wps:wsp>
-                  </a:graphicData>
-                </a:graphic>
-                <wp14:sizeRelH relativeFrom="page">
-                  <wp14:pctWidth>0</wp14:pctWidth>
-                </wp14:sizeRelH>
-                <wp14:sizeRelV relativeFrom="page">
-                  <wp14:pctHeight>0</wp14:pctHeight>
-                </wp14:sizeRelV>
-              </wp:anchor>
-            </w:drawing>
-          </mc:Choice>
-          <mc:Fallback>
-            <w:pict>
-              <v:shape id="Text Box 12" o:spid="_x0000_s1033" type="#_x0000_t202" style="position:absolute;margin-left:193.45pt;margin-top:224.75pt;width:165.9pt;height:158.4pt;z-index:251613696;visibility:visible;mso-wrap-style:square;mso-width-percent:0;mso-height-percent:0;mso-wrap-distance-left:9pt;mso-wrap-distance-top:0;mso-wrap-distance-right:9pt;mso-wrap-distance-bottom:0;mso-position-horizontal:absolute;mso-position-horizontal-relative:page;mso-position-vertical:absolute;mso-position-vertical-relative:page;mso-width-percent:0;mso-height-percent:0;mso-width-relative:page;mso-height-relative:page;v-text-anchor:top" o:gfxdata="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" o:allowincell="f" filled="f" stroked="f">
-                <v:textbox style="mso-next-textbox:#Text Box 132" inset="0,0,0,0">
-                  <w:txbxContent>
-                    <w:p>
-                      <w:pPr>
-                        <w:pStyle w:val="Textoindependiente"/>
-                        <w:rPr>
-                          <w:rFonts w:ascii="Tahoma" w:hAnsi="Tahoma" w:cs="Tahoma"/>
-                        </w:rPr>
-                      </w:pPr>
-                      <w:r>
-                        <w:rPr>
-                          <w:rFonts w:ascii="Tahoma" w:hAnsi="Tahoma" w:cs="Tahoma"/>
-                        </w:rPr>
-                        <w:t>Buscando que Wikineo crezca y sea de gran beneficio para todo el personal nos hemos enfocado en agregar contenido relevante y útil de los proyectos que se han llevado a cabo para nuestros clientes, además</w:t>
-                      </w:r>
-                      <w:r>
-                        <w:rPr>
-                          <w:rFonts w:ascii="Tahoma" w:hAnsi="Tahoma" w:cs="Tahoma"/>
-                        </w:rPr>
-                        <w:t xml:space="preserve"> podrás encontrar manuales útiles de configuración para las distintas herramientas </w:t>
-                      </w:r>
-                      <w:r>
-                        <w:rPr>
-                          <w:rFonts w:ascii="Tahoma" w:hAnsi="Tahoma" w:cs="Tahoma"/>
-                        </w:rPr>
-                        <w:t xml:space="preserve"> </w:t>
-                      </w:r>
-                      <w:r>
-                        <w:rPr>
-                          <w:rFonts w:ascii="Tahoma" w:hAnsi="Tahoma" w:cs="Tahoma"/>
-                        </w:rPr>
-                        <w:t xml:space="preserve">de uso diario en la empresa como lo es correo, redmine, </w:t>
-                      </w:r>
-                      <w:r>
-                        <w:rPr>
-                          <w:rFonts w:ascii="Tahoma" w:hAnsi="Tahoma" w:cs="Tahoma"/>
-                        </w:rPr>
-                        <w:t xml:space="preserve">  IDES de desarrollo, </w:t>
-                      </w:r>
-                      <w:r>
-                        <w:rPr>
-                          <w:rFonts w:ascii="Tahoma" w:hAnsi="Tahoma" w:cs="Tahoma"/>
-                        </w:rPr>
-                        <w:t>VPN</w:t>
-                      </w:r>
-                      <w:r>
-                        <w:rPr>
-                          <w:rFonts w:ascii="Tahoma" w:hAnsi="Tahoma" w:cs="Tahoma"/>
-                        </w:rPr>
-                        <w:t xml:space="preserve"> y muchos </w:t>
-                      </w:r>
-                      <w:r>
-                        <w:rPr>
-                          <w:rFonts w:ascii="Tahoma" w:hAnsi="Tahoma" w:cs="Tahoma"/>
-                        </w:rPr>
-                        <w:t>más</w:t>
-                      </w:r>
-                      <w:r>
-                        <w:rPr>
-                          <w:rFonts w:ascii="Tahoma" w:hAnsi="Tahoma" w:cs="Tahoma"/>
-                        </w:rPr>
-                        <w:t>,</w:t>
-                      </w:r>
-                      <w:r>
-                        <w:rPr>
-                          <w:rFonts w:ascii="Tahoma" w:hAnsi="Tahoma" w:cs="Tahoma"/>
-                        </w:rPr>
-                        <w:t xml:space="preserve"> </w:t>
-                      </w:r>
-                      <w:r>
-                        <w:rPr>
-                          <w:rFonts w:ascii="Tahoma" w:hAnsi="Tahoma" w:cs="Tahoma"/>
-                        </w:rPr>
-                        <w:t>también podrás encontrar i</w:t>
-                      </w:r>
-                      <w:r>
-                        <w:rPr>
-                          <w:rFonts w:ascii="Tahoma" w:hAnsi="Tahoma" w:cs="Tahoma"/>
-                        </w:rPr>
-                        <w:t>nformación respectiva de la</w:t>
-                      </w:r>
-                      <w:r>
-                        <w:rPr>
-                          <w:rFonts w:ascii="Tahoma" w:hAnsi="Tahoma" w:cs="Tahoma"/>
-                        </w:rPr>
-                        <w:t xml:space="preserve"> </w:t>
-                      </w:r>
-                      <w:r>
-                        <w:rPr>
-                          <w:rFonts w:ascii="Tahoma" w:hAnsi="Tahoma" w:cs="Tahoma"/>
-                        </w:rPr>
-                        <w:t>forma en que trabajan nuestros clientes, podrás saber cómo funciona el proceso de  preventa y postventa , su filosofía y como están estructurados</w:t>
-                      </w:r>
-                      <w:r>
-                        <w:rPr>
-                          <w:rFonts w:ascii="Tahoma" w:hAnsi="Tahoma" w:cs="Tahoma"/>
-                        </w:rPr>
-                        <w:t>.</w:t>
-                      </w:r>
-                    </w:p>
-                    <w:p>
-                      <w:pPr>
-                        <w:pStyle w:val="Textoindependiente"/>
-                        <w:rPr>
-                          <w:rFonts w:ascii="Tahoma" w:hAnsi="Tahoma" w:cs="Tahoma"/>
-                        </w:rPr>
-                      </w:pPr>
-                    </w:p>
-                  </w:txbxContent>
-                </v:textbox>
-                <w10:wrap anchorx="page" anchory="page"/>
-              </v:shape>
-            </w:pict>
-          </mc:Fallback>
-        </mc:AlternateContent>
-      </w:r>
       <w:r>
         <w:rPr>
           <w:noProof/>
@@ -2681,16 +2680,16 @@
           <w:lang w:eastAsia="es-CO" w:bidi="ar-SA"/>
         </w:rPr>
         <w:drawing>
-          <wp:anchor distT="0" distB="0" distL="114300" distR="114300" simplePos="0" relativeHeight="251739648" behindDoc="0" locked="0" layoutInCell="1" allowOverlap="1" wp14:anchorId="15340D15" wp14:editId="08E6A8D0">
+          <wp:anchor distT="0" distB="0" distL="114300" distR="114300" simplePos="0" relativeHeight="251739648" behindDoc="0" locked="0" layoutInCell="1" allowOverlap="1" wp14:anchorId="17A5E781" wp14:editId="52AF0C70">
             <wp:simplePos x="0" y="0"/>
             <wp:positionH relativeFrom="column">
               <wp:posOffset>224155</wp:posOffset>
             </wp:positionH>
             <wp:positionV relativeFrom="paragraph">
-              <wp:posOffset>7762875</wp:posOffset>
+              <wp:posOffset>8056245</wp:posOffset>
             </wp:positionV>
-            <wp:extent cx="6331585" cy="1837055"/>
-            <wp:effectExtent l="0" t="0" r="0" b="0"/>
+            <wp:extent cx="6331585" cy="2009775"/>
+            <wp:effectExtent l="0" t="0" r="0" b="9525"/>
             <wp:wrapSquare wrapText="bothSides"/>
             <wp:docPr id="277" name="Imagen 277" descr="C:\Users\jalzate\Desktop\BoletinWIkiNeo\fchp_lenguajes.png"/>
             <wp:cNvGraphicFramePr>
@@ -2721,7 +2720,7 @@
                   <pic:spPr bwMode="auto">
                     <a:xfrm>
                       <a:off x="0" y="0"/>
-                      <a:ext cx="6331585" cy="1837055"/>
+                      <a:ext cx="6331585" cy="2009775"/>
                     </a:xfrm>
                     <a:prstGeom prst="rect">
                       <a:avLst/>
@@ -2753,18 +2752,18 @@
         <mc:AlternateContent>
           <mc:Choice Requires="wps">
             <w:drawing>
-              <wp:anchor distT="0" distB="0" distL="114300" distR="114300" simplePos="0" relativeHeight="251737600" behindDoc="0" locked="0" layoutInCell="0" allowOverlap="1" wp14:anchorId="6E8CAD2C" wp14:editId="25DC72FD">
+              <wp:anchor distT="0" distB="0" distL="114300" distR="114300" simplePos="0" relativeHeight="251734528" behindDoc="0" locked="0" layoutInCell="0" allowOverlap="1" wp14:anchorId="5E4C19EF" wp14:editId="288BD638">
                 <wp:simplePos x="0" y="0"/>
                 <wp:positionH relativeFrom="page">
-                  <wp:posOffset>844550</wp:posOffset>
+                  <wp:posOffset>749935</wp:posOffset>
                 </wp:positionH>
                 <wp:positionV relativeFrom="page">
-                  <wp:posOffset>13465175</wp:posOffset>
+                  <wp:posOffset>10489565</wp:posOffset>
                 </wp:positionV>
-                <wp:extent cx="5934710" cy="413385"/>
-                <wp:effectExtent l="0" t="0" r="8890" b="5715"/>
+                <wp:extent cx="6262370" cy="1285240"/>
+                <wp:effectExtent l="0" t="0" r="5080" b="10160"/>
                 <wp:wrapNone/>
-                <wp:docPr id="274" name="Text Box 15"/>
+                <wp:docPr id="270" name="Text Box 15"/>
                 <wp:cNvGraphicFramePr>
                   <a:graphicFrameLocks xmlns:a="http://schemas.openxmlformats.org/drawingml/2006/main"/>
                 </wp:cNvGraphicFramePr>
@@ -2777,7 +2776,7 @@
                       <wps:spPr bwMode="auto">
                         <a:xfrm>
                           <a:off x="0" y="0"/>
-                          <a:ext cx="5934710" cy="413385"/>
+                          <a:ext cx="6262370" cy="1285240"/>
                         </a:xfrm>
                         <a:prstGeom prst="rect">
                           <a:avLst/>
@@ -2812,6 +2811,177 @@
                             <w:pPr>
                               <w:pStyle w:val="Textoindependiente"/>
                               <w:spacing w:line="240" w:lineRule="exact"/>
+                              <w:rPr>
+                                <w:rFonts w:ascii="Tahoma" w:hAnsi="Tahoma" w:cs="Tahoma"/>
+                              </w:rPr>
+                            </w:pPr>
+                            <w:r>
+                              <w:rPr>
+                                <w:rFonts w:ascii="Tahoma" w:hAnsi="Tahoma" w:cs="Tahoma"/>
+                              </w:rPr>
+                              <w:t xml:space="preserve">En esta sección </w:t>
+                            </w:r>
+                            <w:r>
+                              <w:rPr>
+                                <w:rFonts w:ascii="Tahoma" w:hAnsi="Tahoma" w:cs="Tahoma"/>
+                              </w:rPr>
+                              <w:t>podrás</w:t>
+                            </w:r>
+                            <w:r>
+                              <w:rPr>
+                                <w:rFonts w:ascii="Tahoma" w:hAnsi="Tahoma" w:cs="Tahoma"/>
+                              </w:rPr>
+                              <w:t xml:space="preserve"> encontrar toda la información necesaria de </w:t>
+                            </w:r>
+                            <w:r>
+                              <w:rPr>
+                                <w:rFonts w:ascii="Tahoma" w:hAnsi="Tahoma" w:cs="Tahoma"/>
+                              </w:rPr>
+                              <w:t>las herramientas más utilizadas en I</w:t>
+                            </w:r>
+                            <w:r>
+                              <w:rPr>
+                                <w:rFonts w:ascii="Tahoma" w:hAnsi="Tahoma" w:cs="Tahoma"/>
+                              </w:rPr>
+                              <w:t>ngeneo</w:t>
+                            </w:r>
+                            <w:r>
+                              <w:rPr>
+                                <w:rFonts w:ascii="Tahoma" w:hAnsi="Tahoma" w:cs="Tahoma"/>
+                              </w:rPr>
+                              <w:t xml:space="preserve"> y que se requieren </w:t>
+                            </w:r>
+                            <w:r>
+                              <w:rPr>
+                                <w:rFonts w:ascii="Tahoma" w:hAnsi="Tahoma" w:cs="Tahoma"/>
+                              </w:rPr>
+                              <w:t xml:space="preserve">para un </w:t>
+                            </w:r>
+                            <w:r>
+                              <w:rPr>
+                                <w:rFonts w:ascii="Tahoma" w:hAnsi="Tahoma" w:cs="Tahoma"/>
+                              </w:rPr>
+                              <w:t>óptimo</w:t>
+                            </w:r>
+                            <w:r>
+                              <w:rPr>
+                                <w:rFonts w:ascii="Tahoma" w:hAnsi="Tahoma" w:cs="Tahoma"/>
+                              </w:rPr>
+                              <w:t xml:space="preserve"> desempeño de las labores </w:t>
+                            </w:r>
+                            <w:r>
+                              <w:rPr>
+                                <w:rFonts w:ascii="Tahoma" w:hAnsi="Tahoma" w:cs="Tahoma"/>
+                              </w:rPr>
+                              <w:t>solicitadas por la</w:t>
+                            </w:r>
+                            <w:r>
+                              <w:rPr>
+                                <w:rFonts w:ascii="Tahoma" w:hAnsi="Tahoma" w:cs="Tahoma"/>
+                              </w:rPr>
+                              <w:t xml:space="preserve"> empresa</w:t>
+                            </w:r>
+                            <w:r>
+                              <w:rPr>
+                                <w:rFonts w:ascii="Tahoma" w:hAnsi="Tahoma" w:cs="Tahoma"/>
+                              </w:rPr>
+                              <w:t xml:space="preserve">, las herramientas que allí se describen son utilizadas </w:t>
+                            </w:r>
+                            <w:r>
+                              <w:rPr>
+                                <w:rFonts w:ascii="Tahoma" w:hAnsi="Tahoma" w:cs="Tahoma"/>
+                              </w:rPr>
+                              <w:t xml:space="preserve">  tanto para el desarrollo, registro de tiempos,</w:t>
+                            </w:r>
+                            <w:r>
+                              <w:rPr>
+                                <w:rFonts w:ascii="Tahoma" w:hAnsi="Tahoma" w:cs="Tahoma"/>
+                              </w:rPr>
+                              <w:t xml:space="preserve"> almacenamiento, </w:t>
+                            </w:r>
+                            <w:r>
+                              <w:rPr>
+                                <w:rFonts w:ascii="Tahoma" w:hAnsi="Tahoma" w:cs="Tahoma"/>
+                              </w:rPr>
+                              <w:t>también</w:t>
+                            </w:r>
+                            <w:r>
+                              <w:rPr>
+                                <w:rFonts w:ascii="Tahoma" w:hAnsi="Tahoma" w:cs="Tahoma"/>
+                              </w:rPr>
+                              <w:t xml:space="preserve"> </w:t>
+                            </w:r>
+                            <w:r>
+                              <w:rPr>
+                                <w:rFonts w:ascii="Tahoma" w:hAnsi="Tahoma" w:cs="Tahoma"/>
+                              </w:rPr>
+                              <w:t>podrás</w:t>
+                            </w:r>
+                            <w:r>
+                              <w:rPr>
+                                <w:rFonts w:ascii="Tahoma" w:hAnsi="Tahoma" w:cs="Tahoma"/>
+                              </w:rPr>
+                              <w:t xml:space="preserve"> </w:t>
+                            </w:r>
+                            <w:r>
+                              <w:rPr>
+                                <w:rFonts w:ascii="Tahoma" w:hAnsi="Tahoma" w:cs="Tahoma"/>
+                              </w:rPr>
+                              <w:t xml:space="preserve">encontrar manuales para instalación y configuración  de </w:t>
+                            </w:r>
+                            <w:r>
+                              <w:rPr>
+                                <w:rFonts w:ascii="Tahoma" w:hAnsi="Tahoma" w:cs="Tahoma"/>
+                              </w:rPr>
+                              <w:t xml:space="preserve"> </w:t>
+                            </w:r>
+                            <w:r>
+                              <w:rPr>
+                                <w:rFonts w:ascii="Tahoma" w:hAnsi="Tahoma" w:cs="Tahoma"/>
+                              </w:rPr>
+                              <w:t xml:space="preserve"> plugins</w:t>
+                            </w:r>
+                            <w:r>
+                              <w:rPr>
+                                <w:rFonts w:ascii="Tahoma" w:hAnsi="Tahoma" w:cs="Tahoma"/>
+                              </w:rPr>
+                              <w:t xml:space="preserve"> para las</w:t>
+                            </w:r>
+                            <w:r>
+                              <w:rPr>
+                                <w:rFonts w:ascii="Tahoma" w:hAnsi="Tahoma" w:cs="Tahoma"/>
+                              </w:rPr>
+                              <w:t xml:space="preserve"> herramientas </w:t>
+                            </w:r>
+                            <w:r>
+                              <w:rPr>
+                                <w:rFonts w:ascii="Tahoma" w:hAnsi="Tahoma" w:cs="Tahoma"/>
+                              </w:rPr>
+                              <w:t xml:space="preserve"> </w:t>
+                            </w:r>
+                            <w:r>
+                              <w:rPr>
+                                <w:rFonts w:ascii="Tahoma" w:hAnsi="Tahoma" w:cs="Tahoma"/>
+                              </w:rPr>
+                              <w:t xml:space="preserve">que se recomiendan allí, con esto estamos buscando que puedas tener información de calidad </w:t>
+                            </w:r>
+                            <w:r>
+                              <w:rPr>
+                                <w:rFonts w:ascii="Tahoma" w:hAnsi="Tahoma" w:cs="Tahoma"/>
+                              </w:rPr>
+                              <w:t>y de plena confiablidad a la cual puedas recurrir y aplicar a tus necesidades</w:t>
+                            </w:r>
+                            <w:r>
+                              <w:rPr>
+                                <w:rFonts w:ascii="Tahoma" w:hAnsi="Tahoma" w:cs="Tahoma"/>
+                              </w:rPr>
+                              <w:t>.</w:t>
+                            </w:r>
+                          </w:p>
+                          <w:p>
+                            <w:pPr>
+                              <w:pStyle w:val="Textoindependiente"/>
+                              <w:spacing w:line="240" w:lineRule="exact"/>
                               <w:jc w:val="center"/>
                               <w:rPr>
                                 <w:rFonts w:ascii="Tahoma" w:hAnsi="Tahoma" w:cs="Tahoma"/>
@@ -2837,48 +3007,6 @@
                               <w:rPr>
                                 <w:lang w:val="pt-BR"/>
                               </w:rPr>
-                            </w:pPr>
-                          </w:p>
-                          <w:p>
-                            <w:pPr>
-                              <w:pStyle w:val="Textoindependiente"/>
-                              <w:spacing w:line="240" w:lineRule="exact"/>
-                              <w:rPr>
-                                <w:lang w:val="pt-BR"/>
-                              </w:rPr>
-                            </w:pPr>
-                          </w:p>
-                          <w:p>
-                            <w:pPr>
-                              <w:pStyle w:val="Textoindependiente"/>
-                              <w:spacing w:line="240" w:lineRule="exact"/>
-                              <w:rPr>
-                                <w:lang w:val="pt-BR"/>
-                              </w:rPr>
-                            </w:pPr>
-                          </w:p>
-                          <w:p>
-                            <w:pPr>
-                              <w:pStyle w:val="Textoindependiente"/>
-                              <w:spacing w:line="240" w:lineRule="exact"/>
-                              <w:rPr>
-                                <w:lang w:val="pt-BR"/>
-                              </w:rPr>
-                            </w:pPr>
-                          </w:p>
-                          <w:p>
-                            <w:pPr>
-                              <w:pStyle w:val="Textoindependiente"/>
-                              <w:spacing w:line="240" w:lineRule="exact"/>
-                              <w:rPr>
-                                <w:lang w:val="pt-BR"/>
-                              </w:rPr>
-                            </w:pPr>
-                          </w:p>
-                          <w:p>
-                            <w:pPr>
-                              <w:pStyle w:val="Textoindependiente"/>
-                              <w:spacing w:line="240" w:lineRule="exact"/>
                             </w:pPr>
                           </w:p>
                         </w:txbxContent>
@@ -2900,9 +3028,180 @@
           </mc:Choice>
           <mc:Fallback>
             <w:pict>
-              <v:shape id="Text Box 15" o:spid="_x0000_s1035" type="#_x0000_t202" style="position:absolute;margin-left:66.5pt;margin-top:1060.25pt;width:467.3pt;height:32.55pt;z-index:251737600;visibility:visible;mso-wrap-style:square;mso-width-percent:0;mso-height-percent:0;mso-wrap-distance-left:9pt;mso-wrap-distance-top:0;mso-wrap-distance-right:9pt;mso-wrap-distance-bottom:0;mso-position-horizontal:absolute;mso-position-horizontal-relative:page;mso-position-vertical:absolute;mso-position-vertical-relative:page;mso-width-percent:0;mso-height-percent:0;mso-width-relative:page;mso-height-relative:page;v-text-anchor:top" o:gfxdata="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" o:allowincell="f" filled="f" stroked="f">
+              <v:shape id="Text Box 15" o:spid="_x0000_s1035" type="#_x0000_t202" style="position:absolute;margin-left:59.05pt;margin-top:825.95pt;width:493.1pt;height:101.2pt;z-index:251734528;visibility:visible;mso-wrap-style:square;mso-width-percent:0;mso-height-percent:0;mso-wrap-distance-left:9pt;mso-wrap-distance-top:0;mso-wrap-distance-right:9pt;mso-wrap-distance-bottom:0;mso-position-horizontal:absolute;mso-position-horizontal-relative:page;mso-position-vertical:absolute;mso-position-vertical-relative:page;mso-width-percent:0;mso-height-percent:0;mso-width-relative:page;mso-height-relative:page;v-text-anchor:top" o:gfxdata="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" o:allowincell="f" filled="f" stroked="f">
                 <v:textbox inset="0,0,0,0">
                   <w:txbxContent>
+                    <w:p>
+                      <w:pPr>
+                        <w:pStyle w:val="Textoindependiente"/>
+                        <w:spacing w:line="240" w:lineRule="exact"/>
+                        <w:rPr>
+                          <w:rFonts w:ascii="Tahoma" w:hAnsi="Tahoma" w:cs="Tahoma"/>
+                        </w:rPr>
+                      </w:pPr>
+                      <w:r>
+                        <w:rPr>
+                          <w:rFonts w:ascii="Tahoma" w:hAnsi="Tahoma" w:cs="Tahoma"/>
+                        </w:rPr>
+                        <w:t xml:space="preserve">En esta sección </w:t>
+                      </w:r>
+                      <w:r>
+                        <w:rPr>
+                          <w:rFonts w:ascii="Tahoma" w:hAnsi="Tahoma" w:cs="Tahoma"/>
+                        </w:rPr>
+                        <w:t>podrás</w:t>
+                      </w:r>
+                      <w:r>
+                        <w:rPr>
+                          <w:rFonts w:ascii="Tahoma" w:hAnsi="Tahoma" w:cs="Tahoma"/>
+                        </w:rPr>
+                        <w:t xml:space="preserve"> encontrar toda la información necesaria de </w:t>
+                      </w:r>
+                      <w:r>
+                        <w:rPr>
+                          <w:rFonts w:ascii="Tahoma" w:hAnsi="Tahoma" w:cs="Tahoma"/>
+                        </w:rPr>
+                        <w:t>las herramientas más utilizadas en I</w:t>
+                      </w:r>
+                      <w:r>
+                        <w:rPr>
+                          <w:rFonts w:ascii="Tahoma" w:hAnsi="Tahoma" w:cs="Tahoma"/>
+                        </w:rPr>
+                        <w:t>ngeneo</w:t>
+                      </w:r>
+                      <w:r>
+                        <w:rPr>
+                          <w:rFonts w:ascii="Tahoma" w:hAnsi="Tahoma" w:cs="Tahoma"/>
+                        </w:rPr>
+                        <w:t xml:space="preserve"> y que se requieren </w:t>
+                      </w:r>
+                      <w:r>
+                        <w:rPr>
+                          <w:rFonts w:ascii="Tahoma" w:hAnsi="Tahoma" w:cs="Tahoma"/>
+                        </w:rPr>
+                        <w:t xml:space="preserve">para un </w:t>
+                      </w:r>
+                      <w:r>
+                        <w:rPr>
+                          <w:rFonts w:ascii="Tahoma" w:hAnsi="Tahoma" w:cs="Tahoma"/>
+                        </w:rPr>
+                        <w:t>óptimo</w:t>
+                      </w:r>
+                      <w:r>
+                        <w:rPr>
+                          <w:rFonts w:ascii="Tahoma" w:hAnsi="Tahoma" w:cs="Tahoma"/>
+                        </w:rPr>
+                        <w:t xml:space="preserve"> desempeño de las labores </w:t>
+                      </w:r>
+                      <w:r>
+                        <w:rPr>
+                          <w:rFonts w:ascii="Tahoma" w:hAnsi="Tahoma" w:cs="Tahoma"/>
+                        </w:rPr>
+                        <w:t>solicitadas por la</w:t>
+                      </w:r>
+                      <w:r>
+                        <w:rPr>
+                          <w:rFonts w:ascii="Tahoma" w:hAnsi="Tahoma" w:cs="Tahoma"/>
+                        </w:rPr>
+                        <w:t xml:space="preserve"> empresa</w:t>
+                      </w:r>
+                      <w:r>
+                        <w:rPr>
+                          <w:rFonts w:ascii="Tahoma" w:hAnsi="Tahoma" w:cs="Tahoma"/>
+                        </w:rPr>
+                        <w:t xml:space="preserve">, las herramientas que allí se describen son utilizadas </w:t>
+                      </w:r>
+                      <w:r>
+                        <w:rPr>
+                          <w:rFonts w:ascii="Tahoma" w:hAnsi="Tahoma" w:cs="Tahoma"/>
+                        </w:rPr>
+                        <w:t xml:space="preserve">  tanto para el desarrollo, registro de tiempos,</w:t>
+                      </w:r>
+                      <w:r>
+                        <w:rPr>
+                          <w:rFonts w:ascii="Tahoma" w:hAnsi="Tahoma" w:cs="Tahoma"/>
+                        </w:rPr>
+                        <w:t xml:space="preserve"> almacenamiento, </w:t>
+                      </w:r>
+                      <w:r>
+                        <w:rPr>
+                          <w:rFonts w:ascii="Tahoma" w:hAnsi="Tahoma" w:cs="Tahoma"/>
+                        </w:rPr>
+                        <w:t>también</w:t>
+                      </w:r>
+                      <w:r>
+                        <w:rPr>
+                          <w:rFonts w:ascii="Tahoma" w:hAnsi="Tahoma" w:cs="Tahoma"/>
+                        </w:rPr>
+                        <w:t xml:space="preserve"> </w:t>
+                      </w:r>
+                      <w:r>
+                        <w:rPr>
+                          <w:rFonts w:ascii="Tahoma" w:hAnsi="Tahoma" w:cs="Tahoma"/>
+                        </w:rPr>
+                        <w:t>podrás</w:t>
+                      </w:r>
+                      <w:r>
+                        <w:rPr>
+                          <w:rFonts w:ascii="Tahoma" w:hAnsi="Tahoma" w:cs="Tahoma"/>
+                        </w:rPr>
+                        <w:t xml:space="preserve"> </w:t>
+                      </w:r>
+                      <w:r>
+                        <w:rPr>
+                          <w:rFonts w:ascii="Tahoma" w:hAnsi="Tahoma" w:cs="Tahoma"/>
+                        </w:rPr>
+                        <w:t xml:space="preserve">encontrar manuales para instalación y configuración  de </w:t>
+                      </w:r>
+                      <w:r>
+                        <w:rPr>
+                          <w:rFonts w:ascii="Tahoma" w:hAnsi="Tahoma" w:cs="Tahoma"/>
+                        </w:rPr>
+                        <w:t xml:space="preserve"> </w:t>
+                      </w:r>
+                      <w:r>
+                        <w:rPr>
+                          <w:rFonts w:ascii="Tahoma" w:hAnsi="Tahoma" w:cs="Tahoma"/>
+                        </w:rPr>
+                        <w:t xml:space="preserve"> plugins</w:t>
+                      </w:r>
+                      <w:r>
+                        <w:rPr>
+                          <w:rFonts w:ascii="Tahoma" w:hAnsi="Tahoma" w:cs="Tahoma"/>
+                        </w:rPr>
+                        <w:t xml:space="preserve"> para las</w:t>
+                      </w:r>
+                      <w:r>
+                        <w:rPr>
+                          <w:rFonts w:ascii="Tahoma" w:hAnsi="Tahoma" w:cs="Tahoma"/>
+                        </w:rPr>
+                        <w:t xml:space="preserve"> herramientas </w:t>
+                      </w:r>
+                      <w:r>
+                        <w:rPr>
+                          <w:rFonts w:ascii="Tahoma" w:hAnsi="Tahoma" w:cs="Tahoma"/>
+                        </w:rPr>
+                        <w:t xml:space="preserve"> </w:t>
+                      </w:r>
+                      <w:r>
+                        <w:rPr>
+                          <w:rFonts w:ascii="Tahoma" w:hAnsi="Tahoma" w:cs="Tahoma"/>
+                        </w:rPr>
+                        <w:t xml:space="preserve">que se recomiendan allí, con esto estamos buscando que puedas tener información de calidad </w:t>
+                      </w:r>
+                      <w:r>
+                        <w:rPr>
+                          <w:rFonts w:ascii="Tahoma" w:hAnsi="Tahoma" w:cs="Tahoma"/>
+                        </w:rPr>
+                        <w:t>y de plena confiablidad a la cual puedas recurrir y aplicar a tus necesidades</w:t>
+                      </w:r>
+                      <w:r>
+                        <w:rPr>
+                          <w:rFonts w:ascii="Tahoma" w:hAnsi="Tahoma" w:cs="Tahoma"/>
+                        </w:rPr>
+                        <w:t>.</w:t>
+                      </w:r>
+                    </w:p>
                     <w:p>
                       <w:pPr>
                         <w:pStyle w:val="Textoindependiente"/>
@@ -2934,48 +3233,6 @@
                         </w:rPr>
                       </w:pPr>
                     </w:p>
-                    <w:p>
-                      <w:pPr>
-                        <w:pStyle w:val="Textoindependiente"/>
-                        <w:spacing w:line="240" w:lineRule="exact"/>
-                        <w:rPr>
-                          <w:lang w:val="pt-BR"/>
-                        </w:rPr>
-                      </w:pPr>
-                    </w:p>
-                    <w:p>
-                      <w:pPr>
-                        <w:pStyle w:val="Textoindependiente"/>
-                        <w:spacing w:line="240" w:lineRule="exact"/>
-                        <w:rPr>
-                          <w:lang w:val="pt-BR"/>
-                        </w:rPr>
-                      </w:pPr>
-                    </w:p>
-                    <w:p>
-                      <w:pPr>
-                        <w:pStyle w:val="Textoindependiente"/>
-                        <w:spacing w:line="240" w:lineRule="exact"/>
-                        <w:rPr>
-                          <w:lang w:val="pt-BR"/>
-                        </w:rPr>
-                      </w:pPr>
-                    </w:p>
-                    <w:p>
-                      <w:pPr>
-                        <w:pStyle w:val="Textoindependiente"/>
-                        <w:spacing w:line="240" w:lineRule="exact"/>
-                        <w:rPr>
-                          <w:lang w:val="pt-BR"/>
-                        </w:rPr>
-                      </w:pPr>
-                    </w:p>
-                    <w:p>
-                      <w:pPr>
-                        <w:pStyle w:val="Textoindependiente"/>
-                        <w:spacing w:line="240" w:lineRule="exact"/>
-                      </w:pPr>
-                    </w:p>
                   </w:txbxContent>
                 </v:textbox>
                 <w10:wrap anchorx="page" anchory="page"/>
@@ -2989,429 +3246,68 @@
           <w:noProof/>
           <w:lang w:eastAsia="es-CO" w:bidi="ar-SA"/>
         </w:rPr>
-        <mc:AlternateContent>
-          <mc:Choice Requires="wps">
-            <w:drawing>
-              <wp:anchor distT="0" distB="0" distL="114300" distR="114300" simplePos="0" relativeHeight="251734528" behindDoc="0" locked="0" layoutInCell="0" allowOverlap="1" wp14:anchorId="3BF9FFC2" wp14:editId="00D576AB">
-                <wp:simplePos x="0" y="0"/>
-                <wp:positionH relativeFrom="page">
-                  <wp:posOffset>750498</wp:posOffset>
-                </wp:positionH>
-                <wp:positionV relativeFrom="page">
-                  <wp:posOffset>10489721</wp:posOffset>
-                </wp:positionV>
-                <wp:extent cx="6262370" cy="1069675"/>
-                <wp:effectExtent l="0" t="0" r="5080" b="16510"/>
-                <wp:wrapNone/>
-                <wp:docPr id="270" name="Text Box 15"/>
-                <wp:cNvGraphicFramePr>
-                  <a:graphicFrameLocks xmlns:a="http://schemas.openxmlformats.org/drawingml/2006/main"/>
-                </wp:cNvGraphicFramePr>
-                <a:graphic xmlns:a="http://schemas.openxmlformats.org/drawingml/2006/main">
-                  <a:graphicData uri="http://schemas.microsoft.com/office/word/2010/wordprocessingShape">
-                    <wps:wsp>
-                      <wps:cNvSpPr txBox="1">
-                        <a:spLocks noChangeArrowheads="1"/>
-                      </wps:cNvSpPr>
-                      <wps:spPr bwMode="auto">
-                        <a:xfrm>
-                          <a:off x="0" y="0"/>
-                          <a:ext cx="6262370" cy="1069675"/>
-                        </a:xfrm>
-                        <a:prstGeom prst="rect">
-                          <a:avLst/>
-                        </a:prstGeom>
-                        <a:noFill/>
-                        <a:ln>
-                          <a:noFill/>
-                        </a:ln>
-                        <a:extLst>
-                          <a:ext uri="{909E8E84-426E-40DD-AFC4-6F175D3DCCD1}">
-                            <a14:hiddenFill xmlns:a14="http://schemas.microsoft.com/office/drawing/2010/main">
-                              <a:solidFill>
-                                <a:srgbClr val="FFFFFF"/>
-                              </a:solidFill>
-                            </a14:hiddenFill>
-                          </a:ext>
-                          <a:ext uri="{91240B29-F687-4F45-9708-019B960494DF}">
-                            <a14:hiddenLine xmlns:a14="http://schemas.microsoft.com/office/drawing/2010/main" w="9525">
-                              <a:solidFill>
-                                <a:srgbClr val="000000"/>
-                              </a:solidFill>
-                              <a:miter lim="800000"/>
-                              <a:headEnd/>
-                              <a:tailEnd/>
-                            </a14:hiddenLine>
-                          </a:ext>
-                        </a:extLst>
-                      </wps:spPr>
-                      <wps:txbx>
-                        <w:txbxContent>
-                          <w:p>
-                            <w:pPr>
-                              <w:pStyle w:val="Textoindependiente"/>
-                              <w:spacing w:line="240" w:lineRule="exact"/>
-                            </w:pPr>
-                            <w:r>
-                              <w:rPr>
-                                <w:rFonts w:ascii="Tahoma" w:hAnsi="Tahoma" w:cs="Tahoma"/>
-                              </w:rPr>
-                              <w:t xml:space="preserve">En esta sección </w:t>
-                            </w:r>
-                            <w:r>
-                              <w:rPr>
-                                <w:rFonts w:ascii="Tahoma" w:hAnsi="Tahoma" w:cs="Tahoma"/>
-                              </w:rPr>
-                              <w:t>podrás</w:t>
-                            </w:r>
-                            <w:r>
-                              <w:rPr>
-                                <w:rFonts w:ascii="Tahoma" w:hAnsi="Tahoma" w:cs="Tahoma"/>
-                              </w:rPr>
-                              <w:t xml:space="preserve"> encontrar toda la información necesaria de </w:t>
-                            </w:r>
-                            <w:r>
-                              <w:rPr>
-                                <w:rFonts w:ascii="Tahoma" w:hAnsi="Tahoma" w:cs="Tahoma"/>
-                              </w:rPr>
-                              <w:t>las herramientas más utilizadas en I</w:t>
-                            </w:r>
-                            <w:r>
-                              <w:rPr>
-                                <w:rFonts w:ascii="Tahoma" w:hAnsi="Tahoma" w:cs="Tahoma"/>
-                              </w:rPr>
-                              <w:t>ngeneo</w:t>
-                            </w:r>
-                            <w:r>
-                              <w:rPr>
-                                <w:rFonts w:ascii="Tahoma" w:hAnsi="Tahoma" w:cs="Tahoma"/>
-                              </w:rPr>
-                              <w:t xml:space="preserve"> y que se requieren </w:t>
-                            </w:r>
-                            <w:r>
-                              <w:rPr>
-                                <w:rFonts w:ascii="Tahoma" w:hAnsi="Tahoma" w:cs="Tahoma"/>
-                              </w:rPr>
-                              <w:t xml:space="preserve">para un </w:t>
-                            </w:r>
-                            <w:r>
-                              <w:rPr>
-                                <w:rFonts w:ascii="Tahoma" w:hAnsi="Tahoma" w:cs="Tahoma"/>
-                              </w:rPr>
-                              <w:t>óptimo</w:t>
-                            </w:r>
-                            <w:r>
-                              <w:rPr>
-                                <w:rFonts w:ascii="Tahoma" w:hAnsi="Tahoma" w:cs="Tahoma"/>
-                              </w:rPr>
-                              <w:t xml:space="preserve"> desempeño de las labores </w:t>
-                            </w:r>
-                            <w:r>
-                              <w:rPr>
-                                <w:rFonts w:ascii="Tahoma" w:hAnsi="Tahoma" w:cs="Tahoma"/>
-                              </w:rPr>
-                              <w:t>solicitadas por la</w:t>
-                            </w:r>
-                            <w:r>
-                              <w:rPr>
-                                <w:rFonts w:ascii="Tahoma" w:hAnsi="Tahoma" w:cs="Tahoma"/>
-                              </w:rPr>
-                              <w:t xml:space="preserve"> empresa</w:t>
-                            </w:r>
-                            <w:r>
-                              <w:rPr>
-                                <w:rFonts w:ascii="Tahoma" w:hAnsi="Tahoma" w:cs="Tahoma"/>
-                              </w:rPr>
-                              <w:t xml:space="preserve">, las herramientas que allí se describen son utilizadas </w:t>
-                            </w:r>
-                            <w:r>
-                              <w:rPr>
-                                <w:rFonts w:ascii="Tahoma" w:hAnsi="Tahoma" w:cs="Tahoma"/>
-                              </w:rPr>
-                              <w:t xml:space="preserve">  tanto para el desarrollo, registro de tiempos,</w:t>
-                            </w:r>
-                            <w:r>
-                              <w:rPr>
-                                <w:rFonts w:ascii="Tahoma" w:hAnsi="Tahoma" w:cs="Tahoma"/>
-                              </w:rPr>
-                              <w:t xml:space="preserve"> almacenamiento, </w:t>
-                            </w:r>
-                            <w:r>
-                              <w:rPr>
-                                <w:rFonts w:ascii="Tahoma" w:hAnsi="Tahoma" w:cs="Tahoma"/>
-                              </w:rPr>
-                              <w:t>también</w:t>
-                            </w:r>
-                            <w:r>
-                              <w:rPr>
-                                <w:rFonts w:ascii="Tahoma" w:hAnsi="Tahoma" w:cs="Tahoma"/>
-                              </w:rPr>
-                              <w:t xml:space="preserve"> </w:t>
-                            </w:r>
-                            <w:r>
-                              <w:rPr>
-                                <w:rFonts w:ascii="Tahoma" w:hAnsi="Tahoma" w:cs="Tahoma"/>
-                              </w:rPr>
-                              <w:t>podrás</w:t>
-                            </w:r>
-                            <w:r>
-                              <w:rPr>
-                                <w:rFonts w:ascii="Tahoma" w:hAnsi="Tahoma" w:cs="Tahoma"/>
-                              </w:rPr>
-                              <w:t xml:space="preserve"> </w:t>
-                            </w:r>
-                            <w:r>
-                              <w:rPr>
-                                <w:rFonts w:ascii="Tahoma" w:hAnsi="Tahoma" w:cs="Tahoma"/>
-                              </w:rPr>
-                              <w:t xml:space="preserve">encontrar manuales para instalación y configuración  de </w:t>
-                            </w:r>
-                            <w:r>
-                              <w:rPr>
-                                <w:rFonts w:ascii="Tahoma" w:hAnsi="Tahoma" w:cs="Tahoma"/>
-                              </w:rPr>
-                              <w:t xml:space="preserve"> </w:t>
-                            </w:r>
-                            <w:r>
-                              <w:rPr>
-                                <w:rFonts w:ascii="Tahoma" w:hAnsi="Tahoma" w:cs="Tahoma"/>
-                              </w:rPr>
-                              <w:t xml:space="preserve"> plugins</w:t>
-                            </w:r>
-                            <w:r>
-                              <w:rPr>
-                                <w:rFonts w:ascii="Tahoma" w:hAnsi="Tahoma" w:cs="Tahoma"/>
-                              </w:rPr>
-                              <w:t xml:space="preserve"> para las</w:t>
-                            </w:r>
-                            <w:r>
-                              <w:rPr>
-                                <w:rFonts w:ascii="Tahoma" w:hAnsi="Tahoma" w:cs="Tahoma"/>
-                              </w:rPr>
-                              <w:t xml:space="preserve"> herramientas </w:t>
-                            </w:r>
-                            <w:r>
-                              <w:rPr>
-                                <w:rFonts w:ascii="Tahoma" w:hAnsi="Tahoma" w:cs="Tahoma"/>
-                              </w:rPr>
-                              <w:t xml:space="preserve"> </w:t>
-                            </w:r>
-                            <w:r>
-                              <w:rPr>
-                                <w:rFonts w:ascii="Tahoma" w:hAnsi="Tahoma" w:cs="Tahoma"/>
-                              </w:rPr>
-                              <w:t xml:space="preserve">que se recomiendan allí, con esto estamos buscando que puedas tener información de calidad </w:t>
-                            </w:r>
-                            <w:r>
-                              <w:rPr>
-                                <w:rFonts w:ascii="Tahoma" w:hAnsi="Tahoma" w:cs="Tahoma"/>
-                              </w:rPr>
-                              <w:t>y de plena confiablidad a la cual puedas recurrir y aplicar a tus necesidades</w:t>
-                            </w:r>
-                            <w:r>
-                              <w:rPr>
-                                <w:rFonts w:ascii="Tahoma" w:hAnsi="Tahoma" w:cs="Tahoma"/>
-                              </w:rPr>
-                              <w:t>.</w:t>
-                            </w:r>
-                          </w:p>
-                        </w:txbxContent>
-                      </wps:txbx>
-                      <wps:bodyPr rot="0" vert="horz" wrap="square" lIns="0" tIns="0" rIns="0" bIns="0" anchor="t" anchorCtr="0" upright="1">
-                        <a:noAutofit/>
-                      </wps:bodyPr>
-                    </wps:wsp>
-                  </a:graphicData>
-                </a:graphic>
-                <wp14:sizeRelH relativeFrom="page">
-                  <wp14:pctWidth>0</wp14:pctWidth>
-                </wp14:sizeRelH>
-                <wp14:sizeRelV relativeFrom="page">
-                  <wp14:pctHeight>0</wp14:pctHeight>
-                </wp14:sizeRelV>
-              </wp:anchor>
-            </w:drawing>
-          </mc:Choice>
-          <mc:Fallback>
-            <w:pict>
-              <v:shape id="_x0000_s1036" type="#_x0000_t202" style="position:absolute;margin-left:59.1pt;margin-top:825.95pt;width:493.1pt;height:84.25pt;z-index:251734528;visibility:visible;mso-wrap-style:square;mso-width-percent:0;mso-height-percent:0;mso-wrap-distance-left:9pt;mso-wrap-distance-top:0;mso-wrap-distance-right:9pt;mso-wrap-distance-bottom:0;mso-position-horizontal:absolute;mso-position-horizontal-relative:page;mso-position-vertical:absolute;mso-position-vertical-relative:page;mso-width-percent:0;mso-height-percent:0;mso-width-relative:page;mso-height-relative:page;v-text-anchor:top" o:gfxdata="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" o:allowincell="f" filled="f" stroked="f">
-                <v:textbox inset="0,0,0,0">
-                  <w:txbxContent>
-                    <w:p>
-                      <w:pPr>
-                        <w:pStyle w:val="Textoindependiente"/>
-                        <w:spacing w:line="240" w:lineRule="exact"/>
-                      </w:pPr>
-                      <w:r>
-                        <w:rPr>
-                          <w:rFonts w:ascii="Tahoma" w:hAnsi="Tahoma" w:cs="Tahoma"/>
-                        </w:rPr>
-                        <w:t xml:space="preserve">En esta sección </w:t>
-                      </w:r>
-                      <w:r>
-                        <w:rPr>
-                          <w:rFonts w:ascii="Tahoma" w:hAnsi="Tahoma" w:cs="Tahoma"/>
-                        </w:rPr>
-                        <w:t>podrás</w:t>
-                      </w:r>
-                      <w:r>
-                        <w:rPr>
-                          <w:rFonts w:ascii="Tahoma" w:hAnsi="Tahoma" w:cs="Tahoma"/>
-                        </w:rPr>
-                        <w:t xml:space="preserve"> encontrar toda la información necesaria de </w:t>
-                      </w:r>
-                      <w:r>
-                        <w:rPr>
-                          <w:rFonts w:ascii="Tahoma" w:hAnsi="Tahoma" w:cs="Tahoma"/>
-                        </w:rPr>
-                        <w:t>las herramientas más utilizadas en I</w:t>
-                      </w:r>
-                      <w:r>
-                        <w:rPr>
-                          <w:rFonts w:ascii="Tahoma" w:hAnsi="Tahoma" w:cs="Tahoma"/>
-                        </w:rPr>
-                        <w:t>ngeneo</w:t>
-                      </w:r>
-                      <w:r>
-                        <w:rPr>
-                          <w:rFonts w:ascii="Tahoma" w:hAnsi="Tahoma" w:cs="Tahoma"/>
-                        </w:rPr>
-                        <w:t xml:space="preserve"> y que se requieren </w:t>
-                      </w:r>
-                      <w:r>
-                        <w:rPr>
-                          <w:rFonts w:ascii="Tahoma" w:hAnsi="Tahoma" w:cs="Tahoma"/>
-                        </w:rPr>
-                        <w:t xml:space="preserve">para un </w:t>
-                      </w:r>
-                      <w:r>
-                        <w:rPr>
-                          <w:rFonts w:ascii="Tahoma" w:hAnsi="Tahoma" w:cs="Tahoma"/>
-                        </w:rPr>
-                        <w:t>óptimo</w:t>
-                      </w:r>
-                      <w:r>
-                        <w:rPr>
-                          <w:rFonts w:ascii="Tahoma" w:hAnsi="Tahoma" w:cs="Tahoma"/>
-                        </w:rPr>
-                        <w:t xml:space="preserve"> desempeño de las labores </w:t>
-                      </w:r>
-                      <w:r>
-                        <w:rPr>
-                          <w:rFonts w:ascii="Tahoma" w:hAnsi="Tahoma" w:cs="Tahoma"/>
-                        </w:rPr>
-                        <w:t>solicitadas por la</w:t>
-                      </w:r>
-                      <w:r>
-                        <w:rPr>
-                          <w:rFonts w:ascii="Tahoma" w:hAnsi="Tahoma" w:cs="Tahoma"/>
-                        </w:rPr>
-                        <w:t xml:space="preserve"> empresa</w:t>
-                      </w:r>
-                      <w:r>
-                        <w:rPr>
-                          <w:rFonts w:ascii="Tahoma" w:hAnsi="Tahoma" w:cs="Tahoma"/>
-                        </w:rPr>
-                        <w:t xml:space="preserve">, las herramientas que allí se describen son utilizadas </w:t>
-                      </w:r>
-                      <w:r>
-                        <w:rPr>
-                          <w:rFonts w:ascii="Tahoma" w:hAnsi="Tahoma" w:cs="Tahoma"/>
-                        </w:rPr>
-                        <w:t xml:space="preserve">  tanto para el desarrollo, registro de tiempos,</w:t>
-                      </w:r>
-                      <w:r>
-                        <w:rPr>
-                          <w:rFonts w:ascii="Tahoma" w:hAnsi="Tahoma" w:cs="Tahoma"/>
-                        </w:rPr>
-                        <w:t xml:space="preserve"> almacenamiento, </w:t>
-                      </w:r>
-                      <w:r>
-                        <w:rPr>
-                          <w:rFonts w:ascii="Tahoma" w:hAnsi="Tahoma" w:cs="Tahoma"/>
-                        </w:rPr>
-                        <w:t>también</w:t>
-                      </w:r>
-                      <w:r>
-                        <w:rPr>
-                          <w:rFonts w:ascii="Tahoma" w:hAnsi="Tahoma" w:cs="Tahoma"/>
-                        </w:rPr>
-                        <w:t xml:space="preserve"> </w:t>
-                      </w:r>
-                      <w:r>
-                        <w:rPr>
-                          <w:rFonts w:ascii="Tahoma" w:hAnsi="Tahoma" w:cs="Tahoma"/>
-                        </w:rPr>
-                        <w:t>podrás</w:t>
-                      </w:r>
-                      <w:r>
-                        <w:rPr>
-                          <w:rFonts w:ascii="Tahoma" w:hAnsi="Tahoma" w:cs="Tahoma"/>
-                        </w:rPr>
-                        <w:t xml:space="preserve"> </w:t>
-                      </w:r>
-                      <w:r>
-                        <w:rPr>
-                          <w:rFonts w:ascii="Tahoma" w:hAnsi="Tahoma" w:cs="Tahoma"/>
-                        </w:rPr>
-                        <w:t xml:space="preserve">encontrar manuales para instalación y configuración  de </w:t>
-                      </w:r>
-                      <w:r>
-                        <w:rPr>
-                          <w:rFonts w:ascii="Tahoma" w:hAnsi="Tahoma" w:cs="Tahoma"/>
-                        </w:rPr>
-                        <w:t xml:space="preserve"> </w:t>
-                      </w:r>
-                      <w:r>
-                        <w:rPr>
-                          <w:rFonts w:ascii="Tahoma" w:hAnsi="Tahoma" w:cs="Tahoma"/>
-                        </w:rPr>
-                        <w:t xml:space="preserve"> plugins</w:t>
-                      </w:r>
-                      <w:r>
-                        <w:rPr>
-                          <w:rFonts w:ascii="Tahoma" w:hAnsi="Tahoma" w:cs="Tahoma"/>
-                        </w:rPr>
-                        <w:t xml:space="preserve"> para las</w:t>
-                      </w:r>
-                      <w:r>
-                        <w:rPr>
-                          <w:rFonts w:ascii="Tahoma" w:hAnsi="Tahoma" w:cs="Tahoma"/>
-                        </w:rPr>
-                        <w:t xml:space="preserve"> herramientas </w:t>
-                      </w:r>
-                      <w:r>
-                        <w:rPr>
-                          <w:rFonts w:ascii="Tahoma" w:hAnsi="Tahoma" w:cs="Tahoma"/>
-                        </w:rPr>
-                        <w:t xml:space="preserve"> </w:t>
-                      </w:r>
-                      <w:r>
-                        <w:rPr>
-                          <w:rFonts w:ascii="Tahoma" w:hAnsi="Tahoma" w:cs="Tahoma"/>
-                        </w:rPr>
-                        <w:t xml:space="preserve">que se recomiendan allí, con esto estamos buscando que puedas tener información de calidad </w:t>
-                      </w:r>
-                      <w:r>
-                        <w:rPr>
-                          <w:rFonts w:ascii="Tahoma" w:hAnsi="Tahoma" w:cs="Tahoma"/>
-                        </w:rPr>
-                        <w:t>y de plena confiablidad a la cual puedas recurrir y aplicar a tus necesidades</w:t>
-                      </w:r>
-                      <w:r>
-                        <w:rPr>
-                          <w:rFonts w:ascii="Tahoma" w:hAnsi="Tahoma" w:cs="Tahoma"/>
-                        </w:rPr>
-                        <w:t>.</w:t>
-                      </w:r>
-                    </w:p>
-                  </w:txbxContent>
-                </v:textbox>
-                <w10:wrap anchorx="page" anchory="page"/>
-              </v:shape>
-            </w:pict>
-          </mc:Fallback>
-        </mc:AlternateContent>
+        <w:drawing>
+          <wp:anchor distT="0" distB="0" distL="114300" distR="114300" simplePos="0" relativeHeight="251738624" behindDoc="0" locked="0" layoutInCell="1" allowOverlap="1" wp14:anchorId="7243F4DD" wp14:editId="3415BE71">
+            <wp:simplePos x="0" y="0"/>
+            <wp:positionH relativeFrom="column">
+              <wp:posOffset>4537075</wp:posOffset>
+            </wp:positionH>
+            <wp:positionV relativeFrom="paragraph">
+              <wp:posOffset>85090</wp:posOffset>
+            </wp:positionV>
+            <wp:extent cx="1538605" cy="1009015"/>
+            <wp:effectExtent l="0" t="0" r="4445" b="635"/>
+            <wp:wrapSquare wrapText="bothSides"/>
+            <wp:docPr id="276" name="Imagen 276" descr="C:\Users\jalzate\Desktop\BoletinWIkiNeo\Informacion2.png"/>
+            <wp:cNvGraphicFramePr>
+              <a:graphicFrameLocks xmlns:a="http://schemas.openxmlformats.org/drawingml/2006/main" noChangeAspect="1"/>
+            </wp:cNvGraphicFramePr>
+            <a:graphic xmlns:a="http://schemas.openxmlformats.org/drawingml/2006/main">
+              <a:graphicData uri="http://schemas.openxmlformats.org/drawingml/2006/picture">
+                <pic:pic xmlns:pic="http://schemas.openxmlformats.org/drawingml/2006/picture">
+                  <pic:nvPicPr>
+                    <pic:cNvPr id="0" name="Picture 4" descr="C:\Users\jalzate\Desktop\BoletinWIkiNeo\Informacion2.png"/>
+                    <pic:cNvPicPr>
+                      <a:picLocks noChangeAspect="1" noChangeArrowheads="1"/>
+                    </pic:cNvPicPr>
+                  </pic:nvPicPr>
+                  <pic:blipFill>
+                    <a:blip r:embed="rId16">
+                      <a:extLst>
+                        <a:ext uri="{28A0092B-C50C-407E-A947-70E740481C1C}">
+                          <a14:useLocalDpi xmlns:a14="http://schemas.microsoft.com/office/drawing/2010/main" val="0"/>
+                        </a:ext>
+                      </a:extLst>
+                    </a:blip>
+                    <a:srcRect/>
+                    <a:stretch>
+                      <a:fillRect/>
+                    </a:stretch>
+                  </pic:blipFill>
+                  <pic:spPr bwMode="auto">
+                    <a:xfrm>
+                      <a:off x="0" y="0"/>
+                      <a:ext cx="1538605" cy="1009015"/>
+                    </a:xfrm>
+                    <a:prstGeom prst="rect">
+                      <a:avLst/>
+                    </a:prstGeom>
+                    <a:noFill/>
+                    <a:ln>
+                      <a:noFill/>
+                    </a:ln>
+                  </pic:spPr>
+                </pic:pic>
+              </a:graphicData>
+            </a:graphic>
+            <wp14:sizeRelH relativeFrom="margin">
+              <wp14:pctWidth>0</wp14:pctWidth>
+            </wp14:sizeRelH>
+            <wp14:sizeRelV relativeFrom="margin">
+              <wp14:pctHeight>0</wp14:pctHeight>
+            </wp14:sizeRelV>
+          </wp:anchor>
+        </w:drawing>
       </w:r>
       <w:r>
         <w:rPr>
@@ -3421,7 +3317,7 @@
         <mc:AlternateContent>
           <mc:Choice Requires="wps">
             <w:drawing>
-              <wp:anchor distT="0" distB="0" distL="114300" distR="114300" simplePos="0" relativeHeight="251732480" behindDoc="0" locked="0" layoutInCell="1" allowOverlap="1" wp14:anchorId="183632A6" wp14:editId="7241CA71">
+              <wp:anchor distT="0" distB="0" distL="114300" distR="114300" simplePos="0" relativeHeight="251732480" behindDoc="0" locked="0" layoutInCell="1" allowOverlap="1" wp14:anchorId="7D14AD19" wp14:editId="1D419238">
                 <wp:simplePos x="0" y="0"/>
                 <wp:positionH relativeFrom="page">
                   <wp:posOffset>750497</wp:posOffset>
@@ -3523,7 +3419,7 @@
           </mc:Choice>
           <mc:Fallback>
             <w:pict>
-              <v:shape id="Text Box 14" o:spid="_x0000_s1037" type="#_x0000_t202" style="position:absolute;margin-left:59.1pt;margin-top:796.1pt;width:512.45pt;height:24.6pt;z-index:251732480;visibility:visible;mso-wrap-style:square;mso-width-percent:0;mso-height-percent:0;mso-wrap-distance-left:9pt;mso-wrap-distance-top:0;mso-wrap-distance-right:9pt;mso-wrap-distance-bottom:0;mso-position-horizontal:absolute;mso-position-horizontal-relative:page;mso-position-vertical:absolute;mso-position-vertical-relative:page;mso-width-percent:0;mso-height-percent:0;mso-width-relative:page;mso-height-relative:page;v-text-anchor:top" o:gfxdata="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" filled="f" stroked="f">
+              <v:shape id="Text Box 14" o:spid="_x0000_s1036" type="#_x0000_t202" style="position:absolute;margin-left:59.1pt;margin-top:796.1pt;width:512.45pt;height:24.6pt;z-index:251732480;visibility:visible;mso-wrap-style:square;mso-width-percent:0;mso-height-percent:0;mso-wrap-distance-left:9pt;mso-wrap-distance-top:0;mso-wrap-distance-right:9pt;mso-wrap-distance-bottom:0;mso-position-horizontal:absolute;mso-position-horizontal-relative:page;mso-position-vertical:absolute;mso-position-vertical-relative:page;mso-width-percent:0;mso-height-percent:0;mso-width-relative:page;mso-height-relative:page;v-text-anchor:top" o:gfxdata="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" filled="f" stroked="f">
                 <v:textbox inset="0,0,0,0">
                   <w:txbxContent>
                     <w:p>
@@ -3570,7 +3466,7 @@
         <mc:AlternateContent>
           <mc:Choice Requires="wps">
             <w:drawing>
-              <wp:anchor distT="0" distB="0" distL="114300" distR="114300" simplePos="0" relativeHeight="251722240" behindDoc="0" locked="0" layoutInCell="1" allowOverlap="1" wp14:anchorId="610048F9" wp14:editId="62FC5AB0">
+              <wp:anchor distT="0" distB="0" distL="114300" distR="114300" simplePos="0" relativeHeight="251722240" behindDoc="0" locked="0" layoutInCell="1" allowOverlap="1" wp14:anchorId="779324D0" wp14:editId="62F841C9">
                 <wp:simplePos x="0" y="0"/>
                 <wp:positionH relativeFrom="column">
                   <wp:posOffset>112143</wp:posOffset>
@@ -3651,7 +3547,7 @@
           <w:lang w:eastAsia="es-CO" w:bidi="ar-SA"/>
         </w:rPr>
         <w:drawing>
-          <wp:anchor distT="0" distB="0" distL="114300" distR="114300" simplePos="0" relativeHeight="251730432" behindDoc="0" locked="0" layoutInCell="1" allowOverlap="1" wp14:anchorId="062FF0CD" wp14:editId="78359A4C">
+          <wp:anchor distT="0" distB="0" distL="114300" distR="114300" simplePos="0" relativeHeight="251730432" behindDoc="0" locked="0" layoutInCell="1" allowOverlap="1" wp14:anchorId="6900B088" wp14:editId="5A813C8D">
             <wp:simplePos x="0" y="0"/>
             <wp:positionH relativeFrom="column">
               <wp:posOffset>172085</wp:posOffset>
@@ -3676,7 +3572,7 @@
                     </pic:cNvPicPr>
                   </pic:nvPicPr>
                   <pic:blipFill>
-                    <a:blip r:embed="rId16">
+                    <a:blip r:embed="rId17">
                       <a:extLst>
                         <a:ext uri="{28A0092B-C50C-407E-A947-70E740481C1C}">
                           <a14:useLocalDpi xmlns:a14="http://schemas.microsoft.com/office/drawing/2010/main" val="0"/>
@@ -3723,7 +3619,7 @@
         <mc:AlternateContent>
           <mc:Choice Requires="wps">
             <w:drawing>
-              <wp:anchor distT="0" distB="0" distL="114300" distR="114300" simplePos="0" relativeHeight="251615744" behindDoc="0" locked="0" layoutInCell="1" allowOverlap="1" wp14:anchorId="3B6D4DCC" wp14:editId="6B4E4C12">
+              <wp:anchor distT="0" distB="0" distL="114300" distR="114300" simplePos="0" relativeHeight="251615744" behindDoc="0" locked="0" layoutInCell="1" allowOverlap="1" wp14:anchorId="2AFCE3B0" wp14:editId="42B79115">
                 <wp:simplePos x="0" y="0"/>
                 <wp:positionH relativeFrom="page">
                   <wp:posOffset>568960</wp:posOffset>
@@ -3825,7 +3721,7 @@
           </mc:Choice>
           <mc:Fallback>
             <w:pict>
-              <v:shape id="_x0000_s1038" type="#_x0000_t202" style="position:absolute;margin-left:44.8pt;margin-top:409.55pt;width:526.75pt;height:24.6pt;z-index:251615744;visibility:visible;mso-wrap-style:square;mso-width-percent:0;mso-height-percent:0;mso-wrap-distance-left:9pt;mso-wrap-distance-top:0;mso-wrap-distance-right:9pt;mso-wrap-distance-bottom:0;mso-position-horizontal:absolute;mso-position-horizontal-relative:page;mso-position-vertical:absolute;mso-position-vertical-relative:page;mso-width-percent:0;mso-height-percent:0;mso-width-relative:page;mso-height-relative:page;v-text-anchor:top" o:gfxdata="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" filled="f" stroked="f">
+              <v:shape id="_x0000_s1037" type="#_x0000_t202" style="position:absolute;margin-left:44.8pt;margin-top:409.55pt;width:526.75pt;height:24.6pt;z-index:251615744;visibility:visible;mso-wrap-style:square;mso-width-percent:0;mso-height-percent:0;mso-wrap-distance-left:9pt;mso-wrap-distance-top:0;mso-wrap-distance-right:9pt;mso-wrap-distance-bottom:0;mso-position-horizontal:absolute;mso-position-horizontal-relative:page;mso-position-vertical:absolute;mso-position-vertical-relative:page;mso-width-percent:0;mso-height-percent:0;mso-width-relative:page;mso-height-relative:page;v-text-anchor:top" o:gfxdata="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" filled="f" stroked="f">
                 <v:textbox inset="0,0,0,0">
                   <w:txbxContent>
                     <w:p>
@@ -3872,7 +3768,7 @@
         <mc:AlternateContent>
           <mc:Choice Requires="wps">
             <w:drawing>
-              <wp:anchor distT="0" distB="0" distL="114300" distR="114300" simplePos="0" relativeHeight="251729408" behindDoc="0" locked="0" layoutInCell="1" allowOverlap="1" wp14:anchorId="35C93AE3" wp14:editId="03E4E31F">
+              <wp:anchor distT="0" distB="0" distL="114300" distR="114300" simplePos="0" relativeHeight="251729408" behindDoc="0" locked="0" layoutInCell="1" allowOverlap="1" wp14:anchorId="1745AAAC" wp14:editId="66B14C5E">
                 <wp:simplePos x="0" y="0"/>
                 <wp:positionH relativeFrom="column">
                   <wp:posOffset>292735</wp:posOffset>
@@ -3958,7 +3854,7 @@
         <mc:AlternateContent>
           <mc:Choice Requires="wps">
             <w:drawing>
-              <wp:anchor distT="0" distB="0" distL="114300" distR="114300" simplePos="0" relativeHeight="251616768" behindDoc="0" locked="0" layoutInCell="0" allowOverlap="1" wp14:anchorId="7EE9C8C4" wp14:editId="69C8035B">
+              <wp:anchor distT="0" distB="0" distL="114300" distR="114300" simplePos="0" relativeHeight="251616768" behindDoc="0" locked="0" layoutInCell="0" allowOverlap="1" wp14:anchorId="3ACBA1B8" wp14:editId="3107D514">
                 <wp:simplePos x="0" y="0"/>
                 <wp:positionH relativeFrom="page">
                   <wp:posOffset>568960</wp:posOffset>
@@ -4166,7 +4062,7 @@
                                 <w:color w:val="548DD4" w:themeColor="text2" w:themeTint="99"/>
                               </w:rPr>
                             </w:pPr>
-                            <w:hyperlink r:id="rId17" w:history="1">
+                            <w:hyperlink r:id="rId18" w:history="1">
                               <w:r>
                                 <w:rPr>
                                   <w:rStyle w:val="Hipervnculo"/>
@@ -4256,7 +4152,7 @@
           </mc:Choice>
           <mc:Fallback>
             <w:pict>
-              <v:shape id="_x0000_s1039" type="#_x0000_t202" style="position:absolute;margin-left:44.8pt;margin-top:437.4pt;width:314.65pt;height:269.8pt;z-index:251616768;visibility:visible;mso-wrap-style:square;mso-width-percent:0;mso-height-percent:0;mso-wrap-distance-left:9pt;mso-wrap-distance-top:0;mso-wrap-distance-right:9pt;mso-wrap-distance-bottom:0;mso-position-horizontal:absolute;mso-position-horizontal-relative:page;mso-position-vertical:absolute;mso-position-vertical-relative:page;mso-width-percent:0;mso-height-percent:0;mso-width-relative:page;mso-height-relative:page;v-text-anchor:top" o:gfxdata="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" o:allowincell="f" filled="f" stroked="f">
+              <v:shape id="_x0000_s1038" type="#_x0000_t202" style="position:absolute;margin-left:44.8pt;margin-top:437.4pt;width:314.65pt;height:269.8pt;z-index:251616768;visibility:visible;mso-wrap-style:square;mso-width-percent:0;mso-height-percent:0;mso-wrap-distance-left:9pt;mso-wrap-distance-top:0;mso-wrap-distance-right:9pt;mso-wrap-distance-bottom:0;mso-position-horizontal:absolute;mso-position-horizontal-relative:page;mso-position-vertical:absolute;mso-position-vertical-relative:page;mso-width-percent:0;mso-height-percent:0;mso-width-relative:page;mso-height-relative:page;v-text-anchor:top" o:gfxdata="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" o:allowincell="f" filled="f" stroked="f">
                 <v:textbox inset="0,0,0,0">
                   <w:txbxContent>
                     <w:p>
@@ -4412,7 +4308,7 @@
                           <w:color w:val="548DD4" w:themeColor="text2" w:themeTint="99"/>
                         </w:rPr>
                       </w:pPr>
-                      <w:hyperlink r:id="rId18" w:history="1">
+                      <w:hyperlink r:id="rId19" w:history="1">
                         <w:r>
                           <w:rPr>
                             <w:rStyle w:val="Hipervnculo"/>
@@ -4497,7 +4393,7 @@
           <w:lang w:eastAsia="es-CO" w:bidi="ar-SA"/>
         </w:rPr>
         <w:drawing>
-          <wp:anchor distT="0" distB="0" distL="114300" distR="114300" simplePos="0" relativeHeight="251727360" behindDoc="0" locked="0" layoutInCell="1" allowOverlap="1" wp14:anchorId="6DC7656F" wp14:editId="158B4C90">
+          <wp:anchor distT="0" distB="0" distL="114300" distR="114300" simplePos="0" relativeHeight="251727360" behindDoc="0" locked="0" layoutInCell="1" allowOverlap="1" wp14:anchorId="148633D0" wp14:editId="7B7E7A57">
             <wp:simplePos x="0" y="0"/>
             <wp:positionH relativeFrom="column">
               <wp:posOffset>4432300</wp:posOffset>
@@ -4522,7 +4418,7 @@
                     </pic:cNvPicPr>
                   </pic:nvPicPr>
                   <pic:blipFill>
-                    <a:blip r:embed="rId19" cstate="print">
+                    <a:blip r:embed="rId20" cstate="print">
                       <a:extLst>
                         <a:ext uri="{28A0092B-C50C-407E-A947-70E740481C1C}">
                           <a14:useLocalDpi xmlns:a14="http://schemas.microsoft.com/office/drawing/2010/main" val="0"/>
@@ -4569,7 +4465,7 @@
         <mc:AlternateContent>
           <mc:Choice Requires="wps">
             <w:drawing>
-              <wp:anchor distT="0" distB="0" distL="114300" distR="114300" simplePos="0" relativeHeight="251725312" behindDoc="0" locked="0" layoutInCell="0" allowOverlap="1" wp14:anchorId="1C04DFE5" wp14:editId="020E14C9">
+              <wp:anchor distT="0" distB="0" distL="114300" distR="114300" simplePos="0" relativeHeight="251725312" behindDoc="0" locked="0" layoutInCell="0" allowOverlap="1" wp14:anchorId="3E285C42" wp14:editId="2D68252C">
                 <wp:simplePos x="0" y="0"/>
                 <wp:positionH relativeFrom="page">
                   <wp:posOffset>4969510</wp:posOffset>
@@ -4900,7 +4796,7 @@
           </mc:Choice>
           <mc:Fallback>
             <w:pict>
-              <v:shape id="Text Box 288" o:spid="_x0000_s1040" type="#_x0000_t202" style="position:absolute;margin-left:391.3pt;margin-top:437.6pt;width:164.65pt;height:204.7pt;z-index:251725312;visibility:visible;mso-wrap-style:square;mso-width-percent:0;mso-height-percent:0;mso-wrap-distance-left:9pt;mso-wrap-distance-top:0;mso-wrap-distance-right:9pt;mso-wrap-distance-bottom:0;mso-position-horizontal:absolute;mso-position-horizontal-relative:page;mso-position-vertical:absolute;mso-position-vertical-relative:page;mso-width-percent:0;mso-height-percent:0;mso-width-relative:page;mso-height-relative:page;v-text-anchor:top" o:gfxdata="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" o:allowincell="f" filled="f" stroked="f">
+              <v:shape id="Text Box 288" o:spid="_x0000_s1039" type="#_x0000_t202" style="position:absolute;margin-left:391.3pt;margin-top:437.6pt;width:164.65pt;height:204.7pt;z-index:251725312;visibility:visible;mso-wrap-style:square;mso-width-percent:0;mso-height-percent:0;mso-wrap-distance-left:9pt;mso-wrap-distance-top:0;mso-wrap-distance-right:9pt;mso-wrap-distance-bottom:0;mso-position-horizontal:absolute;mso-position-horizontal-relative:page;mso-position-vertical:absolute;mso-position-vertical-relative:page;mso-width-percent:0;mso-height-percent:0;mso-width-relative:page;mso-height-relative:page;v-text-anchor:top" o:gfxdata="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" o:allowincell="f" filled="f" stroked="f">
                 <v:textbox inset="0,0,0,0">
                   <w:txbxContent>
                     <w:p>
@@ -5167,74 +5063,6 @@
             </w:pict>
           </mc:Fallback>
         </mc:AlternateContent>
-      </w:r>
-      <w:r>
-        <w:rPr>
-          <w:noProof/>
-          <w:lang w:eastAsia="es-CO" w:bidi="ar-SA"/>
-        </w:rPr>
-        <w:drawing>
-          <wp:anchor distT="0" distB="0" distL="114300" distR="114300" simplePos="0" relativeHeight="251738624" behindDoc="0" locked="0" layoutInCell="1" allowOverlap="1" wp14:anchorId="71400629" wp14:editId="40393401">
-            <wp:simplePos x="0" y="0"/>
-            <wp:positionH relativeFrom="column">
-              <wp:posOffset>4535805</wp:posOffset>
-            </wp:positionH>
-            <wp:positionV relativeFrom="paragraph">
-              <wp:posOffset>89535</wp:posOffset>
-            </wp:positionV>
-            <wp:extent cx="1542415" cy="1176020"/>
-            <wp:effectExtent l="0" t="0" r="635" b="5080"/>
-            <wp:wrapSquare wrapText="bothSides"/>
-            <wp:docPr id="276" name="Imagen 276" descr="C:\Users\jalzate\Desktop\BoletinWIkiNeo\Informacion2.png"/>
-            <wp:cNvGraphicFramePr>
-              <a:graphicFrameLocks xmlns:a="http://schemas.openxmlformats.org/drawingml/2006/main" noChangeAspect="1"/>
-            </wp:cNvGraphicFramePr>
-            <a:graphic xmlns:a="http://schemas.openxmlformats.org/drawingml/2006/main">
-              <a:graphicData uri="http://schemas.openxmlformats.org/drawingml/2006/picture">
-                <pic:pic xmlns:pic="http://schemas.openxmlformats.org/drawingml/2006/picture">
-                  <pic:nvPicPr>
-                    <pic:cNvPr id="0" name="Picture 4" descr="C:\Users\jalzate\Desktop\BoletinWIkiNeo\Informacion2.png"/>
-                    <pic:cNvPicPr>
-                      <a:picLocks noChangeAspect="1" noChangeArrowheads="1"/>
-                    </pic:cNvPicPr>
-                  </pic:nvPicPr>
-                  <pic:blipFill>
-                    <a:blip r:embed="rId20">
-                      <a:extLst>
-                        <a:ext uri="{28A0092B-C50C-407E-A947-70E740481C1C}">
-                          <a14:useLocalDpi xmlns:a14="http://schemas.microsoft.com/office/drawing/2010/main" val="0"/>
-                        </a:ext>
-                      </a:extLst>
-                    </a:blip>
-                    <a:srcRect/>
-                    <a:stretch>
-                      <a:fillRect/>
-                    </a:stretch>
-                  </pic:blipFill>
-                  <pic:spPr bwMode="auto">
-                    <a:xfrm>
-                      <a:off x="0" y="0"/>
-                      <a:ext cx="1542415" cy="1176020"/>
-                    </a:xfrm>
-                    <a:prstGeom prst="rect">
-                      <a:avLst/>
-                    </a:prstGeom>
-                    <a:noFill/>
-                    <a:ln>
-                      <a:noFill/>
-                    </a:ln>
-                  </pic:spPr>
-                </pic:pic>
-              </a:graphicData>
-            </a:graphic>
-            <wp14:sizeRelH relativeFrom="margin">
-              <wp14:pctWidth>0</wp14:pctWidth>
-            </wp14:sizeRelH>
-            <wp14:sizeRelV relativeFrom="margin">
-              <wp14:pctHeight>0</wp14:pctHeight>
-            </wp14:sizeRelV>
-          </wp:anchor>
-        </w:drawing>
       </w:r>
     </w:p>
     <w:sectPr>
@@ -6698,7 +6526,7 @@
 </file>
 
 <file path=customXml/itemProps1.xml><?xml version="1.0" encoding="utf-8"?>
-<ds:datastoreItem xmlns:ds="http://schemas.openxmlformats.org/officeDocument/2006/customXml" ds:itemID="{3437F85D-3980-4BFA-9917-009993BD0FE4}">
+<ds:datastoreItem xmlns:ds="http://schemas.openxmlformats.org/officeDocument/2006/customXml" ds:itemID="{CEB3F42E-E5F8-47F6-AB62-2B6D2C369A1B}">
   <ds:schemaRefs>
     <ds:schemaRef ds:uri="http://schemas.openxmlformats.org/officeDocument/2006/bibliography"/>
   </ds:schemaRefs>

</xml_diff>

<commit_message>
Se han hecho unas mejoras
</commit_message>
<xml_diff>
--- a/Boletin#1Wikineo.docx
+++ b/Boletin#1Wikineo.docx
@@ -2927,13 +2927,7 @@
                               <w:rPr>
                                 <w:rFonts w:ascii="Tahoma" w:hAnsi="Tahoma" w:cs="Tahoma"/>
                               </w:rPr>
-                              <w:t xml:space="preserve">encontrar manuales para instalación y configuración  de </w:t>
-                            </w:r>
-                            <w:r>
-                              <w:rPr>
-                                <w:rFonts w:ascii="Tahoma" w:hAnsi="Tahoma" w:cs="Tahoma"/>
-                              </w:rPr>
-                              <w:t xml:space="preserve"> </w:t>
+                              <w:t>encontrar manuales para instalación y configuración de</w:t>
                             </w:r>
                             <w:r>
                               <w:rPr>
@@ -2982,7 +2976,6 @@
                             <w:pPr>
                               <w:pStyle w:val="Textoindependiente"/>
                               <w:spacing w:line="240" w:lineRule="exact"/>
-                              <w:jc w:val="center"/>
                               <w:rPr>
                                 <w:rFonts w:ascii="Tahoma" w:hAnsi="Tahoma" w:cs="Tahoma"/>
                                 <w:color w:val="548DD4" w:themeColor="text2" w:themeTint="99"/>
@@ -3151,13 +3144,7 @@
                         <w:rPr>
                           <w:rFonts w:ascii="Tahoma" w:hAnsi="Tahoma" w:cs="Tahoma"/>
                         </w:rPr>
-                        <w:t xml:space="preserve">encontrar manuales para instalación y configuración  de </w:t>
-                      </w:r>
-                      <w:r>
-                        <w:rPr>
-                          <w:rFonts w:ascii="Tahoma" w:hAnsi="Tahoma" w:cs="Tahoma"/>
-                        </w:rPr>
-                        <w:t xml:space="preserve"> </w:t>
+                        <w:t>encontrar manuales para instalación y configuración de</w:t>
                       </w:r>
                       <w:r>
                         <w:rPr>
@@ -3206,7 +3193,6 @@
                       <w:pPr>
                         <w:pStyle w:val="Textoindependiente"/>
                         <w:spacing w:line="240" w:lineRule="exact"/>
-                        <w:jc w:val="center"/>
                         <w:rPr>
                           <w:rFonts w:ascii="Tahoma" w:hAnsi="Tahoma" w:cs="Tahoma"/>
                           <w:color w:val="548DD4" w:themeColor="text2" w:themeTint="99"/>
@@ -5067,7 +5053,6 @@
     </w:p>
     <w:sectPr>
       <w:headerReference w:type="even" r:id="rId21"/>
-      <w:footerReference w:type="even" r:id="rId22"/>
       <w:pgSz w:w="11907" w:h="22680" w:code="9"/>
       <w:pgMar w:top="1440" w:right="539" w:bottom="6838" w:left="720" w:header="720" w:footer="720" w:gutter="0"/>
       <w:cols w:space="720"/>
@@ -5094,16 +5079,6 @@
     </w:p>
   </w:endnote>
 </w:endnotes>
-</file>
-
-<file path=word/footer1.xml><?xml version="1.0" encoding="utf-8"?>
-<w:ftr xmlns:wpc="http://schemas.microsoft.com/office/word/2010/wordprocessingCanvas" xmlns:mc="http://schemas.openxmlformats.org/markup-compatibility/2006" xmlns:o="urn:schemas-microsoft-com:office:office" xmlns:r="http://schemas.openxmlformats.org/officeDocument/2006/relationships" xmlns:m="http://schemas.openxmlformats.org/officeDocument/2006/math" xmlns:v="urn:schemas-microsoft-com:vml" xmlns:wp14="http://schemas.microsoft.com/office/word/2010/wordprocessingDrawing" xmlns:wp="http://schemas.openxmlformats.org/drawingml/2006/wordprocessingDrawing" xmlns:w10="urn:schemas-microsoft-com:office:word" xmlns:w="http://schemas.openxmlformats.org/wordprocessingml/2006/main" xmlns:w14="http://schemas.microsoft.com/office/word/2010/wordml" xmlns:wpg="http://schemas.microsoft.com/office/word/2010/wordprocessingGroup" xmlns:wpi="http://schemas.microsoft.com/office/word/2010/wordprocessingInk" xmlns:wne="http://schemas.microsoft.com/office/word/2006/wordml" xmlns:wps="http://schemas.microsoft.com/office/word/2010/wordprocessingShape" mc:Ignorable="w14 wp14">
-  <w:p>
-    <w:pPr>
-      <w:pStyle w:val="Piedepgina"/>
-    </w:pPr>
-  </w:p>
-</w:ftr>
 </file>
 
 <file path=word/footnotes.xml><?xml version="1.0" encoding="utf-8"?>
@@ -6526,7 +6501,7 @@
 </file>
 
 <file path=customXml/itemProps1.xml><?xml version="1.0" encoding="utf-8"?>
-<ds:datastoreItem xmlns:ds="http://schemas.openxmlformats.org/officeDocument/2006/customXml" ds:itemID="{CEB3F42E-E5F8-47F6-AB62-2B6D2C369A1B}">
+<ds:datastoreItem xmlns:ds="http://schemas.openxmlformats.org/officeDocument/2006/customXml" ds:itemID="{F994C8DE-EC9B-41C6-91AB-78F876B5987A}">
   <ds:schemaRefs>
     <ds:schemaRef ds:uri="http://schemas.openxmlformats.org/officeDocument/2006/bibliography"/>
   </ds:schemaRefs>

</xml_diff>

<commit_message>
Se han hecho unas mejoras ultimas para la entrega
</commit_message>
<xml_diff>
--- a/Boletin#1Wikineo.docx
+++ b/Boletin#1Wikineo.docx
@@ -9,87 +9,19 @@
           <w:noProof/>
           <w:lang w:eastAsia="es-CO" w:bidi="ar-SA"/>
         </w:rPr>
-        <w:drawing>
-          <wp:anchor distT="0" distB="0" distL="114300" distR="114300" simplePos="0" relativeHeight="251718144" behindDoc="0" locked="0" layoutInCell="1" allowOverlap="1" wp14:anchorId="05107949" wp14:editId="64098AD5">
-            <wp:simplePos x="0" y="0"/>
-            <wp:positionH relativeFrom="column">
-              <wp:posOffset>170815</wp:posOffset>
-            </wp:positionH>
-            <wp:positionV relativeFrom="paragraph">
-              <wp:posOffset>79375</wp:posOffset>
-            </wp:positionV>
-            <wp:extent cx="1263650" cy="932815"/>
-            <wp:effectExtent l="0" t="0" r="0" b="635"/>
-            <wp:wrapSquare wrapText="bothSides"/>
-            <wp:docPr id="280" name="Imagen 280" descr="cid:image001.png@01D1C65E.102746D0"/>
-            <wp:cNvGraphicFramePr>
-              <a:graphicFrameLocks xmlns:a="http://schemas.openxmlformats.org/drawingml/2006/main" noChangeAspect="1"/>
-            </wp:cNvGraphicFramePr>
-            <a:graphic xmlns:a="http://schemas.openxmlformats.org/drawingml/2006/main">
-              <a:graphicData uri="http://schemas.openxmlformats.org/drawingml/2006/picture">
-                <pic:pic xmlns:pic="http://schemas.openxmlformats.org/drawingml/2006/picture">
-                  <pic:nvPicPr>
-                    <pic:cNvPr id="0" name="Picture 280" descr="cid:image001.png@01D1C65E.102746D0"/>
-                    <pic:cNvPicPr>
-                      <a:picLocks noChangeAspect="1" noChangeArrowheads="1"/>
-                    </pic:cNvPicPr>
-                  </pic:nvPicPr>
-                  <pic:blipFill>
-                    <a:blip r:embed="rId9" r:link="rId10">
-                      <a:extLst>
-                        <a:ext uri="{28A0092B-C50C-407E-A947-70E740481C1C}">
-                          <a14:useLocalDpi xmlns:a14="http://schemas.microsoft.com/office/drawing/2010/main" val="0"/>
-                        </a:ext>
-                      </a:extLst>
-                    </a:blip>
-                    <a:srcRect/>
-                    <a:stretch>
-                      <a:fillRect/>
-                    </a:stretch>
-                  </pic:blipFill>
-                  <pic:spPr bwMode="auto">
-                    <a:xfrm>
-                      <a:off x="0" y="0"/>
-                      <a:ext cx="1263650" cy="932815"/>
-                    </a:xfrm>
-                    <a:prstGeom prst="rect">
-                      <a:avLst/>
-                    </a:prstGeom>
-                    <a:noFill/>
-                    <a:ln>
-                      <a:noFill/>
-                    </a:ln>
-                  </pic:spPr>
-                </pic:pic>
-              </a:graphicData>
-            </a:graphic>
-            <wp14:sizeRelH relativeFrom="page">
-              <wp14:pctWidth>0</wp14:pctWidth>
-            </wp14:sizeRelH>
-            <wp14:sizeRelV relativeFrom="page">
-              <wp14:pctHeight>0</wp14:pctHeight>
-            </wp14:sizeRelV>
-          </wp:anchor>
-        </w:drawing>
-      </w:r>
-      <w:r>
-        <w:rPr>
-          <w:noProof/>
-          <w:lang w:eastAsia="es-CO" w:bidi="ar-SA"/>
-        </w:rPr>
         <mc:AlternateContent>
           <mc:Choice Requires="wps">
             <w:drawing>
-              <wp:anchor distT="0" distB="0" distL="114300" distR="114300" simplePos="0" relativeHeight="251713024" behindDoc="0" locked="0" layoutInCell="1" allowOverlap="1" wp14:anchorId="343A44E3" wp14:editId="3A717B74">
+              <wp:anchor distT="0" distB="0" distL="114300" distR="114300" simplePos="0" relativeHeight="251713024" behindDoc="0" locked="0" layoutInCell="1" allowOverlap="1" wp14:anchorId="68616C60" wp14:editId="7C877EB4">
                 <wp:simplePos x="0" y="0"/>
                 <wp:positionH relativeFrom="page">
-                  <wp:posOffset>2447925</wp:posOffset>
+                  <wp:posOffset>2438927</wp:posOffset>
                 </wp:positionH>
                 <wp:positionV relativeFrom="page">
-                  <wp:posOffset>740410</wp:posOffset>
+                  <wp:posOffset>730706</wp:posOffset>
                 </wp:positionV>
                 <wp:extent cx="2295525" cy="1190625"/>
-                <wp:effectExtent l="0" t="0" r="0" b="0"/>
+                <wp:effectExtent l="0" t="0" r="9525" b="9525"/>
                 <wp:wrapNone/>
                 <wp:docPr id="267" name="Text Box 270"/>
                 <wp:cNvGraphicFramePr>
@@ -186,7 +118,7 @@
                 <v:stroke joinstyle="miter"/>
                 <v:path gradientshapeok="t" o:connecttype="rect"/>
               </v:shapetype>
-              <v:shape id="Text Box 270" o:spid="_x0000_s1026" type="#_x0000_t202" style="position:absolute;margin-left:192.75pt;margin-top:58.3pt;width:180.75pt;height:93.75pt;z-index:251713024;visibility:visible;mso-wrap-style:square;mso-width-percent:0;mso-height-percent:0;mso-wrap-distance-left:9pt;mso-wrap-distance-top:0;mso-wrap-distance-right:9pt;mso-wrap-distance-bottom:0;mso-position-horizontal:absolute;mso-position-horizontal-relative:page;mso-position-vertical:absolute;mso-position-vertical-relative:page;mso-width-percent:0;mso-height-percent:0;mso-width-relative:page;mso-height-relative:page;v-text-anchor:top" o:gfxdata="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" filled="f" stroked="f" strokecolor="white">
+              <v:shape id="Text Box 270" o:spid="_x0000_s1026" type="#_x0000_t202" style="position:absolute;margin-left:192.05pt;margin-top:57.55pt;width:180.75pt;height:93.75pt;z-index:251713024;visibility:visible;mso-wrap-style:square;mso-width-percent:0;mso-height-percent:0;mso-wrap-distance-left:9pt;mso-wrap-distance-top:0;mso-wrap-distance-right:9pt;mso-wrap-distance-bottom:0;mso-position-horizontal:absolute;mso-position-horizontal-relative:page;mso-position-vertical:absolute;mso-position-vertical-relative:page;mso-width-percent:0;mso-height-percent:0;mso-width-relative:page;mso-height-relative:page;v-text-anchor:top" o:gfxdata="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" filled="f" stroked="f" strokecolor="white">
                 <v:textbox inset="0,0,0,0">
                   <w:txbxContent>
                     <w:p>
@@ -224,6 +156,74 @@
             </w:pict>
           </mc:Fallback>
         </mc:AlternateContent>
+      </w:r>
+      <w:r>
+        <w:rPr>
+          <w:noProof/>
+          <w:lang w:eastAsia="es-CO" w:bidi="ar-SA"/>
+        </w:rPr>
+        <w:drawing>
+          <wp:anchor distT="0" distB="0" distL="114300" distR="114300" simplePos="0" relativeHeight="251718144" behindDoc="0" locked="0" layoutInCell="1" allowOverlap="1" wp14:anchorId="39027F0A" wp14:editId="2FD0628C">
+            <wp:simplePos x="0" y="0"/>
+            <wp:positionH relativeFrom="column">
+              <wp:posOffset>172085</wp:posOffset>
+            </wp:positionH>
+            <wp:positionV relativeFrom="paragraph">
+              <wp:posOffset>77470</wp:posOffset>
+            </wp:positionV>
+            <wp:extent cx="1423035" cy="929640"/>
+            <wp:effectExtent l="0" t="0" r="5715" b="3810"/>
+            <wp:wrapSquare wrapText="bothSides"/>
+            <wp:docPr id="280" name="Imagen 280" descr="cid:image001.png@01D1C65E.102746D0"/>
+            <wp:cNvGraphicFramePr>
+              <a:graphicFrameLocks xmlns:a="http://schemas.openxmlformats.org/drawingml/2006/main" noChangeAspect="1"/>
+            </wp:cNvGraphicFramePr>
+            <a:graphic xmlns:a="http://schemas.openxmlformats.org/drawingml/2006/main">
+              <a:graphicData uri="http://schemas.openxmlformats.org/drawingml/2006/picture">
+                <pic:pic xmlns:pic="http://schemas.openxmlformats.org/drawingml/2006/picture">
+                  <pic:nvPicPr>
+                    <pic:cNvPr id="0" name="Picture 280" descr="cid:image001.png@01D1C65E.102746D0"/>
+                    <pic:cNvPicPr>
+                      <a:picLocks noChangeAspect="1" noChangeArrowheads="1"/>
+                    </pic:cNvPicPr>
+                  </pic:nvPicPr>
+                  <pic:blipFill>
+                    <a:blip r:embed="rId9" r:link="rId10">
+                      <a:extLst>
+                        <a:ext uri="{28A0092B-C50C-407E-A947-70E740481C1C}">
+                          <a14:useLocalDpi xmlns:a14="http://schemas.microsoft.com/office/drawing/2010/main" val="0"/>
+                        </a:ext>
+                      </a:extLst>
+                    </a:blip>
+                    <a:srcRect/>
+                    <a:stretch>
+                      <a:fillRect/>
+                    </a:stretch>
+                  </pic:blipFill>
+                  <pic:spPr bwMode="auto">
+                    <a:xfrm>
+                      <a:off x="0" y="0"/>
+                      <a:ext cx="1423035" cy="929640"/>
+                    </a:xfrm>
+                    <a:prstGeom prst="rect">
+                      <a:avLst/>
+                    </a:prstGeom>
+                    <a:noFill/>
+                    <a:ln>
+                      <a:noFill/>
+                    </a:ln>
+                  </pic:spPr>
+                </pic:pic>
+              </a:graphicData>
+            </a:graphic>
+            <wp14:sizeRelH relativeFrom="page">
+              <wp14:pctWidth>0</wp14:pctWidth>
+            </wp14:sizeRelH>
+            <wp14:sizeRelV relativeFrom="page">
+              <wp14:pctHeight>0</wp14:pctHeight>
+            </wp14:sizeRelV>
+          </wp:anchor>
+        </w:drawing>
       </w:r>
       <w:r>
         <w:rPr>
@@ -856,10 +856,10 @@
               <wp:anchor distT="0" distB="0" distL="114300" distR="114300" simplePos="0" relativeHeight="251715072" behindDoc="0" locked="0" layoutInCell="1" allowOverlap="1">
                 <wp:simplePos x="0" y="0"/>
                 <wp:positionH relativeFrom="column">
-                  <wp:posOffset>427134</wp:posOffset>
+                  <wp:posOffset>-2349500</wp:posOffset>
                 </wp:positionH>
                 <wp:positionV relativeFrom="paragraph">
-                  <wp:posOffset>71534</wp:posOffset>
+                  <wp:posOffset>19361</wp:posOffset>
                 </wp:positionV>
                 <wp:extent cx="2299804" cy="0"/>
                 <wp:effectExtent l="0" t="0" r="24765" b="19050"/>
@@ -918,7 +918,7 @@
                 <v:path arrowok="t" fillok="f" o:connecttype="none"/>
                 <o:lock v:ext="edit" shapetype="t"/>
               </v:shapetype>
-              <v:shape id="AutoShape 278" o:spid="_x0000_s1026" type="#_x0000_t32" style="position:absolute;margin-left:33.65pt;margin-top:5.65pt;width:181.1pt;height:0;z-index:251715072;visibility:visible;mso-wrap-style:square;mso-width-percent:0;mso-height-percent:0;mso-wrap-distance-left:9pt;mso-wrap-distance-top:0;mso-wrap-distance-right:9pt;mso-wrap-distance-bottom:0;mso-position-horizontal:absolute;mso-position-horizontal-relative:text;mso-position-vertical:absolute;mso-position-vertical-relative:text;mso-width-percent:0;mso-height-percent:0;mso-width-relative:page;mso-height-relative:page" o:gfxdata="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"/>
+              <v:shape id="AutoShape 278" o:spid="_x0000_s1026" type="#_x0000_t32" style="position:absolute;margin-left:-185pt;margin-top:1.5pt;width:181.1pt;height:0;z-index:251715072;visibility:visible;mso-wrap-style:square;mso-width-percent:0;mso-height-percent:0;mso-wrap-distance-left:9pt;mso-wrap-distance-top:0;mso-wrap-distance-right:9pt;mso-wrap-distance-bottom:0;mso-position-horizontal:absolute;mso-position-horizontal-relative:text;mso-position-vertical:absolute;mso-position-vertical-relative:text;mso-width-percent:0;mso-height-percent:0;mso-width-relative:page;mso-height-relative:page" o:gfxdata="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"/>
             </w:pict>
           </mc:Fallback>
         </mc:AlternateContent>
@@ -939,13 +939,13 @@
         <mc:AlternateContent>
           <mc:Choice Requires="wps">
             <w:drawing>
-              <wp:anchor distT="0" distB="0" distL="114300" distR="114300" simplePos="0" relativeHeight="251716096" behindDoc="0" locked="0" layoutInCell="1" allowOverlap="1" wp14:anchorId="6ACB04E3" wp14:editId="09877466">
+              <wp:anchor distT="0" distB="0" distL="114300" distR="114300" simplePos="0" relativeHeight="251716096" behindDoc="0" locked="0" layoutInCell="1" allowOverlap="1" wp14:anchorId="4D76B4D8" wp14:editId="5E049F01">
                 <wp:simplePos x="0" y="0"/>
                 <wp:positionH relativeFrom="column">
-                  <wp:posOffset>427134</wp:posOffset>
+                  <wp:posOffset>288697</wp:posOffset>
                 </wp:positionH>
                 <wp:positionV relativeFrom="paragraph">
-                  <wp:posOffset>141798</wp:posOffset>
+                  <wp:posOffset>141605</wp:posOffset>
                 </wp:positionV>
                 <wp:extent cx="2291080" cy="0"/>
                 <wp:effectExtent l="0" t="0" r="13970" b="19050"/>
@@ -1000,11 +1000,13 @@
           </mc:Choice>
           <mc:Fallback>
             <w:pict>
-              <v:shape id="AutoShape 279" o:spid="_x0000_s1026" type="#_x0000_t32" style="position:absolute;margin-left:33.65pt;margin-top:11.15pt;width:180.4pt;height:0;z-index:251716096;visibility:visible;mso-wrap-style:square;mso-width-percent:0;mso-height-percent:0;mso-wrap-distance-left:9pt;mso-wrap-distance-top:0;mso-wrap-distance-right:9pt;mso-wrap-distance-bottom:0;mso-position-horizontal:absolute;mso-position-horizontal-relative:text;mso-position-vertical:absolute;mso-position-vertical-relative:text;mso-width-percent:0;mso-height-percent:0;mso-width-relative:page;mso-height-relative:page" o:gfxdata="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"/>
+              <v:shape id="AutoShape 279" o:spid="_x0000_s1026" type="#_x0000_t32" style="position:absolute;margin-left:22.75pt;margin-top:11.15pt;width:180.4pt;height:0;z-index:251716096;visibility:visible;mso-wrap-style:square;mso-width-percent:0;mso-height-percent:0;mso-wrap-distance-left:9pt;mso-wrap-distance-top:0;mso-wrap-distance-right:9pt;mso-wrap-distance-bottom:0;mso-position-horizontal:absolute;mso-position-horizontal-relative:text;mso-position-vertical:absolute;mso-position-vertical-relative:text;mso-width-percent:0;mso-height-percent:0;mso-width-relative:page;mso-height-relative:page" o:gfxdata="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"/>
             </w:pict>
           </mc:Fallback>
         </mc:AlternateContent>
       </w:r>
+    </w:p>
+    <w:p>
       <w:r>
         <w:rPr>
           <w:noProof/>
@@ -1013,13 +1015,13 @@
         <mc:AlternateContent>
           <mc:Choice Requires="wps">
             <w:drawing>
-              <wp:anchor distT="0" distB="0" distL="114300" distR="114300" simplePos="0" relativeHeight="251712000" behindDoc="0" locked="0" layoutInCell="1" allowOverlap="1" wp14:anchorId="7B52AF48" wp14:editId="2E1B5CFC">
+              <wp:anchor distT="0" distB="0" distL="114300" distR="114300" simplePos="0" relativeHeight="251712000" behindDoc="0" locked="0" layoutInCell="1" allowOverlap="1" wp14:anchorId="07C454C0" wp14:editId="11F40F70">
                 <wp:simplePos x="0" y="0"/>
                 <wp:positionH relativeFrom="page">
-                  <wp:posOffset>2457450</wp:posOffset>
+                  <wp:posOffset>2448560</wp:posOffset>
                 </wp:positionH>
                 <wp:positionV relativeFrom="page">
-                  <wp:posOffset>1764030</wp:posOffset>
+                  <wp:posOffset>1815465</wp:posOffset>
                 </wp:positionV>
                 <wp:extent cx="3248025" cy="191135"/>
                 <wp:effectExtent l="0" t="0" r="9525" b="18415"/>
@@ -1120,7 +1122,7 @@
           </mc:Choice>
           <mc:Fallback>
             <w:pict>
-              <v:shape id="Text Box 269" o:spid="_x0000_s1028" type="#_x0000_t202" style="position:absolute;margin-left:193.5pt;margin-top:138.9pt;width:255.75pt;height:15.05pt;z-index:251712000;visibility:visible;mso-wrap-style:square;mso-width-percent:0;mso-height-percent:0;mso-wrap-distance-left:9pt;mso-wrap-distance-top:0;mso-wrap-distance-right:9pt;mso-wrap-distance-bottom:0;mso-position-horizontal:absolute;mso-position-horizontal-relative:page;mso-position-vertical:absolute;mso-position-vertical-relative:page;mso-width-percent:0;mso-height-percent:0;mso-width-relative:page;mso-height-relative:page;v-text-anchor:top" o:gfxdata="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" filled="f" stroked="f">
+              <v:shape id="Text Box 269" o:spid="_x0000_s1028" type="#_x0000_t202" style="position:absolute;margin-left:192.8pt;margin-top:142.95pt;width:255.75pt;height:15.05pt;z-index:251712000;visibility:visible;mso-wrap-style:square;mso-width-percent:0;mso-height-percent:0;mso-wrap-distance-left:9pt;mso-wrap-distance-top:0;mso-wrap-distance-right:9pt;mso-wrap-distance-bottom:0;mso-position-horizontal:absolute;mso-position-horizontal-relative:page;mso-position-vertical:absolute;mso-position-vertical-relative:page;mso-width-percent:0;mso-height-percent:0;mso-width-relative:page;mso-height-relative:page;v-text-anchor:top" o:gfxdata="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" filled="f" stroked="f">
                 <v:textbox inset="0,0,0,0">
                   <w:txbxContent>
                     <w:p>
@@ -1165,7 +1167,6 @@
         </mc:AlternateContent>
       </w:r>
     </w:p>
-    <w:p/>
     <w:p/>
     <w:p>
       <w:r>
@@ -1672,7 +1673,96 @@
         <mc:AlternateContent>
           <mc:Choice Requires="wps">
             <w:drawing>
-              <wp:anchor distT="0" distB="0" distL="114300" distR="114300" simplePos="0" relativeHeight="251720192" behindDoc="0" locked="0" layoutInCell="0" allowOverlap="1" wp14:anchorId="59864044" wp14:editId="0E5C6226">
+              <wp:anchor distT="0" distB="0" distL="114300" distR="114300" simplePos="0" relativeHeight="251657728" behindDoc="0" locked="0" layoutInCell="0" allowOverlap="1" wp14:anchorId="1FAE78FC" wp14:editId="0364183E">
+                <wp:simplePos x="0" y="0"/>
+                <wp:positionH relativeFrom="page">
+                  <wp:posOffset>4994694</wp:posOffset>
+                </wp:positionH>
+                <wp:positionV relativeFrom="page">
+                  <wp:posOffset>2786332</wp:posOffset>
+                </wp:positionV>
+                <wp:extent cx="2018581" cy="1454785"/>
+                <wp:effectExtent l="0" t="0" r="1270" b="12065"/>
+                <wp:wrapNone/>
+                <wp:docPr id="190" name="Text Box 132"/>
+                <wp:cNvGraphicFramePr>
+                  <a:graphicFrameLocks xmlns:a="http://schemas.openxmlformats.org/drawingml/2006/main"/>
+                </wp:cNvGraphicFramePr>
+                <a:graphic xmlns:a="http://schemas.openxmlformats.org/drawingml/2006/main">
+                  <a:graphicData uri="http://schemas.microsoft.com/office/word/2010/wordprocessingShape">
+                    <wps:wsp>
+                      <wps:cNvSpPr txBox="1">
+                        <a:spLocks noChangeArrowheads="1"/>
+                      </wps:cNvSpPr>
+                      <wps:spPr bwMode="auto">
+                        <a:xfrm>
+                          <a:off x="0" y="0"/>
+                          <a:ext cx="2018581" cy="1454785"/>
+                        </a:xfrm>
+                        <a:prstGeom prst="rect">
+                          <a:avLst/>
+                        </a:prstGeom>
+                        <a:noFill/>
+                        <a:ln>
+                          <a:noFill/>
+                        </a:ln>
+                        <a:extLst>
+                          <a:ext uri="{909E8E84-426E-40DD-AFC4-6F175D3DCCD1}">
+                            <a14:hiddenFill xmlns:a14="http://schemas.microsoft.com/office/drawing/2010/main">
+                              <a:solidFill>
+                                <a:srgbClr val="FFFFFF"/>
+                              </a:solidFill>
+                            </a14:hiddenFill>
+                          </a:ext>
+                          <a:ext uri="{91240B29-F687-4F45-9708-019B960494DF}">
+                            <a14:hiddenLine xmlns:a14="http://schemas.microsoft.com/office/drawing/2010/main" w="9525">
+                              <a:solidFill>
+                                <a:srgbClr val="000000"/>
+                              </a:solidFill>
+                              <a:miter lim="800000"/>
+                              <a:headEnd/>
+                              <a:tailEnd/>
+                            </a14:hiddenLine>
+                          </a:ext>
+                        </a:extLst>
+                      </wps:spPr>
+                      <wps:linkedTxbx id="6" seq="1"/>
+                      <wps:bodyPr rot="0" vert="horz" wrap="square" lIns="0" tIns="0" rIns="0" bIns="0" anchor="t" anchorCtr="0" upright="1">
+                        <a:noAutofit/>
+                      </wps:bodyPr>
+                    </wps:wsp>
+                  </a:graphicData>
+                </a:graphic>
+                <wp14:sizeRelH relativeFrom="page">
+                  <wp14:pctWidth>0</wp14:pctWidth>
+                </wp14:sizeRelH>
+                <wp14:sizeRelV relativeFrom="page">
+                  <wp14:pctHeight>0</wp14:pctHeight>
+                </wp14:sizeRelV>
+              </wp:anchor>
+            </w:drawing>
+          </mc:Choice>
+          <mc:Fallback>
+            <w:pict>
+              <v:shape id="Text Box 132" o:spid="_x0000_s1031" type="#_x0000_t202" style="position:absolute;margin-left:393.3pt;margin-top:219.4pt;width:158.95pt;height:114.55pt;z-index:251657728;visibility:visible;mso-wrap-style:square;mso-width-percent:0;mso-height-percent:0;mso-wrap-distance-left:9pt;mso-wrap-distance-top:0;mso-wrap-distance-right:9pt;mso-wrap-distance-bottom:0;mso-position-horizontal:absolute;mso-position-horizontal-relative:page;mso-position-vertical:absolute;mso-position-vertical-relative:page;mso-width-percent:0;mso-height-percent:0;mso-width-relative:page;mso-height-relative:page;v-text-anchor:top" o:gfxdata="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" o:allowincell="f" filled="f" stroked="f">
+                <v:textbox inset="0,0,0,0">
+                  <w:txbxContent/>
+                </v:textbox>
+                <w10:wrap anchorx="page" anchory="page"/>
+              </v:shape>
+            </w:pict>
+          </mc:Fallback>
+        </mc:AlternateContent>
+      </w:r>
+      <w:r>
+        <w:rPr>
+          <w:noProof/>
+          <w:lang w:eastAsia="es-CO" w:bidi="ar-SA"/>
+        </w:rPr>
+        <mc:AlternateContent>
+          <mc:Choice Requires="wps">
+            <w:drawing>
+              <wp:anchor distT="0" distB="0" distL="114300" distR="114300" simplePos="0" relativeHeight="251720192" behindDoc="0" locked="0" layoutInCell="0" allowOverlap="1" wp14:anchorId="3D3A9CDB" wp14:editId="0CA042CC">
                 <wp:simplePos x="0" y="0"/>
                 <wp:positionH relativeFrom="page">
                   <wp:posOffset>569343</wp:posOffset>
@@ -1942,7 +2032,7 @@
           </mc:Choice>
           <mc:Fallback>
             <w:pict>
-              <v:shape id="Text Box 284" o:spid="_x0000_s1031" type="#_x0000_t202" style="position:absolute;margin-left:44.85pt;margin-top:213.3pt;width:122.25pt;height:165.75pt;z-index:251720192;visibility:visible;mso-wrap-style:square;mso-width-percent:0;mso-height-percent:0;mso-wrap-distance-left:9pt;mso-wrap-distance-top:0;mso-wrap-distance-right:9pt;mso-wrap-distance-bottom:0;mso-position-horizontal:absolute;mso-position-horizontal-relative:page;mso-position-vertical:absolute;mso-position-vertical-relative:page;mso-width-percent:0;mso-height-percent:0;mso-width-relative:page;mso-height-relative:page;v-text-anchor:top" o:gfxdata="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" o:allowincell="f" fillcolor="#d8d8d8 [2732]" stroked="f" strokecolor="#f2f2f2" strokeweight="3pt">
+              <v:shape id="Text Box 284" o:spid="_x0000_s1032" type="#_x0000_t202" style="position:absolute;margin-left:44.85pt;margin-top:213.3pt;width:122.25pt;height:165.75pt;z-index:251720192;visibility:visible;mso-wrap-style:square;mso-width-percent:0;mso-height-percent:0;mso-wrap-distance-left:9pt;mso-wrap-distance-top:0;mso-wrap-distance-right:9pt;mso-wrap-distance-bottom:0;mso-position-horizontal:absolute;mso-position-horizontal-relative:page;mso-position-vertical:absolute;mso-position-vertical-relative:page;mso-width-percent:0;mso-height-percent:0;mso-width-relative:page;mso-height-relative:page;v-text-anchor:top" o:gfxdata="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" o:allowincell="f" fillcolor="#d8d8d8 [2732]" stroked="f" strokecolor="#f2f2f2" strokeweight="3pt">
                 <v:shadow on="t" color="#8adf35" opacity=".5"/>
                 <v:textbox>
                   <w:txbxContent>
@@ -2152,7 +2242,7 @@
         <mc:AlternateContent>
           <mc:Choice Requires="wps">
             <w:drawing>
-              <wp:anchor distT="0" distB="0" distL="114300" distR="114300" simplePos="0" relativeHeight="251613696" behindDoc="0" locked="0" layoutInCell="0" allowOverlap="1" wp14:anchorId="4B4BB157" wp14:editId="31DF2B20">
+              <wp:anchor distT="0" distB="0" distL="114300" distR="114300" simplePos="0" relativeHeight="251613696" behindDoc="0" locked="0" layoutInCell="0" allowOverlap="1" wp14:anchorId="7B2F394A" wp14:editId="5DB5BA07">
                 <wp:simplePos x="0" y="0"/>
                 <wp:positionH relativeFrom="page">
                   <wp:posOffset>2458085</wp:posOffset>
@@ -2205,7 +2295,7 @@
                           </a:ext>
                         </a:extLst>
                       </wps:spPr>
-                      <wps:txbx id="7">
+                      <wps:txbx id="6">
                         <w:txbxContent>
                           <w:p>
                             <w:pPr>
@@ -2224,37 +2314,79 @@
                               <w:rPr>
                                 <w:rFonts w:ascii="Tahoma" w:hAnsi="Tahoma" w:cs="Tahoma"/>
                               </w:rPr>
-                              <w:t xml:space="preserve"> podrás encontrar manuales útiles de configuración para las distintas herramientas </w:t>
-                            </w:r>
-                            <w:r>
-                              <w:rPr>
-                                <w:rFonts w:ascii="Tahoma" w:hAnsi="Tahoma" w:cs="Tahoma"/>
-                              </w:rPr>
                               <w:t xml:space="preserve"> </w:t>
                             </w:r>
                             <w:r>
                               <w:rPr>
                                 <w:rFonts w:ascii="Tahoma" w:hAnsi="Tahoma" w:cs="Tahoma"/>
                               </w:rPr>
-                              <w:t xml:space="preserve">de uso diario en la empresa como lo es correo, redmine, </w:t>
-                            </w:r>
-                            <w:r>
-                              <w:rPr>
-                                <w:rFonts w:ascii="Tahoma" w:hAnsi="Tahoma" w:cs="Tahoma"/>
-                              </w:rPr>
-                              <w:t xml:space="preserve">  IDES de desarrollo, </w:t>
-                            </w:r>
-                            <w:r>
-                              <w:rPr>
-                                <w:rFonts w:ascii="Tahoma" w:hAnsi="Tahoma" w:cs="Tahoma"/>
-                              </w:rPr>
-                              <w:t>VPN</w:t>
-                            </w:r>
-                            <w:r>
-                              <w:rPr>
-                                <w:rFonts w:ascii="Tahoma" w:hAnsi="Tahoma" w:cs="Tahoma"/>
-                              </w:rPr>
-                              <w:t xml:space="preserve"> y muchos </w:t>
+                              <w:t xml:space="preserve">en esta wiki </w:t>
+                            </w:r>
+                            <w:r>
+                              <w:rPr>
+                                <w:rFonts w:ascii="Tahoma" w:hAnsi="Tahoma" w:cs="Tahoma"/>
+                              </w:rPr>
+                              <w:t xml:space="preserve">podrás encontrar manuales útiles de configuración para las distintas herramientas </w:t>
+                            </w:r>
+                            <w:r>
+                              <w:rPr>
+                                <w:rFonts w:ascii="Tahoma" w:hAnsi="Tahoma" w:cs="Tahoma"/>
+                              </w:rPr>
+                              <w:t xml:space="preserve"> </w:t>
+                            </w:r>
+                            <w:r>
+                              <w:rPr>
+                                <w:rFonts w:ascii="Tahoma" w:hAnsi="Tahoma" w:cs="Tahoma"/>
+                              </w:rPr>
+                              <w:t xml:space="preserve">de uso diario en la empresa como lo es </w:t>
+                            </w:r>
+                            <w:r>
+                              <w:rPr>
+                                <w:rFonts w:ascii="Tahoma" w:hAnsi="Tahoma" w:cs="Tahoma"/>
+                              </w:rPr>
+                              <w:t xml:space="preserve">el </w:t>
+                            </w:r>
+                            <w:r>
+                              <w:rPr>
+                                <w:rFonts w:ascii="Tahoma" w:hAnsi="Tahoma" w:cs="Tahoma"/>
+                              </w:rPr>
+                              <w:t>correo</w:t>
+                            </w:r>
+                            <w:r>
+                              <w:rPr>
+                                <w:rFonts w:ascii="Tahoma" w:hAnsi="Tahoma" w:cs="Tahoma"/>
+                              </w:rPr>
+                              <w:t xml:space="preserve"> Outlook</w:t>
+                            </w:r>
+                            <w:r>
+                              <w:rPr>
+                                <w:rFonts w:ascii="Tahoma" w:hAnsi="Tahoma" w:cs="Tahoma"/>
+                              </w:rPr>
+                              <w:t xml:space="preserve">, redmine, </w:t>
+                            </w:r>
+                            <w:r>
+                              <w:rPr>
+                                <w:rFonts w:ascii="Tahoma" w:hAnsi="Tahoma" w:cs="Tahoma"/>
+                              </w:rPr>
+                              <w:t xml:space="preserve"> </w:t>
+                            </w:r>
+                            <w:r>
+                              <w:rPr>
+                                <w:rFonts w:ascii="Tahoma" w:hAnsi="Tahoma" w:cs="Tahoma"/>
+                              </w:rPr>
+                              <w:t xml:space="preserve">IDES de desarrollo, </w:t>
+                            </w:r>
+                            <w:r>
+                              <w:rPr>
+                                <w:rFonts w:ascii="Tahoma" w:hAnsi="Tahoma" w:cs="Tahoma"/>
+                              </w:rPr>
+                              <w:t>vpns y mucho</w:t>
+                            </w:r>
+                            <w:r>
+                              <w:rPr>
+                                <w:rFonts w:ascii="Tahoma" w:hAnsi="Tahoma" w:cs="Tahoma"/>
+                              </w:rPr>
+                              <w:t xml:space="preserve"> </w:t>
                             </w:r>
                             <w:r>
                               <w:rPr>
@@ -2296,7 +2428,55 @@
                               <w:rPr>
                                 <w:rFonts w:ascii="Tahoma" w:hAnsi="Tahoma" w:cs="Tahoma"/>
                               </w:rPr>
-                              <w:t>forma en que trabajan nuestros clientes, podrás saber cómo funciona el proceso de  preventa y postventa , su filosofía y como están estructurados</w:t>
+                              <w:t xml:space="preserve">forma en que trabajan nuestros clientes, podrás saber </w:t>
+                            </w:r>
+                            <w:r>
+                              <w:rPr>
+                                <w:rFonts w:ascii="Tahoma" w:hAnsi="Tahoma" w:cs="Tahoma"/>
+                              </w:rPr>
+                              <w:t>cuál es</w:t>
+                            </w:r>
+                            <w:r>
+                              <w:rPr>
+                                <w:rFonts w:ascii="Tahoma" w:hAnsi="Tahoma" w:cs="Tahoma"/>
+                              </w:rPr>
+                              <w:t xml:space="preserve"> el proceso</w:t>
+                            </w:r>
+                            <w:r>
+                              <w:rPr>
+                                <w:rFonts w:ascii="Tahoma" w:hAnsi="Tahoma" w:cs="Tahoma"/>
+                              </w:rPr>
+                              <w:t xml:space="preserve"> que tiene</w:t>
+                            </w:r>
+                            <w:r>
+                              <w:rPr>
+                                <w:rFonts w:ascii="Tahoma" w:hAnsi="Tahoma" w:cs="Tahoma"/>
+                              </w:rPr>
+                              <w:t>n</w:t>
+                            </w:r>
+                            <w:r>
+                              <w:rPr>
+                                <w:rFonts w:ascii="Tahoma" w:hAnsi="Tahoma" w:cs="Tahoma"/>
+                              </w:rPr>
+                              <w:t xml:space="preserve"> para realizar la</w:t>
+                            </w:r>
+                            <w:r>
+                              <w:rPr>
+                                <w:rFonts w:ascii="Tahoma" w:hAnsi="Tahoma" w:cs="Tahoma"/>
+                              </w:rPr>
+                              <w:t xml:space="preserve"> preventa y postventa , </w:t>
+                            </w:r>
+                            <w:r>
+                              <w:rPr>
+                                <w:rFonts w:ascii="Tahoma" w:hAnsi="Tahoma" w:cs="Tahoma"/>
+                              </w:rPr>
+                              <w:t>cuál es su</w:t>
+                            </w:r>
+                            <w:r>
+                              <w:rPr>
+                                <w:rFonts w:ascii="Tahoma" w:hAnsi="Tahoma" w:cs="Tahoma"/>
+                              </w:rPr>
+                              <w:t xml:space="preserve"> filosofía y como están estructurados</w:t>
                             </w:r>
                             <w:r>
                               <w:rPr>
@@ -2332,7 +2512,7 @@
           </mc:Choice>
           <mc:Fallback>
             <w:pict>
-              <v:shape id="Text Box 12" o:spid="_x0000_s1032" type="#_x0000_t202" style="position:absolute;margin-left:193.55pt;margin-top:219.35pt;width:165.9pt;height:163.8pt;z-index:251613696;visibility:visible;mso-wrap-style:square;mso-width-percent:0;mso-height-percent:0;mso-wrap-distance-left:9pt;mso-wrap-distance-top:0;mso-wrap-distance-right:9pt;mso-wrap-distance-bottom:0;mso-position-horizontal:absolute;mso-position-horizontal-relative:page;mso-position-vertical:absolute;mso-position-vertical-relative:page;mso-width-percent:0;mso-height-percent:0;mso-width-relative:page;mso-height-relative:page;v-text-anchor:top" o:gfxdata="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" o:allowincell="f" filled="f" stroked="f">
+              <v:shape id="Text Box 12" o:spid="_x0000_s1033" type="#_x0000_t202" style="position:absolute;margin-left:193.55pt;margin-top:219.35pt;width:165.9pt;height:163.8pt;z-index:251613696;visibility:visible;mso-wrap-style:square;mso-width-percent:0;mso-height-percent:0;mso-wrap-distance-left:9pt;mso-wrap-distance-top:0;mso-wrap-distance-right:9pt;mso-wrap-distance-bottom:0;mso-position-horizontal:absolute;mso-position-horizontal-relative:page;mso-position-vertical:absolute;mso-position-vertical-relative:page;mso-width-percent:0;mso-height-percent:0;mso-width-relative:page;mso-height-relative:page;v-text-anchor:top" o:gfxdata="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" o:allowincell="f" filled="f" stroked="f">
                 <v:textbox style="mso-next-textbox:#Text Box 132" inset="0,0,0,0">
                   <w:txbxContent>
                     <w:p>
@@ -2352,37 +2532,79 @@
                         <w:rPr>
                           <w:rFonts w:ascii="Tahoma" w:hAnsi="Tahoma" w:cs="Tahoma"/>
                         </w:rPr>
-                        <w:t xml:space="preserve"> podrás encontrar manuales útiles de configuración para las distintas herramientas </w:t>
-                      </w:r>
-                      <w:r>
-                        <w:rPr>
-                          <w:rFonts w:ascii="Tahoma" w:hAnsi="Tahoma" w:cs="Tahoma"/>
-                        </w:rPr>
                         <w:t xml:space="preserve"> </w:t>
                       </w:r>
                       <w:r>
                         <w:rPr>
                           <w:rFonts w:ascii="Tahoma" w:hAnsi="Tahoma" w:cs="Tahoma"/>
                         </w:rPr>
-                        <w:t xml:space="preserve">de uso diario en la empresa como lo es correo, redmine, </w:t>
-                      </w:r>
-                      <w:r>
-                        <w:rPr>
-                          <w:rFonts w:ascii="Tahoma" w:hAnsi="Tahoma" w:cs="Tahoma"/>
-                        </w:rPr>
-                        <w:t xml:space="preserve">  IDES de desarrollo, </w:t>
-                      </w:r>
-                      <w:r>
-                        <w:rPr>
-                          <w:rFonts w:ascii="Tahoma" w:hAnsi="Tahoma" w:cs="Tahoma"/>
-                        </w:rPr>
-                        <w:t>VPN</w:t>
-                      </w:r>
-                      <w:r>
-                        <w:rPr>
-                          <w:rFonts w:ascii="Tahoma" w:hAnsi="Tahoma" w:cs="Tahoma"/>
-                        </w:rPr>
-                        <w:t xml:space="preserve"> y muchos </w:t>
+                        <w:t xml:space="preserve">en esta wiki </w:t>
+                      </w:r>
+                      <w:r>
+                        <w:rPr>
+                          <w:rFonts w:ascii="Tahoma" w:hAnsi="Tahoma" w:cs="Tahoma"/>
+                        </w:rPr>
+                        <w:t xml:space="preserve">podrás encontrar manuales útiles de configuración para las distintas herramientas </w:t>
+                      </w:r>
+                      <w:r>
+                        <w:rPr>
+                          <w:rFonts w:ascii="Tahoma" w:hAnsi="Tahoma" w:cs="Tahoma"/>
+                        </w:rPr>
+                        <w:t xml:space="preserve"> </w:t>
+                      </w:r>
+                      <w:r>
+                        <w:rPr>
+                          <w:rFonts w:ascii="Tahoma" w:hAnsi="Tahoma" w:cs="Tahoma"/>
+                        </w:rPr>
+                        <w:t xml:space="preserve">de uso diario en la empresa como lo es </w:t>
+                      </w:r>
+                      <w:r>
+                        <w:rPr>
+                          <w:rFonts w:ascii="Tahoma" w:hAnsi="Tahoma" w:cs="Tahoma"/>
+                        </w:rPr>
+                        <w:t xml:space="preserve">el </w:t>
+                      </w:r>
+                      <w:r>
+                        <w:rPr>
+                          <w:rFonts w:ascii="Tahoma" w:hAnsi="Tahoma" w:cs="Tahoma"/>
+                        </w:rPr>
+                        <w:t>correo</w:t>
+                      </w:r>
+                      <w:r>
+                        <w:rPr>
+                          <w:rFonts w:ascii="Tahoma" w:hAnsi="Tahoma" w:cs="Tahoma"/>
+                        </w:rPr>
+                        <w:t xml:space="preserve"> Outlook</w:t>
+                      </w:r>
+                      <w:r>
+                        <w:rPr>
+                          <w:rFonts w:ascii="Tahoma" w:hAnsi="Tahoma" w:cs="Tahoma"/>
+                        </w:rPr>
+                        <w:t xml:space="preserve">, redmine, </w:t>
+                      </w:r>
+                      <w:r>
+                        <w:rPr>
+                          <w:rFonts w:ascii="Tahoma" w:hAnsi="Tahoma" w:cs="Tahoma"/>
+                        </w:rPr>
+                        <w:t xml:space="preserve"> </w:t>
+                      </w:r>
+                      <w:r>
+                        <w:rPr>
+                          <w:rFonts w:ascii="Tahoma" w:hAnsi="Tahoma" w:cs="Tahoma"/>
+                        </w:rPr>
+                        <w:t xml:space="preserve">IDES de desarrollo, </w:t>
+                      </w:r>
+                      <w:r>
+                        <w:rPr>
+                          <w:rFonts w:ascii="Tahoma" w:hAnsi="Tahoma" w:cs="Tahoma"/>
+                        </w:rPr>
+                        <w:t>vpns y mucho</w:t>
+                      </w:r>
+                      <w:r>
+                        <w:rPr>
+                          <w:rFonts w:ascii="Tahoma" w:hAnsi="Tahoma" w:cs="Tahoma"/>
+                        </w:rPr>
+                        <w:t xml:space="preserve"> </w:t>
                       </w:r>
                       <w:r>
                         <w:rPr>
@@ -2424,7 +2646,55 @@
                         <w:rPr>
                           <w:rFonts w:ascii="Tahoma" w:hAnsi="Tahoma" w:cs="Tahoma"/>
                         </w:rPr>
-                        <w:t>forma en que trabajan nuestros clientes, podrás saber cómo funciona el proceso de  preventa y postventa , su filosofía y como están estructurados</w:t>
+                        <w:t xml:space="preserve">forma en que trabajan nuestros clientes, podrás saber </w:t>
+                      </w:r>
+                      <w:r>
+                        <w:rPr>
+                          <w:rFonts w:ascii="Tahoma" w:hAnsi="Tahoma" w:cs="Tahoma"/>
+                        </w:rPr>
+                        <w:t>cuál es</w:t>
+                      </w:r>
+                      <w:r>
+                        <w:rPr>
+                          <w:rFonts w:ascii="Tahoma" w:hAnsi="Tahoma" w:cs="Tahoma"/>
+                        </w:rPr>
+                        <w:t xml:space="preserve"> el proceso</w:t>
+                      </w:r>
+                      <w:r>
+                        <w:rPr>
+                          <w:rFonts w:ascii="Tahoma" w:hAnsi="Tahoma" w:cs="Tahoma"/>
+                        </w:rPr>
+                        <w:t xml:space="preserve"> que tiene</w:t>
+                      </w:r>
+                      <w:r>
+                        <w:rPr>
+                          <w:rFonts w:ascii="Tahoma" w:hAnsi="Tahoma" w:cs="Tahoma"/>
+                        </w:rPr>
+                        <w:t>n</w:t>
+                      </w:r>
+                      <w:r>
+                        <w:rPr>
+                          <w:rFonts w:ascii="Tahoma" w:hAnsi="Tahoma" w:cs="Tahoma"/>
+                        </w:rPr>
+                        <w:t xml:space="preserve"> para realizar la</w:t>
+                      </w:r>
+                      <w:r>
+                        <w:rPr>
+                          <w:rFonts w:ascii="Tahoma" w:hAnsi="Tahoma" w:cs="Tahoma"/>
+                        </w:rPr>
+                        <w:t xml:space="preserve"> preventa y postventa , </w:t>
+                      </w:r>
+                      <w:r>
+                        <w:rPr>
+                          <w:rFonts w:ascii="Tahoma" w:hAnsi="Tahoma" w:cs="Tahoma"/>
+                        </w:rPr>
+                        <w:t>cuál es su</w:t>
+                      </w:r>
+                      <w:r>
+                        <w:rPr>
+                          <w:rFonts w:ascii="Tahoma" w:hAnsi="Tahoma" w:cs="Tahoma"/>
+                        </w:rPr>
+                        <w:t xml:space="preserve"> filosofía y como están estructurados</w:t>
                       </w:r>
                       <w:r>
                         <w:rPr>
@@ -2442,95 +2712,6 @@
                       </w:pPr>
                     </w:p>
                   </w:txbxContent>
-                </v:textbox>
-                <w10:wrap anchorx="page" anchory="page"/>
-              </v:shape>
-            </w:pict>
-          </mc:Fallback>
-        </mc:AlternateContent>
-      </w:r>
-      <w:r>
-        <w:rPr>
-          <w:noProof/>
-          <w:lang w:eastAsia="es-CO" w:bidi="ar-SA"/>
-        </w:rPr>
-        <mc:AlternateContent>
-          <mc:Choice Requires="wps">
-            <w:drawing>
-              <wp:anchor distT="0" distB="0" distL="114300" distR="114300" simplePos="0" relativeHeight="251657728" behindDoc="0" locked="0" layoutInCell="0" allowOverlap="1" wp14:anchorId="153ACF29" wp14:editId="0C2A2260">
-                <wp:simplePos x="0" y="0"/>
-                <wp:positionH relativeFrom="page">
-                  <wp:posOffset>4993419</wp:posOffset>
-                </wp:positionH>
-                <wp:positionV relativeFrom="page">
-                  <wp:posOffset>2782957</wp:posOffset>
-                </wp:positionV>
-                <wp:extent cx="1498600" cy="1455088"/>
-                <wp:effectExtent l="0" t="0" r="6350" b="12065"/>
-                <wp:wrapNone/>
-                <wp:docPr id="190" name="Text Box 132"/>
-                <wp:cNvGraphicFramePr>
-                  <a:graphicFrameLocks xmlns:a="http://schemas.openxmlformats.org/drawingml/2006/main"/>
-                </wp:cNvGraphicFramePr>
-                <a:graphic xmlns:a="http://schemas.openxmlformats.org/drawingml/2006/main">
-                  <a:graphicData uri="http://schemas.microsoft.com/office/word/2010/wordprocessingShape">
-                    <wps:wsp>
-                      <wps:cNvSpPr txBox="1">
-                        <a:spLocks noChangeArrowheads="1"/>
-                      </wps:cNvSpPr>
-                      <wps:spPr bwMode="auto">
-                        <a:xfrm>
-                          <a:off x="0" y="0"/>
-                          <a:ext cx="1498600" cy="1455088"/>
-                        </a:xfrm>
-                        <a:prstGeom prst="rect">
-                          <a:avLst/>
-                        </a:prstGeom>
-                        <a:noFill/>
-                        <a:ln>
-                          <a:noFill/>
-                        </a:ln>
-                        <a:extLst>
-                          <a:ext uri="{909E8E84-426E-40DD-AFC4-6F175D3DCCD1}">
-                            <a14:hiddenFill xmlns:a14="http://schemas.microsoft.com/office/drawing/2010/main">
-                              <a:solidFill>
-                                <a:srgbClr val="FFFFFF"/>
-                              </a:solidFill>
-                            </a14:hiddenFill>
-                          </a:ext>
-                          <a:ext uri="{91240B29-F687-4F45-9708-019B960494DF}">
-                            <a14:hiddenLine xmlns:a14="http://schemas.microsoft.com/office/drawing/2010/main" w="9525">
-                              <a:solidFill>
-                                <a:srgbClr val="000000"/>
-                              </a:solidFill>
-                              <a:miter lim="800000"/>
-                              <a:headEnd/>
-                              <a:tailEnd/>
-                            </a14:hiddenLine>
-                          </a:ext>
-                        </a:extLst>
-                      </wps:spPr>
-                      <wps:linkedTxbx id="7" seq="1"/>
-                      <wps:bodyPr rot="0" vert="horz" wrap="square" lIns="0" tIns="0" rIns="0" bIns="0" anchor="t" anchorCtr="0" upright="1">
-                        <a:noAutofit/>
-                      </wps:bodyPr>
-                    </wps:wsp>
-                  </a:graphicData>
-                </a:graphic>
-                <wp14:sizeRelH relativeFrom="page">
-                  <wp14:pctWidth>0</wp14:pctWidth>
-                </wp14:sizeRelH>
-                <wp14:sizeRelV relativeFrom="page">
-                  <wp14:pctHeight>0</wp14:pctHeight>
-                </wp14:sizeRelV>
-              </wp:anchor>
-            </w:drawing>
-          </mc:Choice>
-          <mc:Fallback>
-            <w:pict>
-              <v:shape id="Text Box 132" o:spid="_x0000_s1033" type="#_x0000_t202" style="position:absolute;margin-left:393.2pt;margin-top:219.15pt;width:118pt;height:114.55pt;z-index:251657728;visibility:visible;mso-wrap-style:square;mso-width-percent:0;mso-height-percent:0;mso-wrap-distance-left:9pt;mso-wrap-distance-top:0;mso-wrap-distance-right:9pt;mso-wrap-distance-bottom:0;mso-position-horizontal:absolute;mso-position-horizontal-relative:page;mso-position-vertical:absolute;mso-position-vertical-relative:page;mso-width-percent:0;mso-height-percent:0;mso-width-relative:page;mso-height-relative:page;v-text-anchor:top" o:gfxdata="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" o:allowincell="f" filled="f" stroked="f">
-                <v:textbox inset="0,0,0,0">
-                  <w:txbxContent/>
                 </v:textbox>
                 <w10:wrap anchorx="page" anchory="page"/>
               </v:shape>
@@ -2680,18 +2861,18 @@
           <w:lang w:eastAsia="es-CO" w:bidi="ar-SA"/>
         </w:rPr>
         <w:drawing>
-          <wp:anchor distT="0" distB="0" distL="114300" distR="114300" simplePos="0" relativeHeight="251739648" behindDoc="0" locked="0" layoutInCell="1" allowOverlap="1" wp14:anchorId="17A5E781" wp14:editId="52AF0C70">
+          <wp:anchor distT="0" distB="0" distL="114300" distR="114300" simplePos="0" relativeHeight="251738624" behindDoc="0" locked="0" layoutInCell="1" allowOverlap="1" wp14:anchorId="3D179F24" wp14:editId="4E410FEE">
             <wp:simplePos x="0" y="0"/>
             <wp:positionH relativeFrom="column">
-              <wp:posOffset>224155</wp:posOffset>
+              <wp:posOffset>4537075</wp:posOffset>
             </wp:positionH>
             <wp:positionV relativeFrom="paragraph">
-              <wp:posOffset>8056245</wp:posOffset>
+              <wp:posOffset>85090</wp:posOffset>
             </wp:positionV>
-            <wp:extent cx="6331585" cy="2009775"/>
-            <wp:effectExtent l="0" t="0" r="0" b="9525"/>
+            <wp:extent cx="1961515" cy="1006475"/>
+            <wp:effectExtent l="0" t="0" r="635" b="3175"/>
             <wp:wrapSquare wrapText="bothSides"/>
-            <wp:docPr id="277" name="Imagen 277" descr="C:\Users\jalzate\Desktop\BoletinWIkiNeo\fchp_lenguajes.png"/>
+            <wp:docPr id="276" name="Imagen 276" descr="C:\Users\jalzate\Desktop\BoletinWIkiNeo\Informacion2.png"/>
             <wp:cNvGraphicFramePr>
               <a:graphicFrameLocks xmlns:a="http://schemas.openxmlformats.org/drawingml/2006/main" noChangeAspect="1"/>
             </wp:cNvGraphicFramePr>
@@ -2699,7 +2880,7 @@
               <a:graphicData uri="http://schemas.openxmlformats.org/drawingml/2006/picture">
                 <pic:pic xmlns:pic="http://schemas.openxmlformats.org/drawingml/2006/picture">
                   <pic:nvPicPr>
-                    <pic:cNvPr id="0" name="Picture 5" descr="C:\Users\jalzate\Desktop\BoletinWIkiNeo\fchp_lenguajes.png"/>
+                    <pic:cNvPr id="0" name="Picture 4" descr="C:\Users\jalzate\Desktop\BoletinWIkiNeo\Informacion2.png"/>
                     <pic:cNvPicPr>
                       <a:picLocks noChangeAspect="1" noChangeArrowheads="1"/>
                     </pic:cNvPicPr>
@@ -2720,7 +2901,75 @@
                   <pic:spPr bwMode="auto">
                     <a:xfrm>
                       <a:off x="0" y="0"/>
-                      <a:ext cx="6331585" cy="2009775"/>
+                      <a:ext cx="1961515" cy="1006475"/>
+                    </a:xfrm>
+                    <a:prstGeom prst="rect">
+                      <a:avLst/>
+                    </a:prstGeom>
+                    <a:noFill/>
+                    <a:ln>
+                      <a:noFill/>
+                    </a:ln>
+                  </pic:spPr>
+                </pic:pic>
+              </a:graphicData>
+            </a:graphic>
+            <wp14:sizeRelH relativeFrom="margin">
+              <wp14:pctWidth>0</wp14:pctWidth>
+            </wp14:sizeRelH>
+            <wp14:sizeRelV relativeFrom="margin">
+              <wp14:pctHeight>0</wp14:pctHeight>
+            </wp14:sizeRelV>
+          </wp:anchor>
+        </w:drawing>
+      </w:r>
+      <w:r>
+        <w:rPr>
+          <w:noProof/>
+          <w:lang w:eastAsia="es-CO" w:bidi="ar-SA"/>
+        </w:rPr>
+        <w:drawing>
+          <wp:anchor distT="0" distB="0" distL="114300" distR="114300" simplePos="0" relativeHeight="251739648" behindDoc="0" locked="0" layoutInCell="1" allowOverlap="1" wp14:anchorId="5AE58F9E" wp14:editId="33C38926">
+            <wp:simplePos x="0" y="0"/>
+            <wp:positionH relativeFrom="column">
+              <wp:posOffset>224155</wp:posOffset>
+            </wp:positionH>
+            <wp:positionV relativeFrom="paragraph">
+              <wp:posOffset>8056245</wp:posOffset>
+            </wp:positionV>
+            <wp:extent cx="6331585" cy="2303145"/>
+            <wp:effectExtent l="0" t="0" r="0" b="1905"/>
+            <wp:wrapSquare wrapText="bothSides"/>
+            <wp:docPr id="277" name="Imagen 277" descr="C:\Users\jalzate\Desktop\BoletinWIkiNeo\fchp_lenguajes.png"/>
+            <wp:cNvGraphicFramePr>
+              <a:graphicFrameLocks xmlns:a="http://schemas.openxmlformats.org/drawingml/2006/main" noChangeAspect="1"/>
+            </wp:cNvGraphicFramePr>
+            <a:graphic xmlns:a="http://schemas.openxmlformats.org/drawingml/2006/main">
+              <a:graphicData uri="http://schemas.openxmlformats.org/drawingml/2006/picture">
+                <pic:pic xmlns:pic="http://schemas.openxmlformats.org/drawingml/2006/picture">
+                  <pic:nvPicPr>
+                    <pic:cNvPr id="0" name="Picture 5" descr="C:\Users\jalzate\Desktop\BoletinWIkiNeo\fchp_lenguajes.png"/>
+                    <pic:cNvPicPr>
+                      <a:picLocks noChangeAspect="1" noChangeArrowheads="1"/>
+                    </pic:cNvPicPr>
+                  </pic:nvPicPr>
+                  <pic:blipFill>
+                    <a:blip r:embed="rId14">
+                      <a:extLst>
+                        <a:ext uri="{28A0092B-C50C-407E-A947-70E740481C1C}">
+                          <a14:useLocalDpi xmlns:a14="http://schemas.microsoft.com/office/drawing/2010/main" val="0"/>
+                        </a:ext>
+                      </a:extLst>
+                    </a:blip>
+                    <a:srcRect/>
+                    <a:stretch>
+                      <a:fillRect/>
+                    </a:stretch>
+                  </pic:blipFill>
+                  <pic:spPr bwMode="auto">
+                    <a:xfrm>
+                      <a:off x="0" y="0"/>
+                      <a:ext cx="6331585" cy="2303145"/>
                     </a:xfrm>
                     <a:prstGeom prst="rect">
                       <a:avLst/>
@@ -2752,7 +3001,7 @@
         <mc:AlternateContent>
           <mc:Choice Requires="wps">
             <w:drawing>
-              <wp:anchor distT="0" distB="0" distL="114300" distR="114300" simplePos="0" relativeHeight="251734528" behindDoc="0" locked="0" layoutInCell="0" allowOverlap="1" wp14:anchorId="5E4C19EF" wp14:editId="288BD638">
+              <wp:anchor distT="0" distB="0" distL="114300" distR="114300" simplePos="0" relativeHeight="251734528" behindDoc="0" locked="0" layoutInCell="0" allowOverlap="1" wp14:anchorId="6F714E18" wp14:editId="68CDE002">
                 <wp:simplePos x="0" y="0"/>
                 <wp:positionH relativeFrom="page">
                   <wp:posOffset>749935</wp:posOffset>
@@ -2982,7 +3231,7 @@
                                 <w:lang w:val="pt-BR"/>
                               </w:rPr>
                             </w:pPr>
-                            <w:hyperlink r:id="rId14" w:history="1">
+                            <w:hyperlink r:id="rId15" w:history="1">
                               <w:r>
                                 <w:rPr>
                                   <w:rStyle w:val="Hipervnculo"/>
@@ -3199,7 +3448,7 @@
                           <w:lang w:val="pt-BR"/>
                         </w:rPr>
                       </w:pPr>
-                      <w:hyperlink r:id="rId15" w:history="1">
+                      <w:hyperlink r:id="rId16" w:history="1">
                         <w:r>
                           <w:rPr>
                             <w:rStyle w:val="Hipervnculo"/>
@@ -3226,74 +3475,6 @@
             </w:pict>
           </mc:Fallback>
         </mc:AlternateContent>
-      </w:r>
-      <w:r>
-        <w:rPr>
-          <w:noProof/>
-          <w:lang w:eastAsia="es-CO" w:bidi="ar-SA"/>
-        </w:rPr>
-        <w:drawing>
-          <wp:anchor distT="0" distB="0" distL="114300" distR="114300" simplePos="0" relativeHeight="251738624" behindDoc="0" locked="0" layoutInCell="1" allowOverlap="1" wp14:anchorId="7243F4DD" wp14:editId="3415BE71">
-            <wp:simplePos x="0" y="0"/>
-            <wp:positionH relativeFrom="column">
-              <wp:posOffset>4537075</wp:posOffset>
-            </wp:positionH>
-            <wp:positionV relativeFrom="paragraph">
-              <wp:posOffset>85090</wp:posOffset>
-            </wp:positionV>
-            <wp:extent cx="1538605" cy="1009015"/>
-            <wp:effectExtent l="0" t="0" r="4445" b="635"/>
-            <wp:wrapSquare wrapText="bothSides"/>
-            <wp:docPr id="276" name="Imagen 276" descr="C:\Users\jalzate\Desktop\BoletinWIkiNeo\Informacion2.png"/>
-            <wp:cNvGraphicFramePr>
-              <a:graphicFrameLocks xmlns:a="http://schemas.openxmlformats.org/drawingml/2006/main" noChangeAspect="1"/>
-            </wp:cNvGraphicFramePr>
-            <a:graphic xmlns:a="http://schemas.openxmlformats.org/drawingml/2006/main">
-              <a:graphicData uri="http://schemas.openxmlformats.org/drawingml/2006/picture">
-                <pic:pic xmlns:pic="http://schemas.openxmlformats.org/drawingml/2006/picture">
-                  <pic:nvPicPr>
-                    <pic:cNvPr id="0" name="Picture 4" descr="C:\Users\jalzate\Desktop\BoletinWIkiNeo\Informacion2.png"/>
-                    <pic:cNvPicPr>
-                      <a:picLocks noChangeAspect="1" noChangeArrowheads="1"/>
-                    </pic:cNvPicPr>
-                  </pic:nvPicPr>
-                  <pic:blipFill>
-                    <a:blip r:embed="rId16">
-                      <a:extLst>
-                        <a:ext uri="{28A0092B-C50C-407E-A947-70E740481C1C}">
-                          <a14:useLocalDpi xmlns:a14="http://schemas.microsoft.com/office/drawing/2010/main" val="0"/>
-                        </a:ext>
-                      </a:extLst>
-                    </a:blip>
-                    <a:srcRect/>
-                    <a:stretch>
-                      <a:fillRect/>
-                    </a:stretch>
-                  </pic:blipFill>
-                  <pic:spPr bwMode="auto">
-                    <a:xfrm>
-                      <a:off x="0" y="0"/>
-                      <a:ext cx="1538605" cy="1009015"/>
-                    </a:xfrm>
-                    <a:prstGeom prst="rect">
-                      <a:avLst/>
-                    </a:prstGeom>
-                    <a:noFill/>
-                    <a:ln>
-                      <a:noFill/>
-                    </a:ln>
-                  </pic:spPr>
-                </pic:pic>
-              </a:graphicData>
-            </a:graphic>
-            <wp14:sizeRelH relativeFrom="margin">
-              <wp14:pctWidth>0</wp14:pctWidth>
-            </wp14:sizeRelH>
-            <wp14:sizeRelV relativeFrom="margin">
-              <wp14:pctHeight>0</wp14:pctHeight>
-            </wp14:sizeRelV>
-          </wp:anchor>
-        </w:drawing>
       </w:r>
       <w:r>
         <w:rPr>
@@ -6501,7 +6682,7 @@
 </file>
 
 <file path=customXml/itemProps1.xml><?xml version="1.0" encoding="utf-8"?>
-<ds:datastoreItem xmlns:ds="http://schemas.openxmlformats.org/officeDocument/2006/customXml" ds:itemID="{F994C8DE-EC9B-41C6-91AB-78F876B5987A}">
+<ds:datastoreItem xmlns:ds="http://schemas.openxmlformats.org/officeDocument/2006/customXml" ds:itemID="{B6E552F5-1EEE-41AB-96E3-3164CF65DBC7}">
   <ds:schemaRefs>
     <ds:schemaRef ds:uri="http://schemas.openxmlformats.org/officeDocument/2006/bibliography"/>
   </ds:schemaRefs>

</xml_diff>

<commit_message>
Se ha culminado con el boletin segun las direcciones dadas
</commit_message>
<xml_diff>
--- a/Boletin#1Wikineo.docx
+++ b/Boletin#1Wikineo.docx
@@ -2503,80 +2503,10 @@
           <w:noProof/>
           <w:lang w:eastAsia="es-CO" w:bidi="ar-SA"/>
         </w:rPr>
-        <w:drawing>
-          <wp:anchor distT="0" distB="0" distL="114300" distR="114300" simplePos="0" relativeHeight="251730432" behindDoc="0" locked="0" layoutInCell="1" allowOverlap="1" wp14:anchorId="4A50EE24" wp14:editId="1DCCC434">
-            <wp:simplePos x="0" y="0"/>
-            <wp:positionH relativeFrom="column">
-              <wp:posOffset>172085</wp:posOffset>
-            </wp:positionH>
-            <wp:positionV relativeFrom="paragraph">
-              <wp:posOffset>3656965</wp:posOffset>
-            </wp:positionV>
-            <wp:extent cx="3778250" cy="2389505"/>
-            <wp:effectExtent l="0" t="0" r="0" b="0"/>
-            <wp:wrapSquare wrapText="bothSides"/>
-            <wp:docPr id="268" name="Imagen 268" descr="C:\Users\jalzate\Desktop\BoletinWIkiNeo\Clientes.jpg"/>
-            <wp:cNvGraphicFramePr>
-              <a:graphicFrameLocks xmlns:a="http://schemas.openxmlformats.org/drawingml/2006/main" noChangeAspect="1"/>
-            </wp:cNvGraphicFramePr>
-            <a:graphic xmlns:a="http://schemas.openxmlformats.org/drawingml/2006/main">
-              <a:graphicData uri="http://schemas.openxmlformats.org/drawingml/2006/picture">
-                <pic:pic xmlns:pic="http://schemas.openxmlformats.org/drawingml/2006/picture">
-                  <pic:nvPicPr>
-                    <pic:cNvPr id="0" name="Picture 1" descr="C:\Users\jalzate\Desktop\BoletinWIkiNeo\Clientes.jpg"/>
-                    <pic:cNvPicPr>
-                      <a:picLocks noChangeAspect="1" noChangeArrowheads="1"/>
-                    </pic:cNvPicPr>
-                  </pic:nvPicPr>
-                  <pic:blipFill>
-                    <a:blip r:embed="rId14">
-                      <a:extLst>
-                        <a:ext uri="{28A0092B-C50C-407E-A947-70E740481C1C}">
-                          <a14:useLocalDpi xmlns:a14="http://schemas.microsoft.com/office/drawing/2010/main" val="0"/>
-                        </a:ext>
-                      </a:extLst>
-                    </a:blip>
-                    <a:srcRect/>
-                    <a:stretch>
-                      <a:fillRect/>
-                    </a:stretch>
-                  </pic:blipFill>
-                  <pic:spPr bwMode="auto">
-                    <a:xfrm>
-                      <a:off x="0" y="0"/>
-                      <a:ext cx="3778250" cy="2389505"/>
-                    </a:xfrm>
-                    <a:prstGeom prst="rect">
-                      <a:avLst/>
-                    </a:prstGeom>
-                    <a:ln>
-                      <a:noFill/>
-                    </a:ln>
-                    <a:effectLst>
-                      <a:softEdge rad="112500"/>
-                    </a:effectLst>
-                  </pic:spPr>
-                </pic:pic>
-              </a:graphicData>
-            </a:graphic>
-            <wp14:sizeRelH relativeFrom="page">
-              <wp14:pctWidth>0</wp14:pctWidth>
-            </wp14:sizeRelH>
-            <wp14:sizeRelV relativeFrom="page">
-              <wp14:pctHeight>0</wp14:pctHeight>
-            </wp14:sizeRelV>
-          </wp:anchor>
-        </w:drawing>
-      </w:r>
-      <w:r>
-        <w:rPr>
-          <w:noProof/>
-          <w:lang w:eastAsia="es-CO" w:bidi="ar-SA"/>
-        </w:rPr>
         <mc:AlternateContent>
           <mc:Choice Requires="wps">
             <w:drawing>
-              <wp:anchor distT="0" distB="0" distL="114300" distR="114300" simplePos="0" relativeHeight="251615744" behindDoc="0" locked="0" layoutInCell="1" allowOverlap="1" wp14:anchorId="538FD2A9" wp14:editId="4F917A15">
+              <wp:anchor distT="0" distB="0" distL="114300" distR="114300" simplePos="0" relativeHeight="251615744" behindDoc="0" locked="0" layoutInCell="1" allowOverlap="1" wp14:anchorId="25E6C362" wp14:editId="20E2580D">
                 <wp:simplePos x="0" y="0"/>
                 <wp:positionH relativeFrom="page">
                   <wp:posOffset>568960</wp:posOffset>
@@ -2722,441 +2652,8 @@
           <w:noProof/>
           <w:lang w:eastAsia="es-CO" w:bidi="ar-SA"/>
         </w:rPr>
-        <mc:AlternateContent>
-          <mc:Choice Requires="wps">
-            <w:drawing>
-              <wp:anchor distT="0" distB="0" distL="114300" distR="114300" simplePos="0" relativeHeight="251616768" behindDoc="0" locked="0" layoutInCell="0" allowOverlap="1" wp14:anchorId="1B05458F" wp14:editId="344A2ED4">
-                <wp:simplePos x="0" y="0"/>
-                <wp:positionH relativeFrom="page">
-                  <wp:posOffset>568960</wp:posOffset>
-                </wp:positionH>
-                <wp:positionV relativeFrom="page">
-                  <wp:posOffset>5554980</wp:posOffset>
-                </wp:positionV>
-                <wp:extent cx="3996055" cy="3426460"/>
-                <wp:effectExtent l="0" t="0" r="4445" b="2540"/>
-                <wp:wrapNone/>
-                <wp:docPr id="188" name="Text Box 15"/>
-                <wp:cNvGraphicFramePr>
-                  <a:graphicFrameLocks xmlns:a="http://schemas.openxmlformats.org/drawingml/2006/main"/>
-                </wp:cNvGraphicFramePr>
-                <a:graphic xmlns:a="http://schemas.openxmlformats.org/drawingml/2006/main">
-                  <a:graphicData uri="http://schemas.microsoft.com/office/word/2010/wordprocessingShape">
-                    <wps:wsp>
-                      <wps:cNvSpPr txBox="1">
-                        <a:spLocks noChangeArrowheads="1"/>
-                      </wps:cNvSpPr>
-                      <wps:spPr bwMode="auto">
-                        <a:xfrm>
-                          <a:off x="0" y="0"/>
-                          <a:ext cx="3996055" cy="3426460"/>
-                        </a:xfrm>
-                        <a:prstGeom prst="rect">
-                          <a:avLst/>
-                        </a:prstGeom>
-                        <a:noFill/>
-                        <a:ln>
-                          <a:noFill/>
-                        </a:ln>
-                        <a:extLst>
-                          <a:ext uri="{909E8E84-426E-40DD-AFC4-6F175D3DCCD1}">
-                            <a14:hiddenFill xmlns:a14="http://schemas.microsoft.com/office/drawing/2010/main">
-                              <a:solidFill>
-                                <a:srgbClr val="FFFFFF"/>
-                              </a:solidFill>
-                            </a14:hiddenFill>
-                          </a:ext>
-                          <a:ext uri="{91240B29-F687-4F45-9708-019B960494DF}">
-                            <a14:hiddenLine xmlns:a14="http://schemas.microsoft.com/office/drawing/2010/main" w="9525">
-                              <a:solidFill>
-                                <a:srgbClr val="000000"/>
-                              </a:solidFill>
-                              <a:miter lim="800000"/>
-                              <a:headEnd/>
-                              <a:tailEnd/>
-                            </a14:hiddenLine>
-                          </a:ext>
-                        </a:extLst>
-                      </wps:spPr>
-                      <wps:txbx>
-                        <w:txbxContent>
-                          <w:p>
-                            <w:pPr>
-                              <w:pStyle w:val="Textoindependiente"/>
-                              <w:spacing w:line="240" w:lineRule="exact"/>
-                              <w:rPr>
-                                <w:rFonts w:ascii="Tahoma" w:hAnsi="Tahoma" w:cs="Tahoma"/>
-                              </w:rPr>
-                            </w:pPr>
-                            <w:r>
-                              <w:rPr>
-                                <w:rFonts w:ascii="Tahoma" w:hAnsi="Tahoma" w:cs="Tahoma"/>
-                              </w:rPr>
-                              <w:t>En esta sección vas a encontrar toda la información respectiva de nuestros clientes vas a saber quiénes son, como prestan sus servicios, como poder establecer unos lineamientos correctos para la actualización de un ambiente en específico, podrás saber en concreto cual es el modelo de negocio que tiene</w:t>
-                            </w:r>
-                            <w:r>
-                              <w:rPr>
-                                <w:rFonts w:ascii="Tahoma" w:hAnsi="Tahoma" w:cs="Tahoma"/>
-                              </w:rPr>
-                              <w:t>n</w:t>
-                            </w:r>
-                            <w:r>
-                              <w:rPr>
-                                <w:rFonts w:ascii="Tahoma" w:hAnsi="Tahoma" w:cs="Tahoma"/>
-                              </w:rPr>
-                              <w:t xml:space="preserve"> establecido, la filosofía con la cual cuenta</w:t>
-                            </w:r>
-                            <w:r>
-                              <w:rPr>
-                                <w:rFonts w:ascii="Tahoma" w:hAnsi="Tahoma" w:cs="Tahoma"/>
-                              </w:rPr>
-                              <w:t>n</w:t>
-                            </w:r>
-                            <w:r>
-                              <w:rPr>
-                                <w:rFonts w:ascii="Tahoma" w:hAnsi="Tahoma" w:cs="Tahoma"/>
-                              </w:rPr>
-                              <w:t xml:space="preserve"> y prestan su</w:t>
-                            </w:r>
-                            <w:r>
-                              <w:rPr>
-                                <w:rFonts w:ascii="Tahoma" w:hAnsi="Tahoma" w:cs="Tahoma"/>
-                              </w:rPr>
-                              <w:t>s</w:t>
-                            </w:r>
-                            <w:r>
-                              <w:rPr>
-                                <w:rFonts w:ascii="Tahoma" w:hAnsi="Tahoma" w:cs="Tahoma"/>
-                              </w:rPr>
-                              <w:t xml:space="preserve"> servicio</w:t>
-                            </w:r>
-                            <w:r>
-                              <w:rPr>
-                                <w:rFonts w:ascii="Tahoma" w:hAnsi="Tahoma" w:cs="Tahoma"/>
-                              </w:rPr>
-                              <w:t>s</w:t>
-                            </w:r>
-                            <w:r>
-                              <w:rPr>
-                                <w:rFonts w:ascii="Tahoma" w:hAnsi="Tahoma" w:cs="Tahoma"/>
-                              </w:rPr>
-                              <w:t>.</w:t>
-                            </w:r>
-                            <w:r>
-                              <w:rPr>
-                                <w:rFonts w:ascii="Tahoma" w:hAnsi="Tahoma" w:cs="Tahoma"/>
-                              </w:rPr>
-                              <w:t xml:space="preserve"> Allí también encontraras un apartado de </w:t>
-                            </w:r>
-                            <w:r>
-                              <w:rPr>
-                                <w:rFonts w:ascii="Tahoma" w:hAnsi="Tahoma" w:cs="Tahoma"/>
-                                <w:b/>
-                                <w:sz w:val="18"/>
-                              </w:rPr>
-                              <w:t>lecciones aprendidas</w:t>
-                            </w:r>
-                            <w:r>
-                              <w:rPr>
-                                <w:rFonts w:ascii="Tahoma" w:hAnsi="Tahoma" w:cs="Tahoma"/>
-                                <w:sz w:val="18"/>
-                              </w:rPr>
-                              <w:t xml:space="preserve"> </w:t>
-                            </w:r>
-                            <w:r>
-                              <w:rPr>
-                                <w:rFonts w:ascii="Tahoma" w:hAnsi="Tahoma" w:cs="Tahoma"/>
-                              </w:rPr>
-                              <w:t>donde conocerás los factores de éxito, oportunidades de mejora y planes de acción que se han tenido en la realización de los proyectos.</w:t>
-                            </w:r>
-                          </w:p>
-                          <w:p>
-                            <w:pPr>
-                              <w:pStyle w:val="Textoindependiente"/>
-                              <w:spacing w:line="240" w:lineRule="exact"/>
-                              <w:rPr>
-                                <w:rFonts w:ascii="Tahoma" w:hAnsi="Tahoma" w:cs="Tahoma"/>
-                                <w:color w:val="548DD4" w:themeColor="text2" w:themeTint="99"/>
-                              </w:rPr>
-                            </w:pPr>
-                            <w:hyperlink r:id="rId15" w:history="1">
-                              <w:r>
-                                <w:rPr>
-                                  <w:rStyle w:val="Hipervnculo"/>
-                                  <w:rFonts w:ascii="Tahoma" w:hAnsi="Tahoma" w:cs="Tahoma"/>
-                                  <w:color w:val="548DD4" w:themeColor="text2" w:themeTint="99"/>
-                                </w:rPr>
-                                <w:t>http://nunki:82/mediawiki/index.php/Página_principal#Clientes</w:t>
-                              </w:r>
-                            </w:hyperlink>
-                          </w:p>
-                          <w:p>
-                            <w:pPr>
-                              <w:pStyle w:val="Textoindependiente"/>
-                              <w:spacing w:line="240" w:lineRule="exact"/>
-                              <w:rPr>
-                                <w:lang w:val="pt-BR"/>
-                              </w:rPr>
-                            </w:pPr>
-                          </w:p>
-                          <w:p>
-                            <w:pPr>
-                              <w:pStyle w:val="Textoindependiente"/>
-                              <w:spacing w:line="240" w:lineRule="exact"/>
-                              <w:rPr>
-                                <w:lang w:val="pt-BR"/>
-                              </w:rPr>
-                            </w:pPr>
-                          </w:p>
-                          <w:p>
-                            <w:pPr>
-                              <w:pStyle w:val="Textoindependiente"/>
-                              <w:spacing w:line="240" w:lineRule="exact"/>
-                              <w:rPr>
-                                <w:lang w:val="pt-BR"/>
-                              </w:rPr>
-                            </w:pPr>
-                          </w:p>
-                          <w:p>
-                            <w:pPr>
-                              <w:pStyle w:val="Textoindependiente"/>
-                              <w:spacing w:line="240" w:lineRule="exact"/>
-                              <w:rPr>
-                                <w:lang w:val="pt-BR"/>
-                              </w:rPr>
-                            </w:pPr>
-                          </w:p>
-                          <w:p>
-                            <w:pPr>
-                              <w:pStyle w:val="Textoindependiente"/>
-                              <w:spacing w:line="240" w:lineRule="exact"/>
-                              <w:rPr>
-                                <w:lang w:val="pt-BR"/>
-                              </w:rPr>
-                            </w:pPr>
-                          </w:p>
-                          <w:p>
-                            <w:pPr>
-                              <w:pStyle w:val="Textoindependiente"/>
-                              <w:spacing w:line="240" w:lineRule="exact"/>
-                              <w:rPr>
-                                <w:lang w:val="pt-BR"/>
-                              </w:rPr>
-                            </w:pPr>
-                          </w:p>
-                          <w:p>
-                            <w:pPr>
-                              <w:pStyle w:val="Textoindependiente"/>
-                              <w:spacing w:line="240" w:lineRule="exact"/>
-                            </w:pPr>
-                          </w:p>
-                        </w:txbxContent>
-                      </wps:txbx>
-                      <wps:bodyPr rot="0" vert="horz" wrap="square" lIns="0" tIns="0" rIns="0" bIns="0" anchor="t" anchorCtr="0" upright="1">
-                        <a:noAutofit/>
-                      </wps:bodyPr>
-                    </wps:wsp>
-                  </a:graphicData>
-                </a:graphic>
-                <wp14:sizeRelH relativeFrom="page">
-                  <wp14:pctWidth>0</wp14:pctWidth>
-                </wp14:sizeRelH>
-                <wp14:sizeRelV relativeFrom="page">
-                  <wp14:pctHeight>0</wp14:pctHeight>
-                </wp14:sizeRelV>
-              </wp:anchor>
-            </w:drawing>
-          </mc:Choice>
-          <mc:Fallback>
-            <w:pict>
-              <v:shape id="Text Box 15" o:spid="_x0000_s1036" type="#_x0000_t202" style="position:absolute;margin-left:44.8pt;margin-top:437.4pt;width:314.65pt;height:269.8pt;z-index:251616768;visibility:visible;mso-wrap-style:square;mso-width-percent:0;mso-height-percent:0;mso-wrap-distance-left:9pt;mso-wrap-distance-top:0;mso-wrap-distance-right:9pt;mso-wrap-distance-bottom:0;mso-position-horizontal:absolute;mso-position-horizontal-relative:page;mso-position-vertical:absolute;mso-position-vertical-relative:page;mso-width-percent:0;mso-height-percent:0;mso-width-relative:page;mso-height-relative:page;v-text-anchor:top" o:gfxdata="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" o:allowincell="f" filled="f" stroked="f">
-                <v:textbox inset="0,0,0,0">
-                  <w:txbxContent>
-                    <w:p>
-                      <w:pPr>
-                        <w:pStyle w:val="Textoindependiente"/>
-                        <w:spacing w:line="240" w:lineRule="exact"/>
-                        <w:rPr>
-                          <w:rFonts w:ascii="Tahoma" w:hAnsi="Tahoma" w:cs="Tahoma"/>
-                        </w:rPr>
-                      </w:pPr>
-                      <w:r>
-                        <w:rPr>
-                          <w:rFonts w:ascii="Tahoma" w:hAnsi="Tahoma" w:cs="Tahoma"/>
-                        </w:rPr>
-                        <w:t>En esta sección vas a encontrar toda la información respectiva de nuestros clientes vas a saber quiénes son, como prestan sus servicios, como poder establecer unos lineamientos correctos para la actualización de un ambiente en específico, podrás saber en concreto cual es el modelo de negocio que tiene</w:t>
-                      </w:r>
-                      <w:r>
-                        <w:rPr>
-                          <w:rFonts w:ascii="Tahoma" w:hAnsi="Tahoma" w:cs="Tahoma"/>
-                        </w:rPr>
-                        <w:t>n</w:t>
-                      </w:r>
-                      <w:r>
-                        <w:rPr>
-                          <w:rFonts w:ascii="Tahoma" w:hAnsi="Tahoma" w:cs="Tahoma"/>
-                        </w:rPr>
-                        <w:t xml:space="preserve"> establecido, la filosofía con la cual cuenta</w:t>
-                      </w:r>
-                      <w:r>
-                        <w:rPr>
-                          <w:rFonts w:ascii="Tahoma" w:hAnsi="Tahoma" w:cs="Tahoma"/>
-                        </w:rPr>
-                        <w:t>n</w:t>
-                      </w:r>
-                      <w:r>
-                        <w:rPr>
-                          <w:rFonts w:ascii="Tahoma" w:hAnsi="Tahoma" w:cs="Tahoma"/>
-                        </w:rPr>
-                        <w:t xml:space="preserve"> y prestan su</w:t>
-                      </w:r>
-                      <w:r>
-                        <w:rPr>
-                          <w:rFonts w:ascii="Tahoma" w:hAnsi="Tahoma" w:cs="Tahoma"/>
-                        </w:rPr>
-                        <w:t>s</w:t>
-                      </w:r>
-                      <w:r>
-                        <w:rPr>
-                          <w:rFonts w:ascii="Tahoma" w:hAnsi="Tahoma" w:cs="Tahoma"/>
-                        </w:rPr>
-                        <w:t xml:space="preserve"> servicio</w:t>
-                      </w:r>
-                      <w:r>
-                        <w:rPr>
-                          <w:rFonts w:ascii="Tahoma" w:hAnsi="Tahoma" w:cs="Tahoma"/>
-                        </w:rPr>
-                        <w:t>s</w:t>
-                      </w:r>
-                      <w:r>
-                        <w:rPr>
-                          <w:rFonts w:ascii="Tahoma" w:hAnsi="Tahoma" w:cs="Tahoma"/>
-                        </w:rPr>
-                        <w:t>.</w:t>
-                      </w:r>
-                      <w:r>
-                        <w:rPr>
-                          <w:rFonts w:ascii="Tahoma" w:hAnsi="Tahoma" w:cs="Tahoma"/>
-                        </w:rPr>
-                        <w:t xml:space="preserve"> Allí también encontraras un apartado de </w:t>
-                      </w:r>
-                      <w:r>
-                        <w:rPr>
-                          <w:rFonts w:ascii="Tahoma" w:hAnsi="Tahoma" w:cs="Tahoma"/>
-                          <w:b/>
-                          <w:sz w:val="18"/>
-                        </w:rPr>
-                        <w:t>lecciones aprendidas</w:t>
-                      </w:r>
-                      <w:r>
-                        <w:rPr>
-                          <w:rFonts w:ascii="Tahoma" w:hAnsi="Tahoma" w:cs="Tahoma"/>
-                          <w:sz w:val="18"/>
-                        </w:rPr>
-                        <w:t xml:space="preserve"> </w:t>
-                      </w:r>
-                      <w:r>
-                        <w:rPr>
-                          <w:rFonts w:ascii="Tahoma" w:hAnsi="Tahoma" w:cs="Tahoma"/>
-                        </w:rPr>
-                        <w:t>donde conocerás los factores de éxito, oportunidades de mejora y planes de acción que se han tenido en la realización de los proyectos.</w:t>
-                      </w:r>
-                    </w:p>
-                    <w:p>
-                      <w:pPr>
-                        <w:pStyle w:val="Textoindependiente"/>
-                        <w:spacing w:line="240" w:lineRule="exact"/>
-                        <w:rPr>
-                          <w:rFonts w:ascii="Tahoma" w:hAnsi="Tahoma" w:cs="Tahoma"/>
-                          <w:color w:val="548DD4" w:themeColor="text2" w:themeTint="99"/>
-                        </w:rPr>
-                      </w:pPr>
-                      <w:hyperlink r:id="rId16" w:history="1">
-                        <w:r>
-                          <w:rPr>
-                            <w:rStyle w:val="Hipervnculo"/>
-                            <w:rFonts w:ascii="Tahoma" w:hAnsi="Tahoma" w:cs="Tahoma"/>
-                            <w:color w:val="548DD4" w:themeColor="text2" w:themeTint="99"/>
-                          </w:rPr>
-                          <w:t>http://nunki:82/mediawiki/index.php/Página_principal#Clientes</w:t>
-                        </w:r>
-                      </w:hyperlink>
-                    </w:p>
-                    <w:p>
-                      <w:pPr>
-                        <w:pStyle w:val="Textoindependiente"/>
-                        <w:spacing w:line="240" w:lineRule="exact"/>
-                        <w:rPr>
-                          <w:lang w:val="pt-BR"/>
-                        </w:rPr>
-                      </w:pPr>
-                    </w:p>
-                    <w:p>
-                      <w:pPr>
-                        <w:pStyle w:val="Textoindependiente"/>
-                        <w:spacing w:line="240" w:lineRule="exact"/>
-                        <w:rPr>
-                          <w:lang w:val="pt-BR"/>
-                        </w:rPr>
-                      </w:pPr>
-                    </w:p>
-                    <w:p>
-                      <w:pPr>
-                        <w:pStyle w:val="Textoindependiente"/>
-                        <w:spacing w:line="240" w:lineRule="exact"/>
-                        <w:rPr>
-                          <w:lang w:val="pt-BR"/>
-                        </w:rPr>
-                      </w:pPr>
-                    </w:p>
-                    <w:p>
-                      <w:pPr>
-                        <w:pStyle w:val="Textoindependiente"/>
-                        <w:spacing w:line="240" w:lineRule="exact"/>
-                        <w:rPr>
-                          <w:lang w:val="pt-BR"/>
-                        </w:rPr>
-                      </w:pPr>
-                    </w:p>
-                    <w:p>
-                      <w:pPr>
-                        <w:pStyle w:val="Textoindependiente"/>
-                        <w:spacing w:line="240" w:lineRule="exact"/>
-                        <w:rPr>
-                          <w:lang w:val="pt-BR"/>
-                        </w:rPr>
-                      </w:pPr>
-                    </w:p>
-                    <w:p>
-                      <w:pPr>
-                        <w:pStyle w:val="Textoindependiente"/>
-                        <w:spacing w:line="240" w:lineRule="exact"/>
-                        <w:rPr>
-                          <w:lang w:val="pt-BR"/>
-                        </w:rPr>
-                      </w:pPr>
-                    </w:p>
-                    <w:p>
-                      <w:pPr>
-                        <w:pStyle w:val="Textoindependiente"/>
-                        <w:spacing w:line="240" w:lineRule="exact"/>
-                      </w:pPr>
-                    </w:p>
-                  </w:txbxContent>
-                </v:textbox>
-                <w10:wrap anchorx="page" anchory="page"/>
-              </v:shape>
-            </w:pict>
-          </mc:Fallback>
-        </mc:AlternateContent>
-      </w:r>
-      <w:r>
-        <w:rPr>
-          <w:noProof/>
-          <w:lang w:eastAsia="es-CO" w:bidi="ar-SA"/>
-        </w:rPr>
         <w:drawing>
-          <wp:anchor distT="0" distB="0" distL="114300" distR="114300" simplePos="0" relativeHeight="251727360" behindDoc="0" locked="0" layoutInCell="1" allowOverlap="1" wp14:anchorId="1CF3577B" wp14:editId="3E6FC2B4">
+          <wp:anchor distT="0" distB="0" distL="114300" distR="114300" simplePos="0" relativeHeight="251727360" behindDoc="0" locked="0" layoutInCell="1" allowOverlap="1" wp14:anchorId="2658AF36" wp14:editId="33465ED8">
             <wp:simplePos x="0" y="0"/>
             <wp:positionH relativeFrom="column">
               <wp:posOffset>4432300</wp:posOffset>
@@ -3181,7 +2678,7 @@
                     </pic:cNvPicPr>
                   </pic:nvPicPr>
                   <pic:blipFill>
-                    <a:blip r:embed="rId17" cstate="print">
+                    <a:blip r:embed="rId14" cstate="print">
                       <a:extLst>
                         <a:ext uri="{28A0092B-C50C-407E-A947-70E740481C1C}">
                           <a14:useLocalDpi xmlns:a14="http://schemas.microsoft.com/office/drawing/2010/main" val="0"/>
@@ -3228,7 +2725,7 @@
         <mc:AlternateContent>
           <mc:Choice Requires="wps">
             <w:drawing>
-              <wp:anchor distT="0" distB="0" distL="114300" distR="114300" simplePos="0" relativeHeight="251725312" behindDoc="0" locked="0" layoutInCell="0" allowOverlap="1" wp14:anchorId="608D55FF" wp14:editId="2928F2FA">
+              <wp:anchor distT="0" distB="0" distL="114300" distR="114300" simplePos="0" relativeHeight="251725312" behindDoc="0" locked="0" layoutInCell="0" allowOverlap="1" wp14:anchorId="2DB14F19" wp14:editId="063448A1">
                 <wp:simplePos x="0" y="0"/>
                 <wp:positionH relativeFrom="page">
                   <wp:posOffset>4969510</wp:posOffset>
@@ -3471,7 +2968,7 @@
           </mc:Choice>
           <mc:Fallback>
             <w:pict>
-              <v:shape id="Text Box 288" o:spid="_x0000_s1037" type="#_x0000_t202" style="position:absolute;margin-left:391.3pt;margin-top:437.6pt;width:164.65pt;height:204.7pt;z-index:251725312;visibility:visible;mso-wrap-style:square;mso-width-percent:0;mso-height-percent:0;mso-wrap-distance-left:9pt;mso-wrap-distance-top:0;mso-wrap-distance-right:9pt;mso-wrap-distance-bottom:0;mso-position-horizontal:absolute;mso-position-horizontal-relative:page;mso-position-vertical:absolute;mso-position-vertical-relative:page;mso-width-percent:0;mso-height-percent:0;mso-width-relative:page;mso-height-relative:page;v-text-anchor:top" o:gfxdata="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" o:allowincell="f" filled="f" stroked="f">
+              <v:shape id="Text Box 288" o:spid="_x0000_s1036" type="#_x0000_t202" style="position:absolute;margin-left:391.3pt;margin-top:437.6pt;width:164.65pt;height:204.7pt;z-index:251725312;visibility:visible;mso-wrap-style:square;mso-width-percent:0;mso-height-percent:0;mso-wrap-distance-left:9pt;mso-wrap-distance-top:0;mso-wrap-distance-right:9pt;mso-wrap-distance-bottom:0;mso-position-horizontal:absolute;mso-position-horizontal-relative:page;mso-position-vertical:absolute;mso-position-vertical-relative:page;mso-width-percent:0;mso-height-percent:0;mso-width-relative:page;mso-height-relative:page;v-text-anchor:top" o:gfxdata="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" o:allowincell="f" filled="f" stroked="f">
                 <v:textbox inset="0,0,0,0">
                   <w:txbxContent>
                     <w:p>
@@ -3661,9 +3158,441 @@
     <w:p/>
     <w:p/>
     <w:p/>
-    <w:p/>
-    <w:p/>
-    <w:p/>
+    <w:p>
+      <w:r>
+        <w:rPr>
+          <w:noProof/>
+          <w:lang w:eastAsia="es-CO" w:bidi="ar-SA"/>
+        </w:rPr>
+        <mc:AlternateContent>
+          <mc:Choice Requires="wps">
+            <w:drawing>
+              <wp:anchor distT="0" distB="0" distL="114300" distR="114300" simplePos="0" relativeHeight="251616768" behindDoc="0" locked="0" layoutInCell="0" allowOverlap="1" wp14:anchorId="1ED2F419" wp14:editId="1DEB31FC">
+                <wp:simplePos x="0" y="0"/>
+                <wp:positionH relativeFrom="page">
+                  <wp:posOffset>572494</wp:posOffset>
+                </wp:positionH>
+                <wp:positionV relativeFrom="page">
+                  <wp:posOffset>5557962</wp:posOffset>
+                </wp:positionV>
+                <wp:extent cx="3943847" cy="3426460"/>
+                <wp:effectExtent l="0" t="0" r="0" b="2540"/>
+                <wp:wrapNone/>
+                <wp:docPr id="188" name="Text Box 15"/>
+                <wp:cNvGraphicFramePr>
+                  <a:graphicFrameLocks xmlns:a="http://schemas.openxmlformats.org/drawingml/2006/main"/>
+                </wp:cNvGraphicFramePr>
+                <a:graphic xmlns:a="http://schemas.openxmlformats.org/drawingml/2006/main">
+                  <a:graphicData uri="http://schemas.microsoft.com/office/word/2010/wordprocessingShape">
+                    <wps:wsp>
+                      <wps:cNvSpPr txBox="1">
+                        <a:spLocks noChangeArrowheads="1"/>
+                      </wps:cNvSpPr>
+                      <wps:spPr bwMode="auto">
+                        <a:xfrm>
+                          <a:off x="0" y="0"/>
+                          <a:ext cx="3943847" cy="3426460"/>
+                        </a:xfrm>
+                        <a:prstGeom prst="rect">
+                          <a:avLst/>
+                        </a:prstGeom>
+                        <a:noFill/>
+                        <a:ln>
+                          <a:noFill/>
+                        </a:ln>
+                        <a:extLst>
+                          <a:ext uri="{909E8E84-426E-40DD-AFC4-6F175D3DCCD1}">
+                            <a14:hiddenFill xmlns:a14="http://schemas.microsoft.com/office/drawing/2010/main">
+                              <a:solidFill>
+                                <a:srgbClr val="FFFFFF"/>
+                              </a:solidFill>
+                            </a14:hiddenFill>
+                          </a:ext>
+                          <a:ext uri="{91240B29-F687-4F45-9708-019B960494DF}">
+                            <a14:hiddenLine xmlns:a14="http://schemas.microsoft.com/office/drawing/2010/main" w="9525">
+                              <a:solidFill>
+                                <a:srgbClr val="000000"/>
+                              </a:solidFill>
+                              <a:miter lim="800000"/>
+                              <a:headEnd/>
+                              <a:tailEnd/>
+                            </a14:hiddenLine>
+                          </a:ext>
+                        </a:extLst>
+                      </wps:spPr>
+                      <wps:txbx>
+                        <w:txbxContent>
+                          <w:p>
+                            <w:pPr>
+                              <w:pStyle w:val="Textoindependiente"/>
+                              <w:spacing w:line="240" w:lineRule="exact"/>
+                              <w:rPr>
+                                <w:rFonts w:ascii="Tahoma" w:hAnsi="Tahoma" w:cs="Tahoma"/>
+                              </w:rPr>
+                            </w:pPr>
+                            <w:r>
+                              <w:rPr>
+                                <w:rFonts w:ascii="Tahoma" w:hAnsi="Tahoma" w:cs="Tahoma"/>
+                              </w:rPr>
+                              <w:t>En esta sección vas a encontrar toda la información respectiva de nuestros clientes vas a saber quiénes son, como prestan sus servicios, como poder establecer unos lineamientos correctos para la actualización de un ambiente en específico, podrás saber en concreto cual es el modelo de negocio que tiene</w:t>
+                            </w:r>
+                            <w:r>
+                              <w:rPr>
+                                <w:rFonts w:ascii="Tahoma" w:hAnsi="Tahoma" w:cs="Tahoma"/>
+                              </w:rPr>
+                              <w:t>n</w:t>
+                            </w:r>
+                            <w:r>
+                              <w:rPr>
+                                <w:rFonts w:ascii="Tahoma" w:hAnsi="Tahoma" w:cs="Tahoma"/>
+                              </w:rPr>
+                              <w:t xml:space="preserve"> establecido, la filosofía con la cual cuenta</w:t>
+                            </w:r>
+                            <w:r>
+                              <w:rPr>
+                                <w:rFonts w:ascii="Tahoma" w:hAnsi="Tahoma" w:cs="Tahoma"/>
+                              </w:rPr>
+                              <w:t>n</w:t>
+                            </w:r>
+                            <w:r>
+                              <w:rPr>
+                                <w:rFonts w:ascii="Tahoma" w:hAnsi="Tahoma" w:cs="Tahoma"/>
+                              </w:rPr>
+                              <w:t xml:space="preserve"> y prestan su</w:t>
+                            </w:r>
+                            <w:r>
+                              <w:rPr>
+                                <w:rFonts w:ascii="Tahoma" w:hAnsi="Tahoma" w:cs="Tahoma"/>
+                              </w:rPr>
+                              <w:t>s</w:t>
+                            </w:r>
+                            <w:r>
+                              <w:rPr>
+                                <w:rFonts w:ascii="Tahoma" w:hAnsi="Tahoma" w:cs="Tahoma"/>
+                              </w:rPr>
+                              <w:t xml:space="preserve"> servicio</w:t>
+                            </w:r>
+                            <w:r>
+                              <w:rPr>
+                                <w:rFonts w:ascii="Tahoma" w:hAnsi="Tahoma" w:cs="Tahoma"/>
+                              </w:rPr>
+                              <w:t>s</w:t>
+                            </w:r>
+                            <w:r>
+                              <w:rPr>
+                                <w:rFonts w:ascii="Tahoma" w:hAnsi="Tahoma" w:cs="Tahoma"/>
+                              </w:rPr>
+                              <w:t>.</w:t>
+                            </w:r>
+                            <w:r>
+                              <w:rPr>
+                                <w:rFonts w:ascii="Tahoma" w:hAnsi="Tahoma" w:cs="Tahoma"/>
+                              </w:rPr>
+                              <w:t xml:space="preserve"> Allí también encontraras un apartado de </w:t>
+                            </w:r>
+                            <w:r>
+                              <w:rPr>
+                                <w:rFonts w:ascii="Tahoma" w:hAnsi="Tahoma" w:cs="Tahoma"/>
+                                <w:b/>
+                                <w:sz w:val="18"/>
+                              </w:rPr>
+                              <w:t>lecciones aprendidas</w:t>
+                            </w:r>
+                            <w:r>
+                              <w:rPr>
+                                <w:rFonts w:ascii="Tahoma" w:hAnsi="Tahoma" w:cs="Tahoma"/>
+                                <w:sz w:val="18"/>
+                              </w:rPr>
+                              <w:t xml:space="preserve"> </w:t>
+                            </w:r>
+                            <w:r>
+                              <w:rPr>
+                                <w:rFonts w:ascii="Tahoma" w:hAnsi="Tahoma" w:cs="Tahoma"/>
+                              </w:rPr>
+                              <w:t>donde conocerás los factores de éxito, oportunidades de mejora y planes de acción que se han tenido en la realización de los proyectos.</w:t>
+                            </w:r>
+                          </w:p>
+                          <w:p>
+                            <w:pPr>
+                              <w:pStyle w:val="Textoindependiente"/>
+                              <w:spacing w:line="240" w:lineRule="exact"/>
+                              <w:rPr>
+                                <w:rFonts w:ascii="Tahoma" w:hAnsi="Tahoma" w:cs="Tahoma"/>
+                                <w:color w:val="548DD4" w:themeColor="text2" w:themeTint="99"/>
+                              </w:rPr>
+                            </w:pPr>
+                            <w:hyperlink r:id="rId15" w:history="1">
+                              <w:r>
+                                <w:rPr>
+                                  <w:rStyle w:val="Hipervnculo"/>
+                                  <w:rFonts w:ascii="Tahoma" w:hAnsi="Tahoma" w:cs="Tahoma"/>
+                                  <w:color w:val="548DD4" w:themeColor="text2" w:themeTint="99"/>
+                                </w:rPr>
+                                <w:t>http://nunki:82/mediawiki/index.php/Página_principal#Clientes</w:t>
+                              </w:r>
+                            </w:hyperlink>
+                          </w:p>
+                          <w:p>
+                            <w:pPr>
+                              <w:pStyle w:val="Textoindependiente"/>
+                              <w:spacing w:line="240" w:lineRule="exact"/>
+                              <w:rPr>
+                                <w:lang w:val="pt-BR"/>
+                              </w:rPr>
+                            </w:pPr>
+                          </w:p>
+                          <w:p>
+                            <w:pPr>
+                              <w:pStyle w:val="Textoindependiente"/>
+                              <w:spacing w:line="240" w:lineRule="exact"/>
+                              <w:rPr>
+                                <w:lang w:val="pt-BR"/>
+                              </w:rPr>
+                            </w:pPr>
+                          </w:p>
+                          <w:p>
+                            <w:pPr>
+                              <w:pStyle w:val="Textoindependiente"/>
+                              <w:spacing w:line="240" w:lineRule="exact"/>
+                              <w:rPr>
+                                <w:lang w:val="pt-BR"/>
+                              </w:rPr>
+                            </w:pPr>
+                          </w:p>
+                          <w:p>
+                            <w:pPr>
+                              <w:pStyle w:val="Textoindependiente"/>
+                              <w:spacing w:line="240" w:lineRule="exact"/>
+                              <w:rPr>
+                                <w:lang w:val="pt-BR"/>
+                              </w:rPr>
+                            </w:pPr>
+                          </w:p>
+                          <w:p>
+                            <w:pPr>
+                              <w:pStyle w:val="Textoindependiente"/>
+                              <w:spacing w:line="240" w:lineRule="exact"/>
+                              <w:rPr>
+                                <w:lang w:val="pt-BR"/>
+                              </w:rPr>
+                            </w:pPr>
+                          </w:p>
+                          <w:p>
+                            <w:pPr>
+                              <w:pStyle w:val="Textoindependiente"/>
+                              <w:spacing w:line="240" w:lineRule="exact"/>
+                              <w:rPr>
+                                <w:lang w:val="pt-BR"/>
+                              </w:rPr>
+                            </w:pPr>
+                          </w:p>
+                          <w:p>
+                            <w:pPr>
+                              <w:pStyle w:val="Textoindependiente"/>
+                              <w:spacing w:line="240" w:lineRule="exact"/>
+                            </w:pPr>
+                          </w:p>
+                        </w:txbxContent>
+                      </wps:txbx>
+                      <wps:bodyPr rot="0" vert="horz" wrap="square" lIns="0" tIns="0" rIns="0" bIns="0" anchor="t" anchorCtr="0" upright="1">
+                        <a:noAutofit/>
+                      </wps:bodyPr>
+                    </wps:wsp>
+                  </a:graphicData>
+                </a:graphic>
+                <wp14:sizeRelH relativeFrom="page">
+                  <wp14:pctWidth>0</wp14:pctWidth>
+                </wp14:sizeRelH>
+                <wp14:sizeRelV relativeFrom="page">
+                  <wp14:pctHeight>0</wp14:pctHeight>
+                </wp14:sizeRelV>
+              </wp:anchor>
+            </w:drawing>
+          </mc:Choice>
+          <mc:Fallback>
+            <w:pict>
+              <v:shape id="Text Box 15" o:spid="_x0000_s1037" type="#_x0000_t202" style="position:absolute;margin-left:45.1pt;margin-top:437.65pt;width:310.55pt;height:269.8pt;z-index:251616768;visibility:visible;mso-wrap-style:square;mso-width-percent:0;mso-height-percent:0;mso-wrap-distance-left:9pt;mso-wrap-distance-top:0;mso-wrap-distance-right:9pt;mso-wrap-distance-bottom:0;mso-position-horizontal:absolute;mso-position-horizontal-relative:page;mso-position-vertical:absolute;mso-position-vertical-relative:page;mso-width-percent:0;mso-height-percent:0;mso-width-relative:page;mso-height-relative:page;v-text-anchor:top" o:gfxdata="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" o:allowincell="f" filled="f" stroked="f">
+                <v:textbox inset="0,0,0,0">
+                  <w:txbxContent>
+                    <w:p>
+                      <w:pPr>
+                        <w:pStyle w:val="Textoindependiente"/>
+                        <w:spacing w:line="240" w:lineRule="exact"/>
+                        <w:rPr>
+                          <w:rFonts w:ascii="Tahoma" w:hAnsi="Tahoma" w:cs="Tahoma"/>
+                        </w:rPr>
+                      </w:pPr>
+                      <w:r>
+                        <w:rPr>
+                          <w:rFonts w:ascii="Tahoma" w:hAnsi="Tahoma" w:cs="Tahoma"/>
+                        </w:rPr>
+                        <w:t>En esta sección vas a encontrar toda la información respectiva de nuestros clientes vas a saber quiénes son, como prestan sus servicios, como poder establecer unos lineamientos correctos para la actualización de un ambiente en específico, podrás saber en concreto cual es el modelo de negocio que tiene</w:t>
+                      </w:r>
+                      <w:r>
+                        <w:rPr>
+                          <w:rFonts w:ascii="Tahoma" w:hAnsi="Tahoma" w:cs="Tahoma"/>
+                        </w:rPr>
+                        <w:t>n</w:t>
+                      </w:r>
+                      <w:r>
+                        <w:rPr>
+                          <w:rFonts w:ascii="Tahoma" w:hAnsi="Tahoma" w:cs="Tahoma"/>
+                        </w:rPr>
+                        <w:t xml:space="preserve"> establecido, la filosofía con la cual cuenta</w:t>
+                      </w:r>
+                      <w:r>
+                        <w:rPr>
+                          <w:rFonts w:ascii="Tahoma" w:hAnsi="Tahoma" w:cs="Tahoma"/>
+                        </w:rPr>
+                        <w:t>n</w:t>
+                      </w:r>
+                      <w:r>
+                        <w:rPr>
+                          <w:rFonts w:ascii="Tahoma" w:hAnsi="Tahoma" w:cs="Tahoma"/>
+                        </w:rPr>
+                        <w:t xml:space="preserve"> y prestan su</w:t>
+                      </w:r>
+                      <w:r>
+                        <w:rPr>
+                          <w:rFonts w:ascii="Tahoma" w:hAnsi="Tahoma" w:cs="Tahoma"/>
+                        </w:rPr>
+                        <w:t>s</w:t>
+                      </w:r>
+                      <w:r>
+                        <w:rPr>
+                          <w:rFonts w:ascii="Tahoma" w:hAnsi="Tahoma" w:cs="Tahoma"/>
+                        </w:rPr>
+                        <w:t xml:space="preserve"> servicio</w:t>
+                      </w:r>
+                      <w:r>
+                        <w:rPr>
+                          <w:rFonts w:ascii="Tahoma" w:hAnsi="Tahoma" w:cs="Tahoma"/>
+                        </w:rPr>
+                        <w:t>s</w:t>
+                      </w:r>
+                      <w:r>
+                        <w:rPr>
+                          <w:rFonts w:ascii="Tahoma" w:hAnsi="Tahoma" w:cs="Tahoma"/>
+                        </w:rPr>
+                        <w:t>.</w:t>
+                      </w:r>
+                      <w:r>
+                        <w:rPr>
+                          <w:rFonts w:ascii="Tahoma" w:hAnsi="Tahoma" w:cs="Tahoma"/>
+                        </w:rPr>
+                        <w:t xml:space="preserve"> Allí también encontraras un apartado de </w:t>
+                      </w:r>
+                      <w:r>
+                        <w:rPr>
+                          <w:rFonts w:ascii="Tahoma" w:hAnsi="Tahoma" w:cs="Tahoma"/>
+                          <w:b/>
+                          <w:sz w:val="18"/>
+                        </w:rPr>
+                        <w:t>lecciones aprendidas</w:t>
+                      </w:r>
+                      <w:r>
+                        <w:rPr>
+                          <w:rFonts w:ascii="Tahoma" w:hAnsi="Tahoma" w:cs="Tahoma"/>
+                          <w:sz w:val="18"/>
+                        </w:rPr>
+                        <w:t xml:space="preserve"> </w:t>
+                      </w:r>
+                      <w:r>
+                        <w:rPr>
+                          <w:rFonts w:ascii="Tahoma" w:hAnsi="Tahoma" w:cs="Tahoma"/>
+                        </w:rPr>
+                        <w:t>donde conocerás los factores de éxito, oportunidades de mejora y planes de acción que se han tenido en la realización de los proyectos.</w:t>
+                      </w:r>
+                    </w:p>
+                    <w:p>
+                      <w:pPr>
+                        <w:pStyle w:val="Textoindependiente"/>
+                        <w:spacing w:line="240" w:lineRule="exact"/>
+                        <w:rPr>
+                          <w:rFonts w:ascii="Tahoma" w:hAnsi="Tahoma" w:cs="Tahoma"/>
+                          <w:color w:val="548DD4" w:themeColor="text2" w:themeTint="99"/>
+                        </w:rPr>
+                      </w:pPr>
+                      <w:hyperlink r:id="rId16" w:history="1">
+                        <w:r>
+                          <w:rPr>
+                            <w:rStyle w:val="Hipervnculo"/>
+                            <w:rFonts w:ascii="Tahoma" w:hAnsi="Tahoma" w:cs="Tahoma"/>
+                            <w:color w:val="548DD4" w:themeColor="text2" w:themeTint="99"/>
+                          </w:rPr>
+                          <w:t>http://nunki:82/mediawiki/index.php/Página_principal#Clientes</w:t>
+                        </w:r>
+                      </w:hyperlink>
+                    </w:p>
+                    <w:p>
+                      <w:pPr>
+                        <w:pStyle w:val="Textoindependiente"/>
+                        <w:spacing w:line="240" w:lineRule="exact"/>
+                        <w:rPr>
+                          <w:lang w:val="pt-BR"/>
+                        </w:rPr>
+                      </w:pPr>
+                    </w:p>
+                    <w:p>
+                      <w:pPr>
+                        <w:pStyle w:val="Textoindependiente"/>
+                        <w:spacing w:line="240" w:lineRule="exact"/>
+                        <w:rPr>
+                          <w:lang w:val="pt-BR"/>
+                        </w:rPr>
+                      </w:pPr>
+                    </w:p>
+                    <w:p>
+                      <w:pPr>
+                        <w:pStyle w:val="Textoindependiente"/>
+                        <w:spacing w:line="240" w:lineRule="exact"/>
+                        <w:rPr>
+                          <w:lang w:val="pt-BR"/>
+                        </w:rPr>
+                      </w:pPr>
+                    </w:p>
+                    <w:p>
+                      <w:pPr>
+                        <w:pStyle w:val="Textoindependiente"/>
+                        <w:spacing w:line="240" w:lineRule="exact"/>
+                        <w:rPr>
+                          <w:lang w:val="pt-BR"/>
+                        </w:rPr>
+                      </w:pPr>
+                    </w:p>
+                    <w:p>
+                      <w:pPr>
+                        <w:pStyle w:val="Textoindependiente"/>
+                        <w:spacing w:line="240" w:lineRule="exact"/>
+                        <w:rPr>
+                          <w:lang w:val="pt-BR"/>
+                        </w:rPr>
+                      </w:pPr>
+                    </w:p>
+                    <w:p>
+                      <w:pPr>
+                        <w:pStyle w:val="Textoindependiente"/>
+                        <w:spacing w:line="240" w:lineRule="exact"/>
+                        <w:rPr>
+                          <w:lang w:val="pt-BR"/>
+                        </w:rPr>
+                      </w:pPr>
+                    </w:p>
+                    <w:p>
+                      <w:pPr>
+                        <w:pStyle w:val="Textoindependiente"/>
+                        <w:spacing w:line="240" w:lineRule="exact"/>
+                      </w:pPr>
+                    </w:p>
+                  </w:txbxContent>
+                </v:textbox>
+                <w10:wrap anchorx="page" anchory="page"/>
+              </v:shape>
+            </w:pict>
+          </mc:Fallback>
+        </mc:AlternateContent>
+      </w:r>
+    </w:p>
     <w:p/>
     <w:p/>
     <w:p/>
@@ -3674,29 +3603,24 @@
     <w:p/>
     <w:p/>
     <w:p>
-      <w:pPr>
-        <w:jc w:val="right"/>
-      </w:pPr>
-    </w:p>
-    <w:p>
       <w:r>
         <w:rPr>
           <w:noProof/>
           <w:lang w:eastAsia="es-CO" w:bidi="ar-SA"/>
         </w:rPr>
         <w:drawing>
-          <wp:anchor distT="0" distB="0" distL="114300" distR="114300" simplePos="0" relativeHeight="251751936" behindDoc="0" locked="0" layoutInCell="1" allowOverlap="1" wp14:anchorId="5419424F" wp14:editId="6811B04E">
+          <wp:anchor distT="0" distB="0" distL="114300" distR="114300" simplePos="0" relativeHeight="251730432" behindDoc="0" locked="0" layoutInCell="1" allowOverlap="1" wp14:anchorId="4BFB0661" wp14:editId="78309AF7">
             <wp:simplePos x="0" y="0"/>
             <wp:positionH relativeFrom="column">
-              <wp:posOffset>-3875405</wp:posOffset>
+              <wp:posOffset>170815</wp:posOffset>
             </wp:positionH>
             <wp:positionV relativeFrom="paragraph">
-              <wp:posOffset>3369945</wp:posOffset>
+              <wp:posOffset>155575</wp:posOffset>
             </wp:positionV>
-            <wp:extent cx="6365240" cy="2121535"/>
-            <wp:effectExtent l="0" t="0" r="0" b="0"/>
+            <wp:extent cx="3999230" cy="2385060"/>
+            <wp:effectExtent l="0" t="0" r="1270" b="0"/>
             <wp:wrapSquare wrapText="bothSides"/>
-            <wp:docPr id="10" name="Imagen 10" descr="C:\Users\jalzate\Desktop\BoletinWIkiNeo\UneAndTigo.jpg"/>
+            <wp:docPr id="268" name="Imagen 268" descr="C:\Users\jalzate\Desktop\BoletinWIkiNeo\Clientes.jpg"/>
             <wp:cNvGraphicFramePr>
               <a:graphicFrameLocks xmlns:a="http://schemas.openxmlformats.org/drawingml/2006/main" noChangeAspect="1"/>
             </wp:cNvGraphicFramePr>
@@ -3704,13 +3628,13 @@
               <a:graphicData uri="http://schemas.openxmlformats.org/drawingml/2006/picture">
                 <pic:pic xmlns:pic="http://schemas.openxmlformats.org/drawingml/2006/picture">
                   <pic:nvPicPr>
-                    <pic:cNvPr id="0" name="Picture 5" descr="C:\Users\jalzate\Desktop\BoletinWIkiNeo\UneAndTigo.jpg"/>
+                    <pic:cNvPr id="0" name="Picture 1" descr="C:\Users\jalzate\Desktop\BoletinWIkiNeo\Clientes.jpg"/>
                     <pic:cNvPicPr>
                       <a:picLocks noChangeAspect="1" noChangeArrowheads="1"/>
                     </pic:cNvPicPr>
                   </pic:nvPicPr>
                   <pic:blipFill>
-                    <a:blip r:embed="rId18">
+                    <a:blip r:embed="rId17">
                       <a:extLst>
                         <a:ext uri="{28A0092B-C50C-407E-A947-70E740481C1C}">
                           <a14:useLocalDpi xmlns:a14="http://schemas.microsoft.com/office/drawing/2010/main" val="0"/>
@@ -3725,7 +3649,7 @@
                   <pic:spPr bwMode="auto">
                     <a:xfrm>
                       <a:off x="0" y="0"/>
-                      <a:ext cx="6365240" cy="2121535"/>
+                      <a:ext cx="3999230" cy="2385060"/>
                     </a:xfrm>
                     <a:prstGeom prst="rect">
                       <a:avLst/>
@@ -3749,6 +3673,14 @@
           </wp:anchor>
         </w:drawing>
       </w:r>
+    </w:p>
+    <w:p/>
+    <w:p>
+      <w:pPr>
+        <w:jc w:val="right"/>
+      </w:pPr>
+    </w:p>
+    <w:p>
       <w:r>
         <w:rPr>
           <w:noProof/>
@@ -3757,16 +3689,16 @@
         <mc:AlternateContent>
           <mc:Choice Requires="wps">
             <w:drawing>
-              <wp:anchor distT="0" distB="0" distL="114300" distR="114300" simplePos="0" relativeHeight="251729408" behindDoc="0" locked="0" layoutInCell="1" allowOverlap="1" wp14:anchorId="563A489D" wp14:editId="1500A07B">
+              <wp:anchor distT="0" distB="0" distL="114300" distR="114300" simplePos="0" relativeHeight="251729408" behindDoc="0" locked="0" layoutInCell="1" allowOverlap="1" wp14:anchorId="01EC8525" wp14:editId="69BC7ED5">
                 <wp:simplePos x="0" y="0"/>
                 <wp:positionH relativeFrom="column">
-                  <wp:posOffset>-3814469</wp:posOffset>
+                  <wp:posOffset>-4019550</wp:posOffset>
                 </wp:positionH>
                 <wp:positionV relativeFrom="paragraph">
-                  <wp:posOffset>5716929</wp:posOffset>
+                  <wp:posOffset>5712460</wp:posOffset>
                 </wp:positionV>
-                <wp:extent cx="6233627" cy="0"/>
-                <wp:effectExtent l="0" t="19050" r="34290" b="57150"/>
+                <wp:extent cx="6439535" cy="0"/>
+                <wp:effectExtent l="0" t="19050" r="37465" b="57150"/>
                 <wp:wrapNone/>
                 <wp:docPr id="1" name="AutoShape 286"/>
                 <wp:cNvGraphicFramePr>
@@ -3781,7 +3713,7 @@
                       <wps:spPr bwMode="auto">
                         <a:xfrm>
                           <a:off x="0" y="0"/>
-                          <a:ext cx="6233627" cy="0"/>
+                          <a:ext cx="6439535" cy="0"/>
                         </a:xfrm>
                         <a:prstGeom prst="straightConnector1">
                           <a:avLst/>
@@ -3828,12 +3760,82 @@
           </mc:Choice>
           <mc:Fallback>
             <w:pict>
-              <v:shape id="AutoShape 286" o:spid="_x0000_s1026" type="#_x0000_t32" style="position:absolute;margin-left:-300.35pt;margin-top:450.15pt;width:490.85pt;height:0;z-index:251729408;visibility:visible;mso-wrap-style:square;mso-width-percent:0;mso-height-percent:0;mso-wrap-distance-left:9pt;mso-wrap-distance-top:0;mso-wrap-distance-right:9pt;mso-wrap-distance-bottom:0;mso-position-horizontal:absolute;mso-position-horizontal-relative:text;mso-position-vertical:absolute;mso-position-vertical-relative:text;mso-width-percent:0;mso-height-percent:0;mso-width-relative:page;mso-height-relative:page" o:gfxdata="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" strokecolor="#548dd4 [1951]" strokeweight="3pt">
+              <v:shape id="AutoShape 286" o:spid="_x0000_s1026" type="#_x0000_t32" style="position:absolute;margin-left:-316.5pt;margin-top:449.8pt;width:507.05pt;height:0;z-index:251729408;visibility:visible;mso-wrap-style:square;mso-width-percent:0;mso-height-percent:0;mso-wrap-distance-left:9pt;mso-wrap-distance-top:0;mso-wrap-distance-right:9pt;mso-wrap-distance-bottom:0;mso-position-horizontal:absolute;mso-position-horizontal-relative:text;mso-position-vertical:absolute;mso-position-vertical-relative:text;mso-width-percent:0;mso-height-percent:0;mso-width-relative:page;mso-height-relative:page" o:gfxdata="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" strokecolor="#548dd4 [1951]" strokeweight="3pt">
                 <v:shadow on="t" color="#d8d8d8" opacity=".5"/>
               </v:shape>
             </w:pict>
           </mc:Fallback>
         </mc:AlternateContent>
+      </w:r>
+      <w:r>
+        <w:rPr>
+          <w:noProof/>
+          <w:lang w:eastAsia="es-CO" w:bidi="ar-SA"/>
+        </w:rPr>
+        <w:drawing>
+          <wp:anchor distT="0" distB="0" distL="114300" distR="114300" simplePos="0" relativeHeight="251751936" behindDoc="0" locked="0" layoutInCell="1" allowOverlap="1" wp14:anchorId="5DF09680" wp14:editId="71CA88BC">
+            <wp:simplePos x="0" y="0"/>
+            <wp:positionH relativeFrom="column">
+              <wp:posOffset>-4114800</wp:posOffset>
+            </wp:positionH>
+            <wp:positionV relativeFrom="paragraph">
+              <wp:posOffset>3366770</wp:posOffset>
+            </wp:positionV>
+            <wp:extent cx="6461760" cy="2122170"/>
+            <wp:effectExtent l="0" t="0" r="0" b="0"/>
+            <wp:wrapSquare wrapText="bothSides"/>
+            <wp:docPr id="10" name="Imagen 10" descr="C:\Users\jalzate\Desktop\BoletinWIkiNeo\UneAndTigo.jpg"/>
+            <wp:cNvGraphicFramePr>
+              <a:graphicFrameLocks xmlns:a="http://schemas.openxmlformats.org/drawingml/2006/main" noChangeAspect="1"/>
+            </wp:cNvGraphicFramePr>
+            <a:graphic xmlns:a="http://schemas.openxmlformats.org/drawingml/2006/main">
+              <a:graphicData uri="http://schemas.openxmlformats.org/drawingml/2006/picture">
+                <pic:pic xmlns:pic="http://schemas.openxmlformats.org/drawingml/2006/picture">
+                  <pic:nvPicPr>
+                    <pic:cNvPr id="0" name="Picture 5" descr="C:\Users\jalzate\Desktop\BoletinWIkiNeo\UneAndTigo.jpg"/>
+                    <pic:cNvPicPr>
+                      <a:picLocks noChangeAspect="1" noChangeArrowheads="1"/>
+                    </pic:cNvPicPr>
+                  </pic:nvPicPr>
+                  <pic:blipFill>
+                    <a:blip r:embed="rId18">
+                      <a:extLst>
+                        <a:ext uri="{28A0092B-C50C-407E-A947-70E740481C1C}">
+                          <a14:useLocalDpi xmlns:a14="http://schemas.microsoft.com/office/drawing/2010/main" val="0"/>
+                        </a:ext>
+                      </a:extLst>
+                    </a:blip>
+                    <a:srcRect/>
+                    <a:stretch>
+                      <a:fillRect/>
+                    </a:stretch>
+                  </pic:blipFill>
+                  <pic:spPr bwMode="auto">
+                    <a:xfrm>
+                      <a:off x="0" y="0"/>
+                      <a:ext cx="6461760" cy="2122170"/>
+                    </a:xfrm>
+                    <a:prstGeom prst="rect">
+                      <a:avLst/>
+                    </a:prstGeom>
+                    <a:ln>
+                      <a:noFill/>
+                    </a:ln>
+                    <a:effectLst>
+                      <a:softEdge rad="112500"/>
+                    </a:effectLst>
+                  </pic:spPr>
+                </pic:pic>
+              </a:graphicData>
+            </a:graphic>
+            <wp14:sizeRelH relativeFrom="page">
+              <wp14:pctWidth>0</wp14:pctWidth>
+            </wp14:sizeRelH>
+            <wp14:sizeRelV relativeFrom="page">
+              <wp14:pctHeight>0</wp14:pctHeight>
+            </wp14:sizeRelV>
+          </wp:anchor>
+        </w:drawing>
       </w:r>
       <w:r>
         <w:rPr>
@@ -4305,84 +4307,16 @@
           <w:lang w:eastAsia="es-CO" w:bidi="ar-SA"/>
         </w:rPr>
         <w:lastRenderedPageBreak/>
-        <w:drawing>
-          <wp:anchor distT="0" distB="0" distL="114300" distR="114300" simplePos="0" relativeHeight="251765248" behindDoc="0" locked="0" layoutInCell="1" allowOverlap="1">
-            <wp:simplePos x="0" y="0"/>
-            <wp:positionH relativeFrom="column">
-              <wp:posOffset>4472305</wp:posOffset>
-            </wp:positionH>
-            <wp:positionV relativeFrom="paragraph">
-              <wp:posOffset>8634730</wp:posOffset>
-            </wp:positionV>
-            <wp:extent cx="2002790" cy="1335405"/>
-            <wp:effectExtent l="0" t="0" r="0" b="0"/>
-            <wp:wrapSquare wrapText="bothSides"/>
-            <wp:docPr id="18" name="Imagen 18" descr="C:\Users\jalzate\Desktop\BoletinWIkiNeo\EdicionModulo+.png"/>
-            <wp:cNvGraphicFramePr>
-              <a:graphicFrameLocks xmlns:a="http://schemas.openxmlformats.org/drawingml/2006/main" noChangeAspect="1"/>
-            </wp:cNvGraphicFramePr>
-            <a:graphic xmlns:a="http://schemas.openxmlformats.org/drawingml/2006/main">
-              <a:graphicData uri="http://schemas.openxmlformats.org/drawingml/2006/picture">
-                <pic:pic xmlns:pic="http://schemas.openxmlformats.org/drawingml/2006/picture">
-                  <pic:nvPicPr>
-                    <pic:cNvPr id="0" name="Picture 7" descr="C:\Users\jalzate\Desktop\BoletinWIkiNeo\EdicionModulo+.png"/>
-                    <pic:cNvPicPr>
-                      <a:picLocks noChangeAspect="1" noChangeArrowheads="1"/>
-                    </pic:cNvPicPr>
-                  </pic:nvPicPr>
-                  <pic:blipFill>
-                    <a:blip r:embed="rId19" cstate="print">
-                      <a:extLst>
-                        <a:ext uri="{28A0092B-C50C-407E-A947-70E740481C1C}">
-                          <a14:useLocalDpi xmlns:a14="http://schemas.microsoft.com/office/drawing/2010/main" val="0"/>
-                        </a:ext>
-                      </a:extLst>
-                    </a:blip>
-                    <a:srcRect/>
-                    <a:stretch>
-                      <a:fillRect/>
-                    </a:stretch>
-                  </pic:blipFill>
-                  <pic:spPr bwMode="auto">
-                    <a:xfrm>
-                      <a:off x="0" y="0"/>
-                      <a:ext cx="2002790" cy="1335405"/>
-                    </a:xfrm>
-                    <a:prstGeom prst="rect">
-                      <a:avLst/>
-                    </a:prstGeom>
-                    <a:noFill/>
-                    <a:ln>
-                      <a:noFill/>
-                    </a:ln>
-                  </pic:spPr>
-                </pic:pic>
-              </a:graphicData>
-            </a:graphic>
-            <wp14:sizeRelH relativeFrom="page">
-              <wp14:pctWidth>0</wp14:pctWidth>
-            </wp14:sizeRelH>
-            <wp14:sizeRelV relativeFrom="page">
-              <wp14:pctHeight>0</wp14:pctHeight>
-            </wp14:sizeRelV>
-          </wp:anchor>
-        </w:drawing>
-      </w:r>
-      <w:r>
-        <w:rPr>
-          <w:noProof/>
-          <w:lang w:eastAsia="es-CO" w:bidi="ar-SA"/>
-        </w:rPr>
         <mc:AlternateContent>
           <mc:Choice Requires="wps">
             <w:drawing>
-              <wp:anchor distT="0" distB="0" distL="114300" distR="114300" simplePos="0" relativeHeight="251758080" behindDoc="0" locked="0" layoutInCell="0" allowOverlap="1" wp14:anchorId="123FD6EA" wp14:editId="3624852F">
+              <wp:anchor distT="0" distB="0" distL="114300" distR="114300" simplePos="0" relativeHeight="251758080" behindDoc="0" locked="0" layoutInCell="0" allowOverlap="1" wp14:anchorId="3DD33572" wp14:editId="6AB62DC7">
                 <wp:simplePos x="0" y="0"/>
                 <wp:positionH relativeFrom="page">
                   <wp:posOffset>4030980</wp:posOffset>
                 </wp:positionH>
                 <wp:positionV relativeFrom="page">
-                  <wp:posOffset>4531995</wp:posOffset>
+                  <wp:posOffset>4523353</wp:posOffset>
                 </wp:positionV>
                 <wp:extent cx="2790190" cy="1526540"/>
                 <wp:effectExtent l="0" t="0" r="10160" b="16510"/>
@@ -4501,7 +4435,7 @@
           </mc:Choice>
           <mc:Fallback>
             <w:pict>
-              <v:shape id="_x0000_s1040" type="#_x0000_t202" style="position:absolute;left:0;text-align:left;margin-left:317.4pt;margin-top:356.85pt;width:219.7pt;height:120.2pt;z-index:251758080;visibility:visible;mso-wrap-style:square;mso-width-percent:0;mso-height-percent:0;mso-wrap-distance-left:9pt;mso-wrap-distance-top:0;mso-wrap-distance-right:9pt;mso-wrap-distance-bottom:0;mso-position-horizontal:absolute;mso-position-horizontal-relative:page;mso-position-vertical:absolute;mso-position-vertical-relative:page;mso-width-percent:0;mso-height-percent:0;mso-width-relative:page;mso-height-relative:page;v-text-anchor:top" o:gfxdata="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" o:allowincell="f" filled="f" stroked="f">
+              <v:shape id="_x0000_s1040" type="#_x0000_t202" style="position:absolute;left:0;text-align:left;margin-left:317.4pt;margin-top:356.15pt;width:219.7pt;height:120.2pt;z-index:251758080;visibility:visible;mso-wrap-style:square;mso-width-percent:0;mso-height-percent:0;mso-wrap-distance-left:9pt;mso-wrap-distance-top:0;mso-wrap-distance-right:9pt;mso-wrap-distance-bottom:0;mso-position-horizontal:absolute;mso-position-horizontal-relative:page;mso-position-vertical:absolute;mso-position-vertical-relative:page;mso-width-percent:0;mso-height-percent:0;mso-width-relative:page;mso-height-relative:page;v-text-anchor:top" o:gfxdata="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" o:allowincell="f" filled="f" stroked="f">
                 <v:textbox inset="0,0,0,0">
                   <w:txbxContent>
                     <w:p>
@@ -4571,7 +4505,366 @@
         <mc:AlternateContent>
           <mc:Choice Requires="wps">
             <w:drawing>
-              <wp:anchor distT="0" distB="0" distL="114300" distR="114300" simplePos="0" relativeHeight="251764224" behindDoc="0" locked="0" layoutInCell="0" allowOverlap="1" wp14:anchorId="0C931582" wp14:editId="01ACE2F7">
+              <wp:anchor distT="0" distB="0" distL="114300" distR="114300" simplePos="0" relativeHeight="251756032" behindDoc="0" locked="0" layoutInCell="0" allowOverlap="1" wp14:anchorId="393F9792" wp14:editId="57A68F5C">
+                <wp:simplePos x="0" y="0"/>
+                <wp:positionH relativeFrom="page">
+                  <wp:posOffset>715010</wp:posOffset>
+                </wp:positionH>
+                <wp:positionV relativeFrom="page">
+                  <wp:posOffset>4531995</wp:posOffset>
+                </wp:positionV>
+                <wp:extent cx="2957195" cy="1526540"/>
+                <wp:effectExtent l="0" t="0" r="14605" b="16510"/>
+                <wp:wrapNone/>
+                <wp:docPr id="12" name="Text Box 15"/>
+                <wp:cNvGraphicFramePr>
+                  <a:graphicFrameLocks xmlns:a="http://schemas.openxmlformats.org/drawingml/2006/main"/>
+                </wp:cNvGraphicFramePr>
+                <a:graphic xmlns:a="http://schemas.openxmlformats.org/drawingml/2006/main">
+                  <a:graphicData uri="http://schemas.microsoft.com/office/word/2010/wordprocessingShape">
+                    <wps:wsp>
+                      <wps:cNvSpPr txBox="1">
+                        <a:spLocks noChangeArrowheads="1"/>
+                      </wps:cNvSpPr>
+                      <wps:spPr bwMode="auto">
+                        <a:xfrm>
+                          <a:off x="0" y="0"/>
+                          <a:ext cx="2957195" cy="1526540"/>
+                        </a:xfrm>
+                        <a:prstGeom prst="rect">
+                          <a:avLst/>
+                        </a:prstGeom>
+                        <a:noFill/>
+                        <a:ln>
+                          <a:noFill/>
+                        </a:ln>
+                        <a:extLst>
+                          <a:ext uri="{909E8E84-426E-40DD-AFC4-6F175D3DCCD1}">
+                            <a14:hiddenFill xmlns:a14="http://schemas.microsoft.com/office/drawing/2010/main">
+                              <a:solidFill>
+                                <a:srgbClr val="FFFFFF"/>
+                              </a:solidFill>
+                            </a14:hiddenFill>
+                          </a:ext>
+                          <a:ext uri="{91240B29-F687-4F45-9708-019B960494DF}">
+                            <a14:hiddenLine xmlns:a14="http://schemas.microsoft.com/office/drawing/2010/main" w="9525">
+                              <a:solidFill>
+                                <a:srgbClr val="000000"/>
+                              </a:solidFill>
+                              <a:miter lim="800000"/>
+                              <a:headEnd/>
+                              <a:tailEnd/>
+                            </a14:hiddenLine>
+                          </a:ext>
+                        </a:extLst>
+                      </wps:spPr>
+                      <wps:txbx>
+                        <w:txbxContent>
+                          <w:p>
+                            <w:pPr>
+                              <w:pStyle w:val="Ttulo1"/>
+                              <w:rPr>
+                                <w:rFonts w:ascii="Arial Black" w:hAnsi="Arial Black"/>
+                                <w:color w:val="auto"/>
+                                <w:sz w:val="20"/>
+                                <w:szCs w:val="28"/>
+                              </w:rPr>
+                            </w:pPr>
+                            <w:r>
+                              <w:rPr>
+                                <w:rFonts w:ascii="Arial Black" w:hAnsi="Arial Black"/>
+                                <w:color w:val="auto"/>
+                                <w:sz w:val="20"/>
+                                <w:szCs w:val="28"/>
+                              </w:rPr>
+                              <w:t>R</w:t>
+                            </w:r>
+                            <w:r>
+                              <w:rPr>
+                                <w:rFonts w:ascii="Arial Black" w:hAnsi="Arial Black"/>
+                                <w:color w:val="auto"/>
+                                <w:sz w:val="20"/>
+                                <w:szCs w:val="28"/>
+                              </w:rPr>
+                              <w:t>edmine - T</w:t>
+                            </w:r>
+                            <w:r>
+                              <w:rPr>
+                                <w:rFonts w:ascii="Arial Black" w:hAnsi="Arial Black"/>
+                                <w:color w:val="auto"/>
+                                <w:sz w:val="20"/>
+                                <w:szCs w:val="28"/>
+                              </w:rPr>
+                              <w:t>ime tracker</w:t>
+                            </w:r>
+                          </w:p>
+                          <w:p>
+                            <w:pPr>
+                              <w:pStyle w:val="Textoindependiente"/>
+                              <w:spacing w:line="240" w:lineRule="exact"/>
+                              <w:rPr>
+                                <w:rFonts w:ascii="Tahoma" w:hAnsi="Tahoma" w:cs="Tahoma"/>
+                                <w:color w:val="548DD4" w:themeColor="text2" w:themeTint="99"/>
+                                <w:lang w:val="pt-BR"/>
+                              </w:rPr>
+                            </w:pPr>
+                            <w:r>
+                              <w:rPr>
+                                <w:rFonts w:ascii="Tahoma" w:hAnsi="Tahoma" w:cs="Tahoma"/>
+                              </w:rPr>
+                              <w:t xml:space="preserve">Redmine es la herramienta de registro de tiempos, implantada en Ingeneo y Time tracker es una extensión (plugin) para el navegador Google Chrome, en el cual se podrá incluir los datos de acceso al Redmine de Ingeneo y tener acceso a las actividades, wikineo cuenta con un manual donde se especifica la configuración de este plugin en el navegador Google Chrome. </w:t>
+                            </w:r>
+                          </w:p>
+                          <w:p>
+                            <w:pPr>
+                              <w:pStyle w:val="Textoindependiente"/>
+                              <w:spacing w:line="240" w:lineRule="exact"/>
+                              <w:rPr>
+                                <w:lang w:val="pt-BR"/>
+                              </w:rPr>
+                            </w:pPr>
+                          </w:p>
+                        </w:txbxContent>
+                      </wps:txbx>
+                      <wps:bodyPr rot="0" vert="horz" wrap="square" lIns="0" tIns="0" rIns="0" bIns="0" anchor="t" anchorCtr="0" upright="1">
+                        <a:noAutofit/>
+                      </wps:bodyPr>
+                    </wps:wsp>
+                  </a:graphicData>
+                </a:graphic>
+                <wp14:sizeRelH relativeFrom="page">
+                  <wp14:pctWidth>0</wp14:pctWidth>
+                </wp14:sizeRelH>
+                <wp14:sizeRelV relativeFrom="page">
+                  <wp14:pctHeight>0</wp14:pctHeight>
+                </wp14:sizeRelV>
+              </wp:anchor>
+            </w:drawing>
+          </mc:Choice>
+          <mc:Fallback>
+            <w:pict>
+              <v:shape id="_x0000_s1041" type="#_x0000_t202" style="position:absolute;left:0;text-align:left;margin-left:56.3pt;margin-top:356.85pt;width:232.85pt;height:120.2pt;z-index:251756032;visibility:visible;mso-wrap-style:square;mso-width-percent:0;mso-height-percent:0;mso-wrap-distance-left:9pt;mso-wrap-distance-top:0;mso-wrap-distance-right:9pt;mso-wrap-distance-bottom:0;mso-position-horizontal:absolute;mso-position-horizontal-relative:page;mso-position-vertical:absolute;mso-position-vertical-relative:page;mso-width-percent:0;mso-height-percent:0;mso-width-relative:page;mso-height-relative:page;v-text-anchor:top" o:gfxdata="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" o:allowincell="f" filled="f" stroked="f">
+                <v:textbox inset="0,0,0,0">
+                  <w:txbxContent>
+                    <w:p>
+                      <w:pPr>
+                        <w:pStyle w:val="Ttulo1"/>
+                        <w:rPr>
+                          <w:rFonts w:ascii="Arial Black" w:hAnsi="Arial Black"/>
+                          <w:color w:val="auto"/>
+                          <w:sz w:val="20"/>
+                          <w:szCs w:val="28"/>
+                        </w:rPr>
+                      </w:pPr>
+                      <w:r>
+                        <w:rPr>
+                          <w:rFonts w:ascii="Arial Black" w:hAnsi="Arial Black"/>
+                          <w:color w:val="auto"/>
+                          <w:sz w:val="20"/>
+                          <w:szCs w:val="28"/>
+                        </w:rPr>
+                        <w:t>R</w:t>
+                      </w:r>
+                      <w:r>
+                        <w:rPr>
+                          <w:rFonts w:ascii="Arial Black" w:hAnsi="Arial Black"/>
+                          <w:color w:val="auto"/>
+                          <w:sz w:val="20"/>
+                          <w:szCs w:val="28"/>
+                        </w:rPr>
+                        <w:t>edmine - T</w:t>
+                      </w:r>
+                      <w:r>
+                        <w:rPr>
+                          <w:rFonts w:ascii="Arial Black" w:hAnsi="Arial Black"/>
+                          <w:color w:val="auto"/>
+                          <w:sz w:val="20"/>
+                          <w:szCs w:val="28"/>
+                        </w:rPr>
+                        <w:t>ime tracker</w:t>
+                      </w:r>
+                    </w:p>
+                    <w:p>
+                      <w:pPr>
+                        <w:pStyle w:val="Textoindependiente"/>
+                        <w:spacing w:line="240" w:lineRule="exact"/>
+                        <w:rPr>
+                          <w:rFonts w:ascii="Tahoma" w:hAnsi="Tahoma" w:cs="Tahoma"/>
+                          <w:color w:val="548DD4" w:themeColor="text2" w:themeTint="99"/>
+                          <w:lang w:val="pt-BR"/>
+                        </w:rPr>
+                      </w:pPr>
+                      <w:r>
+                        <w:rPr>
+                          <w:rFonts w:ascii="Tahoma" w:hAnsi="Tahoma" w:cs="Tahoma"/>
+                        </w:rPr>
+                        <w:t xml:space="preserve">Redmine es la herramienta de registro de tiempos, implantada en Ingeneo y Time tracker es una extensión (plugin) para el navegador Google Chrome, en el cual se podrá incluir los datos de acceso al Redmine de Ingeneo y tener acceso a las actividades, wikineo cuenta con un manual donde se especifica la configuración de este plugin en el navegador Google Chrome. </w:t>
+                      </w:r>
+                    </w:p>
+                    <w:p>
+                      <w:pPr>
+                        <w:pStyle w:val="Textoindependiente"/>
+                        <w:spacing w:line="240" w:lineRule="exact"/>
+                        <w:rPr>
+                          <w:lang w:val="pt-BR"/>
+                        </w:rPr>
+                      </w:pPr>
+                    </w:p>
+                  </w:txbxContent>
+                </v:textbox>
+                <w10:wrap anchorx="page" anchory="page"/>
+              </v:shape>
+            </w:pict>
+          </mc:Fallback>
+        </mc:AlternateContent>
+      </w:r>
+      <w:r>
+        <w:rPr>
+          <w:noProof/>
+          <w:lang w:eastAsia="es-CO" w:bidi="ar-SA"/>
+        </w:rPr>
+        <w:drawing>
+          <wp:anchor distT="0" distB="0" distL="114300" distR="114300" simplePos="0" relativeHeight="251739648" behindDoc="0" locked="0" layoutInCell="1" allowOverlap="1" wp14:anchorId="2BD695AA" wp14:editId="62385B0B">
+            <wp:simplePos x="0" y="0"/>
+            <wp:positionH relativeFrom="column">
+              <wp:posOffset>146685</wp:posOffset>
+            </wp:positionH>
+            <wp:positionV relativeFrom="paragraph">
+              <wp:posOffset>834390</wp:posOffset>
+            </wp:positionV>
+            <wp:extent cx="6448425" cy="2302510"/>
+            <wp:effectExtent l="0" t="0" r="9525" b="2540"/>
+            <wp:wrapSquare wrapText="bothSides"/>
+            <wp:docPr id="277" name="Imagen 277" descr="C:\Users\jalzate\Desktop\BoletinWIkiNeo\fchp_lenguajes.png"/>
+            <wp:cNvGraphicFramePr>
+              <a:graphicFrameLocks xmlns:a="http://schemas.openxmlformats.org/drawingml/2006/main" noChangeAspect="1"/>
+            </wp:cNvGraphicFramePr>
+            <a:graphic xmlns:a="http://schemas.openxmlformats.org/drawingml/2006/main">
+              <a:graphicData uri="http://schemas.openxmlformats.org/drawingml/2006/picture">
+                <pic:pic xmlns:pic="http://schemas.openxmlformats.org/drawingml/2006/picture">
+                  <pic:nvPicPr>
+                    <pic:cNvPr id="0" name="Picture 5" descr="C:\Users\jalzate\Desktop\BoletinWIkiNeo\fchp_lenguajes.png"/>
+                    <pic:cNvPicPr>
+                      <a:picLocks noChangeAspect="1" noChangeArrowheads="1"/>
+                    </pic:cNvPicPr>
+                  </pic:nvPicPr>
+                  <pic:blipFill>
+                    <a:blip r:embed="rId19">
+                      <a:extLst>
+                        <a:ext uri="{28A0092B-C50C-407E-A947-70E740481C1C}">
+                          <a14:useLocalDpi xmlns:a14="http://schemas.microsoft.com/office/drawing/2010/main" val="0"/>
+                        </a:ext>
+                      </a:extLst>
+                    </a:blip>
+                    <a:srcRect/>
+                    <a:stretch>
+                      <a:fillRect/>
+                    </a:stretch>
+                  </pic:blipFill>
+                  <pic:spPr bwMode="auto">
+                    <a:xfrm>
+                      <a:off x="0" y="0"/>
+                      <a:ext cx="6448425" cy="2302510"/>
+                    </a:xfrm>
+                    <a:prstGeom prst="rect">
+                      <a:avLst/>
+                    </a:prstGeom>
+                    <a:ln>
+                      <a:noFill/>
+                    </a:ln>
+                    <a:effectLst>
+                      <a:softEdge rad="112500"/>
+                    </a:effectLst>
+                  </pic:spPr>
+                </pic:pic>
+              </a:graphicData>
+            </a:graphic>
+            <wp14:sizeRelH relativeFrom="page">
+              <wp14:pctWidth>0</wp14:pctWidth>
+            </wp14:sizeRelH>
+            <wp14:sizeRelV relativeFrom="page">
+              <wp14:pctHeight>0</wp14:pctHeight>
+            </wp14:sizeRelV>
+          </wp:anchor>
+        </w:drawing>
+      </w:r>
+      <w:r>
+        <w:rPr>
+          <w:noProof/>
+          <w:lang w:eastAsia="es-CO" w:bidi="ar-SA"/>
+        </w:rPr>
+        <w:drawing>
+          <wp:anchor distT="0" distB="0" distL="114300" distR="114300" simplePos="0" relativeHeight="251765248" behindDoc="0" locked="0" layoutInCell="1" allowOverlap="1" wp14:anchorId="2709AF5B" wp14:editId="3999014A">
+            <wp:simplePos x="0" y="0"/>
+            <wp:positionH relativeFrom="column">
+              <wp:posOffset>4472305</wp:posOffset>
+            </wp:positionH>
+            <wp:positionV relativeFrom="paragraph">
+              <wp:posOffset>8634730</wp:posOffset>
+            </wp:positionV>
+            <wp:extent cx="2002790" cy="1335405"/>
+            <wp:effectExtent l="0" t="0" r="0" b="0"/>
+            <wp:wrapSquare wrapText="bothSides"/>
+            <wp:docPr id="18" name="Imagen 18" descr="C:\Users\jalzate\Desktop\BoletinWIkiNeo\EdicionModulo+.png"/>
+            <wp:cNvGraphicFramePr>
+              <a:graphicFrameLocks xmlns:a="http://schemas.openxmlformats.org/drawingml/2006/main" noChangeAspect="1"/>
+            </wp:cNvGraphicFramePr>
+            <a:graphic xmlns:a="http://schemas.openxmlformats.org/drawingml/2006/main">
+              <a:graphicData uri="http://schemas.openxmlformats.org/drawingml/2006/picture">
+                <pic:pic xmlns:pic="http://schemas.openxmlformats.org/drawingml/2006/picture">
+                  <pic:nvPicPr>
+                    <pic:cNvPr id="0" name="Picture 7" descr="C:\Users\jalzate\Desktop\BoletinWIkiNeo\EdicionModulo+.png"/>
+                    <pic:cNvPicPr>
+                      <a:picLocks noChangeAspect="1" noChangeArrowheads="1"/>
+                    </pic:cNvPicPr>
+                  </pic:nvPicPr>
+                  <pic:blipFill>
+                    <a:blip r:embed="rId20" cstate="print">
+                      <a:extLst>
+                        <a:ext uri="{28A0092B-C50C-407E-A947-70E740481C1C}">
+                          <a14:useLocalDpi xmlns:a14="http://schemas.microsoft.com/office/drawing/2010/main" val="0"/>
+                        </a:ext>
+                      </a:extLst>
+                    </a:blip>
+                    <a:srcRect/>
+                    <a:stretch>
+                      <a:fillRect/>
+                    </a:stretch>
+                  </pic:blipFill>
+                  <pic:spPr bwMode="auto">
+                    <a:xfrm>
+                      <a:off x="0" y="0"/>
+                      <a:ext cx="2002790" cy="1335405"/>
+                    </a:xfrm>
+                    <a:prstGeom prst="rect">
+                      <a:avLst/>
+                    </a:prstGeom>
+                    <a:noFill/>
+                    <a:ln>
+                      <a:noFill/>
+                    </a:ln>
+                  </pic:spPr>
+                </pic:pic>
+              </a:graphicData>
+            </a:graphic>
+            <wp14:sizeRelH relativeFrom="page">
+              <wp14:pctWidth>0</wp14:pctWidth>
+            </wp14:sizeRelH>
+            <wp14:sizeRelV relativeFrom="page">
+              <wp14:pctHeight>0</wp14:pctHeight>
+            </wp14:sizeRelV>
+          </wp:anchor>
+        </w:drawing>
+      </w:r>
+      <w:r>
+        <w:rPr>
+          <w:noProof/>
+          <w:lang w:eastAsia="es-CO" w:bidi="ar-SA"/>
+        </w:rPr>
+        <mc:AlternateContent>
+          <mc:Choice Requires="wps">
+            <w:drawing>
+              <wp:anchor distT="0" distB="0" distL="114300" distR="114300" simplePos="0" relativeHeight="251764224" behindDoc="0" locked="0" layoutInCell="0" allowOverlap="1" wp14:anchorId="6BE28EC1" wp14:editId="6D8B8157">
                 <wp:simplePos x="0" y="0"/>
                 <wp:positionH relativeFrom="page">
                   <wp:posOffset>711779</wp:posOffset>
@@ -4734,7 +5027,7 @@
                                 <w:lang w:val="pt-BR"/>
                               </w:rPr>
                             </w:pPr>
-                            <w:hyperlink r:id="rId20" w:history="1">
+                            <w:hyperlink r:id="rId21" w:history="1">
                               <w:r>
                                 <w:rPr>
                                   <w:rStyle w:val="Hipervnculo"/>
@@ -4764,7 +5057,7 @@
           </mc:Choice>
           <mc:Fallback>
             <w:pict>
-              <v:shape id="_x0000_s1041" type="#_x0000_t202" style="position:absolute;left:0;text-align:left;margin-left:56.05pt;margin-top:747.85pt;width:302.25pt;height:136.5pt;z-index:251764224;visibility:visible;mso-wrap-style:square;mso-width-percent:0;mso-height-percent:0;mso-wrap-distance-left:9pt;mso-wrap-distance-top:0;mso-wrap-distance-right:9pt;mso-wrap-distance-bottom:0;mso-position-horizontal:absolute;mso-position-horizontal-relative:page;mso-position-vertical:absolute;mso-position-vertical-relative:page;mso-width-percent:0;mso-height-percent:0;mso-width-relative:page;mso-height-relative:page;v-text-anchor:top" o:gfxdata="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" o:allowincell="f" filled="f" stroked="f">
+              <v:shape id="_x0000_s1042" type="#_x0000_t202" style="position:absolute;left:0;text-align:left;margin-left:56.05pt;margin-top:747.85pt;width:302.25pt;height:136.5pt;z-index:251764224;visibility:visible;mso-wrap-style:square;mso-width-percent:0;mso-height-percent:0;mso-wrap-distance-left:9pt;mso-wrap-distance-top:0;mso-wrap-distance-right:9pt;mso-wrap-distance-bottom:0;mso-position-horizontal:absolute;mso-position-horizontal-relative:page;mso-position-vertical:absolute;mso-position-vertical-relative:page;mso-width-percent:0;mso-height-percent:0;mso-width-relative:page;mso-height-relative:page;v-text-anchor:top" o:gfxdata="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" o:allowincell="f" filled="f" stroked="f">
                 <v:textbox inset="0,0,0,0">
                   <w:txbxContent>
                     <w:p>
@@ -4875,7 +5168,7 @@
                           <w:lang w:val="pt-BR"/>
                         </w:rPr>
                       </w:pPr>
-                      <w:hyperlink r:id="rId21" w:history="1">
+                      <w:hyperlink r:id="rId22" w:history="1">
                         <w:r>
                           <w:rPr>
                             <w:rStyle w:val="Hipervnculo"/>
@@ -4902,7 +5195,7 @@
         <mc:AlternateContent>
           <mc:Choice Requires="wps">
             <w:drawing>
-              <wp:anchor distT="0" distB="0" distL="114300" distR="114300" simplePos="0" relativeHeight="251762176" behindDoc="0" locked="0" layoutInCell="1" allowOverlap="1" wp14:anchorId="608BBCD3" wp14:editId="6BD7D31A">
+              <wp:anchor distT="0" distB="0" distL="114300" distR="114300" simplePos="0" relativeHeight="251762176" behindDoc="0" locked="0" layoutInCell="1" allowOverlap="1" wp14:anchorId="1BEDD0EE" wp14:editId="0D750AB6">
                 <wp:simplePos x="0" y="0"/>
                 <wp:positionH relativeFrom="page">
                   <wp:posOffset>715618</wp:posOffset>
@@ -5013,7 +5306,7 @@
           </mc:Choice>
           <mc:Fallback>
             <w:pict>
-              <v:shape id="_x0000_s1042" type="#_x0000_t202" style="position:absolute;left:0;text-align:left;margin-left:56.35pt;margin-top:718.75pt;width:489.5pt;height:29.1pt;z-index:251762176;visibility:visible;mso-wrap-style:square;mso-width-percent:0;mso-height-percent:0;mso-wrap-distance-left:9pt;mso-wrap-distance-top:0;mso-wrap-distance-right:9pt;mso-wrap-distance-bottom:0;mso-position-horizontal:absolute;mso-position-horizontal-relative:page;mso-position-vertical:absolute;mso-position-vertical-relative:page;mso-width-percent:0;mso-height-percent:0;mso-width-relative:page;mso-height-relative:page;v-text-anchor:top" o:gfxdata="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" filled="f" stroked="f">
+              <v:shape id="_x0000_s1043" type="#_x0000_t202" style="position:absolute;left:0;text-align:left;margin-left:56.35pt;margin-top:718.75pt;width:489.5pt;height:29.1pt;z-index:251762176;visibility:visible;mso-wrap-style:square;mso-width-percent:0;mso-height-percent:0;mso-wrap-distance-left:9pt;mso-wrap-distance-top:0;mso-wrap-distance-right:9pt;mso-wrap-distance-bottom:0;mso-position-horizontal:absolute;mso-position-horizontal-relative:page;mso-position-vertical:absolute;mso-position-vertical-relative:page;mso-width-percent:0;mso-height-percent:0;mso-width-relative:page;mso-height-relative:page;v-text-anchor:top" o:gfxdata="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" filled="f" stroked="f">
                 <v:textbox inset="0,0,0,0">
                   <w:txbxContent>
                     <w:p>
@@ -5069,7 +5362,7 @@
         <mc:AlternateContent>
           <mc:Choice Requires="wps">
             <w:drawing>
-              <wp:anchor distT="0" distB="0" distL="114300" distR="114300" simplePos="0" relativeHeight="251760128" behindDoc="0" locked="0" layoutInCell="1" allowOverlap="1" wp14:anchorId="51CA853B" wp14:editId="6165FAC7">
+              <wp:anchor distT="0" distB="0" distL="114300" distR="114300" simplePos="0" relativeHeight="251760128" behindDoc="0" locked="0" layoutInCell="1" allowOverlap="1" wp14:anchorId="5E28B032" wp14:editId="59FC6453">
                 <wp:simplePos x="0" y="0"/>
                 <wp:positionH relativeFrom="column">
                   <wp:posOffset>258417</wp:posOffset>
@@ -5152,7 +5445,7 @@
         <mc:AlternateContent>
           <mc:Choice Requires="wps">
             <w:drawing>
-              <wp:anchor distT="0" distB="0" distL="114300" distR="114300" simplePos="0" relativeHeight="251743744" behindDoc="0" locked="0" layoutInCell="1" allowOverlap="1" wp14:anchorId="20529609" wp14:editId="1B52A6C5">
+              <wp:anchor distT="0" distB="0" distL="114300" distR="114300" simplePos="0" relativeHeight="251743744" behindDoc="0" locked="0" layoutInCell="1" allowOverlap="1" wp14:anchorId="42A1AF26" wp14:editId="4FC92D54">
                 <wp:simplePos x="0" y="0"/>
                 <wp:positionH relativeFrom="column">
                   <wp:posOffset>311150</wp:posOffset>
@@ -5228,261 +5521,6 @@
             </w:pict>
           </mc:Fallback>
         </mc:AlternateContent>
-      </w:r>
-      <w:r>
-        <w:rPr>
-          <w:noProof/>
-          <w:lang w:eastAsia="es-CO" w:bidi="ar-SA"/>
-        </w:rPr>
-        <mc:AlternateContent>
-          <mc:Choice Requires="wps">
-            <w:drawing>
-              <wp:anchor distT="0" distB="0" distL="114300" distR="114300" simplePos="0" relativeHeight="251756032" behindDoc="0" locked="0" layoutInCell="0" allowOverlap="1" wp14:anchorId="4CD4A2B1" wp14:editId="147232F3">
-                <wp:simplePos x="0" y="0"/>
-                <wp:positionH relativeFrom="page">
-                  <wp:posOffset>779228</wp:posOffset>
-                </wp:positionH>
-                <wp:positionV relativeFrom="page">
-                  <wp:posOffset>4532243</wp:posOffset>
-                </wp:positionV>
-                <wp:extent cx="2893695" cy="1526651"/>
-                <wp:effectExtent l="0" t="0" r="1905" b="16510"/>
-                <wp:wrapNone/>
-                <wp:docPr id="12" name="Text Box 15"/>
-                <wp:cNvGraphicFramePr>
-                  <a:graphicFrameLocks xmlns:a="http://schemas.openxmlformats.org/drawingml/2006/main"/>
-                </wp:cNvGraphicFramePr>
-                <a:graphic xmlns:a="http://schemas.openxmlformats.org/drawingml/2006/main">
-                  <a:graphicData uri="http://schemas.microsoft.com/office/word/2010/wordprocessingShape">
-                    <wps:wsp>
-                      <wps:cNvSpPr txBox="1">
-                        <a:spLocks noChangeArrowheads="1"/>
-                      </wps:cNvSpPr>
-                      <wps:spPr bwMode="auto">
-                        <a:xfrm>
-                          <a:off x="0" y="0"/>
-                          <a:ext cx="2893695" cy="1526651"/>
-                        </a:xfrm>
-                        <a:prstGeom prst="rect">
-                          <a:avLst/>
-                        </a:prstGeom>
-                        <a:noFill/>
-                        <a:ln>
-                          <a:noFill/>
-                        </a:ln>
-                        <a:extLst>
-                          <a:ext uri="{909E8E84-426E-40DD-AFC4-6F175D3DCCD1}">
-                            <a14:hiddenFill xmlns:a14="http://schemas.microsoft.com/office/drawing/2010/main">
-                              <a:solidFill>
-                                <a:srgbClr val="FFFFFF"/>
-                              </a:solidFill>
-                            </a14:hiddenFill>
-                          </a:ext>
-                          <a:ext uri="{91240B29-F687-4F45-9708-019B960494DF}">
-                            <a14:hiddenLine xmlns:a14="http://schemas.microsoft.com/office/drawing/2010/main" w="9525">
-                              <a:solidFill>
-                                <a:srgbClr val="000000"/>
-                              </a:solidFill>
-                              <a:miter lim="800000"/>
-                              <a:headEnd/>
-                              <a:tailEnd/>
-                            </a14:hiddenLine>
-                          </a:ext>
-                        </a:extLst>
-                      </wps:spPr>
-                      <wps:txbx>
-                        <w:txbxContent>
-                          <w:p>
-                            <w:pPr>
-                              <w:pStyle w:val="Ttulo1"/>
-                              <w:rPr>
-                                <w:rFonts w:ascii="Arial Black" w:hAnsi="Arial Black"/>
-                                <w:color w:val="auto"/>
-                                <w:sz w:val="20"/>
-                                <w:szCs w:val="28"/>
-                              </w:rPr>
-                            </w:pPr>
-                            <w:r>
-                              <w:rPr>
-                                <w:rFonts w:ascii="Arial Black" w:hAnsi="Arial Black"/>
-                                <w:color w:val="auto"/>
-                                <w:sz w:val="20"/>
-                                <w:szCs w:val="28"/>
-                              </w:rPr>
-                              <w:t>Redmine time tracker</w:t>
-                            </w:r>
-                          </w:p>
-                          <w:p>
-                            <w:pPr>
-                              <w:pStyle w:val="Textoindependiente"/>
-                              <w:spacing w:line="240" w:lineRule="exact"/>
-                              <w:rPr>
-                                <w:rFonts w:ascii="Tahoma" w:hAnsi="Tahoma" w:cs="Tahoma"/>
-                                <w:color w:val="548DD4" w:themeColor="text2" w:themeTint="99"/>
-                                <w:lang w:val="pt-BR"/>
-                              </w:rPr>
-                            </w:pPr>
-                            <w:r>
-                              <w:rPr>
-                                <w:rFonts w:ascii="Tahoma" w:hAnsi="Tahoma" w:cs="Tahoma"/>
-                              </w:rPr>
-                              <w:t xml:space="preserve">Redmine es la herramienta de registro de tiempos, implantada en Ingeneo y Time tracker es una extensión (plugin) para el navegador Google Chrome, en el cual se podrá incluir los datos de acceso al Redmine de Ingeneo y tener acceso a las actividades, wikineo cuenta con un manual donde se especifica la configuración de este plugin en el navegador Google Chrome. </w:t>
-                            </w:r>
-                          </w:p>
-                          <w:p>
-                            <w:pPr>
-                              <w:pStyle w:val="Textoindependiente"/>
-                              <w:spacing w:line="240" w:lineRule="exact"/>
-                              <w:rPr>
-                                <w:lang w:val="pt-BR"/>
-                              </w:rPr>
-                            </w:pPr>
-                          </w:p>
-                        </w:txbxContent>
-                      </wps:txbx>
-                      <wps:bodyPr rot="0" vert="horz" wrap="square" lIns="0" tIns="0" rIns="0" bIns="0" anchor="t" anchorCtr="0" upright="1">
-                        <a:noAutofit/>
-                      </wps:bodyPr>
-                    </wps:wsp>
-                  </a:graphicData>
-                </a:graphic>
-                <wp14:sizeRelH relativeFrom="page">
-                  <wp14:pctWidth>0</wp14:pctWidth>
-                </wp14:sizeRelH>
-                <wp14:sizeRelV relativeFrom="page">
-                  <wp14:pctHeight>0</wp14:pctHeight>
-                </wp14:sizeRelV>
-              </wp:anchor>
-            </w:drawing>
-          </mc:Choice>
-          <mc:Fallback>
-            <w:pict>
-              <v:shape id="_x0000_s1043" type="#_x0000_t202" style="position:absolute;left:0;text-align:left;margin-left:61.35pt;margin-top:356.85pt;width:227.85pt;height:120.2pt;z-index:251756032;visibility:visible;mso-wrap-style:square;mso-width-percent:0;mso-height-percent:0;mso-wrap-distance-left:9pt;mso-wrap-distance-top:0;mso-wrap-distance-right:9pt;mso-wrap-distance-bottom:0;mso-position-horizontal:absolute;mso-position-horizontal-relative:page;mso-position-vertical:absolute;mso-position-vertical-relative:page;mso-width-percent:0;mso-height-percent:0;mso-width-relative:page;mso-height-relative:page;v-text-anchor:top" o:gfxdata="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" o:allowincell="f" filled="f" stroked="f">
-                <v:textbox inset="0,0,0,0">
-                  <w:txbxContent>
-                    <w:p>
-                      <w:pPr>
-                        <w:pStyle w:val="Ttulo1"/>
-                        <w:rPr>
-                          <w:rFonts w:ascii="Arial Black" w:hAnsi="Arial Black"/>
-                          <w:color w:val="auto"/>
-                          <w:sz w:val="20"/>
-                          <w:szCs w:val="28"/>
-                        </w:rPr>
-                      </w:pPr>
-                      <w:r>
-                        <w:rPr>
-                          <w:rFonts w:ascii="Arial Black" w:hAnsi="Arial Black"/>
-                          <w:color w:val="auto"/>
-                          <w:sz w:val="20"/>
-                          <w:szCs w:val="28"/>
-                        </w:rPr>
-                        <w:t>Redmine time tracker</w:t>
-                      </w:r>
-                    </w:p>
-                    <w:p>
-                      <w:pPr>
-                        <w:pStyle w:val="Textoindependiente"/>
-                        <w:spacing w:line="240" w:lineRule="exact"/>
-                        <w:rPr>
-                          <w:rFonts w:ascii="Tahoma" w:hAnsi="Tahoma" w:cs="Tahoma"/>
-                          <w:color w:val="548DD4" w:themeColor="text2" w:themeTint="99"/>
-                          <w:lang w:val="pt-BR"/>
-                        </w:rPr>
-                      </w:pPr>
-                      <w:r>
-                        <w:rPr>
-                          <w:rFonts w:ascii="Tahoma" w:hAnsi="Tahoma" w:cs="Tahoma"/>
-                        </w:rPr>
-                        <w:t xml:space="preserve">Redmine es la herramienta de registro de tiempos, implantada en Ingeneo y Time tracker es una extensión (plugin) para el navegador Google Chrome, en el cual se podrá incluir los datos de acceso al Redmine de Ingeneo y tener acceso a las actividades, wikineo cuenta con un manual donde se especifica la configuración de este plugin en el navegador Google Chrome. </w:t>
-                      </w:r>
-                    </w:p>
-                    <w:p>
-                      <w:pPr>
-                        <w:pStyle w:val="Textoindependiente"/>
-                        <w:spacing w:line="240" w:lineRule="exact"/>
-                        <w:rPr>
-                          <w:lang w:val="pt-BR"/>
-                        </w:rPr>
-                      </w:pPr>
-                    </w:p>
-                  </w:txbxContent>
-                </v:textbox>
-                <w10:wrap anchorx="page" anchory="page"/>
-              </v:shape>
-            </w:pict>
-          </mc:Fallback>
-        </mc:AlternateContent>
-      </w:r>
-      <w:r>
-        <w:rPr>
-          <w:noProof/>
-          <w:lang w:eastAsia="es-CO" w:bidi="ar-SA"/>
-        </w:rPr>
-        <w:drawing>
-          <wp:anchor distT="0" distB="0" distL="114300" distR="114300" simplePos="0" relativeHeight="251739648" behindDoc="0" locked="0" layoutInCell="1" allowOverlap="1" wp14:anchorId="7C195529" wp14:editId="72E511A2">
-            <wp:simplePos x="0" y="0"/>
-            <wp:positionH relativeFrom="column">
-              <wp:posOffset>257810</wp:posOffset>
-            </wp:positionH>
-            <wp:positionV relativeFrom="paragraph">
-              <wp:posOffset>838835</wp:posOffset>
-            </wp:positionV>
-            <wp:extent cx="6106795" cy="2303145"/>
-            <wp:effectExtent l="0" t="0" r="8255" b="1905"/>
-            <wp:wrapSquare wrapText="bothSides"/>
-            <wp:docPr id="277" name="Imagen 277" descr="C:\Users\jalzate\Desktop\BoletinWIkiNeo\fchp_lenguajes.png"/>
-            <wp:cNvGraphicFramePr>
-              <a:graphicFrameLocks xmlns:a="http://schemas.openxmlformats.org/drawingml/2006/main" noChangeAspect="1"/>
-            </wp:cNvGraphicFramePr>
-            <a:graphic xmlns:a="http://schemas.openxmlformats.org/drawingml/2006/main">
-              <a:graphicData uri="http://schemas.openxmlformats.org/drawingml/2006/picture">
-                <pic:pic xmlns:pic="http://schemas.openxmlformats.org/drawingml/2006/picture">
-                  <pic:nvPicPr>
-                    <pic:cNvPr id="0" name="Picture 5" descr="C:\Users\jalzate\Desktop\BoletinWIkiNeo\fchp_lenguajes.png"/>
-                    <pic:cNvPicPr>
-                      <a:picLocks noChangeAspect="1" noChangeArrowheads="1"/>
-                    </pic:cNvPicPr>
-                  </pic:nvPicPr>
-                  <pic:blipFill>
-                    <a:blip r:embed="rId22">
-                      <a:extLst>
-                        <a:ext uri="{28A0092B-C50C-407E-A947-70E740481C1C}">
-                          <a14:useLocalDpi xmlns:a14="http://schemas.microsoft.com/office/drawing/2010/main" val="0"/>
-                        </a:ext>
-                      </a:extLst>
-                    </a:blip>
-                    <a:srcRect/>
-                    <a:stretch>
-                      <a:fillRect/>
-                    </a:stretch>
-                  </pic:blipFill>
-                  <pic:spPr bwMode="auto">
-                    <a:xfrm>
-                      <a:off x="0" y="0"/>
-                      <a:ext cx="6106795" cy="2303145"/>
-                    </a:xfrm>
-                    <a:prstGeom prst="rect">
-                      <a:avLst/>
-                    </a:prstGeom>
-                    <a:ln>
-                      <a:noFill/>
-                    </a:ln>
-                    <a:effectLst>
-                      <a:softEdge rad="112500"/>
-                    </a:effectLst>
-                  </pic:spPr>
-                </pic:pic>
-              </a:graphicData>
-            </a:graphic>
-            <wp14:sizeRelH relativeFrom="page">
-              <wp14:pctWidth>0</wp14:pctWidth>
-            </wp14:sizeRelH>
-            <wp14:sizeRelV relativeFrom="page">
-              <wp14:pctHeight>0</wp14:pctHeight>
-            </wp14:sizeRelV>
-          </wp:anchor>
-        </w:drawing>
       </w:r>
       <w:r>
         <w:rPr>
@@ -7808,7 +7846,7 @@
 </file>
 
 <file path=customXml/itemProps1.xml><?xml version="1.0" encoding="utf-8"?>
-<ds:datastoreItem xmlns:ds="http://schemas.openxmlformats.org/officeDocument/2006/customXml" ds:itemID="{B37355A0-A60E-44C6-B7F7-DFA418F13A1C}">
+<ds:datastoreItem xmlns:ds="http://schemas.openxmlformats.org/officeDocument/2006/customXml" ds:itemID="{F6ABADC1-02D0-4D74-8EDD-4FFC5E0EA568}">
   <ds:schemaRefs>
     <ds:schemaRef ds:uri="http://schemas.openxmlformats.org/officeDocument/2006/bibliography"/>
   </ds:schemaRefs>

</xml_diff>

<commit_message>
Se han ajustados las imagenes segun las recomendaciones dadas
</commit_message>
<xml_diff>
--- a/Boletin#1Wikineo.docx
+++ b/Boletin#1Wikineo.docx
@@ -2134,6 +2134,10 @@
           </mc:Choice>
           <mc:Fallback>
             <w:pict>
+              <v:shapetype id="_x0000_t202" coordsize="21600,21600" o:spt="202" path="m,l,21600r21600,l21600,xe">
+                <v:stroke joinstyle="miter"/>
+                <v:path gradientshapeok="t" o:connecttype="rect"/>
+              </v:shapetype>
               <v:shape id="Text Box 12" o:spid="_x0000_s1033" type="#_x0000_t202" style="position:absolute;margin-left:193.55pt;margin-top:219.35pt;width:165.9pt;height:163.8pt;z-index:251613696;visibility:visible;mso-wrap-style:square;mso-width-percent:0;mso-height-percent:0;mso-wrap-distance-left:9pt;mso-wrap-distance-top:0;mso-wrap-distance-right:9pt;mso-wrap-distance-bottom:0;mso-position-horizontal:absolute;mso-position-horizontal-relative:page;mso-position-vertical:absolute;mso-position-vertical-relative:page;mso-width-percent:0;mso-height-percent:0;mso-width-relative:page;mso-height-relative:page;v-text-anchor:top" o:gfxdata="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" o:allowincell="f" filled="f" stroked="f">
                 <v:textbox style="mso-next-textbox:#Text Box 132" inset="0,0,0,0">
                   <w:txbxContent>
@@ -2352,13 +2356,13 @@
           <wp:anchor distT="0" distB="0" distL="114300" distR="114300" simplePos="0" relativeHeight="251738624" behindDoc="0" locked="0" layoutInCell="1" allowOverlap="1" wp14:anchorId="6AD7CC6B" wp14:editId="73CA0A3F">
             <wp:simplePos x="0" y="0"/>
             <wp:positionH relativeFrom="column">
-              <wp:posOffset>4537075</wp:posOffset>
+              <wp:posOffset>4536440</wp:posOffset>
             </wp:positionH>
             <wp:positionV relativeFrom="paragraph">
-              <wp:posOffset>85090</wp:posOffset>
+              <wp:posOffset>26035</wp:posOffset>
             </wp:positionV>
-            <wp:extent cx="1961515" cy="1006475"/>
-            <wp:effectExtent l="0" t="0" r="635" b="3175"/>
+            <wp:extent cx="1310640" cy="1000125"/>
+            <wp:effectExtent l="0" t="0" r="3810" b="9525"/>
             <wp:wrapSquare wrapText="bothSides"/>
             <wp:docPr id="276" name="Imagen 276" descr="C:\Users\jalzate\Desktop\BoletinWIkiNeo\Informacion2.png"/>
             <wp:cNvGraphicFramePr>
@@ -2389,7 +2393,7 @@
                   <pic:spPr bwMode="auto">
                     <a:xfrm>
                       <a:off x="0" y="0"/>
-                      <a:ext cx="1961515" cy="1006475"/>
+                      <a:ext cx="1310640" cy="1000125"/>
                     </a:xfrm>
                     <a:prstGeom prst="rect">
                       <a:avLst/>
@@ -2652,80 +2656,10 @@
           <w:noProof/>
           <w:lang w:eastAsia="es-CO" w:bidi="ar-SA"/>
         </w:rPr>
-        <w:drawing>
-          <wp:anchor distT="0" distB="0" distL="114300" distR="114300" simplePos="0" relativeHeight="251727360" behindDoc="0" locked="0" layoutInCell="1" allowOverlap="1" wp14:anchorId="2658AF36" wp14:editId="33465ED8">
-            <wp:simplePos x="0" y="0"/>
-            <wp:positionH relativeFrom="column">
-              <wp:posOffset>4432300</wp:posOffset>
-            </wp:positionH>
-            <wp:positionV relativeFrom="paragraph">
-              <wp:posOffset>4534535</wp:posOffset>
-            </wp:positionV>
-            <wp:extent cx="2202180" cy="1590040"/>
-            <wp:effectExtent l="0" t="0" r="7620" b="0"/>
-            <wp:wrapSquare wrapText="bothSides"/>
-            <wp:docPr id="289" name="Imagen 289" descr="C:\Users\jalzate\Desktop\BoletinWIkiNeo\Plataforma.png"/>
-            <wp:cNvGraphicFramePr>
-              <a:graphicFrameLocks xmlns:a="http://schemas.openxmlformats.org/drawingml/2006/main" noChangeAspect="1"/>
-            </wp:cNvGraphicFramePr>
-            <a:graphic xmlns:a="http://schemas.openxmlformats.org/drawingml/2006/main">
-              <a:graphicData uri="http://schemas.openxmlformats.org/drawingml/2006/picture">
-                <pic:pic xmlns:pic="http://schemas.openxmlformats.org/drawingml/2006/picture">
-                  <pic:nvPicPr>
-                    <pic:cNvPr id="0" name="Picture 289" descr="C:\Users\jalzate\Desktop\BoletinWIkiNeo\Plataforma.png"/>
-                    <pic:cNvPicPr>
-                      <a:picLocks noChangeAspect="1" noChangeArrowheads="1"/>
-                    </pic:cNvPicPr>
-                  </pic:nvPicPr>
-                  <pic:blipFill>
-                    <a:blip r:embed="rId14" cstate="print">
-                      <a:extLst>
-                        <a:ext uri="{28A0092B-C50C-407E-A947-70E740481C1C}">
-                          <a14:useLocalDpi xmlns:a14="http://schemas.microsoft.com/office/drawing/2010/main" val="0"/>
-                        </a:ext>
-                      </a:extLst>
-                    </a:blip>
-                    <a:srcRect/>
-                    <a:stretch>
-                      <a:fillRect/>
-                    </a:stretch>
-                  </pic:blipFill>
-                  <pic:spPr bwMode="auto">
-                    <a:xfrm>
-                      <a:off x="0" y="0"/>
-                      <a:ext cx="2202180" cy="1590040"/>
-                    </a:xfrm>
-                    <a:prstGeom prst="rect">
-                      <a:avLst/>
-                    </a:prstGeom>
-                    <a:ln>
-                      <a:noFill/>
-                    </a:ln>
-                    <a:effectLst>
-                      <a:softEdge rad="112500"/>
-                    </a:effectLst>
-                  </pic:spPr>
-                </pic:pic>
-              </a:graphicData>
-            </a:graphic>
-            <wp14:sizeRelH relativeFrom="page">
-              <wp14:pctWidth>0</wp14:pctWidth>
-            </wp14:sizeRelH>
-            <wp14:sizeRelV relativeFrom="page">
-              <wp14:pctHeight>0</wp14:pctHeight>
-            </wp14:sizeRelV>
-          </wp:anchor>
-        </w:drawing>
-      </w:r>
-      <w:r>
-        <w:rPr>
-          <w:noProof/>
-          <w:lang w:eastAsia="es-CO" w:bidi="ar-SA"/>
-        </w:rPr>
         <mc:AlternateContent>
           <mc:Choice Requires="wps">
             <w:drawing>
-              <wp:anchor distT="0" distB="0" distL="114300" distR="114300" simplePos="0" relativeHeight="251725312" behindDoc="0" locked="0" layoutInCell="0" allowOverlap="1" wp14:anchorId="2DB14F19" wp14:editId="063448A1">
+              <wp:anchor distT="0" distB="0" distL="114300" distR="114300" simplePos="0" relativeHeight="251725312" behindDoc="0" locked="0" layoutInCell="0" allowOverlap="1" wp14:anchorId="12A6ABA2" wp14:editId="1F13277E">
                 <wp:simplePos x="0" y="0"/>
                 <wp:positionH relativeFrom="page">
                   <wp:posOffset>4969510</wp:posOffset>
@@ -3167,7 +3101,7 @@
         <mc:AlternateContent>
           <mc:Choice Requires="wps">
             <w:drawing>
-              <wp:anchor distT="0" distB="0" distL="114300" distR="114300" simplePos="0" relativeHeight="251616768" behindDoc="0" locked="0" layoutInCell="0" allowOverlap="1" wp14:anchorId="1ED2F419" wp14:editId="1DEB31FC">
+              <wp:anchor distT="0" distB="0" distL="114300" distR="114300" simplePos="0" relativeHeight="251616768" behindDoc="0" locked="0" layoutInCell="0" allowOverlap="1" wp14:anchorId="3CDEC4BF" wp14:editId="492EA129">
                 <wp:simplePos x="0" y="0"/>
                 <wp:positionH relativeFrom="page">
                   <wp:posOffset>572494</wp:posOffset>
@@ -3321,7 +3255,7 @@
                                 <w:color w:val="548DD4" w:themeColor="text2" w:themeTint="99"/>
                               </w:rPr>
                             </w:pPr>
-                            <w:hyperlink r:id="rId15" w:history="1">
+                            <w:hyperlink r:id="rId14" w:history="1">
                               <w:r>
                                 <w:rPr>
                                   <w:rStyle w:val="Hipervnculo"/>
@@ -3609,16 +3543,16 @@
           <w:lang w:eastAsia="es-CO" w:bidi="ar-SA"/>
         </w:rPr>
         <w:drawing>
-          <wp:anchor distT="0" distB="0" distL="114300" distR="114300" simplePos="0" relativeHeight="251730432" behindDoc="0" locked="0" layoutInCell="1" allowOverlap="1" wp14:anchorId="4BFB0661" wp14:editId="78309AF7">
+          <wp:anchor distT="0" distB="0" distL="114300" distR="114300" simplePos="0" relativeHeight="251730432" behindDoc="0" locked="0" layoutInCell="1" allowOverlap="1" wp14:anchorId="1CE99091" wp14:editId="475BC904">
             <wp:simplePos x="0" y="0"/>
             <wp:positionH relativeFrom="column">
-              <wp:posOffset>170815</wp:posOffset>
+              <wp:posOffset>-17780</wp:posOffset>
             </wp:positionH>
             <wp:positionV relativeFrom="paragraph">
-              <wp:posOffset>155575</wp:posOffset>
+              <wp:posOffset>152400</wp:posOffset>
             </wp:positionV>
-            <wp:extent cx="3999230" cy="2385060"/>
-            <wp:effectExtent l="0" t="0" r="1270" b="0"/>
+            <wp:extent cx="3993515" cy="2009775"/>
+            <wp:effectExtent l="0" t="0" r="6985" b="9525"/>
             <wp:wrapSquare wrapText="bothSides"/>
             <wp:docPr id="268" name="Imagen 268" descr="C:\Users\jalzate\Desktop\BoletinWIkiNeo\Clientes.jpg"/>
             <wp:cNvGraphicFramePr>
@@ -3649,7 +3583,7 @@
                   <pic:spPr bwMode="auto">
                     <a:xfrm>
                       <a:off x="0" y="0"/>
-                      <a:ext cx="3999230" cy="2385060"/>
+                      <a:ext cx="3993515" cy="2009775"/>
                     </a:xfrm>
                     <a:prstGeom prst="rect">
                       <a:avLst/>
@@ -3686,10 +3620,150 @@
           <w:noProof/>
           <w:lang w:eastAsia="es-CO" w:bidi="ar-SA"/>
         </w:rPr>
+        <w:drawing>
+          <wp:anchor distT="0" distB="0" distL="114300" distR="114300" simplePos="0" relativeHeight="251751936" behindDoc="0" locked="0" layoutInCell="1" allowOverlap="1" wp14:anchorId="4AD6C1BB" wp14:editId="2BD2F14F">
+            <wp:simplePos x="0" y="0"/>
+            <wp:positionH relativeFrom="column">
+              <wp:posOffset>-3924935</wp:posOffset>
+            </wp:positionH>
+            <wp:positionV relativeFrom="paragraph">
+              <wp:posOffset>3369945</wp:posOffset>
+            </wp:positionV>
+            <wp:extent cx="6426200" cy="1793875"/>
+            <wp:effectExtent l="0" t="0" r="0" b="0"/>
+            <wp:wrapSquare wrapText="bothSides"/>
+            <wp:docPr id="10" name="Imagen 10" descr="C:\Users\jalzate\Desktop\BoletinWIkiNeo\UneAndTigo.jpg"/>
+            <wp:cNvGraphicFramePr>
+              <a:graphicFrameLocks xmlns:a="http://schemas.openxmlformats.org/drawingml/2006/main" noChangeAspect="1"/>
+            </wp:cNvGraphicFramePr>
+            <a:graphic xmlns:a="http://schemas.openxmlformats.org/drawingml/2006/main">
+              <a:graphicData uri="http://schemas.openxmlformats.org/drawingml/2006/picture">
+                <pic:pic xmlns:pic="http://schemas.openxmlformats.org/drawingml/2006/picture">
+                  <pic:nvPicPr>
+                    <pic:cNvPr id="0" name="Picture 5" descr="C:\Users\jalzate\Desktop\BoletinWIkiNeo\UneAndTigo.jpg"/>
+                    <pic:cNvPicPr>
+                      <a:picLocks noChangeAspect="1" noChangeArrowheads="1"/>
+                    </pic:cNvPicPr>
+                  </pic:nvPicPr>
+                  <pic:blipFill>
+                    <a:blip r:embed="rId18">
+                      <a:extLst>
+                        <a:ext uri="{28A0092B-C50C-407E-A947-70E740481C1C}">
+                          <a14:useLocalDpi xmlns:a14="http://schemas.microsoft.com/office/drawing/2010/main" val="0"/>
+                        </a:ext>
+                      </a:extLst>
+                    </a:blip>
+                    <a:srcRect/>
+                    <a:stretch>
+                      <a:fillRect/>
+                    </a:stretch>
+                  </pic:blipFill>
+                  <pic:spPr bwMode="auto">
+                    <a:xfrm>
+                      <a:off x="0" y="0"/>
+                      <a:ext cx="6426200" cy="1793875"/>
+                    </a:xfrm>
+                    <a:prstGeom prst="rect">
+                      <a:avLst/>
+                    </a:prstGeom>
+                    <a:ln>
+                      <a:noFill/>
+                    </a:ln>
+                    <a:effectLst>
+                      <a:softEdge rad="112500"/>
+                    </a:effectLst>
+                  </pic:spPr>
+                </pic:pic>
+              </a:graphicData>
+            </a:graphic>
+            <wp14:sizeRelH relativeFrom="page">
+              <wp14:pctWidth>0</wp14:pctWidth>
+            </wp14:sizeRelH>
+            <wp14:sizeRelV relativeFrom="page">
+              <wp14:pctHeight>0</wp14:pctHeight>
+            </wp14:sizeRelV>
+          </wp:anchor>
+        </w:drawing>
+      </w:r>
+      <w:r>
+        <w:rPr>
+          <w:noProof/>
+          <w:lang w:eastAsia="es-CO" w:bidi="ar-SA"/>
+        </w:rPr>
+        <w:drawing>
+          <wp:anchor distT="0" distB="0" distL="114300" distR="114300" simplePos="0" relativeHeight="251727360" behindDoc="0" locked="0" layoutInCell="1" allowOverlap="1" wp14:anchorId="22C9FA70" wp14:editId="39995821">
+            <wp:simplePos x="0" y="0"/>
+            <wp:positionH relativeFrom="column">
+              <wp:posOffset>311150</wp:posOffset>
+            </wp:positionH>
+            <wp:positionV relativeFrom="paragraph">
+              <wp:posOffset>402590</wp:posOffset>
+            </wp:positionV>
+            <wp:extent cx="2194560" cy="1233170"/>
+            <wp:effectExtent l="0" t="0" r="0" b="5080"/>
+            <wp:wrapSquare wrapText="bothSides"/>
+            <wp:docPr id="289" name="Imagen 289" descr="C:\Users\jalzate\Desktop\BoletinWIkiNeo\Plataforma.png"/>
+            <wp:cNvGraphicFramePr>
+              <a:graphicFrameLocks xmlns:a="http://schemas.openxmlformats.org/drawingml/2006/main" noChangeAspect="1"/>
+            </wp:cNvGraphicFramePr>
+            <a:graphic xmlns:a="http://schemas.openxmlformats.org/drawingml/2006/main">
+              <a:graphicData uri="http://schemas.openxmlformats.org/drawingml/2006/picture">
+                <pic:pic xmlns:pic="http://schemas.openxmlformats.org/drawingml/2006/picture">
+                  <pic:nvPicPr>
+                    <pic:cNvPr id="0" name="Picture 289" descr="C:\Users\jalzate\Desktop\BoletinWIkiNeo\Plataforma.png"/>
+                    <pic:cNvPicPr>
+                      <a:picLocks noChangeAspect="1" noChangeArrowheads="1"/>
+                    </pic:cNvPicPr>
+                  </pic:nvPicPr>
+                  <pic:blipFill>
+                    <a:blip r:embed="rId19" cstate="print">
+                      <a:extLst>
+                        <a:ext uri="{28A0092B-C50C-407E-A947-70E740481C1C}">
+                          <a14:useLocalDpi xmlns:a14="http://schemas.microsoft.com/office/drawing/2010/main" val="0"/>
+                        </a:ext>
+                      </a:extLst>
+                    </a:blip>
+                    <a:srcRect/>
+                    <a:stretch>
+                      <a:fillRect/>
+                    </a:stretch>
+                  </pic:blipFill>
+                  <pic:spPr bwMode="auto">
+                    <a:xfrm>
+                      <a:off x="0" y="0"/>
+                      <a:ext cx="2194560" cy="1233170"/>
+                    </a:xfrm>
+                    <a:prstGeom prst="rect">
+                      <a:avLst/>
+                    </a:prstGeom>
+                    <a:ln>
+                      <a:noFill/>
+                    </a:ln>
+                    <a:effectLst>
+                      <a:softEdge rad="112500"/>
+                    </a:effectLst>
+                  </pic:spPr>
+                </pic:pic>
+              </a:graphicData>
+            </a:graphic>
+            <wp14:sizeRelH relativeFrom="page">
+              <wp14:pctWidth>0</wp14:pctWidth>
+            </wp14:sizeRelH>
+            <wp14:sizeRelV relativeFrom="page">
+              <wp14:pctHeight>0</wp14:pctHeight>
+            </wp14:sizeRelV>
+          </wp:anchor>
+        </w:drawing>
+      </w:r>
+      <w:r>
+        <w:rPr>
+          <w:noProof/>
+          <w:lang w:eastAsia="es-CO" w:bidi="ar-SA"/>
+        </w:rPr>
         <mc:AlternateContent>
           <mc:Choice Requires="wps">
             <w:drawing>
-              <wp:anchor distT="0" distB="0" distL="114300" distR="114300" simplePos="0" relativeHeight="251729408" behindDoc="0" locked="0" layoutInCell="1" allowOverlap="1" wp14:anchorId="01EC8525" wp14:editId="69BC7ED5">
+              <wp:anchor distT="0" distB="0" distL="114300" distR="114300" simplePos="0" relativeHeight="251729408" behindDoc="0" locked="0" layoutInCell="1" allowOverlap="1" wp14:anchorId="5E8B4028" wp14:editId="1F291633">
                 <wp:simplePos x="0" y="0"/>
                 <wp:positionH relativeFrom="column">
                   <wp:posOffset>-4019550</wp:posOffset>
@@ -3760,82 +3834,16 @@
           </mc:Choice>
           <mc:Fallback>
             <w:pict>
+              <v:shapetype id="_x0000_t32" coordsize="21600,21600" o:spt="32" o:oned="t" path="m,l21600,21600e" filled="f">
+                <v:path arrowok="t" fillok="f" o:connecttype="none"/>
+                <o:lock v:ext="edit" shapetype="t"/>
+              </v:shapetype>
               <v:shape id="AutoShape 286" o:spid="_x0000_s1026" type="#_x0000_t32" style="position:absolute;margin-left:-316.5pt;margin-top:449.8pt;width:507.05pt;height:0;z-index:251729408;visibility:visible;mso-wrap-style:square;mso-width-percent:0;mso-height-percent:0;mso-wrap-distance-left:9pt;mso-wrap-distance-top:0;mso-wrap-distance-right:9pt;mso-wrap-distance-bottom:0;mso-position-horizontal:absolute;mso-position-horizontal-relative:text;mso-position-vertical:absolute;mso-position-vertical-relative:text;mso-width-percent:0;mso-height-percent:0;mso-width-relative:page;mso-height-relative:page" o:gfxdata="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" strokecolor="#548dd4 [1951]" strokeweight="3pt">
                 <v:shadow on="t" color="#d8d8d8" opacity=".5"/>
               </v:shape>
             </w:pict>
           </mc:Fallback>
         </mc:AlternateContent>
-      </w:r>
-      <w:r>
-        <w:rPr>
-          <w:noProof/>
-          <w:lang w:eastAsia="es-CO" w:bidi="ar-SA"/>
-        </w:rPr>
-        <w:drawing>
-          <wp:anchor distT="0" distB="0" distL="114300" distR="114300" simplePos="0" relativeHeight="251751936" behindDoc="0" locked="0" layoutInCell="1" allowOverlap="1" wp14:anchorId="5DF09680" wp14:editId="71CA88BC">
-            <wp:simplePos x="0" y="0"/>
-            <wp:positionH relativeFrom="column">
-              <wp:posOffset>-4114800</wp:posOffset>
-            </wp:positionH>
-            <wp:positionV relativeFrom="paragraph">
-              <wp:posOffset>3366770</wp:posOffset>
-            </wp:positionV>
-            <wp:extent cx="6461760" cy="2122170"/>
-            <wp:effectExtent l="0" t="0" r="0" b="0"/>
-            <wp:wrapSquare wrapText="bothSides"/>
-            <wp:docPr id="10" name="Imagen 10" descr="C:\Users\jalzate\Desktop\BoletinWIkiNeo\UneAndTigo.jpg"/>
-            <wp:cNvGraphicFramePr>
-              <a:graphicFrameLocks xmlns:a="http://schemas.openxmlformats.org/drawingml/2006/main" noChangeAspect="1"/>
-            </wp:cNvGraphicFramePr>
-            <a:graphic xmlns:a="http://schemas.openxmlformats.org/drawingml/2006/main">
-              <a:graphicData uri="http://schemas.openxmlformats.org/drawingml/2006/picture">
-                <pic:pic xmlns:pic="http://schemas.openxmlformats.org/drawingml/2006/picture">
-                  <pic:nvPicPr>
-                    <pic:cNvPr id="0" name="Picture 5" descr="C:\Users\jalzate\Desktop\BoletinWIkiNeo\UneAndTigo.jpg"/>
-                    <pic:cNvPicPr>
-                      <a:picLocks noChangeAspect="1" noChangeArrowheads="1"/>
-                    </pic:cNvPicPr>
-                  </pic:nvPicPr>
-                  <pic:blipFill>
-                    <a:blip r:embed="rId18">
-                      <a:extLst>
-                        <a:ext uri="{28A0092B-C50C-407E-A947-70E740481C1C}">
-                          <a14:useLocalDpi xmlns:a14="http://schemas.microsoft.com/office/drawing/2010/main" val="0"/>
-                        </a:ext>
-                      </a:extLst>
-                    </a:blip>
-                    <a:srcRect/>
-                    <a:stretch>
-                      <a:fillRect/>
-                    </a:stretch>
-                  </pic:blipFill>
-                  <pic:spPr bwMode="auto">
-                    <a:xfrm>
-                      <a:off x="0" y="0"/>
-                      <a:ext cx="6461760" cy="2122170"/>
-                    </a:xfrm>
-                    <a:prstGeom prst="rect">
-                      <a:avLst/>
-                    </a:prstGeom>
-                    <a:ln>
-                      <a:noFill/>
-                    </a:ln>
-                    <a:effectLst>
-                      <a:softEdge rad="112500"/>
-                    </a:effectLst>
-                  </pic:spPr>
-                </pic:pic>
-              </a:graphicData>
-            </a:graphic>
-            <wp14:sizeRelH relativeFrom="page">
-              <wp14:pctWidth>0</wp14:pctWidth>
-            </wp14:sizeRelH>
-            <wp14:sizeRelV relativeFrom="page">
-              <wp14:pctHeight>0</wp14:pctHeight>
-            </wp14:sizeRelV>
-          </wp:anchor>
-        </w:drawing>
       </w:r>
       <w:r>
         <w:rPr>
@@ -4307,10 +4315,218 @@
           <w:lang w:eastAsia="es-CO" w:bidi="ar-SA"/>
         </w:rPr>
         <w:lastRenderedPageBreak/>
+        <w:drawing>
+          <wp:anchor distT="0" distB="0" distL="114300" distR="114300" simplePos="0" relativeHeight="251765248" behindDoc="0" locked="0" layoutInCell="1" allowOverlap="1" wp14:anchorId="3B155214" wp14:editId="3BFA9D8F">
+            <wp:simplePos x="0" y="0"/>
+            <wp:positionH relativeFrom="column">
+              <wp:posOffset>4467860</wp:posOffset>
+            </wp:positionH>
+            <wp:positionV relativeFrom="paragraph">
+              <wp:posOffset>8634730</wp:posOffset>
+            </wp:positionV>
+            <wp:extent cx="2000885" cy="1560830"/>
+            <wp:effectExtent l="0" t="0" r="0" b="1270"/>
+            <wp:wrapSquare wrapText="bothSides"/>
+            <wp:docPr id="18" name="Imagen 18" descr="C:\Users\jalzate\Desktop\BoletinWIkiNeo\EdicionModulo+.png"/>
+            <wp:cNvGraphicFramePr>
+              <a:graphicFrameLocks xmlns:a="http://schemas.openxmlformats.org/drawingml/2006/main" noChangeAspect="1"/>
+            </wp:cNvGraphicFramePr>
+            <a:graphic xmlns:a="http://schemas.openxmlformats.org/drawingml/2006/main">
+              <a:graphicData uri="http://schemas.openxmlformats.org/drawingml/2006/picture">
+                <pic:pic xmlns:pic="http://schemas.openxmlformats.org/drawingml/2006/picture">
+                  <pic:nvPicPr>
+                    <pic:cNvPr id="0" name="Picture 7" descr="C:\Users\jalzate\Desktop\BoletinWIkiNeo\EdicionModulo+.png"/>
+                    <pic:cNvPicPr>
+                      <a:picLocks noChangeAspect="1" noChangeArrowheads="1"/>
+                    </pic:cNvPicPr>
+                  </pic:nvPicPr>
+                  <pic:blipFill>
+                    <a:blip r:embed="rId20" cstate="print">
+                      <a:extLst>
+                        <a:ext uri="{28A0092B-C50C-407E-A947-70E740481C1C}">
+                          <a14:useLocalDpi xmlns:a14="http://schemas.microsoft.com/office/drawing/2010/main" val="0"/>
+                        </a:ext>
+                      </a:extLst>
+                    </a:blip>
+                    <a:srcRect/>
+                    <a:stretch>
+                      <a:fillRect/>
+                    </a:stretch>
+                  </pic:blipFill>
+                  <pic:spPr bwMode="auto">
+                    <a:xfrm>
+                      <a:off x="0" y="0"/>
+                      <a:ext cx="2000885" cy="1560830"/>
+                    </a:xfrm>
+                    <a:prstGeom prst="rect">
+                      <a:avLst/>
+                    </a:prstGeom>
+                    <a:noFill/>
+                    <a:ln>
+                      <a:noFill/>
+                    </a:ln>
+                  </pic:spPr>
+                </pic:pic>
+              </a:graphicData>
+            </a:graphic>
+            <wp14:sizeRelH relativeFrom="page">
+              <wp14:pctWidth>0</wp14:pctWidth>
+            </wp14:sizeRelH>
+            <wp14:sizeRelV relativeFrom="page">
+              <wp14:pctHeight>0</wp14:pctHeight>
+            </wp14:sizeRelV>
+          </wp:anchor>
+        </w:drawing>
+      </w:r>
+      <w:r>
+        <w:rPr>
+          <w:noProof/>
+          <w:lang w:eastAsia="es-CO" w:bidi="ar-SA"/>
+        </w:rPr>
+        <w:drawing>
+          <wp:anchor distT="0" distB="0" distL="114300" distR="114300" simplePos="0" relativeHeight="251739648" behindDoc="0" locked="0" layoutInCell="1" allowOverlap="1" wp14:anchorId="209B0217" wp14:editId="75ABE453">
+            <wp:simplePos x="0" y="0"/>
+            <wp:positionH relativeFrom="column">
+              <wp:posOffset>249555</wp:posOffset>
+            </wp:positionH>
+            <wp:positionV relativeFrom="paragraph">
+              <wp:posOffset>836295</wp:posOffset>
+            </wp:positionV>
+            <wp:extent cx="6219190" cy="1940560"/>
+            <wp:effectExtent l="0" t="0" r="0" b="2540"/>
+            <wp:wrapSquare wrapText="bothSides"/>
+            <wp:docPr id="277" name="Imagen 277" descr="C:\Users\jalzate\Desktop\BoletinWIkiNeo\fchp_lenguajes.png"/>
+            <wp:cNvGraphicFramePr>
+              <a:graphicFrameLocks xmlns:a="http://schemas.openxmlformats.org/drawingml/2006/main" noChangeAspect="1"/>
+            </wp:cNvGraphicFramePr>
+            <a:graphic xmlns:a="http://schemas.openxmlformats.org/drawingml/2006/main">
+              <a:graphicData uri="http://schemas.openxmlformats.org/drawingml/2006/picture">
+                <pic:pic xmlns:pic="http://schemas.openxmlformats.org/drawingml/2006/picture">
+                  <pic:nvPicPr>
+                    <pic:cNvPr id="0" name="Picture 5" descr="C:\Users\jalzate\Desktop\BoletinWIkiNeo\fchp_lenguajes.png"/>
+                    <pic:cNvPicPr>
+                      <a:picLocks noChangeAspect="1" noChangeArrowheads="1"/>
+                    </pic:cNvPicPr>
+                  </pic:nvPicPr>
+                  <pic:blipFill>
+                    <a:blip r:embed="rId21">
+                      <a:extLst>
+                        <a:ext uri="{28A0092B-C50C-407E-A947-70E740481C1C}">
+                          <a14:useLocalDpi xmlns:a14="http://schemas.microsoft.com/office/drawing/2010/main" val="0"/>
+                        </a:ext>
+                      </a:extLst>
+                    </a:blip>
+                    <a:srcRect/>
+                    <a:stretch>
+                      <a:fillRect/>
+                    </a:stretch>
+                  </pic:blipFill>
+                  <pic:spPr bwMode="auto">
+                    <a:xfrm>
+                      <a:off x="0" y="0"/>
+                      <a:ext cx="6219190" cy="1940560"/>
+                    </a:xfrm>
+                    <a:prstGeom prst="rect">
+                      <a:avLst/>
+                    </a:prstGeom>
+                    <a:ln>
+                      <a:noFill/>
+                    </a:ln>
+                    <a:effectLst>
+                      <a:softEdge rad="112500"/>
+                    </a:effectLst>
+                  </pic:spPr>
+                </pic:pic>
+              </a:graphicData>
+            </a:graphic>
+            <wp14:sizeRelH relativeFrom="page">
+              <wp14:pctWidth>0</wp14:pctWidth>
+            </wp14:sizeRelH>
+            <wp14:sizeRelV relativeFrom="page">
+              <wp14:pctHeight>0</wp14:pctHeight>
+            </wp14:sizeRelV>
+          </wp:anchor>
+        </w:drawing>
+      </w:r>
+      <w:r>
+        <w:rPr>
+          <w:noProof/>
+          <w:lang w:eastAsia="es-CO" w:bidi="ar-SA"/>
+        </w:rPr>
+        <w:drawing>
+          <wp:anchor distT="0" distB="0" distL="114300" distR="114300" simplePos="0" relativeHeight="251746816" behindDoc="0" locked="0" layoutInCell="1" allowOverlap="1" wp14:anchorId="5E63384A" wp14:editId="1F735DB4">
+            <wp:simplePos x="0" y="0"/>
+            <wp:positionH relativeFrom="column">
+              <wp:posOffset>4260850</wp:posOffset>
+            </wp:positionH>
+            <wp:positionV relativeFrom="paragraph">
+              <wp:posOffset>5943600</wp:posOffset>
+            </wp:positionV>
+            <wp:extent cx="2294255" cy="1733550"/>
+            <wp:effectExtent l="0" t="0" r="0" b="0"/>
+            <wp:wrapSquare wrapText="bothSides"/>
+            <wp:docPr id="3" name="Imagen 3" descr="C:\Users\jalzate\Desktop\BoletinWIkiNeo\EstandarCodificacion.png"/>
+            <wp:cNvGraphicFramePr>
+              <a:graphicFrameLocks xmlns:a="http://schemas.openxmlformats.org/drawingml/2006/main" noChangeAspect="1"/>
+            </wp:cNvGraphicFramePr>
+            <a:graphic xmlns:a="http://schemas.openxmlformats.org/drawingml/2006/main">
+              <a:graphicData uri="http://schemas.openxmlformats.org/drawingml/2006/picture">
+                <pic:pic xmlns:pic="http://schemas.openxmlformats.org/drawingml/2006/picture">
+                  <pic:nvPicPr>
+                    <pic:cNvPr id="0" name="Picture 2" descr="C:\Users\jalzate\Desktop\BoletinWIkiNeo\EstandarCodificacion.png"/>
+                    <pic:cNvPicPr>
+                      <a:picLocks noChangeAspect="1" noChangeArrowheads="1"/>
+                    </pic:cNvPicPr>
+                  </pic:nvPicPr>
+                  <pic:blipFill>
+                    <a:blip r:embed="rId22">
+                      <a:extLst>
+                        <a:ext uri="{28A0092B-C50C-407E-A947-70E740481C1C}">
+                          <a14:useLocalDpi xmlns:a14="http://schemas.microsoft.com/office/drawing/2010/main" val="0"/>
+                        </a:ext>
+                      </a:extLst>
+                    </a:blip>
+                    <a:srcRect/>
+                    <a:stretch>
+                      <a:fillRect/>
+                    </a:stretch>
+                  </pic:blipFill>
+                  <pic:spPr bwMode="auto">
+                    <a:xfrm>
+                      <a:off x="0" y="0"/>
+                      <a:ext cx="2294255" cy="1733550"/>
+                    </a:xfrm>
+                    <a:prstGeom prst="rect">
+                      <a:avLst/>
+                    </a:prstGeom>
+                    <a:ln>
+                      <a:noFill/>
+                    </a:ln>
+                    <a:effectLst>
+                      <a:softEdge rad="112500"/>
+                    </a:effectLst>
+                  </pic:spPr>
+                </pic:pic>
+              </a:graphicData>
+            </a:graphic>
+            <wp14:sizeRelH relativeFrom="page">
+              <wp14:pctWidth>0</wp14:pctWidth>
+            </wp14:sizeRelH>
+            <wp14:sizeRelV relativeFrom="page">
+              <wp14:pctHeight>0</wp14:pctHeight>
+            </wp14:sizeRelV>
+          </wp:anchor>
+        </w:drawing>
+      </w:r>
+      <w:r>
+        <w:rPr>
+          <w:noProof/>
+          <w:lang w:eastAsia="es-CO" w:bidi="ar-SA"/>
+        </w:rPr>
         <mc:AlternateContent>
           <mc:Choice Requires="wps">
             <w:drawing>
-              <wp:anchor distT="0" distB="0" distL="114300" distR="114300" simplePos="0" relativeHeight="251758080" behindDoc="0" locked="0" layoutInCell="0" allowOverlap="1" wp14:anchorId="3DD33572" wp14:editId="6AB62DC7">
+              <wp:anchor distT="0" distB="0" distL="114300" distR="114300" simplePos="0" relativeHeight="251758080" behindDoc="0" locked="0" layoutInCell="0" allowOverlap="1" wp14:anchorId="27DE8EAB" wp14:editId="20140C84">
                 <wp:simplePos x="0" y="0"/>
                 <wp:positionH relativeFrom="page">
                   <wp:posOffset>4030980</wp:posOffset>
@@ -4505,7 +4721,7 @@
         <mc:AlternateContent>
           <mc:Choice Requires="wps">
             <w:drawing>
-              <wp:anchor distT="0" distB="0" distL="114300" distR="114300" simplePos="0" relativeHeight="251756032" behindDoc="0" locked="0" layoutInCell="0" allowOverlap="1" wp14:anchorId="393F9792" wp14:editId="57A68F5C">
+              <wp:anchor distT="0" distB="0" distL="114300" distR="114300" simplePos="0" relativeHeight="251756032" behindDoc="0" locked="0" layoutInCell="0" allowOverlap="1" wp14:anchorId="3C30E7FD" wp14:editId="3B40AC0D">
                 <wp:simplePos x="0" y="0"/>
                 <wp:positionH relativeFrom="page">
                   <wp:posOffset>715010</wp:posOffset>
@@ -4723,148 +4939,10 @@
           <w:noProof/>
           <w:lang w:eastAsia="es-CO" w:bidi="ar-SA"/>
         </w:rPr>
-        <w:drawing>
-          <wp:anchor distT="0" distB="0" distL="114300" distR="114300" simplePos="0" relativeHeight="251739648" behindDoc="0" locked="0" layoutInCell="1" allowOverlap="1" wp14:anchorId="2BD695AA" wp14:editId="62385B0B">
-            <wp:simplePos x="0" y="0"/>
-            <wp:positionH relativeFrom="column">
-              <wp:posOffset>146685</wp:posOffset>
-            </wp:positionH>
-            <wp:positionV relativeFrom="paragraph">
-              <wp:posOffset>834390</wp:posOffset>
-            </wp:positionV>
-            <wp:extent cx="6448425" cy="2302510"/>
-            <wp:effectExtent l="0" t="0" r="9525" b="2540"/>
-            <wp:wrapSquare wrapText="bothSides"/>
-            <wp:docPr id="277" name="Imagen 277" descr="C:\Users\jalzate\Desktop\BoletinWIkiNeo\fchp_lenguajes.png"/>
-            <wp:cNvGraphicFramePr>
-              <a:graphicFrameLocks xmlns:a="http://schemas.openxmlformats.org/drawingml/2006/main" noChangeAspect="1"/>
-            </wp:cNvGraphicFramePr>
-            <a:graphic xmlns:a="http://schemas.openxmlformats.org/drawingml/2006/main">
-              <a:graphicData uri="http://schemas.openxmlformats.org/drawingml/2006/picture">
-                <pic:pic xmlns:pic="http://schemas.openxmlformats.org/drawingml/2006/picture">
-                  <pic:nvPicPr>
-                    <pic:cNvPr id="0" name="Picture 5" descr="C:\Users\jalzate\Desktop\BoletinWIkiNeo\fchp_lenguajes.png"/>
-                    <pic:cNvPicPr>
-                      <a:picLocks noChangeAspect="1" noChangeArrowheads="1"/>
-                    </pic:cNvPicPr>
-                  </pic:nvPicPr>
-                  <pic:blipFill>
-                    <a:blip r:embed="rId19">
-                      <a:extLst>
-                        <a:ext uri="{28A0092B-C50C-407E-A947-70E740481C1C}">
-                          <a14:useLocalDpi xmlns:a14="http://schemas.microsoft.com/office/drawing/2010/main" val="0"/>
-                        </a:ext>
-                      </a:extLst>
-                    </a:blip>
-                    <a:srcRect/>
-                    <a:stretch>
-                      <a:fillRect/>
-                    </a:stretch>
-                  </pic:blipFill>
-                  <pic:spPr bwMode="auto">
-                    <a:xfrm>
-                      <a:off x="0" y="0"/>
-                      <a:ext cx="6448425" cy="2302510"/>
-                    </a:xfrm>
-                    <a:prstGeom prst="rect">
-                      <a:avLst/>
-                    </a:prstGeom>
-                    <a:ln>
-                      <a:noFill/>
-                    </a:ln>
-                    <a:effectLst>
-                      <a:softEdge rad="112500"/>
-                    </a:effectLst>
-                  </pic:spPr>
-                </pic:pic>
-              </a:graphicData>
-            </a:graphic>
-            <wp14:sizeRelH relativeFrom="page">
-              <wp14:pctWidth>0</wp14:pctWidth>
-            </wp14:sizeRelH>
-            <wp14:sizeRelV relativeFrom="page">
-              <wp14:pctHeight>0</wp14:pctHeight>
-            </wp14:sizeRelV>
-          </wp:anchor>
-        </w:drawing>
-      </w:r>
-      <w:r>
-        <w:rPr>
-          <w:noProof/>
-          <w:lang w:eastAsia="es-CO" w:bidi="ar-SA"/>
-        </w:rPr>
-        <w:drawing>
-          <wp:anchor distT="0" distB="0" distL="114300" distR="114300" simplePos="0" relativeHeight="251765248" behindDoc="0" locked="0" layoutInCell="1" allowOverlap="1" wp14:anchorId="2709AF5B" wp14:editId="3999014A">
-            <wp:simplePos x="0" y="0"/>
-            <wp:positionH relativeFrom="column">
-              <wp:posOffset>4472305</wp:posOffset>
-            </wp:positionH>
-            <wp:positionV relativeFrom="paragraph">
-              <wp:posOffset>8634730</wp:posOffset>
-            </wp:positionV>
-            <wp:extent cx="2002790" cy="1335405"/>
-            <wp:effectExtent l="0" t="0" r="0" b="0"/>
-            <wp:wrapSquare wrapText="bothSides"/>
-            <wp:docPr id="18" name="Imagen 18" descr="C:\Users\jalzate\Desktop\BoletinWIkiNeo\EdicionModulo+.png"/>
-            <wp:cNvGraphicFramePr>
-              <a:graphicFrameLocks xmlns:a="http://schemas.openxmlformats.org/drawingml/2006/main" noChangeAspect="1"/>
-            </wp:cNvGraphicFramePr>
-            <a:graphic xmlns:a="http://schemas.openxmlformats.org/drawingml/2006/main">
-              <a:graphicData uri="http://schemas.openxmlformats.org/drawingml/2006/picture">
-                <pic:pic xmlns:pic="http://schemas.openxmlformats.org/drawingml/2006/picture">
-                  <pic:nvPicPr>
-                    <pic:cNvPr id="0" name="Picture 7" descr="C:\Users\jalzate\Desktop\BoletinWIkiNeo\EdicionModulo+.png"/>
-                    <pic:cNvPicPr>
-                      <a:picLocks noChangeAspect="1" noChangeArrowheads="1"/>
-                    </pic:cNvPicPr>
-                  </pic:nvPicPr>
-                  <pic:blipFill>
-                    <a:blip r:embed="rId20" cstate="print">
-                      <a:extLst>
-                        <a:ext uri="{28A0092B-C50C-407E-A947-70E740481C1C}">
-                          <a14:useLocalDpi xmlns:a14="http://schemas.microsoft.com/office/drawing/2010/main" val="0"/>
-                        </a:ext>
-                      </a:extLst>
-                    </a:blip>
-                    <a:srcRect/>
-                    <a:stretch>
-                      <a:fillRect/>
-                    </a:stretch>
-                  </pic:blipFill>
-                  <pic:spPr bwMode="auto">
-                    <a:xfrm>
-                      <a:off x="0" y="0"/>
-                      <a:ext cx="2002790" cy="1335405"/>
-                    </a:xfrm>
-                    <a:prstGeom prst="rect">
-                      <a:avLst/>
-                    </a:prstGeom>
-                    <a:noFill/>
-                    <a:ln>
-                      <a:noFill/>
-                    </a:ln>
-                  </pic:spPr>
-                </pic:pic>
-              </a:graphicData>
-            </a:graphic>
-            <wp14:sizeRelH relativeFrom="page">
-              <wp14:pctWidth>0</wp14:pctWidth>
-            </wp14:sizeRelH>
-            <wp14:sizeRelV relativeFrom="page">
-              <wp14:pctHeight>0</wp14:pctHeight>
-            </wp14:sizeRelV>
-          </wp:anchor>
-        </w:drawing>
-      </w:r>
-      <w:r>
-        <w:rPr>
-          <w:noProof/>
-          <w:lang w:eastAsia="es-CO" w:bidi="ar-SA"/>
-        </w:rPr>
         <mc:AlternateContent>
           <mc:Choice Requires="wps">
             <w:drawing>
-              <wp:anchor distT="0" distB="0" distL="114300" distR="114300" simplePos="0" relativeHeight="251764224" behindDoc="0" locked="0" layoutInCell="0" allowOverlap="1" wp14:anchorId="6BE28EC1" wp14:editId="6D8B8157">
+              <wp:anchor distT="0" distB="0" distL="114300" distR="114300" simplePos="0" relativeHeight="251764224" behindDoc="0" locked="0" layoutInCell="0" allowOverlap="1" wp14:anchorId="5B27FA24" wp14:editId="27B423E0">
                 <wp:simplePos x="0" y="0"/>
                 <wp:positionH relativeFrom="page">
                   <wp:posOffset>711779</wp:posOffset>
@@ -5027,7 +5105,7 @@
                                 <w:lang w:val="pt-BR"/>
                               </w:rPr>
                             </w:pPr>
-                            <w:hyperlink r:id="rId21" w:history="1">
+                            <w:hyperlink r:id="rId23" w:history="1">
                               <w:r>
                                 <w:rPr>
                                   <w:rStyle w:val="Hipervnculo"/>
@@ -5168,7 +5246,7 @@
                           <w:lang w:val="pt-BR"/>
                         </w:rPr>
                       </w:pPr>
-                      <w:hyperlink r:id="rId22" w:history="1">
+                      <w:hyperlink r:id="rId24" w:history="1">
                         <w:r>
                           <w:rPr>
                             <w:rStyle w:val="Hipervnculo"/>
@@ -5195,7 +5273,7 @@
         <mc:AlternateContent>
           <mc:Choice Requires="wps">
             <w:drawing>
-              <wp:anchor distT="0" distB="0" distL="114300" distR="114300" simplePos="0" relativeHeight="251762176" behindDoc="0" locked="0" layoutInCell="1" allowOverlap="1" wp14:anchorId="1BEDD0EE" wp14:editId="0D750AB6">
+              <wp:anchor distT="0" distB="0" distL="114300" distR="114300" simplePos="0" relativeHeight="251762176" behindDoc="0" locked="0" layoutInCell="1" allowOverlap="1" wp14:anchorId="44D11853" wp14:editId="249EFABA">
                 <wp:simplePos x="0" y="0"/>
                 <wp:positionH relativeFrom="page">
                   <wp:posOffset>715618</wp:posOffset>
@@ -5362,7 +5440,7 @@
         <mc:AlternateContent>
           <mc:Choice Requires="wps">
             <w:drawing>
-              <wp:anchor distT="0" distB="0" distL="114300" distR="114300" simplePos="0" relativeHeight="251760128" behindDoc="0" locked="0" layoutInCell="1" allowOverlap="1" wp14:anchorId="5E28B032" wp14:editId="59FC6453">
+              <wp:anchor distT="0" distB="0" distL="114300" distR="114300" simplePos="0" relativeHeight="251760128" behindDoc="0" locked="0" layoutInCell="1" allowOverlap="1" wp14:anchorId="02056B7E" wp14:editId="24F983E9">
                 <wp:simplePos x="0" y="0"/>
                 <wp:positionH relativeFrom="column">
                   <wp:posOffset>258417</wp:posOffset>
@@ -5445,7 +5523,7 @@
         <mc:AlternateContent>
           <mc:Choice Requires="wps">
             <w:drawing>
-              <wp:anchor distT="0" distB="0" distL="114300" distR="114300" simplePos="0" relativeHeight="251743744" behindDoc="0" locked="0" layoutInCell="1" allowOverlap="1" wp14:anchorId="42A1AF26" wp14:editId="4FC92D54">
+              <wp:anchor distT="0" distB="0" distL="114300" distR="114300" simplePos="0" relativeHeight="251743744" behindDoc="0" locked="0" layoutInCell="1" allowOverlap="1" wp14:anchorId="134651E6" wp14:editId="0BC09D47">
                 <wp:simplePos x="0" y="0"/>
                 <wp:positionH relativeFrom="column">
                   <wp:posOffset>311150</wp:posOffset>
@@ -5530,7 +5608,7 @@
         <mc:AlternateContent>
           <mc:Choice Requires="wps">
             <w:drawing>
-              <wp:anchor distT="0" distB="0" distL="114300" distR="114300" simplePos="0" relativeHeight="251753984" behindDoc="0" locked="0" layoutInCell="1" allowOverlap="1" wp14:anchorId="58E26AE9" wp14:editId="012C5E9D">
+              <wp:anchor distT="0" distB="0" distL="114300" distR="114300" simplePos="0" relativeHeight="251753984" behindDoc="0" locked="0" layoutInCell="1" allowOverlap="1" wp14:anchorId="775E7386" wp14:editId="7D82C780">
                 <wp:simplePos x="0" y="0"/>
                 <wp:positionH relativeFrom="page">
                   <wp:posOffset>659958</wp:posOffset>
@@ -5681,7 +5759,7 @@
         <mc:AlternateContent>
           <mc:Choice Requires="wps">
             <w:drawing>
-              <wp:anchor distT="0" distB="0" distL="114300" distR="114300" simplePos="0" relativeHeight="251734528" behindDoc="0" locked="0" layoutInCell="0" allowOverlap="1" wp14:anchorId="1E366B14" wp14:editId="28B6A108">
+              <wp:anchor distT="0" distB="0" distL="114300" distR="114300" simplePos="0" relativeHeight="251734528" behindDoc="0" locked="0" layoutInCell="0" allowOverlap="1" wp14:anchorId="1D2C6207" wp14:editId="4AB96901">
                 <wp:simplePos x="0" y="0"/>
                 <wp:positionH relativeFrom="page">
                   <wp:posOffset>718571</wp:posOffset>
@@ -5761,7 +5839,7 @@
                                 <w:lang w:val="pt-BR"/>
                               </w:rPr>
                             </w:pPr>
-                            <w:hyperlink r:id="rId23" w:history="1">
+                            <w:hyperlink r:id="rId25" w:history="1">
                               <w:r>
                                 <w:rPr>
                                   <w:rStyle w:val="Hipervnculo"/>
@@ -5828,7 +5906,7 @@
                           <w:lang w:val="pt-BR"/>
                         </w:rPr>
                       </w:pPr>
-                      <w:hyperlink r:id="rId24" w:history="1">
+                      <w:hyperlink r:id="rId26" w:history="1">
                         <w:r>
                           <w:rPr>
                             <w:rStyle w:val="Hipervnculo"/>
@@ -5864,7 +5942,7 @@
         <mc:AlternateContent>
           <mc:Choice Requires="wps">
             <w:drawing>
-              <wp:anchor distT="0" distB="0" distL="114300" distR="114300" simplePos="0" relativeHeight="251732480" behindDoc="0" locked="0" layoutInCell="1" allowOverlap="1" wp14:anchorId="014C68D2" wp14:editId="6B5DDEE5">
+              <wp:anchor distT="0" distB="0" distL="114300" distR="114300" simplePos="0" relativeHeight="251732480" behindDoc="0" locked="0" layoutInCell="1" allowOverlap="1" wp14:anchorId="45FE299F" wp14:editId="428FA5EF">
                 <wp:simplePos x="0" y="0"/>
                 <wp:positionH relativeFrom="page">
                   <wp:posOffset>716169</wp:posOffset>
@@ -6013,7 +6091,7 @@
         <mc:AlternateContent>
           <mc:Choice Requires="wps">
             <w:drawing>
-              <wp:anchor distT="0" distB="0" distL="114300" distR="114300" simplePos="0" relativeHeight="251745792" behindDoc="0" locked="0" layoutInCell="0" allowOverlap="1" wp14:anchorId="0B3CEBE6" wp14:editId="3B327ECB">
+              <wp:anchor distT="0" distB="0" distL="114300" distR="114300" simplePos="0" relativeHeight="251745792" behindDoc="0" locked="0" layoutInCell="0" allowOverlap="1" wp14:anchorId="1BDD8E41" wp14:editId="1DA71195">
                 <wp:simplePos x="0" y="0"/>
                 <wp:positionH relativeFrom="page">
                   <wp:posOffset>774065</wp:posOffset>
@@ -6092,7 +6170,7 @@
                                 <w:lang w:val="pt-BR"/>
                               </w:rPr>
                             </w:pPr>
-                            <w:hyperlink r:id="rId25" w:history="1">
+                            <w:hyperlink r:id="rId27" w:history="1">
                               <w:r>
                                 <w:rPr>
                                   <w:rStyle w:val="Hipervnculo"/>
@@ -6148,7 +6226,7 @@
                           <w:lang w:val="pt-BR"/>
                         </w:rPr>
                       </w:pPr>
-                      <w:hyperlink r:id="rId26" w:history="1">
+                      <w:hyperlink r:id="rId28" w:history="1">
                         <w:r>
                           <w:rPr>
                             <w:rStyle w:val="Hipervnculo"/>
@@ -6174,7 +6252,7 @@
         <mc:AlternateContent>
           <mc:Choice Requires="wps">
             <w:drawing>
-              <wp:anchor distT="0" distB="0" distL="114300" distR="114300" simplePos="0" relativeHeight="251741696" behindDoc="0" locked="0" layoutInCell="1" allowOverlap="1" wp14:anchorId="1B36F9FB" wp14:editId="2720C98F">
+              <wp:anchor distT="0" distB="0" distL="114300" distR="114300" simplePos="0" relativeHeight="251741696" behindDoc="0" locked="0" layoutInCell="1" allowOverlap="1" wp14:anchorId="2D5A3CEC" wp14:editId="79E0019F">
                 <wp:simplePos x="0" y="0"/>
                 <wp:positionH relativeFrom="page">
                   <wp:posOffset>779145</wp:posOffset>
@@ -6315,79 +6393,9 @@
           </mc:Fallback>
         </mc:AlternateContent>
       </w:r>
-      <w:r>
-        <w:rPr>
-          <w:noProof/>
-          <w:lang w:eastAsia="es-CO" w:bidi="ar-SA"/>
-        </w:rPr>
-        <w:drawing>
-          <wp:anchor distT="0" distB="0" distL="114300" distR="114300" simplePos="0" relativeHeight="251746816" behindDoc="0" locked="0" layoutInCell="1" allowOverlap="1" wp14:anchorId="2FE12F58" wp14:editId="6CE205E1">
-            <wp:simplePos x="0" y="0"/>
-            <wp:positionH relativeFrom="column">
-              <wp:posOffset>4356100</wp:posOffset>
-            </wp:positionH>
-            <wp:positionV relativeFrom="paragraph">
-              <wp:posOffset>5940425</wp:posOffset>
-            </wp:positionV>
-            <wp:extent cx="2199640" cy="1872615"/>
-            <wp:effectExtent l="0" t="0" r="0" b="0"/>
-            <wp:wrapSquare wrapText="bothSides"/>
-            <wp:docPr id="3" name="Imagen 3" descr="C:\Users\jalzate\Desktop\BoletinWIkiNeo\EstandarCodificacion.png"/>
-            <wp:cNvGraphicFramePr>
-              <a:graphicFrameLocks xmlns:a="http://schemas.openxmlformats.org/drawingml/2006/main" noChangeAspect="1"/>
-            </wp:cNvGraphicFramePr>
-            <a:graphic xmlns:a="http://schemas.openxmlformats.org/drawingml/2006/main">
-              <a:graphicData uri="http://schemas.openxmlformats.org/drawingml/2006/picture">
-                <pic:pic xmlns:pic="http://schemas.openxmlformats.org/drawingml/2006/picture">
-                  <pic:nvPicPr>
-                    <pic:cNvPr id="0" name="Picture 2" descr="C:\Users\jalzate\Desktop\BoletinWIkiNeo\EstandarCodificacion.png"/>
-                    <pic:cNvPicPr>
-                      <a:picLocks noChangeAspect="1" noChangeArrowheads="1"/>
-                    </pic:cNvPicPr>
-                  </pic:nvPicPr>
-                  <pic:blipFill>
-                    <a:blip r:embed="rId27">
-                      <a:extLst>
-                        <a:ext uri="{28A0092B-C50C-407E-A947-70E740481C1C}">
-                          <a14:useLocalDpi xmlns:a14="http://schemas.microsoft.com/office/drawing/2010/main" val="0"/>
-                        </a:ext>
-                      </a:extLst>
-                    </a:blip>
-                    <a:srcRect/>
-                    <a:stretch>
-                      <a:fillRect/>
-                    </a:stretch>
-                  </pic:blipFill>
-                  <pic:spPr bwMode="auto">
-                    <a:xfrm>
-                      <a:off x="0" y="0"/>
-                      <a:ext cx="2199640" cy="1872615"/>
-                    </a:xfrm>
-                    <a:prstGeom prst="rect">
-                      <a:avLst/>
-                    </a:prstGeom>
-                    <a:ln>
-                      <a:noFill/>
-                    </a:ln>
-                    <a:effectLst>
-                      <a:softEdge rad="112500"/>
-                    </a:effectLst>
-                  </pic:spPr>
-                </pic:pic>
-              </a:graphicData>
-            </a:graphic>
-            <wp14:sizeRelH relativeFrom="page">
-              <wp14:pctWidth>0</wp14:pctWidth>
-            </wp14:sizeRelH>
-            <wp14:sizeRelV relativeFrom="page">
-              <wp14:pctHeight>0</wp14:pctHeight>
-            </wp14:sizeRelV>
-          </wp:anchor>
-        </w:drawing>
-      </w:r>
     </w:p>
     <w:sectPr>
-      <w:headerReference w:type="even" r:id="rId28"/>
+      <w:headerReference w:type="even" r:id="rId29"/>
       <w:pgSz w:w="11907" w:h="22680" w:code="9"/>
       <w:pgMar w:top="1440" w:right="539" w:bottom="6838" w:left="720" w:header="720" w:footer="720" w:gutter="0"/>
       <w:cols w:space="720"/>
@@ -7846,7 +7854,7 @@
 </file>
 
 <file path=customXml/itemProps1.xml><?xml version="1.0" encoding="utf-8"?>
-<ds:datastoreItem xmlns:ds="http://schemas.openxmlformats.org/officeDocument/2006/customXml" ds:itemID="{F6ABADC1-02D0-4D74-8EDD-4FFC5E0EA568}">
+<ds:datastoreItem xmlns:ds="http://schemas.openxmlformats.org/officeDocument/2006/customXml" ds:itemID="{A8864A52-897E-474A-B3F8-26E40409D524}">
   <ds:schemaRefs>
     <ds:schemaRef ds:uri="http://schemas.openxmlformats.org/officeDocument/2006/bibliography"/>
   </ds:schemaRefs>

</xml_diff>

<commit_message>
Se han ajustados las imagenes segun las recomendaciones dadas ultimas
</commit_message>
<xml_diff>
--- a/Boletin#1Wikineo.docx
+++ b/Boletin#1Wikineo.docx
@@ -2356,13 +2356,13 @@
           <wp:anchor distT="0" distB="0" distL="114300" distR="114300" simplePos="0" relativeHeight="251738624" behindDoc="0" locked="0" layoutInCell="1" allowOverlap="1" wp14:anchorId="6AD7CC6B" wp14:editId="73CA0A3F">
             <wp:simplePos x="0" y="0"/>
             <wp:positionH relativeFrom="column">
-              <wp:posOffset>4536440</wp:posOffset>
+              <wp:posOffset>4893945</wp:posOffset>
             </wp:positionH>
             <wp:positionV relativeFrom="paragraph">
-              <wp:posOffset>26035</wp:posOffset>
+              <wp:posOffset>93345</wp:posOffset>
             </wp:positionV>
-            <wp:extent cx="1310640" cy="1000125"/>
-            <wp:effectExtent l="0" t="0" r="3810" b="9525"/>
+            <wp:extent cx="1233170" cy="1000125"/>
+            <wp:effectExtent l="0" t="0" r="5080" b="9525"/>
             <wp:wrapSquare wrapText="bothSides"/>
             <wp:docPr id="276" name="Imagen 276" descr="C:\Users\jalzate\Desktop\BoletinWIkiNeo\Informacion2.png"/>
             <wp:cNvGraphicFramePr>
@@ -2393,7 +2393,7 @@
                   <pic:spPr bwMode="auto">
                     <a:xfrm>
                       <a:off x="0" y="0"/>
-                      <a:ext cx="1310640" cy="1000125"/>
+                      <a:ext cx="1233170" cy="1000125"/>
                     </a:xfrm>
                     <a:prstGeom prst="rect">
                       <a:avLst/>
@@ -3543,16 +3543,16 @@
           <w:lang w:eastAsia="es-CO" w:bidi="ar-SA"/>
         </w:rPr>
         <w:drawing>
-          <wp:anchor distT="0" distB="0" distL="114300" distR="114300" simplePos="0" relativeHeight="251730432" behindDoc="0" locked="0" layoutInCell="1" allowOverlap="1" wp14:anchorId="1CE99091" wp14:editId="475BC904">
+          <wp:anchor distT="0" distB="0" distL="114300" distR="114300" simplePos="0" relativeHeight="251730432" behindDoc="0" locked="0" layoutInCell="1" allowOverlap="1" wp14:anchorId="0F33B339" wp14:editId="4D6F5178">
             <wp:simplePos x="0" y="0"/>
             <wp:positionH relativeFrom="column">
-              <wp:posOffset>-17780</wp:posOffset>
+              <wp:posOffset>672465</wp:posOffset>
             </wp:positionH>
             <wp:positionV relativeFrom="paragraph">
-              <wp:posOffset>152400</wp:posOffset>
+              <wp:posOffset>99695</wp:posOffset>
             </wp:positionV>
-            <wp:extent cx="3993515" cy="2009775"/>
-            <wp:effectExtent l="0" t="0" r="6985" b="9525"/>
+            <wp:extent cx="2656840" cy="2009775"/>
+            <wp:effectExtent l="0" t="0" r="0" b="9525"/>
             <wp:wrapSquare wrapText="bothSides"/>
             <wp:docPr id="268" name="Imagen 268" descr="C:\Users\jalzate\Desktop\BoletinWIkiNeo\Clientes.jpg"/>
             <wp:cNvGraphicFramePr>
@@ -3583,7 +3583,7 @@
                   <pic:spPr bwMode="auto">
                     <a:xfrm>
                       <a:off x="0" y="0"/>
-                      <a:ext cx="3993515" cy="2009775"/>
+                      <a:ext cx="2656840" cy="2009775"/>
                     </a:xfrm>
                     <a:prstGeom prst="rect">
                       <a:avLst/>
@@ -3620,159 +3620,19 @@
           <w:noProof/>
           <w:lang w:eastAsia="es-CO" w:bidi="ar-SA"/>
         </w:rPr>
-        <w:drawing>
-          <wp:anchor distT="0" distB="0" distL="114300" distR="114300" simplePos="0" relativeHeight="251751936" behindDoc="0" locked="0" layoutInCell="1" allowOverlap="1" wp14:anchorId="4AD6C1BB" wp14:editId="2BD2F14F">
-            <wp:simplePos x="0" y="0"/>
-            <wp:positionH relativeFrom="column">
-              <wp:posOffset>-3924935</wp:posOffset>
-            </wp:positionH>
-            <wp:positionV relativeFrom="paragraph">
-              <wp:posOffset>3369945</wp:posOffset>
-            </wp:positionV>
-            <wp:extent cx="6426200" cy="1793875"/>
-            <wp:effectExtent l="0" t="0" r="0" b="0"/>
-            <wp:wrapSquare wrapText="bothSides"/>
-            <wp:docPr id="10" name="Imagen 10" descr="C:\Users\jalzate\Desktop\BoletinWIkiNeo\UneAndTigo.jpg"/>
-            <wp:cNvGraphicFramePr>
-              <a:graphicFrameLocks xmlns:a="http://schemas.openxmlformats.org/drawingml/2006/main" noChangeAspect="1"/>
-            </wp:cNvGraphicFramePr>
-            <a:graphic xmlns:a="http://schemas.openxmlformats.org/drawingml/2006/main">
-              <a:graphicData uri="http://schemas.openxmlformats.org/drawingml/2006/picture">
-                <pic:pic xmlns:pic="http://schemas.openxmlformats.org/drawingml/2006/picture">
-                  <pic:nvPicPr>
-                    <pic:cNvPr id="0" name="Picture 5" descr="C:\Users\jalzate\Desktop\BoletinWIkiNeo\UneAndTigo.jpg"/>
-                    <pic:cNvPicPr>
-                      <a:picLocks noChangeAspect="1" noChangeArrowheads="1"/>
-                    </pic:cNvPicPr>
-                  </pic:nvPicPr>
-                  <pic:blipFill>
-                    <a:blip r:embed="rId18">
-                      <a:extLst>
-                        <a:ext uri="{28A0092B-C50C-407E-A947-70E740481C1C}">
-                          <a14:useLocalDpi xmlns:a14="http://schemas.microsoft.com/office/drawing/2010/main" val="0"/>
-                        </a:ext>
-                      </a:extLst>
-                    </a:blip>
-                    <a:srcRect/>
-                    <a:stretch>
-                      <a:fillRect/>
-                    </a:stretch>
-                  </pic:blipFill>
-                  <pic:spPr bwMode="auto">
-                    <a:xfrm>
-                      <a:off x="0" y="0"/>
-                      <a:ext cx="6426200" cy="1793875"/>
-                    </a:xfrm>
-                    <a:prstGeom prst="rect">
-                      <a:avLst/>
-                    </a:prstGeom>
-                    <a:ln>
-                      <a:noFill/>
-                    </a:ln>
-                    <a:effectLst>
-                      <a:softEdge rad="112500"/>
-                    </a:effectLst>
-                  </pic:spPr>
-                </pic:pic>
-              </a:graphicData>
-            </a:graphic>
-            <wp14:sizeRelH relativeFrom="page">
-              <wp14:pctWidth>0</wp14:pctWidth>
-            </wp14:sizeRelH>
-            <wp14:sizeRelV relativeFrom="page">
-              <wp14:pctHeight>0</wp14:pctHeight>
-            </wp14:sizeRelV>
-          </wp:anchor>
-        </w:drawing>
-      </w:r>
-      <w:r>
-        <w:rPr>
-          <w:noProof/>
-          <w:lang w:eastAsia="es-CO" w:bidi="ar-SA"/>
-        </w:rPr>
-        <w:drawing>
-          <wp:anchor distT="0" distB="0" distL="114300" distR="114300" simplePos="0" relativeHeight="251727360" behindDoc="0" locked="0" layoutInCell="1" allowOverlap="1" wp14:anchorId="22C9FA70" wp14:editId="39995821">
-            <wp:simplePos x="0" y="0"/>
-            <wp:positionH relativeFrom="column">
-              <wp:posOffset>311150</wp:posOffset>
-            </wp:positionH>
-            <wp:positionV relativeFrom="paragraph">
-              <wp:posOffset>402590</wp:posOffset>
-            </wp:positionV>
-            <wp:extent cx="2194560" cy="1233170"/>
-            <wp:effectExtent l="0" t="0" r="0" b="5080"/>
-            <wp:wrapSquare wrapText="bothSides"/>
-            <wp:docPr id="289" name="Imagen 289" descr="C:\Users\jalzate\Desktop\BoletinWIkiNeo\Plataforma.png"/>
-            <wp:cNvGraphicFramePr>
-              <a:graphicFrameLocks xmlns:a="http://schemas.openxmlformats.org/drawingml/2006/main" noChangeAspect="1"/>
-            </wp:cNvGraphicFramePr>
-            <a:graphic xmlns:a="http://schemas.openxmlformats.org/drawingml/2006/main">
-              <a:graphicData uri="http://schemas.openxmlformats.org/drawingml/2006/picture">
-                <pic:pic xmlns:pic="http://schemas.openxmlformats.org/drawingml/2006/picture">
-                  <pic:nvPicPr>
-                    <pic:cNvPr id="0" name="Picture 289" descr="C:\Users\jalzate\Desktop\BoletinWIkiNeo\Plataforma.png"/>
-                    <pic:cNvPicPr>
-                      <a:picLocks noChangeAspect="1" noChangeArrowheads="1"/>
-                    </pic:cNvPicPr>
-                  </pic:nvPicPr>
-                  <pic:blipFill>
-                    <a:blip r:embed="rId19" cstate="print">
-                      <a:extLst>
-                        <a:ext uri="{28A0092B-C50C-407E-A947-70E740481C1C}">
-                          <a14:useLocalDpi xmlns:a14="http://schemas.microsoft.com/office/drawing/2010/main" val="0"/>
-                        </a:ext>
-                      </a:extLst>
-                    </a:blip>
-                    <a:srcRect/>
-                    <a:stretch>
-                      <a:fillRect/>
-                    </a:stretch>
-                  </pic:blipFill>
-                  <pic:spPr bwMode="auto">
-                    <a:xfrm>
-                      <a:off x="0" y="0"/>
-                      <a:ext cx="2194560" cy="1233170"/>
-                    </a:xfrm>
-                    <a:prstGeom prst="rect">
-                      <a:avLst/>
-                    </a:prstGeom>
-                    <a:ln>
-                      <a:noFill/>
-                    </a:ln>
-                    <a:effectLst>
-                      <a:softEdge rad="112500"/>
-                    </a:effectLst>
-                  </pic:spPr>
-                </pic:pic>
-              </a:graphicData>
-            </a:graphic>
-            <wp14:sizeRelH relativeFrom="page">
-              <wp14:pctWidth>0</wp14:pctWidth>
-            </wp14:sizeRelH>
-            <wp14:sizeRelV relativeFrom="page">
-              <wp14:pctHeight>0</wp14:pctHeight>
-            </wp14:sizeRelV>
-          </wp:anchor>
-        </w:drawing>
-      </w:r>
-      <w:r>
-        <w:rPr>
-          <w:noProof/>
-          <w:lang w:eastAsia="es-CO" w:bidi="ar-SA"/>
-        </w:rPr>
         <mc:AlternateContent>
           <mc:Choice Requires="wps">
             <w:drawing>
-              <wp:anchor distT="0" distB="0" distL="114300" distR="114300" simplePos="0" relativeHeight="251729408" behindDoc="0" locked="0" layoutInCell="1" allowOverlap="1" wp14:anchorId="5E8B4028" wp14:editId="1F291633">
+              <wp:anchor distT="0" distB="0" distL="114300" distR="114300" simplePos="0" relativeHeight="251729408" behindDoc="0" locked="0" layoutInCell="1" allowOverlap="1" wp14:anchorId="0684117E" wp14:editId="139FB18B">
                 <wp:simplePos x="0" y="0"/>
                 <wp:positionH relativeFrom="column">
-                  <wp:posOffset>-4019550</wp:posOffset>
+                  <wp:posOffset>266369</wp:posOffset>
                 </wp:positionH>
                 <wp:positionV relativeFrom="paragraph">
-                  <wp:posOffset>5712460</wp:posOffset>
+                  <wp:posOffset>5863728</wp:posOffset>
                 </wp:positionV>
-                <wp:extent cx="6439535" cy="0"/>
-                <wp:effectExtent l="0" t="19050" r="37465" b="57150"/>
+                <wp:extent cx="6236390" cy="0"/>
+                <wp:effectExtent l="0" t="19050" r="31115" b="57150"/>
                 <wp:wrapNone/>
                 <wp:docPr id="1" name="AutoShape 286"/>
                 <wp:cNvGraphicFramePr>
@@ -3787,7 +3647,7 @@
                       <wps:spPr bwMode="auto">
                         <a:xfrm>
                           <a:off x="0" y="0"/>
-                          <a:ext cx="6439535" cy="0"/>
+                          <a:ext cx="6236390" cy="0"/>
                         </a:xfrm>
                         <a:prstGeom prst="straightConnector1">
                           <a:avLst/>
@@ -3838,12 +3698,152 @@
                 <v:path arrowok="t" fillok="f" o:connecttype="none"/>
                 <o:lock v:ext="edit" shapetype="t"/>
               </v:shapetype>
-              <v:shape id="AutoShape 286" o:spid="_x0000_s1026" type="#_x0000_t32" style="position:absolute;margin-left:-316.5pt;margin-top:449.8pt;width:507.05pt;height:0;z-index:251729408;visibility:visible;mso-wrap-style:square;mso-width-percent:0;mso-height-percent:0;mso-wrap-distance-left:9pt;mso-wrap-distance-top:0;mso-wrap-distance-right:9pt;mso-wrap-distance-bottom:0;mso-position-horizontal:absolute;mso-position-horizontal-relative:text;mso-position-vertical:absolute;mso-position-vertical-relative:text;mso-width-percent:0;mso-height-percent:0;mso-width-relative:page;mso-height-relative:page" o:gfxdata="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" strokecolor="#548dd4 [1951]" strokeweight="3pt">
+              <v:shape id="AutoShape 286" o:spid="_x0000_s1026" type="#_x0000_t32" style="position:absolute;margin-left:20.95pt;margin-top:461.7pt;width:491.05pt;height:0;z-index:251729408;visibility:visible;mso-wrap-style:square;mso-width-percent:0;mso-height-percent:0;mso-wrap-distance-left:9pt;mso-wrap-distance-top:0;mso-wrap-distance-right:9pt;mso-wrap-distance-bottom:0;mso-position-horizontal:absolute;mso-position-horizontal-relative:text;mso-position-vertical:absolute;mso-position-vertical-relative:text;mso-width-percent:0;mso-height-percent:0;mso-width-relative:page;mso-height-relative:page" o:gfxdata="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" strokecolor="#548dd4 [1951]" strokeweight="3pt">
                 <v:shadow on="t" color="#d8d8d8" opacity=".5"/>
               </v:shape>
             </w:pict>
           </mc:Fallback>
         </mc:AlternateContent>
+      </w:r>
+      <w:r>
+        <w:rPr>
+          <w:noProof/>
+          <w:lang w:eastAsia="es-CO" w:bidi="ar-SA"/>
+        </w:rPr>
+        <w:drawing>
+          <wp:anchor distT="0" distB="0" distL="114300" distR="114300" simplePos="0" relativeHeight="251751936" behindDoc="0" locked="0" layoutInCell="1" allowOverlap="1" wp14:anchorId="59B6D6CC" wp14:editId="565B4572">
+            <wp:simplePos x="0" y="0"/>
+            <wp:positionH relativeFrom="column">
+              <wp:posOffset>1669415</wp:posOffset>
+            </wp:positionH>
+            <wp:positionV relativeFrom="paragraph">
+              <wp:posOffset>3482340</wp:posOffset>
+            </wp:positionV>
+            <wp:extent cx="3321050" cy="2026920"/>
+            <wp:effectExtent l="0" t="0" r="0" b="0"/>
+            <wp:wrapSquare wrapText="bothSides"/>
+            <wp:docPr id="10" name="Imagen 10" descr="C:\Users\jalzate\Desktop\BoletinWIkiNeo\UneAndTigo.jpg"/>
+            <wp:cNvGraphicFramePr>
+              <a:graphicFrameLocks xmlns:a="http://schemas.openxmlformats.org/drawingml/2006/main" noChangeAspect="1"/>
+            </wp:cNvGraphicFramePr>
+            <a:graphic xmlns:a="http://schemas.openxmlformats.org/drawingml/2006/main">
+              <a:graphicData uri="http://schemas.openxmlformats.org/drawingml/2006/picture">
+                <pic:pic xmlns:pic="http://schemas.openxmlformats.org/drawingml/2006/picture">
+                  <pic:nvPicPr>
+                    <pic:cNvPr id="0" name="Picture 5" descr="C:\Users\jalzate\Desktop\BoletinWIkiNeo\UneAndTigo.jpg"/>
+                    <pic:cNvPicPr>
+                      <a:picLocks noChangeAspect="1" noChangeArrowheads="1"/>
+                    </pic:cNvPicPr>
+                  </pic:nvPicPr>
+                  <pic:blipFill>
+                    <a:blip r:embed="rId18">
+                      <a:extLst>
+                        <a:ext uri="{28A0092B-C50C-407E-A947-70E740481C1C}">
+                          <a14:useLocalDpi xmlns:a14="http://schemas.microsoft.com/office/drawing/2010/main" val="0"/>
+                        </a:ext>
+                      </a:extLst>
+                    </a:blip>
+                    <a:srcRect/>
+                    <a:stretch>
+                      <a:fillRect/>
+                    </a:stretch>
+                  </pic:blipFill>
+                  <pic:spPr bwMode="auto">
+                    <a:xfrm>
+                      <a:off x="0" y="0"/>
+                      <a:ext cx="3321050" cy="2026920"/>
+                    </a:xfrm>
+                    <a:prstGeom prst="rect">
+                      <a:avLst/>
+                    </a:prstGeom>
+                    <a:ln>
+                      <a:noFill/>
+                    </a:ln>
+                    <a:effectLst>
+                      <a:softEdge rad="112500"/>
+                    </a:effectLst>
+                  </pic:spPr>
+                </pic:pic>
+              </a:graphicData>
+            </a:graphic>
+            <wp14:sizeRelH relativeFrom="page">
+              <wp14:pctWidth>0</wp14:pctWidth>
+            </wp14:sizeRelH>
+            <wp14:sizeRelV relativeFrom="page">
+              <wp14:pctHeight>0</wp14:pctHeight>
+            </wp14:sizeRelV>
+          </wp:anchor>
+        </w:drawing>
+      </w:r>
+      <w:r>
+        <w:rPr>
+          <w:noProof/>
+          <w:lang w:eastAsia="es-CO" w:bidi="ar-SA"/>
+        </w:rPr>
+        <w:drawing>
+          <wp:anchor distT="0" distB="0" distL="114300" distR="114300" simplePos="0" relativeHeight="251727360" behindDoc="0" locked="0" layoutInCell="1" allowOverlap="1" wp14:anchorId="1198013C" wp14:editId="0F740A4E">
+            <wp:simplePos x="0" y="0"/>
+            <wp:positionH relativeFrom="column">
+              <wp:posOffset>4460875</wp:posOffset>
+            </wp:positionH>
+            <wp:positionV relativeFrom="paragraph">
+              <wp:posOffset>497205</wp:posOffset>
+            </wp:positionV>
+            <wp:extent cx="1940560" cy="1228090"/>
+            <wp:effectExtent l="0" t="0" r="2540" b="0"/>
+            <wp:wrapSquare wrapText="bothSides"/>
+            <wp:docPr id="289" name="Imagen 289" descr="C:\Users\jalzate\Desktop\BoletinWIkiNeo\Plataforma.png"/>
+            <wp:cNvGraphicFramePr>
+              <a:graphicFrameLocks xmlns:a="http://schemas.openxmlformats.org/drawingml/2006/main" noChangeAspect="1"/>
+            </wp:cNvGraphicFramePr>
+            <a:graphic xmlns:a="http://schemas.openxmlformats.org/drawingml/2006/main">
+              <a:graphicData uri="http://schemas.openxmlformats.org/drawingml/2006/picture">
+                <pic:pic xmlns:pic="http://schemas.openxmlformats.org/drawingml/2006/picture">
+                  <pic:nvPicPr>
+                    <pic:cNvPr id="0" name="Picture 289" descr="C:\Users\jalzate\Desktop\BoletinWIkiNeo\Plataforma.png"/>
+                    <pic:cNvPicPr>
+                      <a:picLocks noChangeAspect="1" noChangeArrowheads="1"/>
+                    </pic:cNvPicPr>
+                  </pic:nvPicPr>
+                  <pic:blipFill>
+                    <a:blip r:embed="rId19" cstate="print">
+                      <a:extLst>
+                        <a:ext uri="{28A0092B-C50C-407E-A947-70E740481C1C}">
+                          <a14:useLocalDpi xmlns:a14="http://schemas.microsoft.com/office/drawing/2010/main" val="0"/>
+                        </a:ext>
+                      </a:extLst>
+                    </a:blip>
+                    <a:srcRect/>
+                    <a:stretch>
+                      <a:fillRect/>
+                    </a:stretch>
+                  </pic:blipFill>
+                  <pic:spPr bwMode="auto">
+                    <a:xfrm>
+                      <a:off x="0" y="0"/>
+                      <a:ext cx="1940560" cy="1228090"/>
+                    </a:xfrm>
+                    <a:prstGeom prst="rect">
+                      <a:avLst/>
+                    </a:prstGeom>
+                    <a:ln>
+                      <a:noFill/>
+                    </a:ln>
+                    <a:effectLst>
+                      <a:softEdge rad="112500"/>
+                    </a:effectLst>
+                  </pic:spPr>
+                </pic:pic>
+              </a:graphicData>
+            </a:graphic>
+            <wp14:sizeRelH relativeFrom="page">
+              <wp14:pctWidth>0</wp14:pctWidth>
+            </wp14:sizeRelH>
+            <wp14:sizeRelV relativeFrom="page">
+              <wp14:pctHeight>0</wp14:pctHeight>
+            </wp14:sizeRelV>
+          </wp:anchor>
+        </w:drawing>
       </w:r>
       <w:r>
         <w:rPr>
@@ -4316,7 +4316,77 @@
         </w:rPr>
         <w:lastRenderedPageBreak/>
         <w:drawing>
-          <wp:anchor distT="0" distB="0" distL="114300" distR="114300" simplePos="0" relativeHeight="251765248" behindDoc="0" locked="0" layoutInCell="1" allowOverlap="1" wp14:anchorId="3B155214" wp14:editId="3BFA9D8F">
+          <wp:anchor distT="0" distB="0" distL="114300" distR="114300" simplePos="0" relativeHeight="251739648" behindDoc="0" locked="0" layoutInCell="1" allowOverlap="1" wp14:anchorId="4EE5DCFA" wp14:editId="635B3B4F">
+            <wp:simplePos x="0" y="0"/>
+            <wp:positionH relativeFrom="column">
+              <wp:posOffset>139065</wp:posOffset>
+            </wp:positionH>
+            <wp:positionV relativeFrom="paragraph">
+              <wp:posOffset>834390</wp:posOffset>
+            </wp:positionV>
+            <wp:extent cx="6329045" cy="1939925"/>
+            <wp:effectExtent l="0" t="0" r="0" b="3175"/>
+            <wp:wrapSquare wrapText="bothSides"/>
+            <wp:docPr id="277" name="Imagen 277" descr="C:\Users\jalzate\Desktop\BoletinWIkiNeo\fchp_lenguajes.png"/>
+            <wp:cNvGraphicFramePr>
+              <a:graphicFrameLocks xmlns:a="http://schemas.openxmlformats.org/drawingml/2006/main" noChangeAspect="1"/>
+            </wp:cNvGraphicFramePr>
+            <a:graphic xmlns:a="http://schemas.openxmlformats.org/drawingml/2006/main">
+              <a:graphicData uri="http://schemas.openxmlformats.org/drawingml/2006/picture">
+                <pic:pic xmlns:pic="http://schemas.openxmlformats.org/drawingml/2006/picture">
+                  <pic:nvPicPr>
+                    <pic:cNvPr id="0" name="Picture 5" descr="C:\Users\jalzate\Desktop\BoletinWIkiNeo\fchp_lenguajes.png"/>
+                    <pic:cNvPicPr>
+                      <a:picLocks noChangeAspect="1" noChangeArrowheads="1"/>
+                    </pic:cNvPicPr>
+                  </pic:nvPicPr>
+                  <pic:blipFill>
+                    <a:blip r:embed="rId20">
+                      <a:extLst>
+                        <a:ext uri="{28A0092B-C50C-407E-A947-70E740481C1C}">
+                          <a14:useLocalDpi xmlns:a14="http://schemas.microsoft.com/office/drawing/2010/main" val="0"/>
+                        </a:ext>
+                      </a:extLst>
+                    </a:blip>
+                    <a:srcRect/>
+                    <a:stretch>
+                      <a:fillRect/>
+                    </a:stretch>
+                  </pic:blipFill>
+                  <pic:spPr bwMode="auto">
+                    <a:xfrm>
+                      <a:off x="0" y="0"/>
+                      <a:ext cx="6329045" cy="1939925"/>
+                    </a:xfrm>
+                    <a:prstGeom prst="rect">
+                      <a:avLst/>
+                    </a:prstGeom>
+                    <a:ln>
+                      <a:noFill/>
+                    </a:ln>
+                    <a:effectLst>
+                      <a:softEdge rad="112500"/>
+                    </a:effectLst>
+                  </pic:spPr>
+                </pic:pic>
+              </a:graphicData>
+            </a:graphic>
+            <wp14:sizeRelH relativeFrom="page">
+              <wp14:pctWidth>0</wp14:pctWidth>
+            </wp14:sizeRelH>
+            <wp14:sizeRelV relativeFrom="page">
+              <wp14:pctHeight>0</wp14:pctHeight>
+            </wp14:sizeRelV>
+          </wp:anchor>
+        </w:drawing>
+      </w:r>
+      <w:r>
+        <w:rPr>
+          <w:noProof/>
+          <w:lang w:eastAsia="es-CO" w:bidi="ar-SA"/>
+        </w:rPr>
+        <w:drawing>
+          <wp:anchor distT="0" distB="0" distL="114300" distR="114300" simplePos="0" relativeHeight="251765248" behindDoc="0" locked="0" layoutInCell="1" allowOverlap="1" wp14:anchorId="14F18891" wp14:editId="1110DC73">
             <wp:simplePos x="0" y="0"/>
             <wp:positionH relativeFrom="column">
               <wp:posOffset>4467860</wp:posOffset>
@@ -4341,7 +4411,7 @@
                     </pic:cNvPicPr>
                   </pic:nvPicPr>
                   <pic:blipFill>
-                    <a:blip r:embed="rId20" cstate="print">
+                    <a:blip r:embed="rId21" cstate="print">
                       <a:extLst>
                         <a:ext uri="{28A0092B-C50C-407E-A947-70E740481C1C}">
                           <a14:useLocalDpi xmlns:a14="http://schemas.microsoft.com/office/drawing/2010/main" val="0"/>
@@ -4365,76 +4435,6 @@
                     <a:ln>
                       <a:noFill/>
                     </a:ln>
-                  </pic:spPr>
-                </pic:pic>
-              </a:graphicData>
-            </a:graphic>
-            <wp14:sizeRelH relativeFrom="page">
-              <wp14:pctWidth>0</wp14:pctWidth>
-            </wp14:sizeRelH>
-            <wp14:sizeRelV relativeFrom="page">
-              <wp14:pctHeight>0</wp14:pctHeight>
-            </wp14:sizeRelV>
-          </wp:anchor>
-        </w:drawing>
-      </w:r>
-      <w:r>
-        <w:rPr>
-          <w:noProof/>
-          <w:lang w:eastAsia="es-CO" w:bidi="ar-SA"/>
-        </w:rPr>
-        <w:drawing>
-          <wp:anchor distT="0" distB="0" distL="114300" distR="114300" simplePos="0" relativeHeight="251739648" behindDoc="0" locked="0" layoutInCell="1" allowOverlap="1" wp14:anchorId="209B0217" wp14:editId="75ABE453">
-            <wp:simplePos x="0" y="0"/>
-            <wp:positionH relativeFrom="column">
-              <wp:posOffset>249555</wp:posOffset>
-            </wp:positionH>
-            <wp:positionV relativeFrom="paragraph">
-              <wp:posOffset>836295</wp:posOffset>
-            </wp:positionV>
-            <wp:extent cx="6219190" cy="1940560"/>
-            <wp:effectExtent l="0" t="0" r="0" b="2540"/>
-            <wp:wrapSquare wrapText="bothSides"/>
-            <wp:docPr id="277" name="Imagen 277" descr="C:\Users\jalzate\Desktop\BoletinWIkiNeo\fchp_lenguajes.png"/>
-            <wp:cNvGraphicFramePr>
-              <a:graphicFrameLocks xmlns:a="http://schemas.openxmlformats.org/drawingml/2006/main" noChangeAspect="1"/>
-            </wp:cNvGraphicFramePr>
-            <a:graphic xmlns:a="http://schemas.openxmlformats.org/drawingml/2006/main">
-              <a:graphicData uri="http://schemas.openxmlformats.org/drawingml/2006/picture">
-                <pic:pic xmlns:pic="http://schemas.openxmlformats.org/drawingml/2006/picture">
-                  <pic:nvPicPr>
-                    <pic:cNvPr id="0" name="Picture 5" descr="C:\Users\jalzate\Desktop\BoletinWIkiNeo\fchp_lenguajes.png"/>
-                    <pic:cNvPicPr>
-                      <a:picLocks noChangeAspect="1" noChangeArrowheads="1"/>
-                    </pic:cNvPicPr>
-                  </pic:nvPicPr>
-                  <pic:blipFill>
-                    <a:blip r:embed="rId21">
-                      <a:extLst>
-                        <a:ext uri="{28A0092B-C50C-407E-A947-70E740481C1C}">
-                          <a14:useLocalDpi xmlns:a14="http://schemas.microsoft.com/office/drawing/2010/main" val="0"/>
-                        </a:ext>
-                      </a:extLst>
-                    </a:blip>
-                    <a:srcRect/>
-                    <a:stretch>
-                      <a:fillRect/>
-                    </a:stretch>
-                  </pic:blipFill>
-                  <pic:spPr bwMode="auto">
-                    <a:xfrm>
-                      <a:off x="0" y="0"/>
-                      <a:ext cx="6219190" cy="1940560"/>
-                    </a:xfrm>
-                    <a:prstGeom prst="rect">
-                      <a:avLst/>
-                    </a:prstGeom>
-                    <a:ln>
-                      <a:noFill/>
-                    </a:ln>
-                    <a:effectLst>
-                      <a:softEdge rad="112500"/>
-                    </a:effectLst>
                   </pic:spPr>
                 </pic:pic>
               </a:graphicData>
@@ -7854,7 +7854,7 @@
 </file>
 
 <file path=customXml/itemProps1.xml><?xml version="1.0" encoding="utf-8"?>
-<ds:datastoreItem xmlns:ds="http://schemas.openxmlformats.org/officeDocument/2006/customXml" ds:itemID="{A8864A52-897E-474A-B3F8-26E40409D524}">
+<ds:datastoreItem xmlns:ds="http://schemas.openxmlformats.org/officeDocument/2006/customXml" ds:itemID="{DF0DC986-4D0A-4F48-A2B0-3050EAD277E3}">
   <ds:schemaRefs>
     <ds:schemaRef ds:uri="http://schemas.openxmlformats.org/officeDocument/2006/bibliography"/>
   </ds:schemaRefs>

</xml_diff>

<commit_message>
Se han hecho algunos ajustes
</commit_message>
<xml_diff>
--- a/Boletin#1Wikineo.docx
+++ b/Boletin#1Wikineo.docx
@@ -9,16 +9,84 @@
           <w:noProof/>
           <w:lang w:eastAsia="es-CO" w:bidi="ar-SA"/>
         </w:rPr>
+        <w:drawing>
+          <wp:anchor distT="0" distB="0" distL="114300" distR="114300" simplePos="0" relativeHeight="251718144" behindDoc="0" locked="0" layoutInCell="1" allowOverlap="1" wp14:anchorId="6A84FE19" wp14:editId="0B14FEB2">
+            <wp:simplePos x="0" y="0"/>
+            <wp:positionH relativeFrom="column">
+              <wp:posOffset>171450</wp:posOffset>
+            </wp:positionH>
+            <wp:positionV relativeFrom="paragraph">
+              <wp:posOffset>123825</wp:posOffset>
+            </wp:positionV>
+            <wp:extent cx="1418590" cy="795020"/>
+            <wp:effectExtent l="0" t="0" r="0" b="5080"/>
+            <wp:wrapSquare wrapText="bothSides"/>
+            <wp:docPr id="280" name="Imagen 280" descr="cid:image001.png@01D1C65E.102746D0"/>
+            <wp:cNvGraphicFramePr>
+              <a:graphicFrameLocks xmlns:a="http://schemas.openxmlformats.org/drawingml/2006/main" noChangeAspect="1"/>
+            </wp:cNvGraphicFramePr>
+            <a:graphic xmlns:a="http://schemas.openxmlformats.org/drawingml/2006/main">
+              <a:graphicData uri="http://schemas.openxmlformats.org/drawingml/2006/picture">
+                <pic:pic xmlns:pic="http://schemas.openxmlformats.org/drawingml/2006/picture">
+                  <pic:nvPicPr>
+                    <pic:cNvPr id="0" name="Picture 280" descr="cid:image001.png@01D1C65E.102746D0"/>
+                    <pic:cNvPicPr>
+                      <a:picLocks noChangeAspect="1" noChangeArrowheads="1"/>
+                    </pic:cNvPicPr>
+                  </pic:nvPicPr>
+                  <pic:blipFill>
+                    <a:blip r:embed="rId9" r:link="rId10">
+                      <a:extLst>
+                        <a:ext uri="{28A0092B-C50C-407E-A947-70E740481C1C}">
+                          <a14:useLocalDpi xmlns:a14="http://schemas.microsoft.com/office/drawing/2010/main" val="0"/>
+                        </a:ext>
+                      </a:extLst>
+                    </a:blip>
+                    <a:srcRect/>
+                    <a:stretch>
+                      <a:fillRect/>
+                    </a:stretch>
+                  </pic:blipFill>
+                  <pic:spPr bwMode="auto">
+                    <a:xfrm>
+                      <a:off x="0" y="0"/>
+                      <a:ext cx="1418590" cy="795020"/>
+                    </a:xfrm>
+                    <a:prstGeom prst="rect">
+                      <a:avLst/>
+                    </a:prstGeom>
+                    <a:noFill/>
+                    <a:ln>
+                      <a:noFill/>
+                    </a:ln>
+                  </pic:spPr>
+                </pic:pic>
+              </a:graphicData>
+            </a:graphic>
+            <wp14:sizeRelH relativeFrom="page">
+              <wp14:pctWidth>0</wp14:pctWidth>
+            </wp14:sizeRelH>
+            <wp14:sizeRelV relativeFrom="page">
+              <wp14:pctHeight>0</wp14:pctHeight>
+            </wp14:sizeRelV>
+          </wp:anchor>
+        </w:drawing>
+      </w:r>
+      <w:r>
+        <w:rPr>
+          <w:noProof/>
+          <w:lang w:eastAsia="es-CO" w:bidi="ar-SA"/>
+        </w:rPr>
         <mc:AlternateContent>
           <mc:Choice Requires="wps">
             <w:drawing>
-              <wp:anchor distT="0" distB="0" distL="114300" distR="114300" simplePos="0" relativeHeight="251713024" behindDoc="0" locked="0" layoutInCell="1" allowOverlap="1" wp14:anchorId="68616C60" wp14:editId="7C877EB4">
+              <wp:anchor distT="0" distB="0" distL="114300" distR="114300" simplePos="0" relativeHeight="251713024" behindDoc="0" locked="0" layoutInCell="1" allowOverlap="1" wp14:anchorId="1453BD23" wp14:editId="6B8BA800">
                 <wp:simplePos x="0" y="0"/>
                 <wp:positionH relativeFrom="page">
-                  <wp:posOffset>2438927</wp:posOffset>
+                  <wp:posOffset>2446352</wp:posOffset>
                 </wp:positionH>
                 <wp:positionV relativeFrom="page">
-                  <wp:posOffset>730706</wp:posOffset>
+                  <wp:posOffset>692260</wp:posOffset>
                 </wp:positionV>
                 <wp:extent cx="2295525" cy="1190625"/>
                 <wp:effectExtent l="0" t="0" r="9525" b="9525"/>
@@ -118,7 +186,7 @@
                 <v:stroke joinstyle="miter"/>
                 <v:path gradientshapeok="t" o:connecttype="rect"/>
               </v:shapetype>
-              <v:shape id="Text Box 270" o:spid="_x0000_s1026" type="#_x0000_t202" style="position:absolute;margin-left:192.05pt;margin-top:57.55pt;width:180.75pt;height:93.75pt;z-index:251713024;visibility:visible;mso-wrap-style:square;mso-width-percent:0;mso-height-percent:0;mso-wrap-distance-left:9pt;mso-wrap-distance-top:0;mso-wrap-distance-right:9pt;mso-wrap-distance-bottom:0;mso-position-horizontal:absolute;mso-position-horizontal-relative:page;mso-position-vertical:absolute;mso-position-vertical-relative:page;mso-width-percent:0;mso-height-percent:0;mso-width-relative:page;mso-height-relative:page;v-text-anchor:top" o:gfxdata="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" filled="f" stroked="f" strokecolor="white">
+              <v:shape id="Text Box 270" o:spid="_x0000_s1026" type="#_x0000_t202" style="position:absolute;margin-left:192.65pt;margin-top:54.5pt;width:180.75pt;height:93.75pt;z-index:251713024;visibility:visible;mso-wrap-style:square;mso-width-percent:0;mso-height-percent:0;mso-wrap-distance-left:9pt;mso-wrap-distance-top:0;mso-wrap-distance-right:9pt;mso-wrap-distance-bottom:0;mso-position-horizontal:absolute;mso-position-horizontal-relative:page;mso-position-vertical:absolute;mso-position-vertical-relative:page;mso-width-percent:0;mso-height-percent:0;mso-width-relative:page;mso-height-relative:page;v-text-anchor:top" o:gfxdata="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" filled="f" stroked="f" strokecolor="white">
                 <v:textbox inset="0,0,0,0">
                   <w:txbxContent>
                     <w:p>
@@ -162,78 +230,10 @@
           <w:noProof/>
           <w:lang w:eastAsia="es-CO" w:bidi="ar-SA"/>
         </w:rPr>
-        <w:drawing>
-          <wp:anchor distT="0" distB="0" distL="114300" distR="114300" simplePos="0" relativeHeight="251718144" behindDoc="0" locked="0" layoutInCell="1" allowOverlap="1" wp14:anchorId="39027F0A" wp14:editId="2FD0628C">
-            <wp:simplePos x="0" y="0"/>
-            <wp:positionH relativeFrom="column">
-              <wp:posOffset>172085</wp:posOffset>
-            </wp:positionH>
-            <wp:positionV relativeFrom="paragraph">
-              <wp:posOffset>77470</wp:posOffset>
-            </wp:positionV>
-            <wp:extent cx="1423035" cy="929640"/>
-            <wp:effectExtent l="0" t="0" r="5715" b="3810"/>
-            <wp:wrapSquare wrapText="bothSides"/>
-            <wp:docPr id="280" name="Imagen 280" descr="cid:image001.png@01D1C65E.102746D0"/>
-            <wp:cNvGraphicFramePr>
-              <a:graphicFrameLocks xmlns:a="http://schemas.openxmlformats.org/drawingml/2006/main" noChangeAspect="1"/>
-            </wp:cNvGraphicFramePr>
-            <a:graphic xmlns:a="http://schemas.openxmlformats.org/drawingml/2006/main">
-              <a:graphicData uri="http://schemas.openxmlformats.org/drawingml/2006/picture">
-                <pic:pic xmlns:pic="http://schemas.openxmlformats.org/drawingml/2006/picture">
-                  <pic:nvPicPr>
-                    <pic:cNvPr id="0" name="Picture 280" descr="cid:image001.png@01D1C65E.102746D0"/>
-                    <pic:cNvPicPr>
-                      <a:picLocks noChangeAspect="1" noChangeArrowheads="1"/>
-                    </pic:cNvPicPr>
-                  </pic:nvPicPr>
-                  <pic:blipFill>
-                    <a:blip r:embed="rId9" r:link="rId10">
-                      <a:extLst>
-                        <a:ext uri="{28A0092B-C50C-407E-A947-70E740481C1C}">
-                          <a14:useLocalDpi xmlns:a14="http://schemas.microsoft.com/office/drawing/2010/main" val="0"/>
-                        </a:ext>
-                      </a:extLst>
-                    </a:blip>
-                    <a:srcRect/>
-                    <a:stretch>
-                      <a:fillRect/>
-                    </a:stretch>
-                  </pic:blipFill>
-                  <pic:spPr bwMode="auto">
-                    <a:xfrm>
-                      <a:off x="0" y="0"/>
-                      <a:ext cx="1423035" cy="929640"/>
-                    </a:xfrm>
-                    <a:prstGeom prst="rect">
-                      <a:avLst/>
-                    </a:prstGeom>
-                    <a:noFill/>
-                    <a:ln>
-                      <a:noFill/>
-                    </a:ln>
-                  </pic:spPr>
-                </pic:pic>
-              </a:graphicData>
-            </a:graphic>
-            <wp14:sizeRelH relativeFrom="page">
-              <wp14:pctWidth>0</wp14:pctWidth>
-            </wp14:sizeRelH>
-            <wp14:sizeRelV relativeFrom="page">
-              <wp14:pctHeight>0</wp14:pctHeight>
-            </wp14:sizeRelV>
-          </wp:anchor>
-        </w:drawing>
-      </w:r>
-      <w:r>
-        <w:rPr>
-          <w:noProof/>
-          <w:lang w:eastAsia="es-CO" w:bidi="ar-SA"/>
-        </w:rPr>
         <mc:AlternateContent>
           <mc:Choice Requires="wps">
             <w:drawing>
-              <wp:anchor distT="0" distB="0" distL="114300" distR="114300" simplePos="0" relativeHeight="251714048" behindDoc="0" locked="0" layoutInCell="1" allowOverlap="1" wp14:anchorId="2E99D374" wp14:editId="5E51D976">
+              <wp:anchor distT="0" distB="0" distL="114300" distR="114300" simplePos="0" relativeHeight="251714048" behindDoc="0" locked="0" layoutInCell="1" allowOverlap="1" wp14:anchorId="67B9025B" wp14:editId="3F9C4EBA">
                 <wp:simplePos x="0" y="0"/>
                 <wp:positionH relativeFrom="page">
                   <wp:posOffset>2448560</wp:posOffset>
@@ -317,46 +317,52 @@
                                 <w:color w:val="FFFFFF" w:themeColor="background1"/>
                                 <w:sz w:val="24"/>
                                 <w:szCs w:val="60"/>
-                                <w14:textOutline w14:w="5270" w14:cap="flat" w14:cmpd="sng" w14:algn="ctr">
+                                <w14:shadow w14:blurRad="50800" w14:dist="0" w14:dir="0" w14:sx="100000" w14:sy="100000" w14:kx="0" w14:ky="0" w14:algn="tl">
+                                  <w14:srgbClr w14:val="000000"/>
+                                </w14:shadow>
+                                <w14:textOutline w14:w="8890" w14:cap="flat" w14:cmpd="sng" w14:algn="ctr">
                                   <w14:solidFill>
                                     <w14:schemeClr w14:val="bg1">
-                                      <w14:lumMod w14:val="75000"/>
+                                      <w14:lumMod w14:val="50000"/>
                                     </w14:schemeClr>
                                   </w14:solidFill>
                                   <w14:prstDash w14:val="solid"/>
-                                  <w14:round/>
+                                  <w14:miter w14:lim="0"/>
                                 </w14:textOutline>
                                 <w14:textFill>
                                   <w14:gradFill>
                                     <w14:gsLst>
                                       <w14:gs w14:pos="0">
-                                        <w14:srgbClr w14:val="FFFFFF">
-                                          <w14:tint w14:val="40000"/>
-                                          <w14:satMod w14:val="250000"/>
+                                        <w14:srgbClr w14:val="000000">
+                                          <w14:tint w14:val="92000"/>
+                                          <w14:shade w14:val="100000"/>
+                                          <w14:satMod w14:val="150000"/>
                                         </w14:srgbClr>
                                       </w14:gs>
-                                      <w14:gs w14:pos="9000">
-                                        <w14:srgbClr w14:val="FFFFFF">
-                                          <w14:tint w14:val="52000"/>
-                                          <w14:satMod w14:val="300000"/>
+                                      <w14:gs w14:pos="49000">
+                                        <w14:srgbClr w14:val="000000">
+                                          <w14:tint w14:val="89000"/>
+                                          <w14:shade w14:val="90000"/>
+                                          <w14:satMod w14:val="150000"/>
                                         </w14:srgbClr>
                                       </w14:gs>
                                       <w14:gs w14:pos="50000">
-                                        <w14:srgbClr w14:val="FFFFFF">
-                                          <w14:shade w14:val="20000"/>
-                                          <w14:satMod w14:val="300000"/>
+                                        <w14:srgbClr w14:val="000000">
+                                          <w14:tint w14:val="100000"/>
+                                          <w14:shade w14:val="75000"/>
+                                          <w14:satMod w14:val="150000"/>
                                         </w14:srgbClr>
                                       </w14:gs>
-                                      <w14:gs w14:pos="79000">
-                                        <w14:srgbClr w14:val="FFFFFF">
-                                          <w14:tint w14:val="52000"/>
-                                          <w14:satMod w14:val="300000"/>
+                                      <w14:gs w14:pos="95000">
+                                        <w14:srgbClr w14:val="000000">
+                                          <w14:shade w14:val="47000"/>
+                                          <w14:satMod w14:val="150000"/>
                                         </w14:srgbClr>
                                       </w14:gs>
                                       <w14:gs w14:pos="100000">
-                                        <w14:srgbClr w14:val="FFFFFF">
-                                          <w14:tint w14:val="40000"/>
-                                          <w14:satMod w14:val="250000"/>
+                                        <w14:srgbClr w14:val="000000">
+                                          <w14:shade w14:val="39000"/>
+                                          <w14:satMod w14:val="150000"/>
                                         </w14:srgbClr>
                                       </w14:gs>
                                     </w14:gsLst>
@@ -375,46 +381,52 @@
                                 <w:sz w:val="24"/>
                                 <w:szCs w:val="60"/>
                                 <w:shd w:val="clear" w:color="auto" w:fill="BFBFBF" w:themeFill="background1" w:themeFillShade="BF"/>
-                                <w14:textOutline w14:w="5270" w14:cap="flat" w14:cmpd="sng" w14:algn="ctr">
+                                <w14:shadow w14:blurRad="50800" w14:dist="0" w14:dir="0" w14:sx="100000" w14:sy="100000" w14:kx="0" w14:ky="0" w14:algn="tl">
+                                  <w14:srgbClr w14:val="000000"/>
+                                </w14:shadow>
+                                <w14:textOutline w14:w="8890" w14:cap="flat" w14:cmpd="sng" w14:algn="ctr">
                                   <w14:solidFill>
                                     <w14:schemeClr w14:val="bg1">
-                                      <w14:lumMod w14:val="75000"/>
+                                      <w14:lumMod w14:val="50000"/>
                                     </w14:schemeClr>
                                   </w14:solidFill>
                                   <w14:prstDash w14:val="solid"/>
-                                  <w14:round/>
+                                  <w14:miter w14:lim="0"/>
                                 </w14:textOutline>
                                 <w14:textFill>
                                   <w14:gradFill>
                                     <w14:gsLst>
                                       <w14:gs w14:pos="0">
-                                        <w14:srgbClr w14:val="FFFFFF">
-                                          <w14:tint w14:val="40000"/>
-                                          <w14:satMod w14:val="250000"/>
+                                        <w14:srgbClr w14:val="000000">
+                                          <w14:tint w14:val="92000"/>
+                                          <w14:shade w14:val="100000"/>
+                                          <w14:satMod w14:val="150000"/>
                                         </w14:srgbClr>
                                       </w14:gs>
-                                      <w14:gs w14:pos="9000">
-                                        <w14:srgbClr w14:val="FFFFFF">
-                                          <w14:tint w14:val="52000"/>
-                                          <w14:satMod w14:val="300000"/>
+                                      <w14:gs w14:pos="49000">
+                                        <w14:srgbClr w14:val="000000">
+                                          <w14:tint w14:val="89000"/>
+                                          <w14:shade w14:val="90000"/>
+                                          <w14:satMod w14:val="150000"/>
                                         </w14:srgbClr>
                                       </w14:gs>
                                       <w14:gs w14:pos="50000">
-                                        <w14:srgbClr w14:val="FFFFFF">
-                                          <w14:shade w14:val="20000"/>
-                                          <w14:satMod w14:val="300000"/>
+                                        <w14:srgbClr w14:val="000000">
+                                          <w14:tint w14:val="100000"/>
+                                          <w14:shade w14:val="75000"/>
+                                          <w14:satMod w14:val="150000"/>
                                         </w14:srgbClr>
                                       </w14:gs>
-                                      <w14:gs w14:pos="79000">
-                                        <w14:srgbClr w14:val="FFFFFF">
-                                          <w14:tint w14:val="52000"/>
-                                          <w14:satMod w14:val="300000"/>
+                                      <w14:gs w14:pos="95000">
+                                        <w14:srgbClr w14:val="000000">
+                                          <w14:shade w14:val="47000"/>
+                                          <w14:satMod w14:val="150000"/>
                                         </w14:srgbClr>
                                       </w14:gs>
                                       <w14:gs w14:pos="100000">
-                                        <w14:srgbClr w14:val="FFFFFF">
-                                          <w14:tint w14:val="40000"/>
-                                          <w14:satMod w14:val="250000"/>
+                                        <w14:srgbClr w14:val="000000">
+                                          <w14:shade w14:val="39000"/>
+                                          <w14:satMod w14:val="150000"/>
                                         </w14:srgbClr>
                                       </w14:gs>
                                     </w14:gsLst>
@@ -487,46 +499,52 @@
                           <w:color w:val="FFFFFF" w:themeColor="background1"/>
                           <w:sz w:val="24"/>
                           <w:szCs w:val="60"/>
-                          <w14:textOutline w14:w="5270" w14:cap="flat" w14:cmpd="sng" w14:algn="ctr">
+                          <w14:shadow w14:blurRad="50800" w14:dist="0" w14:dir="0" w14:sx="100000" w14:sy="100000" w14:kx="0" w14:ky="0" w14:algn="tl">
+                            <w14:srgbClr w14:val="000000"/>
+                          </w14:shadow>
+                          <w14:textOutline w14:w="8890" w14:cap="flat" w14:cmpd="sng" w14:algn="ctr">
                             <w14:solidFill>
                               <w14:schemeClr w14:val="bg1">
-                                <w14:lumMod w14:val="75000"/>
+                                <w14:lumMod w14:val="50000"/>
                               </w14:schemeClr>
                             </w14:solidFill>
                             <w14:prstDash w14:val="solid"/>
-                            <w14:round/>
+                            <w14:miter w14:lim="0"/>
                           </w14:textOutline>
                           <w14:textFill>
                             <w14:gradFill>
                               <w14:gsLst>
                                 <w14:gs w14:pos="0">
-                                  <w14:srgbClr w14:val="FFFFFF">
-                                    <w14:tint w14:val="40000"/>
-                                    <w14:satMod w14:val="250000"/>
+                                  <w14:srgbClr w14:val="000000">
+                                    <w14:tint w14:val="92000"/>
+                                    <w14:shade w14:val="100000"/>
+                                    <w14:satMod w14:val="150000"/>
                                   </w14:srgbClr>
                                 </w14:gs>
-                                <w14:gs w14:pos="9000">
-                                  <w14:srgbClr w14:val="FFFFFF">
-                                    <w14:tint w14:val="52000"/>
-                                    <w14:satMod w14:val="300000"/>
+                                <w14:gs w14:pos="49000">
+                                  <w14:srgbClr w14:val="000000">
+                                    <w14:tint w14:val="89000"/>
+                                    <w14:shade w14:val="90000"/>
+                                    <w14:satMod w14:val="150000"/>
                                   </w14:srgbClr>
                                 </w14:gs>
                                 <w14:gs w14:pos="50000">
-                                  <w14:srgbClr w14:val="FFFFFF">
-                                    <w14:shade w14:val="20000"/>
-                                    <w14:satMod w14:val="300000"/>
+                                  <w14:srgbClr w14:val="000000">
+                                    <w14:tint w14:val="100000"/>
+                                    <w14:shade w14:val="75000"/>
+                                    <w14:satMod w14:val="150000"/>
                                   </w14:srgbClr>
                                 </w14:gs>
-                                <w14:gs w14:pos="79000">
-                                  <w14:srgbClr w14:val="FFFFFF">
-                                    <w14:tint w14:val="52000"/>
-                                    <w14:satMod w14:val="300000"/>
+                                <w14:gs w14:pos="95000">
+                                  <w14:srgbClr w14:val="000000">
+                                    <w14:shade w14:val="47000"/>
+                                    <w14:satMod w14:val="150000"/>
                                   </w14:srgbClr>
                                 </w14:gs>
                                 <w14:gs w14:pos="100000">
-                                  <w14:srgbClr w14:val="FFFFFF">
-                                    <w14:tint w14:val="40000"/>
-                                    <w14:satMod w14:val="250000"/>
+                                  <w14:srgbClr w14:val="000000">
+                                    <w14:shade w14:val="39000"/>
+                                    <w14:satMod w14:val="150000"/>
                                   </w14:srgbClr>
                                 </w14:gs>
                               </w14:gsLst>
@@ -545,46 +563,52 @@
                           <w:sz w:val="24"/>
                           <w:szCs w:val="60"/>
                           <w:shd w:val="clear" w:color="auto" w:fill="BFBFBF" w:themeFill="background1" w:themeFillShade="BF"/>
-                          <w14:textOutline w14:w="5270" w14:cap="flat" w14:cmpd="sng" w14:algn="ctr">
+                          <w14:shadow w14:blurRad="50800" w14:dist="0" w14:dir="0" w14:sx="100000" w14:sy="100000" w14:kx="0" w14:ky="0" w14:algn="tl">
+                            <w14:srgbClr w14:val="000000"/>
+                          </w14:shadow>
+                          <w14:textOutline w14:w="8890" w14:cap="flat" w14:cmpd="sng" w14:algn="ctr">
                             <w14:solidFill>
                               <w14:schemeClr w14:val="bg1">
-                                <w14:lumMod w14:val="75000"/>
+                                <w14:lumMod w14:val="50000"/>
                               </w14:schemeClr>
                             </w14:solidFill>
                             <w14:prstDash w14:val="solid"/>
-                            <w14:round/>
+                            <w14:miter w14:lim="0"/>
                           </w14:textOutline>
                           <w14:textFill>
                             <w14:gradFill>
                               <w14:gsLst>
                                 <w14:gs w14:pos="0">
-                                  <w14:srgbClr w14:val="FFFFFF">
-                                    <w14:tint w14:val="40000"/>
-                                    <w14:satMod w14:val="250000"/>
+                                  <w14:srgbClr w14:val="000000">
+                                    <w14:tint w14:val="92000"/>
+                                    <w14:shade w14:val="100000"/>
+                                    <w14:satMod w14:val="150000"/>
                                   </w14:srgbClr>
                                 </w14:gs>
-                                <w14:gs w14:pos="9000">
-                                  <w14:srgbClr w14:val="FFFFFF">
-                                    <w14:tint w14:val="52000"/>
-                                    <w14:satMod w14:val="300000"/>
+                                <w14:gs w14:pos="49000">
+                                  <w14:srgbClr w14:val="000000">
+                                    <w14:tint w14:val="89000"/>
+                                    <w14:shade w14:val="90000"/>
+                                    <w14:satMod w14:val="150000"/>
                                   </w14:srgbClr>
                                 </w14:gs>
                                 <w14:gs w14:pos="50000">
-                                  <w14:srgbClr w14:val="FFFFFF">
-                                    <w14:shade w14:val="20000"/>
-                                    <w14:satMod w14:val="300000"/>
+                                  <w14:srgbClr w14:val="000000">
+                                    <w14:tint w14:val="100000"/>
+                                    <w14:shade w14:val="75000"/>
+                                    <w14:satMod w14:val="150000"/>
                                   </w14:srgbClr>
                                 </w14:gs>
-                                <w14:gs w14:pos="79000">
-                                  <w14:srgbClr w14:val="FFFFFF">
-                                    <w14:tint w14:val="52000"/>
-                                    <w14:satMod w14:val="300000"/>
+                                <w14:gs w14:pos="95000">
+                                  <w14:srgbClr w14:val="000000">
+                                    <w14:shade w14:val="47000"/>
+                                    <w14:satMod w14:val="150000"/>
                                   </w14:srgbClr>
                                 </w14:gs>
                                 <w14:gs w14:pos="100000">
-                                  <w14:srgbClr w14:val="FFFFFF">
-                                    <w14:tint w14:val="40000"/>
-                                    <w14:satMod w14:val="250000"/>
+                                  <w14:srgbClr w14:val="000000">
+                                    <w14:shade w14:val="39000"/>
+                                    <w14:satMod w14:val="150000"/>
                                   </w14:srgbClr>
                                 </w14:gs>
                               </w14:gsLst>
@@ -625,7 +649,7 @@
         <mc:AlternateContent>
           <mc:Choice Requires="wps">
             <w:drawing>
-              <wp:anchor distT="0" distB="0" distL="114300" distR="114300" simplePos="0" relativeHeight="251715072" behindDoc="0" locked="0" layoutInCell="1" allowOverlap="1">
+              <wp:anchor distT="0" distB="0" distL="114300" distR="114300" simplePos="0" relativeHeight="251715072" behindDoc="0" locked="0" layoutInCell="1" allowOverlap="1" wp14:anchorId="05220F76" wp14:editId="06B7CEC1">
                 <wp:simplePos x="0" y="0"/>
                 <wp:positionH relativeFrom="column">
                   <wp:posOffset>-2349500</wp:posOffset>
@@ -711,7 +735,7 @@
         <mc:AlternateContent>
           <mc:Choice Requires="wps">
             <w:drawing>
-              <wp:anchor distT="0" distB="0" distL="114300" distR="114300" simplePos="0" relativeHeight="251716096" behindDoc="0" locked="0" layoutInCell="1" allowOverlap="1" wp14:anchorId="4D76B4D8" wp14:editId="5E049F01">
+              <wp:anchor distT="0" distB="0" distL="114300" distR="114300" simplePos="0" relativeHeight="251716096" behindDoc="0" locked="0" layoutInCell="1" allowOverlap="1" wp14:anchorId="54836E05" wp14:editId="5120A097">
                 <wp:simplePos x="0" y="0"/>
                 <wp:positionH relativeFrom="column">
                   <wp:posOffset>288697</wp:posOffset>
@@ -787,7 +811,7 @@
         <mc:AlternateContent>
           <mc:Choice Requires="wps">
             <w:drawing>
-              <wp:anchor distT="0" distB="0" distL="114300" distR="114300" simplePos="0" relativeHeight="251712000" behindDoc="0" locked="0" layoutInCell="1" allowOverlap="1" wp14:anchorId="07C454C0" wp14:editId="11F40F70">
+              <wp:anchor distT="0" distB="0" distL="114300" distR="114300" simplePos="0" relativeHeight="251712000" behindDoc="0" locked="0" layoutInCell="1" allowOverlap="1" wp14:anchorId="3BB818CB" wp14:editId="209BEC6E">
                 <wp:simplePos x="0" y="0"/>
                 <wp:positionH relativeFrom="page">
                   <wp:posOffset>2448560</wp:posOffset>
@@ -862,7 +886,17 @@
                                 <w:sz w:val="18"/>
                                 <w:szCs w:val="18"/>
                               </w:rPr>
-                              <w:t>29 de Junio 201</w:t>
+                              <w:t>05 de Juli</w:t>
+                            </w:r>
+                            <w:r>
+                              <w:rPr>
+                                <w:rFonts w:ascii="Tahoma" w:hAnsi="Tahoma" w:cs="Tahoma"/>
+                                <w:b/>
+                                <w:bCs/>
+                                <w:sz w:val="18"/>
+                                <w:szCs w:val="18"/>
+                              </w:rPr>
+                              <w:t>o 201</w:t>
                             </w:r>
                             <w:r>
                               <w:rPr>
@@ -917,7 +951,17 @@
                           <w:sz w:val="18"/>
                           <w:szCs w:val="18"/>
                         </w:rPr>
-                        <w:t>29 de Junio 201</w:t>
+                        <w:t>05 de Juli</w:t>
+                      </w:r>
+                      <w:r>
+                        <w:rPr>
+                          <w:rFonts w:ascii="Tahoma" w:hAnsi="Tahoma" w:cs="Tahoma"/>
+                          <w:b/>
+                          <w:bCs/>
+                          <w:sz w:val="18"/>
+                          <w:szCs w:val="18"/>
+                        </w:rPr>
+                        <w:t>o 201</w:t>
                       </w:r>
                       <w:r>
                         <w:rPr>
@@ -1041,7 +1085,7 @@
         <mc:AlternateContent>
           <mc:Choice Requires="wps">
             <w:drawing>
-              <wp:anchor distT="0" distB="0" distL="114300" distR="114300" simplePos="0" relativeHeight="251614720" behindDoc="0" locked="0" layoutInCell="1" allowOverlap="1" wp14:anchorId="5AA13290" wp14:editId="751DAC28">
+              <wp:anchor distT="0" distB="0" distL="114300" distR="114300" simplePos="0" relativeHeight="251614720" behindDoc="0" locked="0" layoutInCell="1" allowOverlap="1" wp14:anchorId="0EEE684E" wp14:editId="6B243540">
                 <wp:simplePos x="0" y="0"/>
                 <wp:positionH relativeFrom="page">
                   <wp:posOffset>2447925</wp:posOffset>
@@ -1192,7 +1236,7 @@
         <mc:AlternateContent>
           <mc:Choice Requires="wps">
             <w:drawing>
-              <wp:anchor distT="0" distB="0" distL="114300" distR="114300" simplePos="0" relativeHeight="251610624" behindDoc="0" locked="0" layoutInCell="0" allowOverlap="1" wp14:anchorId="0E625F50" wp14:editId="6EEF3F60">
+              <wp:anchor distT="0" distB="0" distL="114300" distR="114300" simplePos="0" relativeHeight="251610624" behindDoc="0" locked="0" layoutInCell="0" allowOverlap="1" wp14:anchorId="671BCBF0" wp14:editId="306BA169">
                 <wp:simplePos x="0" y="0"/>
                 <wp:positionH relativeFrom="page">
                   <wp:posOffset>569342</wp:posOffset>
@@ -1427,7 +1471,7 @@
         <mc:AlternateContent>
           <mc:Choice Requires="wps">
             <w:drawing>
-              <wp:anchor distT="0" distB="0" distL="114300" distR="114300" simplePos="0" relativeHeight="251657728" behindDoc="0" locked="0" layoutInCell="0" allowOverlap="1" wp14:anchorId="6B5F325E" wp14:editId="3E1C40F3">
+              <wp:anchor distT="0" distB="0" distL="114300" distR="114300" simplePos="0" relativeHeight="251657728" behindDoc="0" locked="0" layoutInCell="0" allowOverlap="1" wp14:anchorId="2C1C1036" wp14:editId="4BA6C401">
                 <wp:simplePos x="0" y="0"/>
                 <wp:positionH relativeFrom="page">
                   <wp:posOffset>4994694</wp:posOffset>
@@ -1480,7 +1524,7 @@
                           </a:ext>
                         </a:extLst>
                       </wps:spPr>
-                      <wps:linkedTxbx id="6" seq="1"/>
+                      <wps:linkedTxbx id="7" seq="1"/>
                       <wps:bodyPr rot="0" vert="horz" wrap="square" lIns="0" tIns="0" rIns="0" bIns="0" anchor="t" anchorCtr="0" upright="1">
                         <a:noAutofit/>
                       </wps:bodyPr>
@@ -1516,7 +1560,7 @@
         <mc:AlternateContent>
           <mc:Choice Requires="wps">
             <w:drawing>
-              <wp:anchor distT="0" distB="0" distL="114300" distR="114300" simplePos="0" relativeHeight="251720192" behindDoc="0" locked="0" layoutInCell="0" allowOverlap="1" wp14:anchorId="5CF48D68" wp14:editId="2CE1B489">
+              <wp:anchor distT="0" distB="0" distL="114300" distR="114300" simplePos="0" relativeHeight="251720192" behindDoc="0" locked="0" layoutInCell="0" allowOverlap="1" wp14:anchorId="092F8A67" wp14:editId="7FDD578C">
                 <wp:simplePos x="0" y="0"/>
                 <wp:positionH relativeFrom="page">
                   <wp:posOffset>569343</wp:posOffset>
@@ -1786,7 +1830,7 @@
           </mc:Choice>
           <mc:Fallback>
             <w:pict>
-              <v:shape id="Text Box 284" o:spid="_x0000_s1032" type="#_x0000_t202" style="position:absolute;margin-left:44.85pt;margin-top:213.3pt;width:122.25pt;height:165.75pt;z-index:251720192;visibility:visible;mso-wrap-style:square;mso-width-percent:0;mso-height-percent:0;mso-wrap-distance-left:9pt;mso-wrap-distance-top:0;mso-wrap-distance-right:9pt;mso-wrap-distance-bottom:0;mso-position-horizontal:absolute;mso-position-horizontal-relative:page;mso-position-vertical:absolute;mso-position-vertical-relative:page;mso-width-percent:0;mso-height-percent:0;mso-width-relative:page;mso-height-relative:page;v-text-anchor:top" o:gfxdata="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" o:allowincell="f" fillcolor="#d8d8d8 [2732]" stroked="f" strokecolor="#f2f2f2" strokeweight="3pt">
+              <v:shape id="Text Box 284" o:spid="_x0000_s1032" type="#_x0000_t202" style="position:absolute;margin-left:44.85pt;margin-top:213.3pt;width:122.25pt;height:165.75pt;z-index:251720192;visibility:visible;mso-wrap-style:square;mso-width-percent:0;mso-height-percent:0;mso-wrap-distance-left:9pt;mso-wrap-distance-top:0;mso-wrap-distance-right:9pt;mso-wrap-distance-bottom:0;mso-position-horizontal:absolute;mso-position-horizontal-relative:page;mso-position-vertical:absolute;mso-position-vertical-relative:page;mso-width-percent:0;mso-height-percent:0;mso-width-relative:page;mso-height-relative:page;v-text-anchor:top" o:gfxdata="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" o:allowincell="f" fillcolor="#d8d8d8 [2732]" stroked="f" strokecolor="#f2f2f2" strokeweight="3pt">
                 <v:shadow on="t" color="#8adf35" opacity=".5"/>
                 <v:textbox>
                   <w:txbxContent>
@@ -2049,7 +2093,7 @@
                           </a:ext>
                         </a:extLst>
                       </wps:spPr>
-                      <wps:txbx id="6">
+                      <wps:txbx id="7">
                         <w:txbxContent>
                           <w:p>
                             <w:pPr>
@@ -2134,11 +2178,7 @@
           </mc:Choice>
           <mc:Fallback>
             <w:pict>
-              <v:shapetype id="_x0000_t202" coordsize="21600,21600" o:spt="202" path="m,l,21600r21600,l21600,xe">
-                <v:stroke joinstyle="miter"/>
-                <v:path gradientshapeok="t" o:connecttype="rect"/>
-              </v:shapetype>
-              <v:shape id="Text Box 12" o:spid="_x0000_s1033" type="#_x0000_t202" style="position:absolute;margin-left:193.55pt;margin-top:219.35pt;width:165.9pt;height:163.8pt;z-index:251613696;visibility:visible;mso-wrap-style:square;mso-width-percent:0;mso-height-percent:0;mso-wrap-distance-left:9pt;mso-wrap-distance-top:0;mso-wrap-distance-right:9pt;mso-wrap-distance-bottom:0;mso-position-horizontal:absolute;mso-position-horizontal-relative:page;mso-position-vertical:absolute;mso-position-vertical-relative:page;mso-width-percent:0;mso-height-percent:0;mso-width-relative:page;mso-height-relative:page;v-text-anchor:top" o:gfxdata="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" o:allowincell="f" filled="f" stroked="f">
+              <v:shape id="Text Box 12" o:spid="_x0000_s1033" type="#_x0000_t202" style="position:absolute;margin-left:193.55pt;margin-top:219.35pt;width:165.9pt;height:163.8pt;z-index:251613696;visibility:visible;mso-wrap-style:square;mso-width-percent:0;mso-height-percent:0;mso-wrap-distance-left:9pt;mso-wrap-distance-top:0;mso-wrap-distance-right:9pt;mso-wrap-distance-bottom:0;mso-position-horizontal:absolute;mso-position-horizontal-relative:page;mso-position-vertical:absolute;mso-position-vertical-relative:page;mso-width-percent:0;mso-height-percent:0;mso-width-relative:page;mso-height-relative:page;v-text-anchor:top" o:gfxdata="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" o:allowincell="f" filled="f" stroked="f">
                 <v:textbox style="mso-next-textbox:#Text Box 132" inset="0,0,0,0">
                   <w:txbxContent>
                     <w:p>
@@ -2353,7 +2393,7 @@
           <w:lang w:eastAsia="es-CO" w:bidi="ar-SA"/>
         </w:rPr>
         <w:drawing>
-          <wp:anchor distT="0" distB="0" distL="114300" distR="114300" simplePos="0" relativeHeight="251738624" behindDoc="0" locked="0" layoutInCell="1" allowOverlap="1" wp14:anchorId="6AD7CC6B" wp14:editId="73CA0A3F">
+          <wp:anchor distT="0" distB="0" distL="114300" distR="114300" simplePos="0" relativeHeight="251738624" behindDoc="0" locked="0" layoutInCell="1" allowOverlap="1" wp14:anchorId="53A13AD5" wp14:editId="6B5ACF20">
             <wp:simplePos x="0" y="0"/>
             <wp:positionH relativeFrom="column">
               <wp:posOffset>4893945</wp:posOffset>
@@ -2423,7 +2463,7 @@
         <mc:AlternateContent>
           <mc:Choice Requires="wps">
             <w:drawing>
-              <wp:anchor distT="0" distB="0" distL="114300" distR="114300" simplePos="0" relativeHeight="251722240" behindDoc="0" locked="0" layoutInCell="1" allowOverlap="1" wp14:anchorId="28F809F3" wp14:editId="4EA27AE1">
+              <wp:anchor distT="0" distB="0" distL="114300" distR="114300" simplePos="0" relativeHeight="251722240" behindDoc="0" locked="0" layoutInCell="1" allowOverlap="1" wp14:anchorId="25915142" wp14:editId="52E725A5">
                 <wp:simplePos x="0" y="0"/>
                 <wp:positionH relativeFrom="column">
                   <wp:posOffset>112143</wp:posOffset>
@@ -2510,7 +2550,7 @@
         <mc:AlternateContent>
           <mc:Choice Requires="wps">
             <w:drawing>
-              <wp:anchor distT="0" distB="0" distL="114300" distR="114300" simplePos="0" relativeHeight="251615744" behindDoc="0" locked="0" layoutInCell="1" allowOverlap="1" wp14:anchorId="25E6C362" wp14:editId="20E2580D">
+              <wp:anchor distT="0" distB="0" distL="114300" distR="114300" simplePos="0" relativeHeight="251615744" behindDoc="0" locked="0" layoutInCell="1" allowOverlap="1" wp14:anchorId="089C0E86" wp14:editId="65E5ED84">
                 <wp:simplePos x="0" y="0"/>
                 <wp:positionH relativeFrom="page">
                   <wp:posOffset>568960</wp:posOffset>
@@ -2659,7 +2699,7 @@
         <mc:AlternateContent>
           <mc:Choice Requires="wps">
             <w:drawing>
-              <wp:anchor distT="0" distB="0" distL="114300" distR="114300" simplePos="0" relativeHeight="251725312" behindDoc="0" locked="0" layoutInCell="0" allowOverlap="1" wp14:anchorId="12A6ABA2" wp14:editId="1F13277E">
+              <wp:anchor distT="0" distB="0" distL="114300" distR="114300" simplePos="0" relativeHeight="251725312" behindDoc="0" locked="0" layoutInCell="0" allowOverlap="1" wp14:anchorId="40D5BBB1" wp14:editId="628E4DDD">
                 <wp:simplePos x="0" y="0"/>
                 <wp:positionH relativeFrom="page">
                   <wp:posOffset>4969510</wp:posOffset>
@@ -3447,7 +3487,7 @@
                           <w:color w:val="548DD4" w:themeColor="text2" w:themeTint="99"/>
                         </w:rPr>
                       </w:pPr>
-                      <w:hyperlink r:id="rId16" w:history="1">
+                      <w:hyperlink r:id="rId15" w:history="1">
                         <w:r>
                           <w:rPr>
                             <w:rStyle w:val="Hipervnculo"/>
@@ -3543,16 +3583,16 @@
           <w:lang w:eastAsia="es-CO" w:bidi="ar-SA"/>
         </w:rPr>
         <w:drawing>
-          <wp:anchor distT="0" distB="0" distL="114300" distR="114300" simplePos="0" relativeHeight="251730432" behindDoc="0" locked="0" layoutInCell="1" allowOverlap="1" wp14:anchorId="0F33B339" wp14:editId="4D6F5178">
+          <wp:anchor distT="0" distB="0" distL="114300" distR="114300" simplePos="0" relativeHeight="251730432" behindDoc="0" locked="0" layoutInCell="1" allowOverlap="1" wp14:anchorId="78E0B96C" wp14:editId="60366F60">
             <wp:simplePos x="0" y="0"/>
             <wp:positionH relativeFrom="column">
-              <wp:posOffset>672465</wp:posOffset>
+              <wp:posOffset>671830</wp:posOffset>
             </wp:positionH>
             <wp:positionV relativeFrom="paragraph">
               <wp:posOffset>99695</wp:posOffset>
             </wp:positionV>
-            <wp:extent cx="2656840" cy="2009775"/>
-            <wp:effectExtent l="0" t="0" r="0" b="9525"/>
+            <wp:extent cx="2655570" cy="2146300"/>
+            <wp:effectExtent l="0" t="0" r="0" b="6350"/>
             <wp:wrapSquare wrapText="bothSides"/>
             <wp:docPr id="268" name="Imagen 268" descr="C:\Users\jalzate\Desktop\BoletinWIkiNeo\Clientes.jpg"/>
             <wp:cNvGraphicFramePr>
@@ -3568,7 +3608,7 @@
                     </pic:cNvPicPr>
                   </pic:nvPicPr>
                   <pic:blipFill>
-                    <a:blip r:embed="rId17">
+                    <a:blip r:embed="rId16">
                       <a:extLst>
                         <a:ext uri="{28A0092B-C50C-407E-A947-70E740481C1C}">
                           <a14:useLocalDpi xmlns:a14="http://schemas.microsoft.com/office/drawing/2010/main" val="0"/>
@@ -3583,7 +3623,7 @@
                   <pic:spPr bwMode="auto">
                     <a:xfrm>
                       <a:off x="0" y="0"/>
-                      <a:ext cx="2656840" cy="2009775"/>
+                      <a:ext cx="2655570" cy="2146300"/>
                     </a:xfrm>
                     <a:prstGeom prst="rect">
                       <a:avLst/>
@@ -3623,7 +3663,461 @@
         <mc:AlternateContent>
           <mc:Choice Requires="wps">
             <w:drawing>
-              <wp:anchor distT="0" distB="0" distL="114300" distR="114300" simplePos="0" relativeHeight="251729408" behindDoc="0" locked="0" layoutInCell="1" allowOverlap="1" wp14:anchorId="0684117E" wp14:editId="139FB18B">
+              <wp:anchor distT="0" distB="0" distL="114300" distR="114300" simplePos="0" relativeHeight="251750912" behindDoc="0" locked="0" layoutInCell="0" allowOverlap="1" wp14:anchorId="74CB4188" wp14:editId="349E0128">
+                <wp:simplePos x="0" y="0"/>
+                <wp:positionH relativeFrom="page">
+                  <wp:posOffset>724535</wp:posOffset>
+                </wp:positionH>
+                <wp:positionV relativeFrom="page">
+                  <wp:posOffset>10454640</wp:posOffset>
+                </wp:positionV>
+                <wp:extent cx="6287770" cy="862330"/>
+                <wp:effectExtent l="0" t="0" r="17780" b="13970"/>
+                <wp:wrapNone/>
+                <wp:docPr id="8" name="Text Box 288"/>
+                <wp:cNvGraphicFramePr>
+                  <a:graphicFrameLocks xmlns:a="http://schemas.openxmlformats.org/drawingml/2006/main"/>
+                </wp:cNvGraphicFramePr>
+                <a:graphic xmlns:a="http://schemas.openxmlformats.org/drawingml/2006/main">
+                  <a:graphicData uri="http://schemas.microsoft.com/office/word/2010/wordprocessingShape">
+                    <wps:wsp>
+                      <wps:cNvSpPr txBox="1">
+                        <a:spLocks noChangeArrowheads="1"/>
+                      </wps:cNvSpPr>
+                      <wps:spPr bwMode="auto">
+                        <a:xfrm>
+                          <a:off x="0" y="0"/>
+                          <a:ext cx="6287770" cy="862330"/>
+                        </a:xfrm>
+                        <a:prstGeom prst="rect">
+                          <a:avLst/>
+                        </a:prstGeom>
+                        <a:noFill/>
+                        <a:ln>
+                          <a:noFill/>
+                        </a:ln>
+                        <a:extLst>
+                          <a:ext uri="{909E8E84-426E-40DD-AFC4-6F175D3DCCD1}">
+                            <a14:hiddenFill xmlns:a14="http://schemas.microsoft.com/office/drawing/2010/main">
+                              <a:solidFill>
+                                <a:srgbClr val="FFFFFF"/>
+                              </a:solidFill>
+                            </a14:hiddenFill>
+                          </a:ext>
+                          <a:ext uri="{91240B29-F687-4F45-9708-019B960494DF}">
+                            <a14:hiddenLine xmlns:a14="http://schemas.microsoft.com/office/drawing/2010/main" w="9525">
+                              <a:solidFill>
+                                <a:srgbClr val="000000"/>
+                              </a:solidFill>
+                              <a:miter lim="800000"/>
+                              <a:headEnd/>
+                              <a:tailEnd/>
+                            </a14:hiddenLine>
+                          </a:ext>
+                        </a:extLst>
+                      </wps:spPr>
+                      <wps:txbx>
+                        <w:txbxContent>
+                          <w:p>
+                            <w:pPr>
+                              <w:pStyle w:val="Textoindependiente"/>
+                              <w:spacing w:line="240" w:lineRule="exact"/>
+                              <w:rPr>
+                                <w:rFonts w:ascii="Tahoma" w:hAnsi="Tahoma" w:cs="Tahoma"/>
+                              </w:rPr>
+                            </w:pPr>
+                            <w:r>
+                              <w:rPr>
+                                <w:rFonts w:ascii="Tahoma" w:hAnsi="Tahoma" w:cs="Tahoma"/>
+                              </w:rPr>
+                              <w:t xml:space="preserve">Uno de nuestros clientes es </w:t>
+                            </w:r>
+                            <w:r>
+                              <w:rPr>
+                                <w:rFonts w:ascii="Tahoma" w:hAnsi="Tahoma" w:cs="Tahoma"/>
+                                <w:b/>
+                                <w:sz w:val="18"/>
+                              </w:rPr>
+                              <w:t>Colombia móvil – Tigo</w:t>
+                            </w:r>
+                            <w:r>
+                              <w:rPr>
+                                <w:rFonts w:ascii="Tahoma" w:hAnsi="Tahoma" w:cs="Tahoma"/>
+                                <w:sz w:val="18"/>
+                              </w:rPr>
+                              <w:t xml:space="preserve"> </w:t>
+                            </w:r>
+                            <w:r>
+                              <w:rPr>
+                                <w:rFonts w:ascii="Tahoma" w:hAnsi="Tahoma" w:cs="Tahoma"/>
+                              </w:rPr>
+                              <w:t xml:space="preserve">compañía que se encarga de proveer servicios a personas que quieren estar en contacto con sus comunidades, mantenerse informados y entretenidos, permitiéndoles expresar sus emociones y mejorar su calidad de vida. Ofreciendo servicios económicamente convenientes. Con una amplia cobertura, fáciles de usar y disponibles en todos lados, todo este tipo de contenido está disponible en </w:t>
+                            </w:r>
+                            <w:r>
+                              <w:rPr>
+                                <w:rFonts w:ascii="Tahoma" w:hAnsi="Tahoma" w:cs="Tahoma"/>
+                              </w:rPr>
+                              <w:t>Wiki</w:t>
+                            </w:r>
+                            <w:r>
+                              <w:rPr>
+                                <w:rFonts w:ascii="Tahoma" w:hAnsi="Tahoma" w:cs="Tahoma"/>
+                              </w:rPr>
+                              <w:t>neo</w:t>
+                            </w:r>
+                            <w:r>
+                              <w:rPr>
+                                <w:rFonts w:ascii="Tahoma" w:hAnsi="Tahoma" w:cs="Tahoma"/>
+                              </w:rPr>
+                              <w:t>.</w:t>
+                            </w:r>
+                          </w:p>
+                          <w:p>
+                            <w:pPr>
+                              <w:pStyle w:val="Textoindependiente"/>
+                              <w:spacing w:line="240" w:lineRule="exact"/>
+                              <w:rPr>
+                                <w:lang w:val="pt-BR"/>
+                              </w:rPr>
+                            </w:pPr>
+                          </w:p>
+                          <w:p>
+                            <w:pPr>
+                              <w:pStyle w:val="Textoindependiente"/>
+                              <w:spacing w:line="240" w:lineRule="exact"/>
+                              <w:rPr>
+                                <w:lang w:val="pt-BR"/>
+                              </w:rPr>
+                            </w:pPr>
+                          </w:p>
+                          <w:p>
+                            <w:pPr>
+                              <w:pStyle w:val="Textoindependiente"/>
+                              <w:spacing w:line="240" w:lineRule="exact"/>
+                              <w:rPr>
+                                <w:lang w:val="pt-BR"/>
+                              </w:rPr>
+                            </w:pPr>
+                          </w:p>
+                          <w:p>
+                            <w:pPr>
+                              <w:pStyle w:val="Textoindependiente"/>
+                              <w:spacing w:line="240" w:lineRule="exact"/>
+                              <w:rPr>
+                                <w:lang w:val="pt-BR"/>
+                              </w:rPr>
+                            </w:pPr>
+                          </w:p>
+                          <w:p>
+                            <w:pPr>
+                              <w:pStyle w:val="Textoindependiente"/>
+                              <w:spacing w:line="240" w:lineRule="exact"/>
+                              <w:rPr>
+                                <w:lang w:val="pt-BR"/>
+                              </w:rPr>
+                            </w:pPr>
+                          </w:p>
+                          <w:p>
+                            <w:pPr>
+                              <w:pStyle w:val="Textoindependiente"/>
+                              <w:spacing w:line="240" w:lineRule="exact"/>
+                            </w:pPr>
+                          </w:p>
+                        </w:txbxContent>
+                      </wps:txbx>
+                      <wps:bodyPr rot="0" vert="horz" wrap="square" lIns="0" tIns="0" rIns="0" bIns="0" anchor="t" anchorCtr="0" upright="1">
+                        <a:noAutofit/>
+                      </wps:bodyPr>
+                    </wps:wsp>
+                  </a:graphicData>
+                </a:graphic>
+                <wp14:sizeRelH relativeFrom="page">
+                  <wp14:pctWidth>0</wp14:pctWidth>
+                </wp14:sizeRelH>
+                <wp14:sizeRelV relativeFrom="page">
+                  <wp14:pctHeight>0</wp14:pctHeight>
+                </wp14:sizeRelV>
+              </wp:anchor>
+            </w:drawing>
+          </mc:Choice>
+          <mc:Fallback>
+            <w:pict>
+              <v:shape id="_x0000_s1038" type="#_x0000_t202" style="position:absolute;margin-left:57.05pt;margin-top:823.2pt;width:495.1pt;height:67.9pt;z-index:251750912;visibility:visible;mso-wrap-style:square;mso-width-percent:0;mso-height-percent:0;mso-wrap-distance-left:9pt;mso-wrap-distance-top:0;mso-wrap-distance-right:9pt;mso-wrap-distance-bottom:0;mso-position-horizontal:absolute;mso-position-horizontal-relative:page;mso-position-vertical:absolute;mso-position-vertical-relative:page;mso-width-percent:0;mso-height-percent:0;mso-width-relative:page;mso-height-relative:page;v-text-anchor:top" o:gfxdata="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" o:allowincell="f" filled="f" stroked="f">
+                <v:textbox inset="0,0,0,0">
+                  <w:txbxContent>
+                    <w:p>
+                      <w:pPr>
+                        <w:pStyle w:val="Textoindependiente"/>
+                        <w:spacing w:line="240" w:lineRule="exact"/>
+                        <w:rPr>
+                          <w:rFonts w:ascii="Tahoma" w:hAnsi="Tahoma" w:cs="Tahoma"/>
+                        </w:rPr>
+                      </w:pPr>
+                      <w:r>
+                        <w:rPr>
+                          <w:rFonts w:ascii="Tahoma" w:hAnsi="Tahoma" w:cs="Tahoma"/>
+                        </w:rPr>
+                        <w:t xml:space="preserve">Uno de nuestros clientes es </w:t>
+                      </w:r>
+                      <w:r>
+                        <w:rPr>
+                          <w:rFonts w:ascii="Tahoma" w:hAnsi="Tahoma" w:cs="Tahoma"/>
+                          <w:b/>
+                          <w:sz w:val="18"/>
+                        </w:rPr>
+                        <w:t>Colombia móvil – Tigo</w:t>
+                      </w:r>
+                      <w:r>
+                        <w:rPr>
+                          <w:rFonts w:ascii="Tahoma" w:hAnsi="Tahoma" w:cs="Tahoma"/>
+                          <w:sz w:val="18"/>
+                        </w:rPr>
+                        <w:t xml:space="preserve"> </w:t>
+                      </w:r>
+                      <w:r>
+                        <w:rPr>
+                          <w:rFonts w:ascii="Tahoma" w:hAnsi="Tahoma" w:cs="Tahoma"/>
+                        </w:rPr>
+                        <w:t xml:space="preserve">compañía que se encarga de proveer servicios a personas que quieren estar en contacto con sus comunidades, mantenerse informados y entretenidos, permitiéndoles expresar sus emociones y mejorar su calidad de vida. Ofreciendo servicios económicamente convenientes. Con una amplia cobertura, fáciles de usar y disponibles en todos lados, todo este tipo de contenido está disponible en </w:t>
+                      </w:r>
+                      <w:r>
+                        <w:rPr>
+                          <w:rFonts w:ascii="Tahoma" w:hAnsi="Tahoma" w:cs="Tahoma"/>
+                        </w:rPr>
+                        <w:t>Wiki</w:t>
+                      </w:r>
+                      <w:r>
+                        <w:rPr>
+                          <w:rFonts w:ascii="Tahoma" w:hAnsi="Tahoma" w:cs="Tahoma"/>
+                        </w:rPr>
+                        <w:t>neo</w:t>
+                      </w:r>
+                      <w:r>
+                        <w:rPr>
+                          <w:rFonts w:ascii="Tahoma" w:hAnsi="Tahoma" w:cs="Tahoma"/>
+                        </w:rPr>
+                        <w:t>.</w:t>
+                      </w:r>
+                    </w:p>
+                    <w:p>
+                      <w:pPr>
+                        <w:pStyle w:val="Textoindependiente"/>
+                        <w:spacing w:line="240" w:lineRule="exact"/>
+                        <w:rPr>
+                          <w:lang w:val="pt-BR"/>
+                        </w:rPr>
+                      </w:pPr>
+                    </w:p>
+                    <w:p>
+                      <w:pPr>
+                        <w:pStyle w:val="Textoindependiente"/>
+                        <w:spacing w:line="240" w:lineRule="exact"/>
+                        <w:rPr>
+                          <w:lang w:val="pt-BR"/>
+                        </w:rPr>
+                      </w:pPr>
+                    </w:p>
+                    <w:p>
+                      <w:pPr>
+                        <w:pStyle w:val="Textoindependiente"/>
+                        <w:spacing w:line="240" w:lineRule="exact"/>
+                        <w:rPr>
+                          <w:lang w:val="pt-BR"/>
+                        </w:rPr>
+                      </w:pPr>
+                    </w:p>
+                    <w:p>
+                      <w:pPr>
+                        <w:pStyle w:val="Textoindependiente"/>
+                        <w:spacing w:line="240" w:lineRule="exact"/>
+                        <w:rPr>
+                          <w:lang w:val="pt-BR"/>
+                        </w:rPr>
+                      </w:pPr>
+                    </w:p>
+                    <w:p>
+                      <w:pPr>
+                        <w:pStyle w:val="Textoindependiente"/>
+                        <w:spacing w:line="240" w:lineRule="exact"/>
+                        <w:rPr>
+                          <w:lang w:val="pt-BR"/>
+                        </w:rPr>
+                      </w:pPr>
+                    </w:p>
+                    <w:p>
+                      <w:pPr>
+                        <w:pStyle w:val="Textoindependiente"/>
+                        <w:spacing w:line="240" w:lineRule="exact"/>
+                      </w:pPr>
+                    </w:p>
+                  </w:txbxContent>
+                </v:textbox>
+                <w10:wrap anchorx="page" anchory="page"/>
+              </v:shape>
+            </w:pict>
+          </mc:Fallback>
+        </mc:AlternateContent>
+      </w:r>
+      <w:r>
+        <w:rPr>
+          <w:noProof/>
+          <w:lang w:eastAsia="es-CO" w:bidi="ar-SA"/>
+        </w:rPr>
+        <mc:AlternateContent>
+          <mc:Choice Requires="wps">
+            <w:drawing>
+              <wp:anchor distT="0" distB="0" distL="114300" distR="114300" simplePos="0" relativeHeight="251748864" behindDoc="0" locked="0" layoutInCell="1" allowOverlap="1" wp14:anchorId="4AD0A02B" wp14:editId="409D7CD8">
+                <wp:simplePos x="0" y="0"/>
+                <wp:positionH relativeFrom="page">
+                  <wp:posOffset>708025</wp:posOffset>
+                </wp:positionH>
+                <wp:positionV relativeFrom="page">
+                  <wp:posOffset>9845068</wp:posOffset>
+                </wp:positionV>
+                <wp:extent cx="6382385" cy="312420"/>
+                <wp:effectExtent l="0" t="0" r="18415" b="11430"/>
+                <wp:wrapNone/>
+                <wp:docPr id="7" name="Text Box 14"/>
+                <wp:cNvGraphicFramePr>
+                  <a:graphicFrameLocks xmlns:a="http://schemas.openxmlformats.org/drawingml/2006/main"/>
+                </wp:cNvGraphicFramePr>
+                <a:graphic xmlns:a="http://schemas.openxmlformats.org/drawingml/2006/main">
+                  <a:graphicData uri="http://schemas.microsoft.com/office/word/2010/wordprocessingShape">
+                    <wps:wsp>
+                      <wps:cNvSpPr txBox="1">
+                        <a:spLocks noChangeArrowheads="1"/>
+                      </wps:cNvSpPr>
+                      <wps:spPr bwMode="auto">
+                        <a:xfrm>
+                          <a:off x="0" y="0"/>
+                          <a:ext cx="6382385" cy="312420"/>
+                        </a:xfrm>
+                        <a:prstGeom prst="rect">
+                          <a:avLst/>
+                        </a:prstGeom>
+                        <a:noFill/>
+                        <a:ln>
+                          <a:noFill/>
+                        </a:ln>
+                        <a:extLst>
+                          <a:ext uri="{909E8E84-426E-40DD-AFC4-6F175D3DCCD1}">
+                            <a14:hiddenFill xmlns:a14="http://schemas.microsoft.com/office/drawing/2010/main">
+                              <a:solidFill>
+                                <a:srgbClr val="FFFFFF"/>
+                              </a:solidFill>
+                            </a14:hiddenFill>
+                          </a:ext>
+                          <a:ext uri="{91240B29-F687-4F45-9708-019B960494DF}">
+                            <a14:hiddenLine xmlns:a14="http://schemas.microsoft.com/office/drawing/2010/main" w="9525">
+                              <a:solidFill>
+                                <a:srgbClr val="000000"/>
+                              </a:solidFill>
+                              <a:miter lim="800000"/>
+                              <a:headEnd/>
+                              <a:tailEnd/>
+                            </a14:hiddenLine>
+                          </a:ext>
+                        </a:extLst>
+                      </wps:spPr>
+                      <wps:txbx>
+                        <w:txbxContent>
+                          <w:p>
+                            <w:pPr>
+                              <w:pStyle w:val="Ttulo1"/>
+                              <w:jc w:val="center"/>
+                              <w:rPr>
+                                <w:rFonts w:ascii="Arial Black" w:hAnsi="Arial Black"/>
+                                <w:color w:val="auto"/>
+                                <w:sz w:val="28"/>
+                                <w:szCs w:val="30"/>
+                              </w:rPr>
+                            </w:pPr>
+                            <w:r>
+                              <w:rPr>
+                                <w:rFonts w:ascii="Arial Black" w:hAnsi="Arial Black"/>
+                                <w:color w:val="auto"/>
+                                <w:sz w:val="28"/>
+                                <w:szCs w:val="30"/>
+                              </w:rPr>
+                              <w:t>NUESTROS CLIENTES</w:t>
+                            </w:r>
+                          </w:p>
+                          <w:p>
+                            <w:pPr>
+                              <w:pStyle w:val="Ttulo2"/>
+                              <w:rPr>
+                                <w:color w:val="auto"/>
+                              </w:rPr>
+                            </w:pPr>
+                          </w:p>
+                        </w:txbxContent>
+                      </wps:txbx>
+                      <wps:bodyPr rot="0" vert="horz" wrap="square" lIns="0" tIns="0" rIns="0" bIns="0" anchor="t" anchorCtr="0" upright="1">
+                        <a:noAutofit/>
+                      </wps:bodyPr>
+                    </wps:wsp>
+                  </a:graphicData>
+                </a:graphic>
+                <wp14:sizeRelH relativeFrom="page">
+                  <wp14:pctWidth>0</wp14:pctWidth>
+                </wp14:sizeRelH>
+                <wp14:sizeRelV relativeFrom="page">
+                  <wp14:pctHeight>0</wp14:pctHeight>
+                </wp14:sizeRelV>
+              </wp:anchor>
+            </w:drawing>
+          </mc:Choice>
+          <mc:Fallback>
+            <w:pict>
+              <v:shape id="_x0000_s1039" type="#_x0000_t202" style="position:absolute;margin-left:55.75pt;margin-top:775.2pt;width:502.55pt;height:24.6pt;z-index:251748864;visibility:visible;mso-wrap-style:square;mso-width-percent:0;mso-height-percent:0;mso-wrap-distance-left:9pt;mso-wrap-distance-top:0;mso-wrap-distance-right:9pt;mso-wrap-distance-bottom:0;mso-position-horizontal:absolute;mso-position-horizontal-relative:page;mso-position-vertical:absolute;mso-position-vertical-relative:page;mso-width-percent:0;mso-height-percent:0;mso-width-relative:page;mso-height-relative:page;v-text-anchor:top" o:gfxdata="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" filled="f" stroked="f">
+                <v:textbox inset="0,0,0,0">
+                  <w:txbxContent>
+                    <w:p>
+                      <w:pPr>
+                        <w:pStyle w:val="Ttulo1"/>
+                        <w:jc w:val="center"/>
+                        <w:rPr>
+                          <w:rFonts w:ascii="Arial Black" w:hAnsi="Arial Black"/>
+                          <w:color w:val="auto"/>
+                          <w:sz w:val="28"/>
+                          <w:szCs w:val="30"/>
+                        </w:rPr>
+                      </w:pPr>
+                      <w:r>
+                        <w:rPr>
+                          <w:rFonts w:ascii="Arial Black" w:hAnsi="Arial Black"/>
+                          <w:color w:val="auto"/>
+                          <w:sz w:val="28"/>
+                          <w:szCs w:val="30"/>
+                        </w:rPr>
+                        <w:t>NUESTROS CLIENTES</w:t>
+                      </w:r>
+                    </w:p>
+                    <w:p>
+                      <w:pPr>
+                        <w:pStyle w:val="Ttulo2"/>
+                        <w:rPr>
+                          <w:color w:val="auto"/>
+                        </w:rPr>
+                      </w:pPr>
+                    </w:p>
+                  </w:txbxContent>
+                </v:textbox>
+                <w10:wrap anchorx="page" anchory="page"/>
+              </v:shape>
+            </w:pict>
+          </mc:Fallback>
+        </mc:AlternateContent>
+      </w:r>
+      <w:r>
+        <w:rPr>
+          <w:noProof/>
+          <w:lang w:eastAsia="es-CO" w:bidi="ar-SA"/>
+        </w:rPr>
+        <mc:AlternateContent>
+          <mc:Choice Requires="wps">
+            <w:drawing>
+              <wp:anchor distT="0" distB="0" distL="114300" distR="114300" simplePos="0" relativeHeight="251729408" behindDoc="0" locked="0" layoutInCell="1" allowOverlap="1" wp14:anchorId="748552EF" wp14:editId="39CB933C">
                 <wp:simplePos x="0" y="0"/>
                 <wp:positionH relativeFrom="column">
                   <wp:posOffset>266369</wp:posOffset>
@@ -3711,7 +4205,7 @@
           <w:lang w:eastAsia="es-CO" w:bidi="ar-SA"/>
         </w:rPr>
         <w:drawing>
-          <wp:anchor distT="0" distB="0" distL="114300" distR="114300" simplePos="0" relativeHeight="251751936" behindDoc="0" locked="0" layoutInCell="1" allowOverlap="1" wp14:anchorId="59B6D6CC" wp14:editId="565B4572">
+          <wp:anchor distT="0" distB="0" distL="114300" distR="114300" simplePos="0" relativeHeight="251751936" behindDoc="0" locked="0" layoutInCell="1" allowOverlap="1" wp14:anchorId="51DC3ABD" wp14:editId="08C64B9E">
             <wp:simplePos x="0" y="0"/>
             <wp:positionH relativeFrom="column">
               <wp:posOffset>1669415</wp:posOffset>
@@ -3736,7 +4230,7 @@
                     </pic:cNvPicPr>
                   </pic:nvPicPr>
                   <pic:blipFill>
-                    <a:blip r:embed="rId18">
+                    <a:blip r:embed="rId17">
                       <a:extLst>
                         <a:ext uri="{28A0092B-C50C-407E-A947-70E740481C1C}">
                           <a14:useLocalDpi xmlns:a14="http://schemas.microsoft.com/office/drawing/2010/main" val="0"/>
@@ -3781,7 +4275,7 @@
           <w:lang w:eastAsia="es-CO" w:bidi="ar-SA"/>
         </w:rPr>
         <w:drawing>
-          <wp:anchor distT="0" distB="0" distL="114300" distR="114300" simplePos="0" relativeHeight="251727360" behindDoc="0" locked="0" layoutInCell="1" allowOverlap="1" wp14:anchorId="1198013C" wp14:editId="0F740A4E">
+          <wp:anchor distT="0" distB="0" distL="114300" distR="114300" simplePos="0" relativeHeight="251727360" behindDoc="0" locked="0" layoutInCell="1" allowOverlap="1" wp14:anchorId="3A4F8F8A" wp14:editId="1942823E">
             <wp:simplePos x="0" y="0"/>
             <wp:positionH relativeFrom="column">
               <wp:posOffset>4460875</wp:posOffset>
@@ -3806,7 +4300,7 @@
                     </pic:cNvPicPr>
                   </pic:nvPicPr>
                   <pic:blipFill>
-                    <a:blip r:embed="rId19" cstate="print">
+                    <a:blip r:embed="rId18" cstate="print">
                       <a:extLst>
                         <a:ext uri="{28A0092B-C50C-407E-A947-70E740481C1C}">
                           <a14:useLocalDpi xmlns:a14="http://schemas.microsoft.com/office/drawing/2010/main" val="0"/>
@@ -3846,6 +4340,16 @@
         </w:drawing>
       </w:r>
       <w:r>
+        <w:br w:type="page"/>
+      </w:r>
+    </w:p>
+    <w:p>
+      <w:pPr>
+        <w:jc w:val="right"/>
+      </w:pPr>
+      <w:bookmarkStart w:id="0" w:name="_GoBack"/>
+      <w:bookmarkEnd w:id="0"/>
+      <w:r>
         <w:rPr>
           <w:noProof/>
           <w:lang w:eastAsia="es-CO" w:bidi="ar-SA"/>
@@ -3853,18 +4357,18 @@
         <mc:AlternateContent>
           <mc:Choice Requires="wps">
             <w:drawing>
-              <wp:anchor distT="0" distB="0" distL="114300" distR="114300" simplePos="0" relativeHeight="251750912" behindDoc="0" locked="0" layoutInCell="0" allowOverlap="1" wp14:anchorId="4623ADBE" wp14:editId="61CD2B09">
+              <wp:anchor distT="0" distB="0" distL="114300" distR="114300" simplePos="0" relativeHeight="251764224" behindDoc="0" locked="0" layoutInCell="0" allowOverlap="1" wp14:anchorId="000CE916" wp14:editId="0A56AD2A">
                 <wp:simplePos x="0" y="0"/>
                 <wp:positionH relativeFrom="page">
-                  <wp:posOffset>724619</wp:posOffset>
+                  <wp:posOffset>770890</wp:posOffset>
                 </wp:positionH>
                 <wp:positionV relativeFrom="page">
-                  <wp:posOffset>10256808</wp:posOffset>
+                  <wp:posOffset>9493250</wp:posOffset>
                 </wp:positionV>
-                <wp:extent cx="6287770" cy="862641"/>
-                <wp:effectExtent l="0" t="0" r="17780" b="13970"/>
+                <wp:extent cx="3774440" cy="1733550"/>
+                <wp:effectExtent l="0" t="0" r="16510" b="0"/>
                 <wp:wrapNone/>
-                <wp:docPr id="8" name="Text Box 288"/>
+                <wp:docPr id="16" name="Text Box 15"/>
                 <wp:cNvGraphicFramePr>
                   <a:graphicFrameLocks xmlns:a="http://schemas.openxmlformats.org/drawingml/2006/main"/>
                 </wp:cNvGraphicFramePr>
@@ -3877,7 +4381,7 @@
                       <wps:spPr bwMode="auto">
                         <a:xfrm>
                           <a:off x="0" y="0"/>
-                          <a:ext cx="6287770" cy="862641"/>
+                          <a:ext cx="3774440" cy="1733550"/>
                         </a:xfrm>
                         <a:prstGeom prst="rect">
                           <a:avLst/>
@@ -3920,46 +4424,7 @@
                               <w:rPr>
                                 <w:rFonts w:ascii="Tahoma" w:hAnsi="Tahoma" w:cs="Tahoma"/>
                               </w:rPr>
-                              <w:t xml:space="preserve">Uno de nuestros clientes es </w:t>
-                            </w:r>
-                            <w:r>
-                              <w:rPr>
-                                <w:rFonts w:ascii="Tahoma" w:hAnsi="Tahoma" w:cs="Tahoma"/>
-                                <w:b/>
-                                <w:sz w:val="18"/>
-                              </w:rPr>
-                              <w:t>Colombia móvil – Tigo</w:t>
-                            </w:r>
-                            <w:r>
-                              <w:rPr>
-                                <w:rFonts w:ascii="Tahoma" w:hAnsi="Tahoma" w:cs="Tahoma"/>
-                                <w:sz w:val="18"/>
-                              </w:rPr>
-                              <w:t xml:space="preserve"> </w:t>
-                            </w:r>
-                            <w:r>
-                              <w:rPr>
-                                <w:rFonts w:ascii="Tahoma" w:hAnsi="Tahoma" w:cs="Tahoma"/>
-                              </w:rPr>
-                              <w:t xml:space="preserve">compañía que se encarga de proveer servicios a personas que quieren estar en contacto con sus comunidades, mantenerse informados y entretenidos, permitiéndoles expresar sus emociones y mejorar su calidad de vida. Ofreciendo servicios económicamente convenientes. Con una amplia cobertura, fáciles de usar y disponibles en todos lados, todo este tipo de contenido está disponible en </w:t>
-                            </w:r>
-                            <w:r>
-                              <w:rPr>
-                                <w:rFonts w:ascii="Tahoma" w:hAnsi="Tahoma" w:cs="Tahoma"/>
-                              </w:rPr>
-                              <w:t>Wiki</w:t>
-                            </w:r>
-                            <w:r>
-                              <w:rPr>
-                                <w:rFonts w:ascii="Tahoma" w:hAnsi="Tahoma" w:cs="Tahoma"/>
-                              </w:rPr>
-                              <w:t>neo</w:t>
-                            </w:r>
-                            <w:r>
-                              <w:rPr>
-                                <w:rFonts w:ascii="Tahoma" w:hAnsi="Tahoma" w:cs="Tahoma"/>
-                              </w:rPr>
-                              <w:t>.</w:t>
+                              <w:t>En esta sección vas a poder encontrar información correspondiente al manejo de la wiki, podrás conocer el manejo en total de toda la wiki, también podrás saber cómo editar, crear un nuevo módulo, podrás conocer todas las herramientas con las que se cuenta al momento de editar o crear un módulo, también en esta wiki se da a conocer la manera de elaborar un artículo adecuadamente.</w:t>
                             </w:r>
                           </w:p>
                           <w:p>
@@ -3967,51 +4432,20 @@
                               <w:pStyle w:val="Textoindependiente"/>
                               <w:spacing w:line="240" w:lineRule="exact"/>
                               <w:rPr>
+                                <w:color w:val="548DD4" w:themeColor="text2" w:themeTint="99"/>
                                 <w:lang w:val="pt-BR"/>
                               </w:rPr>
                             </w:pPr>
-                          </w:p>
-                          <w:p>
-                            <w:pPr>
-                              <w:pStyle w:val="Textoindependiente"/>
-                              <w:spacing w:line="240" w:lineRule="exact"/>
-                              <w:rPr>
-                                <w:lang w:val="pt-BR"/>
-                              </w:rPr>
-                            </w:pPr>
-                          </w:p>
-                          <w:p>
-                            <w:pPr>
-                              <w:pStyle w:val="Textoindependiente"/>
-                              <w:spacing w:line="240" w:lineRule="exact"/>
-                              <w:rPr>
-                                <w:lang w:val="pt-BR"/>
-                              </w:rPr>
-                            </w:pPr>
-                          </w:p>
-                          <w:p>
-                            <w:pPr>
-                              <w:pStyle w:val="Textoindependiente"/>
-                              <w:spacing w:line="240" w:lineRule="exact"/>
-                              <w:rPr>
-                                <w:lang w:val="pt-BR"/>
-                              </w:rPr>
-                            </w:pPr>
-                          </w:p>
-                          <w:p>
-                            <w:pPr>
-                              <w:pStyle w:val="Textoindependiente"/>
-                              <w:spacing w:line="240" w:lineRule="exact"/>
-                              <w:rPr>
-                                <w:lang w:val="pt-BR"/>
-                              </w:rPr>
-                            </w:pPr>
-                          </w:p>
-                          <w:p>
-                            <w:pPr>
-                              <w:pStyle w:val="Textoindependiente"/>
-                              <w:spacing w:line="240" w:lineRule="exact"/>
-                            </w:pPr>
+                            <w:hyperlink r:id="rId19" w:history="1">
+                              <w:r>
+                                <w:rPr>
+                                  <w:rStyle w:val="Hipervnculo"/>
+                                  <w:color w:val="548DD4" w:themeColor="text2" w:themeTint="99"/>
+                                  <w:lang w:val="pt-BR"/>
+                                </w:rPr>
+                                <w:t>http://nunki:82/mediawiki/index.php/P%C3%A1gina_principal#Como_ingresar_un_nuevo_articulo.3F</w:t>
+                              </w:r>
+                            </w:hyperlink>
                           </w:p>
                         </w:txbxContent>
                       </wps:txbx>
@@ -4032,7 +4466,7 @@
           </mc:Choice>
           <mc:Fallback>
             <w:pict>
-              <v:shape id="_x0000_s1038" type="#_x0000_t202" style="position:absolute;margin-left:57.05pt;margin-top:807.6pt;width:495.1pt;height:67.9pt;z-index:251750912;visibility:visible;mso-wrap-style:square;mso-width-percent:0;mso-height-percent:0;mso-wrap-distance-left:9pt;mso-wrap-distance-top:0;mso-wrap-distance-right:9pt;mso-wrap-distance-bottom:0;mso-position-horizontal:absolute;mso-position-horizontal-relative:page;mso-position-vertical:absolute;mso-position-vertical-relative:page;mso-width-percent:0;mso-height-percent:0;mso-width-relative:page;mso-height-relative:page;v-text-anchor:top" o:gfxdata="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" o:allowincell="f" filled="f" stroked="f">
+              <v:shape id="_x0000_s1040" type="#_x0000_t202" style="position:absolute;left:0;text-align:left;margin-left:60.7pt;margin-top:747.5pt;width:297.2pt;height:136.5pt;z-index:251764224;visibility:visible;mso-wrap-style:square;mso-width-percent:0;mso-height-percent:0;mso-wrap-distance-left:9pt;mso-wrap-distance-top:0;mso-wrap-distance-right:9pt;mso-wrap-distance-bottom:0;mso-position-horizontal:absolute;mso-position-horizontal-relative:page;mso-position-vertical:absolute;mso-position-vertical-relative:page;mso-width-percent:0;mso-height-percent:0;mso-width-relative:page;mso-height-relative:page;v-text-anchor:top" o:gfxdata="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" o:allowincell="f" filled="f" stroked="f">
                 <v:textbox inset="0,0,0,0">
                   <w:txbxContent>
                     <w:p>
@@ -4047,46 +4481,7 @@
                         <w:rPr>
                           <w:rFonts w:ascii="Tahoma" w:hAnsi="Tahoma" w:cs="Tahoma"/>
                         </w:rPr>
-                        <w:t xml:space="preserve">Uno de nuestros clientes es </w:t>
-                      </w:r>
-                      <w:r>
-                        <w:rPr>
-                          <w:rFonts w:ascii="Tahoma" w:hAnsi="Tahoma" w:cs="Tahoma"/>
-                          <w:b/>
-                          <w:sz w:val="18"/>
-                        </w:rPr>
-                        <w:t>Colombia móvil – Tigo</w:t>
-                      </w:r>
-                      <w:r>
-                        <w:rPr>
-                          <w:rFonts w:ascii="Tahoma" w:hAnsi="Tahoma" w:cs="Tahoma"/>
-                          <w:sz w:val="18"/>
-                        </w:rPr>
-                        <w:t xml:space="preserve"> </w:t>
-                      </w:r>
-                      <w:r>
-                        <w:rPr>
-                          <w:rFonts w:ascii="Tahoma" w:hAnsi="Tahoma" w:cs="Tahoma"/>
-                        </w:rPr>
-                        <w:t xml:space="preserve">compañía que se encarga de proveer servicios a personas que quieren estar en contacto con sus comunidades, mantenerse informados y entretenidos, permitiéndoles expresar sus emociones y mejorar su calidad de vida. Ofreciendo servicios económicamente convenientes. Con una amplia cobertura, fáciles de usar y disponibles en todos lados, todo este tipo de contenido está disponible en </w:t>
-                      </w:r>
-                      <w:r>
-                        <w:rPr>
-                          <w:rFonts w:ascii="Tahoma" w:hAnsi="Tahoma" w:cs="Tahoma"/>
-                        </w:rPr>
-                        <w:t>Wiki</w:t>
-                      </w:r>
-                      <w:r>
-                        <w:rPr>
-                          <w:rFonts w:ascii="Tahoma" w:hAnsi="Tahoma" w:cs="Tahoma"/>
-                        </w:rPr>
-                        <w:t>neo</w:t>
-                      </w:r>
-                      <w:r>
-                        <w:rPr>
-                          <w:rFonts w:ascii="Tahoma" w:hAnsi="Tahoma" w:cs="Tahoma"/>
-                        </w:rPr>
-                        <w:t>.</w:t>
+                        <w:t>En esta sección vas a poder encontrar información correspondiente al manejo de la wiki, podrás conocer el manejo en total de toda la wiki, también podrás saber cómo editar, crear un nuevo módulo, podrás conocer todas las herramientas con las que se cuenta al momento de editar o crear un módulo, también en esta wiki se da a conocer la manera de elaborar un artículo adecuadamente.</w:t>
                       </w:r>
                     </w:p>
                     <w:p>
@@ -4094,51 +4489,20 @@
                         <w:pStyle w:val="Textoindependiente"/>
                         <w:spacing w:line="240" w:lineRule="exact"/>
                         <w:rPr>
+                          <w:color w:val="548DD4" w:themeColor="text2" w:themeTint="99"/>
                           <w:lang w:val="pt-BR"/>
                         </w:rPr>
                       </w:pPr>
-                    </w:p>
-                    <w:p>
-                      <w:pPr>
-                        <w:pStyle w:val="Textoindependiente"/>
-                        <w:spacing w:line="240" w:lineRule="exact"/>
-                        <w:rPr>
-                          <w:lang w:val="pt-BR"/>
-                        </w:rPr>
-                      </w:pPr>
-                    </w:p>
-                    <w:p>
-                      <w:pPr>
-                        <w:pStyle w:val="Textoindependiente"/>
-                        <w:spacing w:line="240" w:lineRule="exact"/>
-                        <w:rPr>
-                          <w:lang w:val="pt-BR"/>
-                        </w:rPr>
-                      </w:pPr>
-                    </w:p>
-                    <w:p>
-                      <w:pPr>
-                        <w:pStyle w:val="Textoindependiente"/>
-                        <w:spacing w:line="240" w:lineRule="exact"/>
-                        <w:rPr>
-                          <w:lang w:val="pt-BR"/>
-                        </w:rPr>
-                      </w:pPr>
-                    </w:p>
-                    <w:p>
-                      <w:pPr>
-                        <w:pStyle w:val="Textoindependiente"/>
-                        <w:spacing w:line="240" w:lineRule="exact"/>
-                        <w:rPr>
-                          <w:lang w:val="pt-BR"/>
-                        </w:rPr>
-                      </w:pPr>
-                    </w:p>
-                    <w:p>
-                      <w:pPr>
-                        <w:pStyle w:val="Textoindependiente"/>
-                        <w:spacing w:line="240" w:lineRule="exact"/>
-                      </w:pPr>
+                      <w:hyperlink r:id="rId20" w:history="1">
+                        <w:r>
+                          <w:rPr>
+                            <w:rStyle w:val="Hipervnculo"/>
+                            <w:color w:val="548DD4" w:themeColor="text2" w:themeTint="99"/>
+                            <w:lang w:val="pt-BR"/>
+                          </w:rPr>
+                          <w:t>http://nunki:82/mediawiki/index.php/P%C3%A1gina_principal#Como_ingresar_un_nuevo_articulo.3F</w:t>
+                        </w:r>
+                      </w:hyperlink>
                     </w:p>
                   </w:txbxContent>
                 </v:textbox>
@@ -4156,18 +4520,18 @@
         <mc:AlternateContent>
           <mc:Choice Requires="wps">
             <w:drawing>
-              <wp:anchor distT="0" distB="0" distL="114300" distR="114300" simplePos="0" relativeHeight="251748864" behindDoc="0" locked="0" layoutInCell="1" allowOverlap="1" wp14:anchorId="16F8F062" wp14:editId="672A9998">
+              <wp:anchor distT="0" distB="0" distL="114300" distR="114300" simplePos="0" relativeHeight="251762176" behindDoc="0" locked="0" layoutInCell="1" allowOverlap="1" wp14:anchorId="72745DC5" wp14:editId="753E3690">
                 <wp:simplePos x="0" y="0"/>
                 <wp:positionH relativeFrom="page">
-                  <wp:posOffset>708025</wp:posOffset>
+                  <wp:posOffset>770890</wp:posOffset>
                 </wp:positionH>
                 <wp:positionV relativeFrom="page">
-                  <wp:posOffset>9935210</wp:posOffset>
+                  <wp:posOffset>9127490</wp:posOffset>
                 </wp:positionV>
-                <wp:extent cx="6382385" cy="312420"/>
-                <wp:effectExtent l="0" t="0" r="18415" b="11430"/>
+                <wp:extent cx="6160770" cy="369570"/>
+                <wp:effectExtent l="0" t="0" r="11430" b="11430"/>
                 <wp:wrapNone/>
-                <wp:docPr id="7" name="Text Box 14"/>
+                <wp:docPr id="15" name="Text Box 13"/>
                 <wp:cNvGraphicFramePr>
                   <a:graphicFrameLocks xmlns:a="http://schemas.openxmlformats.org/drawingml/2006/main"/>
                 </wp:cNvGraphicFramePr>
@@ -4180,7 +4544,7 @@
                       <wps:spPr bwMode="auto">
                         <a:xfrm>
                           <a:off x="0" y="0"/>
-                          <a:ext cx="6382385" cy="312420"/>
+                          <a:ext cx="6160770" cy="369570"/>
                         </a:xfrm>
                         <a:prstGeom prst="rect">
                           <a:avLst/>
@@ -4214,11 +4578,10 @@
                           <w:p>
                             <w:pPr>
                               <w:pStyle w:val="Ttulo1"/>
-                              <w:jc w:val="center"/>
                               <w:rPr>
                                 <w:rFonts w:ascii="Arial Black" w:hAnsi="Arial Black"/>
                                 <w:color w:val="auto"/>
-                                <w:sz w:val="28"/>
+                                <w:sz w:val="32"/>
                                 <w:szCs w:val="30"/>
                               </w:rPr>
                             </w:pPr>
@@ -4226,15 +4589,24 @@
                               <w:rPr>
                                 <w:rFonts w:ascii="Arial Black" w:hAnsi="Arial Black"/>
                                 <w:color w:val="auto"/>
-                                <w:sz w:val="28"/>
+                                <w:sz w:val="32"/>
                                 <w:szCs w:val="30"/>
                               </w:rPr>
-                              <w:t>NUESTROS CLIENTES</w:t>
+                              <w:t>COMO INGRESAR UN NUEVO ARTICULO</w:t>
+                            </w:r>
+                            <w:r>
+                              <w:rPr>
+                                <w:rFonts w:ascii="Arial Black" w:hAnsi="Arial Black"/>
+                                <w:color w:val="auto"/>
+                                <w:sz w:val="32"/>
+                                <w:szCs w:val="30"/>
+                              </w:rPr>
+                              <w:t>?</w:t>
                             </w:r>
                           </w:p>
                           <w:p>
                             <w:pPr>
-                              <w:pStyle w:val="Ttulo2"/>
+                              <w:pStyle w:val="Ttulo1"/>
                               <w:rPr>
                                 <w:color w:val="auto"/>
                               </w:rPr>
@@ -4259,17 +4631,16 @@
           </mc:Choice>
           <mc:Fallback>
             <w:pict>
-              <v:shape id="_x0000_s1039" type="#_x0000_t202" style="position:absolute;margin-left:55.75pt;margin-top:782.3pt;width:502.55pt;height:24.6pt;z-index:251748864;visibility:visible;mso-wrap-style:square;mso-width-percent:0;mso-height-percent:0;mso-wrap-distance-left:9pt;mso-wrap-distance-top:0;mso-wrap-distance-right:9pt;mso-wrap-distance-bottom:0;mso-position-horizontal:absolute;mso-position-horizontal-relative:page;mso-position-vertical:absolute;mso-position-vertical-relative:page;mso-width-percent:0;mso-height-percent:0;mso-width-relative:page;mso-height-relative:page;v-text-anchor:top" o:gfxdata="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" filled="f" stroked="f">
+              <v:shape id="_x0000_s1041" type="#_x0000_t202" style="position:absolute;left:0;text-align:left;margin-left:60.7pt;margin-top:718.7pt;width:485.1pt;height:29.1pt;z-index:251762176;visibility:visible;mso-wrap-style:square;mso-width-percent:0;mso-height-percent:0;mso-wrap-distance-left:9pt;mso-wrap-distance-top:0;mso-wrap-distance-right:9pt;mso-wrap-distance-bottom:0;mso-position-horizontal:absolute;mso-position-horizontal-relative:page;mso-position-vertical:absolute;mso-position-vertical-relative:page;mso-width-percent:0;mso-height-percent:0;mso-width-relative:page;mso-height-relative:page;v-text-anchor:top" o:gfxdata="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" filled="f" stroked="f">
                 <v:textbox inset="0,0,0,0">
                   <w:txbxContent>
                     <w:p>
                       <w:pPr>
                         <w:pStyle w:val="Ttulo1"/>
-                        <w:jc w:val="center"/>
                         <w:rPr>
                           <w:rFonts w:ascii="Arial Black" w:hAnsi="Arial Black"/>
                           <w:color w:val="auto"/>
-                          <w:sz w:val="28"/>
+                          <w:sz w:val="32"/>
                           <w:szCs w:val="30"/>
                         </w:rPr>
                       </w:pPr>
@@ -4277,15 +4648,24 @@
                         <w:rPr>
                           <w:rFonts w:ascii="Arial Black" w:hAnsi="Arial Black"/>
                           <w:color w:val="auto"/>
-                          <w:sz w:val="28"/>
+                          <w:sz w:val="32"/>
                           <w:szCs w:val="30"/>
                         </w:rPr>
-                        <w:t>NUESTROS CLIENTES</w:t>
+                        <w:t>COMO INGRESAR UN NUEVO ARTICULO</w:t>
+                      </w:r>
+                      <w:r>
+                        <w:rPr>
+                          <w:rFonts w:ascii="Arial Black" w:hAnsi="Arial Black"/>
+                          <w:color w:val="auto"/>
+                          <w:sz w:val="32"/>
+                          <w:szCs w:val="30"/>
+                        </w:rPr>
+                        <w:t>?</w:t>
                       </w:r>
                     </w:p>
                     <w:p>
                       <w:pPr>
-                        <w:pStyle w:val="Ttulo2"/>
+                        <w:pStyle w:val="Ttulo1"/>
                         <w:rPr>
                           <w:color w:val="auto"/>
                         </w:rPr>
@@ -4300,23 +4680,12 @@
         </mc:AlternateContent>
       </w:r>
       <w:r>
-        <w:br w:type="page"/>
-      </w:r>
-    </w:p>
-    <w:p>
-      <w:pPr>
-        <w:jc w:val="right"/>
-      </w:pPr>
-      <w:bookmarkStart w:id="0" w:name="_GoBack"/>
-      <w:bookmarkEnd w:id="0"/>
-      <w:r>
         <w:rPr>
           <w:noProof/>
           <w:lang w:eastAsia="es-CO" w:bidi="ar-SA"/>
         </w:rPr>
-        <w:lastRenderedPageBreak/>
         <w:drawing>
-          <wp:anchor distT="0" distB="0" distL="114300" distR="114300" simplePos="0" relativeHeight="251739648" behindDoc="0" locked="0" layoutInCell="1" allowOverlap="1" wp14:anchorId="4EE5DCFA" wp14:editId="635B3B4F">
+          <wp:anchor distT="0" distB="0" distL="114300" distR="114300" simplePos="0" relativeHeight="251739648" behindDoc="0" locked="0" layoutInCell="1" allowOverlap="1" wp14:anchorId="6EC03702" wp14:editId="5F0B3BF0">
             <wp:simplePos x="0" y="0"/>
             <wp:positionH relativeFrom="column">
               <wp:posOffset>139065</wp:posOffset>
@@ -4341,7 +4710,7 @@
                     </pic:cNvPicPr>
                   </pic:nvPicPr>
                   <pic:blipFill>
-                    <a:blip r:embed="rId20">
+                    <a:blip r:embed="rId21">
                       <a:extLst>
                         <a:ext uri="{28A0092B-C50C-407E-A947-70E740481C1C}">
                           <a14:useLocalDpi xmlns:a14="http://schemas.microsoft.com/office/drawing/2010/main" val="0"/>
@@ -4386,7 +4755,7 @@
           <w:lang w:eastAsia="es-CO" w:bidi="ar-SA"/>
         </w:rPr>
         <w:drawing>
-          <wp:anchor distT="0" distB="0" distL="114300" distR="114300" simplePos="0" relativeHeight="251765248" behindDoc="0" locked="0" layoutInCell="1" allowOverlap="1" wp14:anchorId="14F18891" wp14:editId="1110DC73">
+          <wp:anchor distT="0" distB="0" distL="114300" distR="114300" simplePos="0" relativeHeight="251765248" behindDoc="0" locked="0" layoutInCell="1" allowOverlap="1" wp14:anchorId="4D075BE6" wp14:editId="2E5D6E1B">
             <wp:simplePos x="0" y="0"/>
             <wp:positionH relativeFrom="column">
               <wp:posOffset>4467860</wp:posOffset>
@@ -4411,7 +4780,7 @@
                     </pic:cNvPicPr>
                   </pic:nvPicPr>
                   <pic:blipFill>
-                    <a:blip r:embed="rId21" cstate="print">
+                    <a:blip r:embed="rId22" cstate="print">
                       <a:extLst>
                         <a:ext uri="{28A0092B-C50C-407E-A947-70E740481C1C}">
                           <a14:useLocalDpi xmlns:a14="http://schemas.microsoft.com/office/drawing/2010/main" val="0"/>
@@ -4454,7 +4823,7 @@
           <w:lang w:eastAsia="es-CO" w:bidi="ar-SA"/>
         </w:rPr>
         <w:drawing>
-          <wp:anchor distT="0" distB="0" distL="114300" distR="114300" simplePos="0" relativeHeight="251746816" behindDoc="0" locked="0" layoutInCell="1" allowOverlap="1" wp14:anchorId="5E63384A" wp14:editId="1F735DB4">
+          <wp:anchor distT="0" distB="0" distL="114300" distR="114300" simplePos="0" relativeHeight="251746816" behindDoc="0" locked="0" layoutInCell="1" allowOverlap="1" wp14:anchorId="5155DCB2" wp14:editId="66007F2A">
             <wp:simplePos x="0" y="0"/>
             <wp:positionH relativeFrom="column">
               <wp:posOffset>4260850</wp:posOffset>
@@ -4479,7 +4848,7 @@
                     </pic:cNvPicPr>
                   </pic:nvPicPr>
                   <pic:blipFill>
-                    <a:blip r:embed="rId22">
+                    <a:blip r:embed="rId23">
                       <a:extLst>
                         <a:ext uri="{28A0092B-C50C-407E-A947-70E740481C1C}">
                           <a14:useLocalDpi xmlns:a14="http://schemas.microsoft.com/office/drawing/2010/main" val="0"/>
@@ -4526,7 +4895,7 @@
         <mc:AlternateContent>
           <mc:Choice Requires="wps">
             <w:drawing>
-              <wp:anchor distT="0" distB="0" distL="114300" distR="114300" simplePos="0" relativeHeight="251758080" behindDoc="0" locked="0" layoutInCell="0" allowOverlap="1" wp14:anchorId="27DE8EAB" wp14:editId="20140C84">
+              <wp:anchor distT="0" distB="0" distL="114300" distR="114300" simplePos="0" relativeHeight="251758080" behindDoc="0" locked="0" layoutInCell="0" allowOverlap="1" wp14:anchorId="3C1B5AAE" wp14:editId="007298AF">
                 <wp:simplePos x="0" y="0"/>
                 <wp:positionH relativeFrom="page">
                   <wp:posOffset>4030980</wp:posOffset>
@@ -4651,7 +5020,7 @@
           </mc:Choice>
           <mc:Fallback>
             <w:pict>
-              <v:shape id="_x0000_s1040" type="#_x0000_t202" style="position:absolute;left:0;text-align:left;margin-left:317.4pt;margin-top:356.15pt;width:219.7pt;height:120.2pt;z-index:251758080;visibility:visible;mso-wrap-style:square;mso-width-percent:0;mso-height-percent:0;mso-wrap-distance-left:9pt;mso-wrap-distance-top:0;mso-wrap-distance-right:9pt;mso-wrap-distance-bottom:0;mso-position-horizontal:absolute;mso-position-horizontal-relative:page;mso-position-vertical:absolute;mso-position-vertical-relative:page;mso-width-percent:0;mso-height-percent:0;mso-width-relative:page;mso-height-relative:page;v-text-anchor:top" o:gfxdata="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" o:allowincell="f" filled="f" stroked="f">
+              <v:shape id="_x0000_s1042" type="#_x0000_t202" style="position:absolute;left:0;text-align:left;margin-left:317.4pt;margin-top:356.15pt;width:219.7pt;height:120.2pt;z-index:251758080;visibility:visible;mso-wrap-style:square;mso-width-percent:0;mso-height-percent:0;mso-wrap-distance-left:9pt;mso-wrap-distance-top:0;mso-wrap-distance-right:9pt;mso-wrap-distance-bottom:0;mso-position-horizontal:absolute;mso-position-horizontal-relative:page;mso-position-vertical:absolute;mso-position-vertical-relative:page;mso-width-percent:0;mso-height-percent:0;mso-width-relative:page;mso-height-relative:page;v-text-anchor:top" o:gfxdata="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" o:allowincell="f" filled="f" stroked="f">
                 <v:textbox inset="0,0,0,0">
                   <w:txbxContent>
                     <w:p>
@@ -4721,7 +5090,7 @@
         <mc:AlternateContent>
           <mc:Choice Requires="wps">
             <w:drawing>
-              <wp:anchor distT="0" distB="0" distL="114300" distR="114300" simplePos="0" relativeHeight="251756032" behindDoc="0" locked="0" layoutInCell="0" allowOverlap="1" wp14:anchorId="3C30E7FD" wp14:editId="3B40AC0D">
+              <wp:anchor distT="0" distB="0" distL="114300" distR="114300" simplePos="0" relativeHeight="251756032" behindDoc="0" locked="0" layoutInCell="0" allowOverlap="1" wp14:anchorId="47583263" wp14:editId="1D91DE61">
                 <wp:simplePos x="0" y="0"/>
                 <wp:positionH relativeFrom="page">
                   <wp:posOffset>715010</wp:posOffset>
@@ -4859,7 +5228,7 @@
           </mc:Choice>
           <mc:Fallback>
             <w:pict>
-              <v:shape id="_x0000_s1041" type="#_x0000_t202" style="position:absolute;left:0;text-align:left;margin-left:56.3pt;margin-top:356.85pt;width:232.85pt;height:120.2pt;z-index:251756032;visibility:visible;mso-wrap-style:square;mso-width-percent:0;mso-height-percent:0;mso-wrap-distance-left:9pt;mso-wrap-distance-top:0;mso-wrap-distance-right:9pt;mso-wrap-distance-bottom:0;mso-position-horizontal:absolute;mso-position-horizontal-relative:page;mso-position-vertical:absolute;mso-position-vertical-relative:page;mso-width-percent:0;mso-height-percent:0;mso-width-relative:page;mso-height-relative:page;v-text-anchor:top" o:gfxdata="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" o:allowincell="f" filled="f" stroked="f">
+              <v:shape id="_x0000_s1043" type="#_x0000_t202" style="position:absolute;left:0;text-align:left;margin-left:56.3pt;margin-top:356.85pt;width:232.85pt;height:120.2pt;z-index:251756032;visibility:visible;mso-wrap-style:square;mso-width-percent:0;mso-height-percent:0;mso-wrap-distance-left:9pt;mso-wrap-distance-top:0;mso-wrap-distance-right:9pt;mso-wrap-distance-bottom:0;mso-position-horizontal:absolute;mso-position-horizontal-relative:page;mso-position-vertical:absolute;mso-position-vertical-relative:page;mso-width-percent:0;mso-height-percent:0;mso-width-relative:page;mso-height-relative:page;v-text-anchor:top" o:gfxdata="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" o:allowincell="f" filled="f" stroked="f">
                 <v:textbox inset="0,0,0,0">
                   <w:txbxContent>
                     <w:p>
@@ -4923,504 +5292,6 @@
                         <w:spacing w:line="240" w:lineRule="exact"/>
                         <w:rPr>
                           <w:lang w:val="pt-BR"/>
-                        </w:rPr>
-                      </w:pPr>
-                    </w:p>
-                  </w:txbxContent>
-                </v:textbox>
-                <w10:wrap anchorx="page" anchory="page"/>
-              </v:shape>
-            </w:pict>
-          </mc:Fallback>
-        </mc:AlternateContent>
-      </w:r>
-      <w:r>
-        <w:rPr>
-          <w:noProof/>
-          <w:lang w:eastAsia="es-CO" w:bidi="ar-SA"/>
-        </w:rPr>
-        <mc:AlternateContent>
-          <mc:Choice Requires="wps">
-            <w:drawing>
-              <wp:anchor distT="0" distB="0" distL="114300" distR="114300" simplePos="0" relativeHeight="251764224" behindDoc="0" locked="0" layoutInCell="0" allowOverlap="1" wp14:anchorId="5B27FA24" wp14:editId="27B423E0">
-                <wp:simplePos x="0" y="0"/>
-                <wp:positionH relativeFrom="page">
-                  <wp:posOffset>711779</wp:posOffset>
-                </wp:positionH>
-                <wp:positionV relativeFrom="page">
-                  <wp:posOffset>9497557</wp:posOffset>
-                </wp:positionV>
-                <wp:extent cx="3838575" cy="1733550"/>
-                <wp:effectExtent l="0" t="0" r="9525" b="0"/>
-                <wp:wrapNone/>
-                <wp:docPr id="16" name="Text Box 15"/>
-                <wp:cNvGraphicFramePr>
-                  <a:graphicFrameLocks xmlns:a="http://schemas.openxmlformats.org/drawingml/2006/main"/>
-                </wp:cNvGraphicFramePr>
-                <a:graphic xmlns:a="http://schemas.openxmlformats.org/drawingml/2006/main">
-                  <a:graphicData uri="http://schemas.microsoft.com/office/word/2010/wordprocessingShape">
-                    <wps:wsp>
-                      <wps:cNvSpPr txBox="1">
-                        <a:spLocks noChangeArrowheads="1"/>
-                      </wps:cNvSpPr>
-                      <wps:spPr bwMode="auto">
-                        <a:xfrm>
-                          <a:off x="0" y="0"/>
-                          <a:ext cx="3838575" cy="1733550"/>
-                        </a:xfrm>
-                        <a:prstGeom prst="rect">
-                          <a:avLst/>
-                        </a:prstGeom>
-                        <a:noFill/>
-                        <a:ln>
-                          <a:noFill/>
-                        </a:ln>
-                        <a:extLst>
-                          <a:ext uri="{909E8E84-426E-40DD-AFC4-6F175D3DCCD1}">
-                            <a14:hiddenFill xmlns:a14="http://schemas.microsoft.com/office/drawing/2010/main">
-                              <a:solidFill>
-                                <a:srgbClr val="FFFFFF"/>
-                              </a:solidFill>
-                            </a14:hiddenFill>
-                          </a:ext>
-                          <a:ext uri="{91240B29-F687-4F45-9708-019B960494DF}">
-                            <a14:hiddenLine xmlns:a14="http://schemas.microsoft.com/office/drawing/2010/main" w="9525">
-                              <a:solidFill>
-                                <a:srgbClr val="000000"/>
-                              </a:solidFill>
-                              <a:miter lim="800000"/>
-                              <a:headEnd/>
-                              <a:tailEnd/>
-                            </a14:hiddenLine>
-                          </a:ext>
-                        </a:extLst>
-                      </wps:spPr>
-                      <wps:txbx>
-                        <w:txbxContent>
-                          <w:p>
-                            <w:pPr>
-                              <w:pStyle w:val="Textoindependiente"/>
-                              <w:spacing w:line="240" w:lineRule="exact"/>
-                              <w:rPr>
-                                <w:rFonts w:ascii="Tahoma" w:hAnsi="Tahoma" w:cs="Tahoma"/>
-                              </w:rPr>
-                            </w:pPr>
-                            <w:r>
-                              <w:rPr>
-                                <w:rFonts w:ascii="Tahoma" w:hAnsi="Tahoma" w:cs="Tahoma"/>
-                              </w:rPr>
-                              <w:t xml:space="preserve">En esta sección vas </w:t>
-                            </w:r>
-                            <w:r>
-                              <w:rPr>
-                                <w:rFonts w:ascii="Tahoma" w:hAnsi="Tahoma" w:cs="Tahoma"/>
-                              </w:rPr>
-                              <w:t>a poder</w:t>
-                            </w:r>
-                            <w:r>
-                              <w:rPr>
-                                <w:rFonts w:ascii="Tahoma" w:hAnsi="Tahoma" w:cs="Tahoma"/>
-                              </w:rPr>
-                              <w:t xml:space="preserve"> encontrar información correspondiente al manejo de la wiki, </w:t>
-                            </w:r>
-                            <w:r>
-                              <w:rPr>
-                                <w:rFonts w:ascii="Tahoma" w:hAnsi="Tahoma" w:cs="Tahoma"/>
-                              </w:rPr>
-                              <w:t>podrás</w:t>
-                            </w:r>
-                            <w:r>
-                              <w:rPr>
-                                <w:rFonts w:ascii="Tahoma" w:hAnsi="Tahoma" w:cs="Tahoma"/>
-                              </w:rPr>
-                              <w:t xml:space="preserve"> conocer </w:t>
-                            </w:r>
-                            <w:r>
-                              <w:rPr>
-                                <w:rFonts w:ascii="Tahoma" w:hAnsi="Tahoma" w:cs="Tahoma"/>
-                              </w:rPr>
-                              <w:t>el manejo en total de toda la wiki</w:t>
-                            </w:r>
-                            <w:r>
-                              <w:rPr>
-                                <w:rFonts w:ascii="Tahoma" w:hAnsi="Tahoma" w:cs="Tahoma"/>
-                              </w:rPr>
-                              <w:t>,</w:t>
-                            </w:r>
-                            <w:r>
-                              <w:rPr>
-                                <w:rFonts w:ascii="Tahoma" w:hAnsi="Tahoma" w:cs="Tahoma"/>
-                              </w:rPr>
-                              <w:t xml:space="preserve"> también podrás saber cómo</w:t>
-                            </w:r>
-                            <w:r>
-                              <w:rPr>
-                                <w:rFonts w:ascii="Tahoma" w:hAnsi="Tahoma" w:cs="Tahoma"/>
-                              </w:rPr>
-                              <w:t xml:space="preserve"> editar, crear un nuevo </w:t>
-                            </w:r>
-                            <w:r>
-                              <w:rPr>
-                                <w:rFonts w:ascii="Tahoma" w:hAnsi="Tahoma" w:cs="Tahoma"/>
-                              </w:rPr>
-                              <w:t>módulo,</w:t>
-                            </w:r>
-                            <w:r>
-                              <w:rPr>
-                                <w:rFonts w:ascii="Tahoma" w:hAnsi="Tahoma" w:cs="Tahoma"/>
-                              </w:rPr>
-                              <w:t xml:space="preserve"> </w:t>
-                            </w:r>
-                            <w:r>
-                              <w:rPr>
-                                <w:rFonts w:ascii="Tahoma" w:hAnsi="Tahoma" w:cs="Tahoma"/>
-                              </w:rPr>
-                              <w:t>podrás</w:t>
-                            </w:r>
-                            <w:r>
-                              <w:rPr>
-                                <w:rFonts w:ascii="Tahoma" w:hAnsi="Tahoma" w:cs="Tahoma"/>
-                              </w:rPr>
-                              <w:t xml:space="preserve"> conocer todas las herramientas con las que se cuenta al momento de editar o crear un </w:t>
-                            </w:r>
-                            <w:r>
-                              <w:rPr>
-                                <w:rFonts w:ascii="Tahoma" w:hAnsi="Tahoma" w:cs="Tahoma"/>
-                              </w:rPr>
-                              <w:t>módulo, también en esta wiki se da a conocer la manera de elaborar un artículo adecuadamente</w:t>
-                            </w:r>
-                            <w:r>
-                              <w:rPr>
-                                <w:rFonts w:ascii="Tahoma" w:hAnsi="Tahoma" w:cs="Tahoma"/>
-                              </w:rPr>
-                              <w:t>.</w:t>
-                            </w:r>
-                          </w:p>
-                          <w:p>
-                            <w:pPr>
-                              <w:pStyle w:val="Textoindependiente"/>
-                              <w:spacing w:line="240" w:lineRule="exact"/>
-                              <w:rPr>
-                                <w:color w:val="548DD4" w:themeColor="text2" w:themeTint="99"/>
-                                <w:lang w:val="pt-BR"/>
-                              </w:rPr>
-                            </w:pPr>
-                            <w:hyperlink r:id="rId23" w:history="1">
-                              <w:r>
-                                <w:rPr>
-                                  <w:rStyle w:val="Hipervnculo"/>
-                                  <w:color w:val="548DD4" w:themeColor="text2" w:themeTint="99"/>
-                                  <w:lang w:val="pt-BR"/>
-                                </w:rPr>
-                                <w:t>http://nunki:82/mediawiki/index.php/P%C3%A1gina_principal#Como_ingresar_un_nuevo_articulo.3F</w:t>
-                              </w:r>
-                            </w:hyperlink>
-                          </w:p>
-                        </w:txbxContent>
-                      </wps:txbx>
-                      <wps:bodyPr rot="0" vert="horz" wrap="square" lIns="0" tIns="0" rIns="0" bIns="0" anchor="t" anchorCtr="0" upright="1">
-                        <a:noAutofit/>
-                      </wps:bodyPr>
-                    </wps:wsp>
-                  </a:graphicData>
-                </a:graphic>
-                <wp14:sizeRelH relativeFrom="page">
-                  <wp14:pctWidth>0</wp14:pctWidth>
-                </wp14:sizeRelH>
-                <wp14:sizeRelV relativeFrom="page">
-                  <wp14:pctHeight>0</wp14:pctHeight>
-                </wp14:sizeRelV>
-              </wp:anchor>
-            </w:drawing>
-          </mc:Choice>
-          <mc:Fallback>
-            <w:pict>
-              <v:shape id="_x0000_s1042" type="#_x0000_t202" style="position:absolute;left:0;text-align:left;margin-left:56.05pt;margin-top:747.85pt;width:302.25pt;height:136.5pt;z-index:251764224;visibility:visible;mso-wrap-style:square;mso-width-percent:0;mso-height-percent:0;mso-wrap-distance-left:9pt;mso-wrap-distance-top:0;mso-wrap-distance-right:9pt;mso-wrap-distance-bottom:0;mso-position-horizontal:absolute;mso-position-horizontal-relative:page;mso-position-vertical:absolute;mso-position-vertical-relative:page;mso-width-percent:0;mso-height-percent:0;mso-width-relative:page;mso-height-relative:page;v-text-anchor:top" o:gfxdata="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" o:allowincell="f" filled="f" stroked="f">
-                <v:textbox inset="0,0,0,0">
-                  <w:txbxContent>
-                    <w:p>
-                      <w:pPr>
-                        <w:pStyle w:val="Textoindependiente"/>
-                        <w:spacing w:line="240" w:lineRule="exact"/>
-                        <w:rPr>
-                          <w:rFonts w:ascii="Tahoma" w:hAnsi="Tahoma" w:cs="Tahoma"/>
-                        </w:rPr>
-                      </w:pPr>
-                      <w:r>
-                        <w:rPr>
-                          <w:rFonts w:ascii="Tahoma" w:hAnsi="Tahoma" w:cs="Tahoma"/>
-                        </w:rPr>
-                        <w:t xml:space="preserve">En esta sección vas </w:t>
-                      </w:r>
-                      <w:r>
-                        <w:rPr>
-                          <w:rFonts w:ascii="Tahoma" w:hAnsi="Tahoma" w:cs="Tahoma"/>
-                        </w:rPr>
-                        <w:t>a poder</w:t>
-                      </w:r>
-                      <w:r>
-                        <w:rPr>
-                          <w:rFonts w:ascii="Tahoma" w:hAnsi="Tahoma" w:cs="Tahoma"/>
-                        </w:rPr>
-                        <w:t xml:space="preserve"> encontrar información correspondiente al manejo de la wiki, </w:t>
-                      </w:r>
-                      <w:r>
-                        <w:rPr>
-                          <w:rFonts w:ascii="Tahoma" w:hAnsi="Tahoma" w:cs="Tahoma"/>
-                        </w:rPr>
-                        <w:t>podrás</w:t>
-                      </w:r>
-                      <w:r>
-                        <w:rPr>
-                          <w:rFonts w:ascii="Tahoma" w:hAnsi="Tahoma" w:cs="Tahoma"/>
-                        </w:rPr>
-                        <w:t xml:space="preserve"> conocer </w:t>
-                      </w:r>
-                      <w:r>
-                        <w:rPr>
-                          <w:rFonts w:ascii="Tahoma" w:hAnsi="Tahoma" w:cs="Tahoma"/>
-                        </w:rPr>
-                        <w:t>el manejo en total de toda la wiki</w:t>
-                      </w:r>
-                      <w:r>
-                        <w:rPr>
-                          <w:rFonts w:ascii="Tahoma" w:hAnsi="Tahoma" w:cs="Tahoma"/>
-                        </w:rPr>
-                        <w:t>,</w:t>
-                      </w:r>
-                      <w:r>
-                        <w:rPr>
-                          <w:rFonts w:ascii="Tahoma" w:hAnsi="Tahoma" w:cs="Tahoma"/>
-                        </w:rPr>
-                        <w:t xml:space="preserve"> también podrás saber cómo</w:t>
-                      </w:r>
-                      <w:r>
-                        <w:rPr>
-                          <w:rFonts w:ascii="Tahoma" w:hAnsi="Tahoma" w:cs="Tahoma"/>
-                        </w:rPr>
-                        <w:t xml:space="preserve"> editar, crear un nuevo </w:t>
-                      </w:r>
-                      <w:r>
-                        <w:rPr>
-                          <w:rFonts w:ascii="Tahoma" w:hAnsi="Tahoma" w:cs="Tahoma"/>
-                        </w:rPr>
-                        <w:t>módulo,</w:t>
-                      </w:r>
-                      <w:r>
-                        <w:rPr>
-                          <w:rFonts w:ascii="Tahoma" w:hAnsi="Tahoma" w:cs="Tahoma"/>
-                        </w:rPr>
-                        <w:t xml:space="preserve"> </w:t>
-                      </w:r>
-                      <w:r>
-                        <w:rPr>
-                          <w:rFonts w:ascii="Tahoma" w:hAnsi="Tahoma" w:cs="Tahoma"/>
-                        </w:rPr>
-                        <w:t>podrás</w:t>
-                      </w:r>
-                      <w:r>
-                        <w:rPr>
-                          <w:rFonts w:ascii="Tahoma" w:hAnsi="Tahoma" w:cs="Tahoma"/>
-                        </w:rPr>
-                        <w:t xml:space="preserve"> conocer todas las herramientas con las que se cuenta al momento de editar o crear un </w:t>
-                      </w:r>
-                      <w:r>
-                        <w:rPr>
-                          <w:rFonts w:ascii="Tahoma" w:hAnsi="Tahoma" w:cs="Tahoma"/>
-                        </w:rPr>
-                        <w:t>módulo, también en esta wiki se da a conocer la manera de elaborar un artículo adecuadamente</w:t>
-                      </w:r>
-                      <w:r>
-                        <w:rPr>
-                          <w:rFonts w:ascii="Tahoma" w:hAnsi="Tahoma" w:cs="Tahoma"/>
-                        </w:rPr>
-                        <w:t>.</w:t>
-                      </w:r>
-                    </w:p>
-                    <w:p>
-                      <w:pPr>
-                        <w:pStyle w:val="Textoindependiente"/>
-                        <w:spacing w:line="240" w:lineRule="exact"/>
-                        <w:rPr>
-                          <w:color w:val="548DD4" w:themeColor="text2" w:themeTint="99"/>
-                          <w:lang w:val="pt-BR"/>
-                        </w:rPr>
-                      </w:pPr>
-                      <w:hyperlink r:id="rId24" w:history="1">
-                        <w:r>
-                          <w:rPr>
-                            <w:rStyle w:val="Hipervnculo"/>
-                            <w:color w:val="548DD4" w:themeColor="text2" w:themeTint="99"/>
-                            <w:lang w:val="pt-BR"/>
-                          </w:rPr>
-                          <w:t>http://nunki:82/mediawiki/index.php/P%C3%A1gina_principal#Como_ingresar_un_nuevo_articulo.3F</w:t>
-                        </w:r>
-                      </w:hyperlink>
-                    </w:p>
-                  </w:txbxContent>
-                </v:textbox>
-                <w10:wrap anchorx="page" anchory="page"/>
-              </v:shape>
-            </w:pict>
-          </mc:Fallback>
-        </mc:AlternateContent>
-      </w:r>
-      <w:r>
-        <w:rPr>
-          <w:noProof/>
-          <w:lang w:eastAsia="es-CO" w:bidi="ar-SA"/>
-        </w:rPr>
-        <mc:AlternateContent>
-          <mc:Choice Requires="wps">
-            <w:drawing>
-              <wp:anchor distT="0" distB="0" distL="114300" distR="114300" simplePos="0" relativeHeight="251762176" behindDoc="0" locked="0" layoutInCell="1" allowOverlap="1" wp14:anchorId="44D11853" wp14:editId="249EFABA">
-                <wp:simplePos x="0" y="0"/>
-                <wp:positionH relativeFrom="page">
-                  <wp:posOffset>715618</wp:posOffset>
-                </wp:positionH>
-                <wp:positionV relativeFrom="page">
-                  <wp:posOffset>9128097</wp:posOffset>
-                </wp:positionV>
-                <wp:extent cx="6216650" cy="369570"/>
-                <wp:effectExtent l="0" t="0" r="12700" b="11430"/>
-                <wp:wrapNone/>
-                <wp:docPr id="15" name="Text Box 13"/>
-                <wp:cNvGraphicFramePr>
-                  <a:graphicFrameLocks xmlns:a="http://schemas.openxmlformats.org/drawingml/2006/main"/>
-                </wp:cNvGraphicFramePr>
-                <a:graphic xmlns:a="http://schemas.openxmlformats.org/drawingml/2006/main">
-                  <a:graphicData uri="http://schemas.microsoft.com/office/word/2010/wordprocessingShape">
-                    <wps:wsp>
-                      <wps:cNvSpPr txBox="1">
-                        <a:spLocks noChangeArrowheads="1"/>
-                      </wps:cNvSpPr>
-                      <wps:spPr bwMode="auto">
-                        <a:xfrm>
-                          <a:off x="0" y="0"/>
-                          <a:ext cx="6216650" cy="369570"/>
-                        </a:xfrm>
-                        <a:prstGeom prst="rect">
-                          <a:avLst/>
-                        </a:prstGeom>
-                        <a:noFill/>
-                        <a:ln>
-                          <a:noFill/>
-                        </a:ln>
-                        <a:extLst>
-                          <a:ext uri="{909E8E84-426E-40DD-AFC4-6F175D3DCCD1}">
-                            <a14:hiddenFill xmlns:a14="http://schemas.microsoft.com/office/drawing/2010/main">
-                              <a:solidFill>
-                                <a:srgbClr val="FFFFFF"/>
-                              </a:solidFill>
-                            </a14:hiddenFill>
-                          </a:ext>
-                          <a:ext uri="{91240B29-F687-4F45-9708-019B960494DF}">
-                            <a14:hiddenLine xmlns:a14="http://schemas.microsoft.com/office/drawing/2010/main" w="9525">
-                              <a:solidFill>
-                                <a:srgbClr val="000000"/>
-                              </a:solidFill>
-                              <a:miter lim="800000"/>
-                              <a:headEnd/>
-                              <a:tailEnd/>
-                            </a14:hiddenLine>
-                          </a:ext>
-                        </a:extLst>
-                      </wps:spPr>
-                      <wps:txbx>
-                        <w:txbxContent>
-                          <w:p>
-                            <w:pPr>
-                              <w:pStyle w:val="Ttulo1"/>
-                              <w:rPr>
-                                <w:rFonts w:ascii="Arial Black" w:hAnsi="Arial Black"/>
-                                <w:color w:val="auto"/>
-                                <w:sz w:val="32"/>
-                                <w:szCs w:val="30"/>
-                              </w:rPr>
-                            </w:pPr>
-                            <w:r>
-                              <w:rPr>
-                                <w:rFonts w:ascii="Arial Black" w:hAnsi="Arial Black"/>
-                                <w:color w:val="auto"/>
-                                <w:sz w:val="32"/>
-                                <w:szCs w:val="30"/>
-                              </w:rPr>
-                              <w:t>COMO INGRESAR UN NUEVO ARTICULO</w:t>
-                            </w:r>
-                            <w:r>
-                              <w:rPr>
-                                <w:rFonts w:ascii="Arial Black" w:hAnsi="Arial Black"/>
-                                <w:color w:val="auto"/>
-                                <w:sz w:val="32"/>
-                                <w:szCs w:val="30"/>
-                              </w:rPr>
-                              <w:t>?</w:t>
-                            </w:r>
-                          </w:p>
-                          <w:p>
-                            <w:pPr>
-                              <w:pStyle w:val="Ttulo1"/>
-                              <w:rPr>
-                                <w:color w:val="auto"/>
-                              </w:rPr>
-                            </w:pPr>
-                          </w:p>
-                        </w:txbxContent>
-                      </wps:txbx>
-                      <wps:bodyPr rot="0" vert="horz" wrap="square" lIns="0" tIns="0" rIns="0" bIns="0" anchor="t" anchorCtr="0" upright="1">
-                        <a:noAutofit/>
-                      </wps:bodyPr>
-                    </wps:wsp>
-                  </a:graphicData>
-                </a:graphic>
-                <wp14:sizeRelH relativeFrom="page">
-                  <wp14:pctWidth>0</wp14:pctWidth>
-                </wp14:sizeRelH>
-                <wp14:sizeRelV relativeFrom="page">
-                  <wp14:pctHeight>0</wp14:pctHeight>
-                </wp14:sizeRelV>
-              </wp:anchor>
-            </w:drawing>
-          </mc:Choice>
-          <mc:Fallback>
-            <w:pict>
-              <v:shape id="_x0000_s1043" type="#_x0000_t202" style="position:absolute;left:0;text-align:left;margin-left:56.35pt;margin-top:718.75pt;width:489.5pt;height:29.1pt;z-index:251762176;visibility:visible;mso-wrap-style:square;mso-width-percent:0;mso-height-percent:0;mso-wrap-distance-left:9pt;mso-wrap-distance-top:0;mso-wrap-distance-right:9pt;mso-wrap-distance-bottom:0;mso-position-horizontal:absolute;mso-position-horizontal-relative:page;mso-position-vertical:absolute;mso-position-vertical-relative:page;mso-width-percent:0;mso-height-percent:0;mso-width-relative:page;mso-height-relative:page;v-text-anchor:top" o:gfxdata="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" filled="f" stroked="f">
-                <v:textbox inset="0,0,0,0">
-                  <w:txbxContent>
-                    <w:p>
-                      <w:pPr>
-                        <w:pStyle w:val="Ttulo1"/>
-                        <w:rPr>
-                          <w:rFonts w:ascii="Arial Black" w:hAnsi="Arial Black"/>
-                          <w:color w:val="auto"/>
-                          <w:sz w:val="32"/>
-                          <w:szCs w:val="30"/>
-                        </w:rPr>
-                      </w:pPr>
-                      <w:r>
-                        <w:rPr>
-                          <w:rFonts w:ascii="Arial Black" w:hAnsi="Arial Black"/>
-                          <w:color w:val="auto"/>
-                          <w:sz w:val="32"/>
-                          <w:szCs w:val="30"/>
-                        </w:rPr>
-                        <w:t>COMO INGRESAR UN NUEVO ARTICULO</w:t>
-                      </w:r>
-                      <w:r>
-                        <w:rPr>
-                          <w:rFonts w:ascii="Arial Black" w:hAnsi="Arial Black"/>
-                          <w:color w:val="auto"/>
-                          <w:sz w:val="32"/>
-                          <w:szCs w:val="30"/>
-                        </w:rPr>
-                        <w:t>?</w:t>
-                      </w:r>
-                    </w:p>
-                    <w:p>
-                      <w:pPr>
-                        <w:pStyle w:val="Ttulo1"/>
-                        <w:rPr>
-                          <w:color w:val="auto"/>
                         </w:rPr>
                       </w:pPr>
                     </w:p>
@@ -5839,7 +5710,7 @@
                                 <w:lang w:val="pt-BR"/>
                               </w:rPr>
                             </w:pPr>
-                            <w:hyperlink r:id="rId25" w:history="1">
+                            <w:hyperlink r:id="rId24" w:history="1">
                               <w:r>
                                 <w:rPr>
                                   <w:rStyle w:val="Hipervnculo"/>
@@ -5906,7 +5777,7 @@
                           <w:lang w:val="pt-BR"/>
                         </w:rPr>
                       </w:pPr>
-                      <w:hyperlink r:id="rId26" w:history="1">
+                      <w:hyperlink r:id="rId25" w:history="1">
                         <w:r>
                           <w:rPr>
                             <w:rStyle w:val="Hipervnculo"/>
@@ -6170,7 +6041,7 @@
                                 <w:lang w:val="pt-BR"/>
                               </w:rPr>
                             </w:pPr>
-                            <w:hyperlink r:id="rId27" w:history="1">
+                            <w:hyperlink r:id="rId26" w:history="1">
                               <w:r>
                                 <w:rPr>
                                   <w:rStyle w:val="Hipervnculo"/>
@@ -6226,7 +6097,7 @@
                           <w:lang w:val="pt-BR"/>
                         </w:rPr>
                       </w:pPr>
-                      <w:hyperlink r:id="rId28" w:history="1">
+                      <w:hyperlink r:id="rId27" w:history="1">
                         <w:r>
                           <w:rPr>
                             <w:rStyle w:val="Hipervnculo"/>
@@ -6395,7 +6266,7 @@
       </w:r>
     </w:p>
     <w:sectPr>
-      <w:headerReference w:type="even" r:id="rId29"/>
+      <w:headerReference w:type="even" r:id="rId28"/>
       <w:pgSz w:w="11907" w:h="22680" w:code="9"/>
       <w:pgMar w:top="1440" w:right="539" w:bottom="6838" w:left="720" w:header="720" w:footer="720" w:gutter="0"/>
       <w:cols w:space="720"/>
@@ -6576,6 +6447,106 @@
     <w:abstractNumId w:val="0"/>
   </w:num>
 </w:numbering>
+</file>
+
+<file path=word/recipientData.xml><?xml version="1.0" encoding="utf-8"?>
+<w:recipients xmlns:wpc="http://schemas.microsoft.com/office/word/2010/wordprocessingCanvas" xmlns:mc="http://schemas.openxmlformats.org/markup-compatibility/2006" xmlns:o="urn:schemas-microsoft-com:office:office" xmlns:r="http://schemas.openxmlformats.org/officeDocument/2006/relationships" xmlns:m="http://schemas.openxmlformats.org/officeDocument/2006/math" xmlns:v="urn:schemas-microsoft-com:vml" xmlns:wp14="http://schemas.microsoft.com/office/word/2010/wordprocessingDrawing" xmlns:wp="http://schemas.openxmlformats.org/drawingml/2006/wordprocessingDrawing" xmlns:w10="urn:schemas-microsoft-com:office:word" xmlns:w="http://schemas.openxmlformats.org/wordprocessingml/2006/main" xmlns:w14="http://schemas.microsoft.com/office/word/2010/wordml" xmlns:wpg="http://schemas.microsoft.com/office/word/2010/wordprocessingGroup" xmlns:wpi="http://schemas.microsoft.com/office/word/2010/wordprocessingInk" xmlns:wne="http://schemas.microsoft.com/office/word/2006/wordml" xmlns:wps="http://schemas.microsoft.com/office/word/2010/wordprocessingShape" mc:Ignorable="w14 wp14">
+  <w:recipientData>
+    <w:active/>
+    <w:column w:val="62"/>
+    <w:uniqueTag w:val="0Pyy5QAAAAAAAAAAAAAAAAAAAAAAAAAAAAAAAAAAAAAAAAAAAAAAAAAAAAAAAAAAAAAAAAAAAAAA&#10;AAAAAAAAAAAAAAAAAAAAAAAAAAAAAAAAAAAAAAAAAAAAAAAAAAAAAAAAAAAAAAAAAAAAAAAAAAAA&#10;AAAAAAAAAAAAAAAAAAA="/>
+  </w:recipientData>
+  <w:recipientData>
+    <w:active/>
+    <w:column w:val="62"/>
+    <w:uniqueTag w:val="fq94ngAAAAAAAAAAAAAAAAAAAAAAAAAAAAAAAAAAAAAAAAAAAAAAAAAAAAAAAAAAAAAAAAAAAAAA&#10;AAAAAAAAAAAAAAAAAAAAAAAAAAAAAAAAAAAAAAAAAAAAAAAAAAAAAAAAAAAAAAAAAAAAAAAAAAAA&#10;AAAAAAAAAAAAAAAAAAA="/>
+  </w:recipientData>
+  <w:recipientData>
+    <w:active/>
+    <w:column w:val="62"/>
+    <w:uniqueTag w:val="vbgHJwAAAAAAAAAAAAAAAAAAAAAAAAAAAAAAAAAAAAAAAAAAAAAAAAAAAAAAAAAAAAAAAAAAAAAA&#10;AAAAAAAAAAAAAAAAAAAAAAAAAAAAAAAAAAAAAAAAAAAAAAAAAAAAAAAAAAAAAAAAAAAAAAAAAAAA&#10;AAAAAAAAAAAAAAAAAAA="/>
+  </w:recipientData>
+  <w:recipientData>
+    <w:active/>
+    <w:column w:val="62"/>
+    <w:uniqueTag w:val="TBYXKgAAAAAAAAAAAAAAAAAAAAAAAAAAAAAAAAAAAAAAAAAAAAAAAAAAAAAAAAAAAAAAAAAAAAAA&#10;AAAAAAAAAAAAAAAAAAAAAAAAAAAAAAAAAAAAAAAAAAAAAAAAAAAAAAAAAAAAAAAAAAAAAAAAAAAA&#10;AAAAAAAAAAAAAAAAAAA="/>
+  </w:recipientData>
+  <w:recipientData>
+    <w:active/>
+    <w:column w:val="62"/>
+    <w:uniqueTag w:val="VFUkLgAAAAAAAAAAAAAAAAAAAAAAAAAAAAAAAAAAAAAAAAAAAAAAAAAAAAAAAAAAAAAAAAAAAAAA&#10;AAAAAAAAAAAAAAAAAAAAAAAAAAAAAAAAAAAAAAAAAAAAAAAAAAAAAAAAAAAAAAAAAAAAAAAAAAAA&#10;AAAAAAAAAAAAAAAAAAA="/>
+  </w:recipientData>
+  <w:recipientData>
+    <w:active/>
+    <w:column w:val="62"/>
+    <w:uniqueTag w:val="5QOobgAAAAAAAAAAAAAAAAAAAAAAAAAAAAAAAAAAAAAAAAAAAAAAAAAAAAAAAAAAAAAAAAAAAAAA&#10;AAAAAAAAAAAAAAAAAAAAAAAAAAAAAAAAAAAAAAAAAAAAAAAAAAAAAAAAAAAAAAAAAAAAAAAAAAAA&#10;AAAAAAAAAAAAAAAAAAA="/>
+  </w:recipientData>
+  <w:recipientData>
+    <w:active/>
+    <w:column w:val="62"/>
+    <w:uniqueTag w:val="t7DSHQAAAAAAAAAAAAAAAAAAAAAAAAAAAAAAAAAAAAAAAAAAAAAAAAAAAAAAAAAAAAAAAAAAAAAA&#10;AAAAAAAAAAAAAAAAAAAAAAAAAAAAAAAAAAAAAAAAAAAAAAAAAAAAAAAAAAAAAAAAAAAAAAAAAAAA&#10;AAAAAAAAAAAAAAAAAAA="/>
+  </w:recipientData>
+  <w:recipientData>
+    <w:active/>
+    <w:column w:val="62"/>
+    <w:uniqueTag w:val="JqR3DgAAAAAAAAAAAAAAAAAAAAAAAAAAAAAAAAAAAAAAAAAAAAAAAAAAAAAAAAAAAAAAAAAAAAAA&#10;AAAAAAAAAAAAAAAAAAAAAAAAAAAAAAAAAAAAAAAAAAAAAAAAAAAAAAAAAAAAAAAAAAAAAAAAAAAA&#10;AAAAAAAAAAAAAAAAAAA="/>
+  </w:recipientData>
+  <w:recipientData>
+    <w:active/>
+    <w:column w:val="62"/>
+    <w:uniqueTag w:val="pNTtNwAAAAAAAAAAAAAAAAAAAAAAAAAAAAAAAAAAAAAAAAAAAAAAAAAAAAAAAAAAAAAAAAAAAAAA&#10;AAAAAAAAAAAAAAAAAAAAAAAAAAAAAAAAAAAAAAAAAAAAAAAAAAAAAAAAAAAAAAAAAAAAAAAAAAAA&#10;AAAAAAAAAAAAAAAAAAA="/>
+  </w:recipientData>
+  <w:recipientData>
+    <w:active/>
+    <w:column w:val="62"/>
+    <w:uniqueTag w:val="QZq0xwAAAAAAAAAAAAAAAAAAAAAAAAAAAAAAAAAAAAAAAAAAAAAAAAAAAAAAAAAAAAAAAAAAAAAA&#10;AAAAAAAAAAAAAAAAAAAAAAAAAAAAAAAAAAAAAAAAAAAAAAAAAAAAAAAAAAAAAAAAAAAAAAAAAAAA&#10;AAAAAAAAAAAAAAAAAAA="/>
+  </w:recipientData>
+  <w:recipientData>
+    <w:active/>
+    <w:column w:val="62"/>
+    <w:uniqueTag w:val="5Gz/rAAAAAAAAAAAAAAAAAAAAAAAAAAAAAAAAAAAAAAAAAAAAAAAAAAAAAAAAAAAAAAAAAAAAAAA&#10;AAAAAAAAAAAAAAAAAAAAAAAAAAAAAAAAAAAAAAAAAAAAAAAAAAAAAAAAAAAAAAAAAAAAAAAAAAAA&#10;AAAAAAAAAAAAAAAAAAA="/>
+  </w:recipientData>
+  <w:recipientData>
+    <w:active/>
+    <w:column w:val="62"/>
+    <w:uniqueTag w:val="ruzRgQAAAAAAAAAAAAAAAAAAAAAAAAAAAAAAAAAAAAAAAAAAAAAAAAAAAAAAAAAAAAAAAAAAAAAA&#10;AAAAAAAAAAAAAAAAAAAAAAAAAAAAAAAAAAAAAAAAAAAAAAAAAAAAAAAAAAAAAAAAAAAAAAAAAAAA&#10;AAAAAAAAAAAAAAAAAAA="/>
+  </w:recipientData>
+  <w:recipientData>
+    <w:active/>
+    <w:column w:val="62"/>
+    <w:uniqueTag w:val="lnrLfgAAAAAAAAAAAAAAAAAAAAAAAAAAAAAAAAAAAAAAAAAAAAAAAAAAAAAAAAAAAAAAAAAAAAAA&#10;AAAAAAAAAAAAAAAAAAAAAAAAAAAAAAAAAAAAAAAAAAAAAAAAAAAAAAAAAAAAAAAAAAAAAAAAAAAA&#10;AAAAAAAAAAAAAAAAAAA="/>
+  </w:recipientData>
+  <w:recipientData>
+    <w:active/>
+    <w:column w:val="62"/>
+    <w:uniqueTag w:val="dsWPEAAAAAAAAAAAAAAAAAAAAAAAAAAAAAAAAAAAAAAAAAAAAAAAAAAAAAAAAAAAAAAAAAAAAAAA&#10;AAAAAAAAAAAAAAAAAAAAAAAAAAAAAAAAAAAAAAAAAAAAAAAAAAAAAAAAAAAAAAAAAAAAAAAAAAAA&#10;AAAAAAAAAAAAAAAAAAA="/>
+  </w:recipientData>
+  <w:recipientData>
+    <w:active/>
+    <w:column w:val="62"/>
+    <w:uniqueTag w:val="9XKejwAAAAAAAAAAAAAAAAAAAAAAAAAAAAAAAAAAAAAAAAAAAAAAAAAAAAAAAAAAAAAAAAAAAAAA&#10;AAAAAAAAAAAAAAAAAAAAAAAAAAAAAAAAAAAAAAAAAAAAAAAAAAAAAAAAAAAAAAAAAAAAAAAAAAAA&#10;AAAAAAAAAAAAAAAAAAA="/>
+  </w:recipientData>
+  <w:recipientData>
+    <w:active/>
+    <w:column w:val="62"/>
+    <w:uniqueTag w:val="lko9xQAAAAAAAAAAAAAAAAAAAAAAAAAAAAAAAAAAAAAAAAAAAAAAAAAAAAAAAAAAAAAAAAAAAAAA&#10;AAAAAAAAAAAAAAAAAAAAAAAAAAAAAAAAAAAAAAAAAAAAAAAAAAAAAAAAAAAAAAAAAAAAAAAAAAAA&#10;AAAAAAAAAAAAAAAAAAA="/>
+  </w:recipientData>
+  <w:recipientData>
+    <w:active/>
+    <w:column w:val="62"/>
+    <w:uniqueTag w:val="wIXNpQAAAAAAAAAAAAAAAAAAAAAAAAAAAAAAAAAAAAAAAAAAAAAAAAAAAAAAAAAAAAAAAAAAAAAA&#10;AAAAAAAAAAAAAAAAAAAAAAAAAAAAAAAAAAAAAAAAAAAAAAAAAAAAAAAAAAAAAAAAAAAAAAAAAAAA&#10;AAAAAAAAAAAAAAAAAAA="/>
+  </w:recipientData>
+  <w:recipientData>
+    <w:active/>
+    <w:column w:val="62"/>
+    <w:uniqueTag w:val="uwVc8wAAAAAAAAAAAAAAAAAAAAAAAAAAAAAAAAAAAAAAAAAAAAAAAAAAAAAAAAAAAAAAAAAAAAAA&#10;AAAAAAAAAAAAAAAAAAAAAAAAAAAAAAAAAAAAAAAAAAAAAAAAAAAAAAAAAAAAAAAAAAAAAAAAAAAA&#10;AAAAAAAAAAAAAAAAAAA="/>
+  </w:recipientData>
+  <w:recipientData>
+    <w:active/>
+    <w:column w:val="62"/>
+    <w:uniqueTag w:val="cEoKBQAAAAAAAAAAAAAAAAAAAAAAAAAAAAAAAAAAAAAAAAAAAAAAAAAAAAAAAAAAAAAAAAAAAAAA&#10;AAAAAAAAAAAAAAAAAAAAAAAAAAAAAAAAAAAAAAAAAAAAAAAAAAAAAAAAAAAAAAAAAAAAAAAAAAAA&#10;AAAAAAAAAAAAAAAAAAA="/>
+  </w:recipientData>
+</w:recipients>
 </file>
 
 <file path=word/styles.xml><?xml version="1.0" encoding="utf-8"?>
@@ -7854,7 +7825,7 @@
 </file>
 
 <file path=customXml/itemProps1.xml><?xml version="1.0" encoding="utf-8"?>
-<ds:datastoreItem xmlns:ds="http://schemas.openxmlformats.org/officeDocument/2006/customXml" ds:itemID="{DF0DC986-4D0A-4F48-A2B0-3050EAD277E3}">
+<ds:datastoreItem xmlns:ds="http://schemas.openxmlformats.org/officeDocument/2006/customXml" ds:itemID="{1B1708FC-4B23-4467-9876-7D3B1AAEE01C}">
   <ds:schemaRefs>
     <ds:schemaRef ds:uri="http://schemas.openxmlformats.org/officeDocument/2006/bibliography"/>
   </ds:schemaRefs>

</xml_diff>